<commit_message>
Updating resume with contact information
</commit_message>
<xml_diff>
--- a/src/assets/word/ameyrupji_resume.docx
+++ b/src/assets/word/ameyrupji_resume.docx
@@ -218,10 +218,7 @@
         <w:t xml:space="preserve"> wide a</w:t>
       </w:r>
       <w:r>
-        <w:t>pplications</w:t>
-      </w:r>
-      <w:r>
-        <w:t xml:space="preserve"> </w:t>
+        <w:t xml:space="preserve">pplications </w:t>
       </w:r>
       <w:r>
         <w:t xml:space="preserve">and </w:t>
@@ -799,8 +796,6 @@
         </w:rPr>
         <w:t>m</w:t>
       </w:r>
-      <w:bookmarkStart w:id="0" w:name="_GoBack"/>
-      <w:bookmarkEnd w:id="0"/>
       <w:r>
         <w:rPr>
           <w:rFonts w:cs="Calibri Light"/>
@@ -1195,14 +1190,7 @@
           <w:color w:val="000000" w:themeColor="text1"/>
           <w:sz w:val="28"/>
         </w:rPr>
-        <w:t xml:space="preserve">Professional </w:t>
-      </w:r>
-      <w:r>
-        <w:rPr>
-          <w:color w:val="000000" w:themeColor="text1"/>
-          <w:sz w:val="28"/>
-        </w:rPr>
-        <w:t>Experience</w:t>
+        <w:t>Professional Experience</w:t>
       </w:r>
     </w:p>
     <w:p>
@@ -1214,13 +1202,7 @@
         <w:rPr>
           <w:b/>
         </w:rPr>
-        <w:t>Senior Software Engineer</w:t>
-      </w:r>
-      <w:r>
-        <w:rPr>
-          <w:b/>
-        </w:rPr>
-        <w:t>, UnitedHealth Group</w:t>
+        <w:t>Senior Software Engineer, UnitedHealth Group</w:t>
       </w:r>
       <w:r>
         <w:rPr>
@@ -1366,13 +1348,7 @@
         <w:t xml:space="preserve"> </w:t>
       </w:r>
       <w:r>
-        <w:t xml:space="preserve">model </w:t>
-      </w:r>
-      <w:r>
-        <w:t xml:space="preserve">and rule </w:t>
-      </w:r>
-      <w:r>
-        <w:t xml:space="preserve">based </w:t>
+        <w:t xml:space="preserve">model and rule based </w:t>
       </w:r>
       <w:r>
         <w:t>distributed</w:t>
@@ -1924,28 +1900,19 @@
         <w:t>ing</w:t>
       </w:r>
       <w:r>
+        <w:t xml:space="preserve"> numerous product integrations</w:t>
+      </w:r>
+      <w:r>
+        <w:t xml:space="preserve"> on the developed Single Sign-On platform</w:t>
+      </w:r>
+      <w:r>
         <w:t xml:space="preserve"> </w:t>
       </w:r>
       <w:r>
-        <w:t>numerous</w:t>
-      </w:r>
-      <w:r>
-        <w:t xml:space="preserve"> product integrations</w:t>
-      </w:r>
-      <w:r>
-        <w:t xml:space="preserve"> on the developed Single Sign-On platform</w:t>
-      </w:r>
-      <w:r>
-        <w:t xml:space="preserve"> </w:t>
-      </w:r>
-      <w:r>
         <w:t xml:space="preserve">by </w:t>
       </w:r>
       <w:r>
-        <w:t>collaborating</w:t>
-      </w:r>
-      <w:r>
-        <w:t xml:space="preserve"> with </w:t>
+        <w:t xml:space="preserve">collaborating with </w:t>
       </w:r>
       <w:r>
         <w:t>T</w:t>
@@ -2465,13 +2432,7 @@
         <w:t xml:space="preserve"> </w:t>
       </w:r>
       <w:r>
-        <w:t>extensibility</w:t>
-      </w:r>
-      <w:r>
-        <w:t xml:space="preserve"> of </w:t>
-      </w:r>
-      <w:r>
-        <w:t>Unit, Integration</w:t>
+        <w:t>extensibility of Unit, Integration</w:t>
       </w:r>
       <w:r>
         <w:t xml:space="preserve">, Functional </w:t>
@@ -3039,8 +3000,12 @@
       </w:r>
     </w:p>
     <w:sectPr>
-      <w:headerReference w:type="default" r:id="rId9"/>
-      <w:footerReference w:type="default" r:id="rId10"/>
+      <w:headerReference w:type="even" r:id="rId9"/>
+      <w:headerReference w:type="default" r:id="rId10"/>
+      <w:footerReference w:type="even" r:id="rId11"/>
+      <w:footerReference w:type="default" r:id="rId12"/>
+      <w:headerReference w:type="first" r:id="rId13"/>
+      <w:footerReference w:type="first" r:id="rId14"/>
       <w:pgSz w:w="12240" w:h="15840"/>
       <w:pgMar w:top="432" w:right="720" w:bottom="288" w:left="720" w:header="432" w:footer="144" w:gutter="0"/>
       <w:cols w:space="720"/>
@@ -3070,6 +3035,16 @@
 </file>
 
 <file path=word/footer1.xml><?xml version="1.0" encoding="utf-8"?>
+<w:ftr xmlns:wpc="http://schemas.microsoft.com/office/word/2010/wordprocessingCanvas" xmlns:cx="http://schemas.microsoft.com/office/drawing/2014/chartex" xmlns:cx1="http://schemas.microsoft.com/office/drawing/2015/9/8/chartex" xmlns:cx2="http://schemas.microsoft.com/office/drawing/2015/10/21/chartex" xmlns:cx3="http://schemas.microsoft.com/office/drawing/2016/5/9/chartex" xmlns:cx4="http://schemas.microsoft.com/office/drawing/2016/5/10/chartex" xmlns:cx5="http://schemas.microsoft.com/office/drawing/2016/5/11/chartex" xmlns:cx6="http://schemas.microsoft.com/office/drawing/2016/5/12/chartex" xmlns:cx7="http://schemas.microsoft.com/office/drawing/2016/5/13/chartex" xmlns:cx8="http://schemas.microsoft.com/office/drawing/2016/5/14/chartex" xmlns:mc="http://schemas.openxmlformats.org/markup-compatibility/2006" xmlns:aink="http://schemas.microsoft.com/office/drawing/2016/ink" xmlns:am3d="http://schemas.microsoft.com/office/drawing/2017/model3d" xmlns:o="urn:schemas-microsoft-com:office:office" xmlns:r="http://schemas.openxmlformats.org/officeDocument/2006/relationships" xmlns:m="http://schemas.openxmlformats.org/officeDocument/2006/math" xmlns:v="urn:schemas-microsoft-com:vml" xmlns:wp14="http://schemas.microsoft.com/office/word/2010/wordprocessingDrawing" xmlns:wp="http://schemas.openxmlformats.org/drawingml/2006/wordprocessingDrawing" xmlns:w10="urn:schemas-microsoft-com:office:word" xmlns:w="http://schemas.openxmlformats.org/wordprocessingml/2006/main" xmlns:w14="http://schemas.microsoft.com/office/word/2010/wordml" xmlns:w15="http://schemas.microsoft.com/office/word/2012/wordml" xmlns:w16cid="http://schemas.microsoft.com/office/word/2016/wordml/cid" xmlns:w16se="http://schemas.microsoft.com/office/word/2015/wordml/symex" xmlns:wpg="http://schemas.microsoft.com/office/word/2010/wordprocessingGroup" xmlns:wpi="http://schemas.microsoft.com/office/word/2010/wordprocessingInk" xmlns:wne="http://schemas.microsoft.com/office/word/2006/wordml" xmlns:wps="http://schemas.microsoft.com/office/word/2010/wordprocessingShape" mc:Ignorable="w14 w15 w16se w16cid wp14">
+  <w:p>
+    <w:pPr>
+      <w:pStyle w:val="Footer"/>
+    </w:pPr>
+  </w:p>
+</w:ftr>
+</file>
+
+<file path=word/footer2.xml><?xml version="1.0" encoding="utf-8"?>
 <w:ftr xmlns:wpc="http://schemas.microsoft.com/office/word/2010/wordprocessingCanvas" xmlns:cx="http://schemas.microsoft.com/office/drawing/2014/chartex" xmlns:cx1="http://schemas.microsoft.com/office/drawing/2015/9/8/chartex" xmlns:cx2="http://schemas.microsoft.com/office/drawing/2015/10/21/chartex" xmlns:cx3="http://schemas.microsoft.com/office/drawing/2016/5/9/chartex" xmlns:cx4="http://schemas.microsoft.com/office/drawing/2016/5/10/chartex" xmlns:cx5="http://schemas.microsoft.com/office/drawing/2016/5/11/chartex" xmlns:cx6="http://schemas.microsoft.com/office/drawing/2016/5/12/chartex" xmlns:cx7="http://schemas.microsoft.com/office/drawing/2016/5/13/chartex" xmlns:cx8="http://schemas.microsoft.com/office/drawing/2016/5/14/chartex" xmlns:mc="http://schemas.openxmlformats.org/markup-compatibility/2006" xmlns:aink="http://schemas.microsoft.com/office/drawing/2016/ink" xmlns:am3d="http://schemas.microsoft.com/office/drawing/2017/model3d" xmlns:o="urn:schemas-microsoft-com:office:office" xmlns:r="http://schemas.openxmlformats.org/officeDocument/2006/relationships" xmlns:m="http://schemas.openxmlformats.org/officeDocument/2006/math" xmlns:v="urn:schemas-microsoft-com:vml" xmlns:wp14="http://schemas.microsoft.com/office/word/2010/wordprocessingDrawing" xmlns:wp="http://schemas.openxmlformats.org/drawingml/2006/wordprocessingDrawing" xmlns:w10="urn:schemas-microsoft-com:office:word" xmlns:w="http://schemas.openxmlformats.org/wordprocessingml/2006/main" xmlns:w14="http://schemas.microsoft.com/office/word/2010/wordml" xmlns:w15="http://schemas.microsoft.com/office/word/2012/wordml" xmlns:w16cid="http://schemas.microsoft.com/office/word/2016/wordml/cid" xmlns:w16se="http://schemas.microsoft.com/office/word/2015/wordml/symex" xmlns:wpg="http://schemas.microsoft.com/office/word/2010/wordprocessingGroup" xmlns:wpi="http://schemas.microsoft.com/office/word/2010/wordprocessingInk" xmlns:wne="http://schemas.microsoft.com/office/word/2006/wordml" xmlns:wps="http://schemas.microsoft.com/office/word/2010/wordprocessingShape" mc:Ignorable="w14 w15 w16se w16cid wp14">
   <w:p>
     <w:pPr>
@@ -3166,6 +3141,16 @@
 </w:ftr>
 </file>
 
+<file path=word/footer3.xml><?xml version="1.0" encoding="utf-8"?>
+<w:ftr xmlns:wpc="http://schemas.microsoft.com/office/word/2010/wordprocessingCanvas" xmlns:cx="http://schemas.microsoft.com/office/drawing/2014/chartex" xmlns:cx1="http://schemas.microsoft.com/office/drawing/2015/9/8/chartex" xmlns:cx2="http://schemas.microsoft.com/office/drawing/2015/10/21/chartex" xmlns:cx3="http://schemas.microsoft.com/office/drawing/2016/5/9/chartex" xmlns:cx4="http://schemas.microsoft.com/office/drawing/2016/5/10/chartex" xmlns:cx5="http://schemas.microsoft.com/office/drawing/2016/5/11/chartex" xmlns:cx6="http://schemas.microsoft.com/office/drawing/2016/5/12/chartex" xmlns:cx7="http://schemas.microsoft.com/office/drawing/2016/5/13/chartex" xmlns:cx8="http://schemas.microsoft.com/office/drawing/2016/5/14/chartex" xmlns:mc="http://schemas.openxmlformats.org/markup-compatibility/2006" xmlns:aink="http://schemas.microsoft.com/office/drawing/2016/ink" xmlns:am3d="http://schemas.microsoft.com/office/drawing/2017/model3d" xmlns:o="urn:schemas-microsoft-com:office:office" xmlns:r="http://schemas.openxmlformats.org/officeDocument/2006/relationships" xmlns:m="http://schemas.openxmlformats.org/officeDocument/2006/math" xmlns:v="urn:schemas-microsoft-com:vml" xmlns:wp14="http://schemas.microsoft.com/office/word/2010/wordprocessingDrawing" xmlns:wp="http://schemas.openxmlformats.org/drawingml/2006/wordprocessingDrawing" xmlns:w10="urn:schemas-microsoft-com:office:word" xmlns:w="http://schemas.openxmlformats.org/wordprocessingml/2006/main" xmlns:w14="http://schemas.microsoft.com/office/word/2010/wordml" xmlns:w15="http://schemas.microsoft.com/office/word/2012/wordml" xmlns:w16cid="http://schemas.microsoft.com/office/word/2016/wordml/cid" xmlns:w16se="http://schemas.microsoft.com/office/word/2015/wordml/symex" xmlns:wpg="http://schemas.microsoft.com/office/word/2010/wordprocessingGroup" xmlns:wpi="http://schemas.microsoft.com/office/word/2010/wordprocessingInk" xmlns:wne="http://schemas.microsoft.com/office/word/2006/wordml" xmlns:wps="http://schemas.microsoft.com/office/word/2010/wordprocessingShape" mc:Ignorable="w14 w15 w16se w16cid wp14">
+  <w:p>
+    <w:pPr>
+      <w:pStyle w:val="Footer"/>
+    </w:pPr>
+  </w:p>
+</w:ftr>
+</file>
+
 <file path=word/footnotes.xml><?xml version="1.0" encoding="utf-8"?>
 <w:footnotes xmlns:wpc="http://schemas.microsoft.com/office/word/2010/wordprocessingCanvas" xmlns:cx="http://schemas.microsoft.com/office/drawing/2014/chartex" xmlns:cx1="http://schemas.microsoft.com/office/drawing/2015/9/8/chartex" xmlns:cx2="http://schemas.microsoft.com/office/drawing/2015/10/21/chartex" xmlns:cx3="http://schemas.microsoft.com/office/drawing/2016/5/9/chartex" xmlns:cx4="http://schemas.microsoft.com/office/drawing/2016/5/10/chartex" xmlns:cx5="http://schemas.microsoft.com/office/drawing/2016/5/11/chartex" xmlns:cx6="http://schemas.microsoft.com/office/drawing/2016/5/12/chartex" xmlns:cx7="http://schemas.microsoft.com/office/drawing/2016/5/13/chartex" xmlns:cx8="http://schemas.microsoft.com/office/drawing/2016/5/14/chartex" xmlns:mc="http://schemas.openxmlformats.org/markup-compatibility/2006" xmlns:aink="http://schemas.microsoft.com/office/drawing/2016/ink" xmlns:am3d="http://schemas.microsoft.com/office/drawing/2017/model3d" xmlns:o="urn:schemas-microsoft-com:office:office" xmlns:r="http://schemas.openxmlformats.org/officeDocument/2006/relationships" xmlns:m="http://schemas.openxmlformats.org/officeDocument/2006/math" xmlns:v="urn:schemas-microsoft-com:vml" xmlns:wp14="http://schemas.microsoft.com/office/word/2010/wordprocessingDrawing" xmlns:wp="http://schemas.openxmlformats.org/drawingml/2006/wordprocessingDrawing" xmlns:w10="urn:schemas-microsoft-com:office:word" xmlns:w="http://schemas.openxmlformats.org/wordprocessingml/2006/main" xmlns:w14="http://schemas.microsoft.com/office/word/2010/wordml" xmlns:w15="http://schemas.microsoft.com/office/word/2012/wordml" xmlns:w16cid="http://schemas.microsoft.com/office/word/2016/wordml/cid" xmlns:w16se="http://schemas.microsoft.com/office/word/2015/wordml/symex" xmlns:wpg="http://schemas.microsoft.com/office/word/2010/wordprocessingGroup" xmlns:wpi="http://schemas.microsoft.com/office/word/2010/wordprocessingInk" xmlns:wne="http://schemas.microsoft.com/office/word/2006/wordml" xmlns:wps="http://schemas.microsoft.com/office/word/2010/wordprocessingShape" mc:Ignorable="w14 w15 w16se w16cid wp14">
   <w:footnote w:type="separator" w:id="-1">
@@ -3191,6 +3176,16 @@
     <w:pPr>
       <w:pStyle w:val="Header"/>
     </w:pPr>
+  </w:p>
+</w:hdr>
+</file>
+
+<file path=word/header2.xml><?xml version="1.0" encoding="utf-8"?>
+<w:hdr xmlns:wpc="http://schemas.microsoft.com/office/word/2010/wordprocessingCanvas" xmlns:cx="http://schemas.microsoft.com/office/drawing/2014/chartex" xmlns:cx1="http://schemas.microsoft.com/office/drawing/2015/9/8/chartex" xmlns:cx2="http://schemas.microsoft.com/office/drawing/2015/10/21/chartex" xmlns:cx3="http://schemas.microsoft.com/office/drawing/2016/5/9/chartex" xmlns:cx4="http://schemas.microsoft.com/office/drawing/2016/5/10/chartex" xmlns:cx5="http://schemas.microsoft.com/office/drawing/2016/5/11/chartex" xmlns:cx6="http://schemas.microsoft.com/office/drawing/2016/5/12/chartex" xmlns:cx7="http://schemas.microsoft.com/office/drawing/2016/5/13/chartex" xmlns:cx8="http://schemas.microsoft.com/office/drawing/2016/5/14/chartex" xmlns:mc="http://schemas.openxmlformats.org/markup-compatibility/2006" xmlns:aink="http://schemas.microsoft.com/office/drawing/2016/ink" xmlns:am3d="http://schemas.microsoft.com/office/drawing/2017/model3d" xmlns:o="urn:schemas-microsoft-com:office:office" xmlns:r="http://schemas.openxmlformats.org/officeDocument/2006/relationships" xmlns:m="http://schemas.openxmlformats.org/officeDocument/2006/math" xmlns:v="urn:schemas-microsoft-com:vml" xmlns:wp14="http://schemas.microsoft.com/office/word/2010/wordprocessingDrawing" xmlns:wp="http://schemas.openxmlformats.org/drawingml/2006/wordprocessingDrawing" xmlns:w10="urn:schemas-microsoft-com:office:word" xmlns:w="http://schemas.openxmlformats.org/wordprocessingml/2006/main" xmlns:w14="http://schemas.microsoft.com/office/word/2010/wordml" xmlns:w15="http://schemas.microsoft.com/office/word/2012/wordml" xmlns:w16cid="http://schemas.microsoft.com/office/word/2016/wordml/cid" xmlns:w16se="http://schemas.microsoft.com/office/word/2015/wordml/symex" xmlns:wpg="http://schemas.microsoft.com/office/word/2010/wordprocessingGroup" xmlns:wpi="http://schemas.microsoft.com/office/word/2010/wordprocessingInk" xmlns:wne="http://schemas.microsoft.com/office/word/2006/wordml" xmlns:wps="http://schemas.microsoft.com/office/word/2010/wordprocessingShape" mc:Ignorable="w14 w15 w16se w16cid wp14">
+  <w:p>
+    <w:pPr>
+      <w:pStyle w:val="Header"/>
+    </w:pPr>
     <w:r>
       <w:rPr>
         <w:noProof/>
@@ -3198,16 +3193,16 @@
       <mc:AlternateContent>
         <mc:Choice Requires="wpg">
           <w:drawing>
-            <wp:anchor distT="0" distB="0" distL="114300" distR="114300" simplePos="0" relativeHeight="251662336" behindDoc="0" locked="0" layoutInCell="1" allowOverlap="1" wp14:anchorId="76431E99" wp14:editId="13E69825">
+            <wp:anchor distT="0" distB="0" distL="114300" distR="114300" simplePos="0" relativeHeight="251662336" behindDoc="0" locked="0" layoutInCell="1" allowOverlap="1" wp14:anchorId="76431E99" wp14:editId="12C9D111">
               <wp:simplePos x="0" y="0"/>
               <wp:positionH relativeFrom="column">
-                <wp:posOffset>134770</wp:posOffset>
+                <wp:posOffset>133724</wp:posOffset>
               </wp:positionH>
               <wp:positionV relativeFrom="paragraph">
-                <wp:posOffset>-250190</wp:posOffset>
+                <wp:posOffset>-251908</wp:posOffset>
               </wp:positionV>
-              <wp:extent cx="6798457" cy="270660"/>
-              <wp:effectExtent l="190500" t="177800" r="173990" b="199390"/>
+              <wp:extent cx="6797675" cy="270647"/>
+              <wp:effectExtent l="190500" t="177800" r="174625" b="199390"/>
               <wp:wrapNone/>
               <wp:docPr id="26" name="Group 26"/>
               <wp:cNvGraphicFramePr/>
@@ -3218,9 +3213,9 @@
                     <wpg:grpSpPr>
                       <a:xfrm>
                         <a:off x="0" y="0"/>
-                        <a:ext cx="6798457" cy="270660"/>
+                        <a:ext cx="6797675" cy="270647"/>
                         <a:chOff x="0" y="0"/>
-                        <a:chExt cx="6798457" cy="270660"/>
+                        <a:chExt cx="6797675" cy="270647"/>
                       </a:xfrm>
                     </wpg:grpSpPr>
                     <wps:wsp>
@@ -3335,8 +3330,8 @@
                       <wps:cNvSpPr txBox="1"/>
                       <wps:spPr>
                         <a:xfrm>
-                          <a:off x="5160157" y="4595"/>
-                          <a:ext cx="1638300" cy="266065"/>
+                          <a:off x="2833594" y="4582"/>
+                          <a:ext cx="3964081" cy="266065"/>
                         </a:xfrm>
                         <a:prstGeom prst="rect">
                           <a:avLst/>
@@ -3348,6 +3343,7 @@
                       </wps:spPr>
                       <wps:txbx>
                         <w:txbxContent>
+                          <w:bookmarkStart w:id="0" w:name="_GoBack"/>
                           <w:p>
                             <w:pPr>
                               <w:rPr>
@@ -3358,10 +3354,109 @@
                             <w:r>
                               <w:rPr>
                                 <w:rFonts w:asciiTheme="majorHAnsi" w:hAnsiTheme="majorHAnsi" w:cstheme="majorHAnsi"/>
+                                <w:color w:val="000000" w:themeColor="text1"/>
                                 <w:szCs w:val="20"/>
+                              </w:rPr>
+                              <w:fldChar w:fldCharType="begin"/>
+                            </w:r>
+                            <w:r>
+                              <w:rPr>
+                                <w:rFonts w:asciiTheme="majorHAnsi" w:hAnsiTheme="majorHAnsi" w:cstheme="majorHAnsi"/>
+                                <w:color w:val="000000" w:themeColor="text1"/>
+                                <w:szCs w:val="20"/>
+                              </w:rPr>
+                              <w:instrText xml:space="preserve"> HYPERLINK "http://www.ameyrupji.com/" </w:instrText>
+                            </w:r>
+                            <w:r>
+                              <w:rPr>
+                                <w:rFonts w:asciiTheme="majorHAnsi" w:hAnsiTheme="majorHAnsi" w:cstheme="majorHAnsi"/>
+                                <w:color w:val="000000" w:themeColor="text1"/>
+                                <w:szCs w:val="20"/>
+                              </w:rPr>
+                              <w:fldChar w:fldCharType="separate"/>
+                            </w:r>
+                            <w:r>
+                              <w:rPr>
+                                <w:rStyle w:val="Hyperlink"/>
+                                <w:rFonts w:asciiTheme="majorHAnsi" w:hAnsiTheme="majorHAnsi" w:cstheme="majorHAnsi"/>
+                                <w:color w:val="000000" w:themeColor="text1"/>
+                                <w:szCs w:val="20"/>
+                                <w:u w:val="none"/>
                               </w:rPr>
                               <w:t>http://www.ameyrupji.com/</w:t>
                             </w:r>
+                            <w:r>
+                              <w:rPr>
+                                <w:rFonts w:asciiTheme="majorHAnsi" w:hAnsiTheme="majorHAnsi" w:cstheme="majorHAnsi"/>
+                                <w:color w:val="000000" w:themeColor="text1"/>
+                                <w:szCs w:val="20"/>
+                              </w:rPr>
+                              <w:fldChar w:fldCharType="end"/>
+                            </w:r>
+                            <w:r>
+                              <w:rPr>
+                                <w:rFonts w:asciiTheme="majorHAnsi" w:hAnsiTheme="majorHAnsi" w:cstheme="majorHAnsi"/>
+                                <w:color w:val="000000" w:themeColor="text1"/>
+                                <w:szCs w:val="20"/>
+                              </w:rPr>
+                              <w:t xml:space="preserve"> </w:t>
+                            </w:r>
+                            <w:r>
+                              <w:rPr>
+                                <w:rFonts w:asciiTheme="majorHAnsi" w:hAnsiTheme="majorHAnsi" w:cstheme="majorHAnsi"/>
+                                <w:color w:val="000000" w:themeColor="text1"/>
+                                <w:szCs w:val="20"/>
+                              </w:rPr>
+                              <w:t xml:space="preserve"> </w:t>
+                            </w:r>
+                            <w:r>
+                              <w:rPr>
+                                <w:rFonts w:asciiTheme="majorHAnsi" w:hAnsiTheme="majorHAnsi" w:cstheme="majorHAnsi"/>
+                                <w:color w:val="808080" w:themeColor="background1" w:themeShade="80"/>
+                                <w:szCs w:val="20"/>
+                              </w:rPr>
+                              <w:t>|</w:t>
+                            </w:r>
+                            <w:r>
+                              <w:rPr>
+                                <w:rFonts w:asciiTheme="majorHAnsi" w:hAnsiTheme="majorHAnsi" w:cstheme="majorHAnsi"/>
+                                <w:szCs w:val="20"/>
+                              </w:rPr>
+                              <w:t xml:space="preserve">  (213) 309-</w:t>
+                            </w:r>
+                            <w:proofErr w:type="gramStart"/>
+                            <w:r>
+                              <w:rPr>
+                                <w:rFonts w:asciiTheme="majorHAnsi" w:hAnsiTheme="majorHAnsi" w:cstheme="majorHAnsi"/>
+                                <w:szCs w:val="20"/>
+                              </w:rPr>
+                              <w:t xml:space="preserve">3484  </w:t>
+                            </w:r>
+                            <w:r>
+                              <w:rPr>
+                                <w:rFonts w:asciiTheme="majorHAnsi" w:hAnsiTheme="majorHAnsi" w:cstheme="majorHAnsi"/>
+                                <w:color w:val="808080" w:themeColor="background1" w:themeShade="80"/>
+                                <w:szCs w:val="20"/>
+                              </w:rPr>
+                              <w:t>|</w:t>
+                            </w:r>
+                            <w:proofErr w:type="gramEnd"/>
+                            <w:r>
+                              <w:rPr>
+                                <w:rFonts w:asciiTheme="majorHAnsi" w:hAnsiTheme="majorHAnsi" w:cstheme="majorHAnsi"/>
+                                <w:color w:val="808080" w:themeColor="background1" w:themeShade="80"/>
+                                <w:szCs w:val="20"/>
+                              </w:rPr>
+                              <w:t xml:space="preserve"> </w:t>
+                            </w:r>
+                            <w:r>
+                              <w:rPr>
+                                <w:rFonts w:asciiTheme="majorHAnsi" w:hAnsiTheme="majorHAnsi" w:cstheme="majorHAnsi"/>
+                                <w:szCs w:val="20"/>
+                              </w:rPr>
+                              <w:t>ameyrupji@gmail.com</w:t>
+                            </w:r>
+                            <w:bookmarkEnd w:id="0"/>
                           </w:p>
                         </w:txbxContent>
                       </wps:txbx>
@@ -3375,12 +3470,15 @@
                   </wpg:wgp>
                 </a:graphicData>
               </a:graphic>
+              <wp14:sizeRelH relativeFrom="margin">
+                <wp14:pctWidth>0</wp14:pctWidth>
+              </wp14:sizeRelH>
             </wp:anchor>
           </w:drawing>
         </mc:Choice>
         <mc:Fallback>
           <w:pict>
-            <v:group w14:anchorId="76431E99" id="Group 26" o:spid="_x0000_s1026" style="position:absolute;margin-left:10.6pt;margin-top:-19.7pt;width:535.3pt;height:21.3pt;z-index:251662336" coordsize="67984,2706" o:gfxdata="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">
+            <v:group w14:anchorId="76431E99" id="Group 26" o:spid="_x0000_s1026" style="position:absolute;margin-left:10.55pt;margin-top:-19.85pt;width:535.25pt;height:21.3pt;z-index:251662336;mso-width-relative:margin" coordsize="67976,2706" o:gfxdata="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">
               <v:roundrect id="Rounded Rectangle 4" o:spid="_x0000_s1027" style="position:absolute;left:356;top:448;width:67144;height:1839;visibility:visible;mso-wrap-style:square;v-text-anchor:middle" arcsize="10923f" o:gfxdata="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" fillcolor="white [3201]" strokecolor="white [3212]" strokeweight="1pt">
                 <v:stroke joinstyle="miter"/>
               </v:roundrect>
@@ -3427,9 +3525,10 @@
                   </w:txbxContent>
                 </v:textbox>
               </v:shape>
-              <v:shape id="Text Box 6" o:spid="_x0000_s1029" type="#_x0000_t202" style="position:absolute;left:51601;top:45;width:16383;height:2661;visibility:visible;mso-wrap-style:square;v-text-anchor:top" o:gfxdata="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" filled="f" stroked="f" strokeweight=".5pt">
+              <v:shape id="Text Box 6" o:spid="_x0000_s1029" type="#_x0000_t202" style="position:absolute;left:28335;top:45;width:39641;height:2661;visibility:visible;mso-wrap-style:square;v-text-anchor:top" o:gfxdata="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" filled="f" stroked="f" strokeweight=".5pt">
                 <v:textbox>
                   <w:txbxContent>
+                    <w:bookmarkStart w:id="1" w:name="_GoBack"/>
                     <w:p>
                       <w:pPr>
                         <w:rPr>
@@ -3440,10 +3539,109 @@
                       <w:r>
                         <w:rPr>
                           <w:rFonts w:asciiTheme="majorHAnsi" w:hAnsiTheme="majorHAnsi" w:cstheme="majorHAnsi"/>
+                          <w:color w:val="000000" w:themeColor="text1"/>
                           <w:szCs w:val="20"/>
+                        </w:rPr>
+                        <w:fldChar w:fldCharType="begin"/>
+                      </w:r>
+                      <w:r>
+                        <w:rPr>
+                          <w:rFonts w:asciiTheme="majorHAnsi" w:hAnsiTheme="majorHAnsi" w:cstheme="majorHAnsi"/>
+                          <w:color w:val="000000" w:themeColor="text1"/>
+                          <w:szCs w:val="20"/>
+                        </w:rPr>
+                        <w:instrText xml:space="preserve"> HYPERLINK "http://www.ameyrupji.com/" </w:instrText>
+                      </w:r>
+                      <w:r>
+                        <w:rPr>
+                          <w:rFonts w:asciiTheme="majorHAnsi" w:hAnsiTheme="majorHAnsi" w:cstheme="majorHAnsi"/>
+                          <w:color w:val="000000" w:themeColor="text1"/>
+                          <w:szCs w:val="20"/>
+                        </w:rPr>
+                        <w:fldChar w:fldCharType="separate"/>
+                      </w:r>
+                      <w:r>
+                        <w:rPr>
+                          <w:rStyle w:val="Hyperlink"/>
+                          <w:rFonts w:asciiTheme="majorHAnsi" w:hAnsiTheme="majorHAnsi" w:cstheme="majorHAnsi"/>
+                          <w:color w:val="000000" w:themeColor="text1"/>
+                          <w:szCs w:val="20"/>
+                          <w:u w:val="none"/>
                         </w:rPr>
                         <w:t>http://www.ameyrupji.com/</w:t>
                       </w:r>
+                      <w:r>
+                        <w:rPr>
+                          <w:rFonts w:asciiTheme="majorHAnsi" w:hAnsiTheme="majorHAnsi" w:cstheme="majorHAnsi"/>
+                          <w:color w:val="000000" w:themeColor="text1"/>
+                          <w:szCs w:val="20"/>
+                        </w:rPr>
+                        <w:fldChar w:fldCharType="end"/>
+                      </w:r>
+                      <w:r>
+                        <w:rPr>
+                          <w:rFonts w:asciiTheme="majorHAnsi" w:hAnsiTheme="majorHAnsi" w:cstheme="majorHAnsi"/>
+                          <w:color w:val="000000" w:themeColor="text1"/>
+                          <w:szCs w:val="20"/>
+                        </w:rPr>
+                        <w:t xml:space="preserve"> </w:t>
+                      </w:r>
+                      <w:r>
+                        <w:rPr>
+                          <w:rFonts w:asciiTheme="majorHAnsi" w:hAnsiTheme="majorHAnsi" w:cstheme="majorHAnsi"/>
+                          <w:color w:val="000000" w:themeColor="text1"/>
+                          <w:szCs w:val="20"/>
+                        </w:rPr>
+                        <w:t xml:space="preserve"> </w:t>
+                      </w:r>
+                      <w:r>
+                        <w:rPr>
+                          <w:rFonts w:asciiTheme="majorHAnsi" w:hAnsiTheme="majorHAnsi" w:cstheme="majorHAnsi"/>
+                          <w:color w:val="808080" w:themeColor="background1" w:themeShade="80"/>
+                          <w:szCs w:val="20"/>
+                        </w:rPr>
+                        <w:t>|</w:t>
+                      </w:r>
+                      <w:r>
+                        <w:rPr>
+                          <w:rFonts w:asciiTheme="majorHAnsi" w:hAnsiTheme="majorHAnsi" w:cstheme="majorHAnsi"/>
+                          <w:szCs w:val="20"/>
+                        </w:rPr>
+                        <w:t xml:space="preserve">  (213) 309-</w:t>
+                      </w:r>
+                      <w:proofErr w:type="gramStart"/>
+                      <w:r>
+                        <w:rPr>
+                          <w:rFonts w:asciiTheme="majorHAnsi" w:hAnsiTheme="majorHAnsi" w:cstheme="majorHAnsi"/>
+                          <w:szCs w:val="20"/>
+                        </w:rPr>
+                        <w:t xml:space="preserve">3484  </w:t>
+                      </w:r>
+                      <w:r>
+                        <w:rPr>
+                          <w:rFonts w:asciiTheme="majorHAnsi" w:hAnsiTheme="majorHAnsi" w:cstheme="majorHAnsi"/>
+                          <w:color w:val="808080" w:themeColor="background1" w:themeShade="80"/>
+                          <w:szCs w:val="20"/>
+                        </w:rPr>
+                        <w:t>|</w:t>
+                      </w:r>
+                      <w:proofErr w:type="gramEnd"/>
+                      <w:r>
+                        <w:rPr>
+                          <w:rFonts w:asciiTheme="majorHAnsi" w:hAnsiTheme="majorHAnsi" w:cstheme="majorHAnsi"/>
+                          <w:color w:val="808080" w:themeColor="background1" w:themeShade="80"/>
+                          <w:szCs w:val="20"/>
+                        </w:rPr>
+                        <w:t xml:space="preserve"> </w:t>
+                      </w:r>
+                      <w:r>
+                        <w:rPr>
+                          <w:rFonts w:asciiTheme="majorHAnsi" w:hAnsiTheme="majorHAnsi" w:cstheme="majorHAnsi"/>
+                          <w:szCs w:val="20"/>
+                        </w:rPr>
+                        <w:t>ameyrupji@gmail.com</w:t>
+                      </w:r>
+                      <w:bookmarkEnd w:id="1"/>
                     </w:p>
                   </w:txbxContent>
                 </v:textbox>
@@ -3525,6 +3723,16 @@
         </wp:anchor>
       </w:drawing>
     </w:r>
+  </w:p>
+</w:hdr>
+</file>
+
+<file path=word/header3.xml><?xml version="1.0" encoding="utf-8"?>
+<w:hdr xmlns:wpc="http://schemas.microsoft.com/office/word/2010/wordprocessingCanvas" xmlns:cx="http://schemas.microsoft.com/office/drawing/2014/chartex" xmlns:cx1="http://schemas.microsoft.com/office/drawing/2015/9/8/chartex" xmlns:cx2="http://schemas.microsoft.com/office/drawing/2015/10/21/chartex" xmlns:cx3="http://schemas.microsoft.com/office/drawing/2016/5/9/chartex" xmlns:cx4="http://schemas.microsoft.com/office/drawing/2016/5/10/chartex" xmlns:cx5="http://schemas.microsoft.com/office/drawing/2016/5/11/chartex" xmlns:cx6="http://schemas.microsoft.com/office/drawing/2016/5/12/chartex" xmlns:cx7="http://schemas.microsoft.com/office/drawing/2016/5/13/chartex" xmlns:cx8="http://schemas.microsoft.com/office/drawing/2016/5/14/chartex" xmlns:mc="http://schemas.openxmlformats.org/markup-compatibility/2006" xmlns:aink="http://schemas.microsoft.com/office/drawing/2016/ink" xmlns:am3d="http://schemas.microsoft.com/office/drawing/2017/model3d" xmlns:o="urn:schemas-microsoft-com:office:office" xmlns:r="http://schemas.openxmlformats.org/officeDocument/2006/relationships" xmlns:m="http://schemas.openxmlformats.org/officeDocument/2006/math" xmlns:v="urn:schemas-microsoft-com:vml" xmlns:wp14="http://schemas.microsoft.com/office/word/2010/wordprocessingDrawing" xmlns:wp="http://schemas.openxmlformats.org/drawingml/2006/wordprocessingDrawing" xmlns:w10="urn:schemas-microsoft-com:office:word" xmlns:w="http://schemas.openxmlformats.org/wordprocessingml/2006/main" xmlns:w14="http://schemas.microsoft.com/office/word/2010/wordml" xmlns:w15="http://schemas.microsoft.com/office/word/2012/wordml" xmlns:w16cid="http://schemas.microsoft.com/office/word/2016/wordml/cid" xmlns:w16se="http://schemas.microsoft.com/office/word/2015/wordml/symex" xmlns:wpg="http://schemas.microsoft.com/office/word/2010/wordprocessingGroup" xmlns:wpi="http://schemas.microsoft.com/office/word/2010/wordprocessingInk" xmlns:wne="http://schemas.microsoft.com/office/word/2006/wordml" xmlns:wps="http://schemas.microsoft.com/office/word/2010/wordprocessingShape" mc:Ignorable="w14 w15 w16se w16cid wp14">
+  <w:p>
+    <w:pPr>
+      <w:pStyle w:val="Header"/>
+    </w:pPr>
   </w:p>
 </w:hdr>
 </file>
@@ -4831,6 +5039,7 @@
   <w:style w:type="character" w:default="1" w:styleId="DefaultParagraphFont">
     <w:name w:val="Default Paragraph Font"/>
     <w:uiPriority w:val="1"/>
+    <w:semiHidden/>
     <w:unhideWhenUsed/>
   </w:style>
   <w:style w:type="table" w:default="1" w:styleId="TableNormal">
@@ -5013,6 +5222,29 @@
     <w:rPr>
       <w:rFonts w:ascii="Calibri Light" w:hAnsi="Calibri Light"/>
       <w:sz w:val="20"/>
+    </w:rPr>
+  </w:style>
+  <w:style w:type="character" w:styleId="Hyperlink">
+    <w:name w:val="Hyperlink"/>
+    <w:basedOn w:val="DefaultParagraphFont"/>
+    <w:uiPriority w:val="99"/>
+    <w:unhideWhenUsed/>
+    <w:rsid w:val="00CE3F39"/>
+    <w:rPr>
+      <w:color w:val="0563C1" w:themeColor="hyperlink"/>
+      <w:u w:val="single"/>
+    </w:rPr>
+  </w:style>
+  <w:style w:type="character" w:styleId="UnresolvedMention">
+    <w:name w:val="Unresolved Mention"/>
+    <w:basedOn w:val="DefaultParagraphFont"/>
+    <w:uiPriority w:val="99"/>
+    <w:semiHidden/>
+    <w:unhideWhenUsed/>
+    <w:rsid w:val="00CE3F39"/>
+    <w:rPr>
+      <w:color w:val="605E5C"/>
+      <w:shd w:val="clear" w:color="auto" w:fill="E1DFDD"/>
     </w:rPr>
   </w:style>
 </w:styles>
@@ -5318,7 +5550,7 @@
 </file>
 
 <file path=customXml/itemProps1.xml><?xml version="1.0" encoding="utf-8"?>
-<ds:datastoreItem xmlns:ds="http://schemas.openxmlformats.org/officeDocument/2006/customXml" ds:itemID="{2AF9F93D-7BC8-AD48-A595-380C2D701F1B}">
+<ds:datastoreItem xmlns:ds="http://schemas.openxmlformats.org/officeDocument/2006/customXml" ds:itemID="{E22FE5CF-95F5-5C4F-AB80-6B523F37B878}">
   <ds:schemaRefs>
     <ds:schemaRef ds:uri="http://schemas.openxmlformats.org/officeDocument/2006/bibliography"/>
   </ds:schemaRefs>

</xml_diff>

<commit_message>
Updating header of word file to match the website nav changes
</commit_message>
<xml_diff>
--- a/src/assets/word/ameyrupji_resume.docx
+++ b/src/assets/word/ameyrupji_resume.docx
@@ -214,6 +214,8 @@
       <w:r>
         <w:t>nterprise</w:t>
       </w:r>
+      <w:bookmarkStart w:id="0" w:name="_GoBack"/>
+      <w:bookmarkEnd w:id="0"/>
       <w:r>
         <w:t xml:space="preserve"> wide a</w:t>
       </w:r>
@@ -2455,13 +2457,8 @@
       <w:r>
         <w:t xml:space="preserve"> </w:t>
       </w:r>
-      <w:proofErr w:type="gramStart"/>
-      <w:r>
-        <w:t>Test Driven</w:t>
-      </w:r>
-      <w:proofErr w:type="gramEnd"/>
-      <w:r>
-        <w:t xml:space="preserve"> Development.</w:t>
+      <w:r>
+        <w:t>Test Driven Development.</w:t>
       </w:r>
     </w:p>
     <w:p>
@@ -3000,12 +2997,8 @@
       </w:r>
     </w:p>
     <w:sectPr>
-      <w:headerReference w:type="even" r:id="rId9"/>
-      <w:headerReference w:type="default" r:id="rId10"/>
-      <w:footerReference w:type="even" r:id="rId11"/>
-      <w:footerReference w:type="default" r:id="rId12"/>
-      <w:headerReference w:type="first" r:id="rId13"/>
-      <w:footerReference w:type="first" r:id="rId14"/>
+      <w:headerReference w:type="default" r:id="rId9"/>
+      <w:footerReference w:type="default" r:id="rId10"/>
       <w:pgSz w:w="12240" w:h="15840"/>
       <w:pgMar w:top="432" w:right="720" w:bottom="288" w:left="720" w:header="432" w:footer="144" w:gutter="0"/>
       <w:cols w:space="720"/>
@@ -3035,16 +3028,6 @@
 </file>
 
 <file path=word/footer1.xml><?xml version="1.0" encoding="utf-8"?>
-<w:ftr xmlns:wpc="http://schemas.microsoft.com/office/word/2010/wordprocessingCanvas" xmlns:cx="http://schemas.microsoft.com/office/drawing/2014/chartex" xmlns:cx1="http://schemas.microsoft.com/office/drawing/2015/9/8/chartex" xmlns:cx2="http://schemas.microsoft.com/office/drawing/2015/10/21/chartex" xmlns:cx3="http://schemas.microsoft.com/office/drawing/2016/5/9/chartex" xmlns:cx4="http://schemas.microsoft.com/office/drawing/2016/5/10/chartex" xmlns:cx5="http://schemas.microsoft.com/office/drawing/2016/5/11/chartex" xmlns:cx6="http://schemas.microsoft.com/office/drawing/2016/5/12/chartex" xmlns:cx7="http://schemas.microsoft.com/office/drawing/2016/5/13/chartex" xmlns:cx8="http://schemas.microsoft.com/office/drawing/2016/5/14/chartex" xmlns:mc="http://schemas.openxmlformats.org/markup-compatibility/2006" xmlns:aink="http://schemas.microsoft.com/office/drawing/2016/ink" xmlns:am3d="http://schemas.microsoft.com/office/drawing/2017/model3d" xmlns:o="urn:schemas-microsoft-com:office:office" xmlns:r="http://schemas.openxmlformats.org/officeDocument/2006/relationships" xmlns:m="http://schemas.openxmlformats.org/officeDocument/2006/math" xmlns:v="urn:schemas-microsoft-com:vml" xmlns:wp14="http://schemas.microsoft.com/office/word/2010/wordprocessingDrawing" xmlns:wp="http://schemas.openxmlformats.org/drawingml/2006/wordprocessingDrawing" xmlns:w10="urn:schemas-microsoft-com:office:word" xmlns:w="http://schemas.openxmlformats.org/wordprocessingml/2006/main" xmlns:w14="http://schemas.microsoft.com/office/word/2010/wordml" xmlns:w15="http://schemas.microsoft.com/office/word/2012/wordml" xmlns:w16cid="http://schemas.microsoft.com/office/word/2016/wordml/cid" xmlns:w16se="http://schemas.microsoft.com/office/word/2015/wordml/symex" xmlns:wpg="http://schemas.microsoft.com/office/word/2010/wordprocessingGroup" xmlns:wpi="http://schemas.microsoft.com/office/word/2010/wordprocessingInk" xmlns:wne="http://schemas.microsoft.com/office/word/2006/wordml" xmlns:wps="http://schemas.microsoft.com/office/word/2010/wordprocessingShape" mc:Ignorable="w14 w15 w16se w16cid wp14">
-  <w:p>
-    <w:pPr>
-      <w:pStyle w:val="Footer"/>
-    </w:pPr>
-  </w:p>
-</w:ftr>
-</file>
-
-<file path=word/footer2.xml><?xml version="1.0" encoding="utf-8"?>
 <w:ftr xmlns:wpc="http://schemas.microsoft.com/office/word/2010/wordprocessingCanvas" xmlns:cx="http://schemas.microsoft.com/office/drawing/2014/chartex" xmlns:cx1="http://schemas.microsoft.com/office/drawing/2015/9/8/chartex" xmlns:cx2="http://schemas.microsoft.com/office/drawing/2015/10/21/chartex" xmlns:cx3="http://schemas.microsoft.com/office/drawing/2016/5/9/chartex" xmlns:cx4="http://schemas.microsoft.com/office/drawing/2016/5/10/chartex" xmlns:cx5="http://schemas.microsoft.com/office/drawing/2016/5/11/chartex" xmlns:cx6="http://schemas.microsoft.com/office/drawing/2016/5/12/chartex" xmlns:cx7="http://schemas.microsoft.com/office/drawing/2016/5/13/chartex" xmlns:cx8="http://schemas.microsoft.com/office/drawing/2016/5/14/chartex" xmlns:mc="http://schemas.openxmlformats.org/markup-compatibility/2006" xmlns:aink="http://schemas.microsoft.com/office/drawing/2016/ink" xmlns:am3d="http://schemas.microsoft.com/office/drawing/2017/model3d" xmlns:o="urn:schemas-microsoft-com:office:office" xmlns:r="http://schemas.openxmlformats.org/officeDocument/2006/relationships" xmlns:m="http://schemas.openxmlformats.org/officeDocument/2006/math" xmlns:v="urn:schemas-microsoft-com:vml" xmlns:wp14="http://schemas.microsoft.com/office/word/2010/wordprocessingDrawing" xmlns:wp="http://schemas.openxmlformats.org/drawingml/2006/wordprocessingDrawing" xmlns:w10="urn:schemas-microsoft-com:office:word" xmlns:w="http://schemas.openxmlformats.org/wordprocessingml/2006/main" xmlns:w14="http://schemas.microsoft.com/office/word/2010/wordml" xmlns:w15="http://schemas.microsoft.com/office/word/2012/wordml" xmlns:w16cid="http://schemas.microsoft.com/office/word/2016/wordml/cid" xmlns:w16se="http://schemas.microsoft.com/office/word/2015/wordml/symex" xmlns:wpg="http://schemas.microsoft.com/office/word/2010/wordprocessingGroup" xmlns:wpi="http://schemas.microsoft.com/office/word/2010/wordprocessingInk" xmlns:wne="http://schemas.microsoft.com/office/word/2006/wordml" xmlns:wps="http://schemas.microsoft.com/office/word/2010/wordprocessingShape" mc:Ignorable="w14 w15 w16se w16cid wp14">
   <w:p>
     <w:pPr>
@@ -3141,16 +3124,6 @@
 </w:ftr>
 </file>
 
-<file path=word/footer3.xml><?xml version="1.0" encoding="utf-8"?>
-<w:ftr xmlns:wpc="http://schemas.microsoft.com/office/word/2010/wordprocessingCanvas" xmlns:cx="http://schemas.microsoft.com/office/drawing/2014/chartex" xmlns:cx1="http://schemas.microsoft.com/office/drawing/2015/9/8/chartex" xmlns:cx2="http://schemas.microsoft.com/office/drawing/2015/10/21/chartex" xmlns:cx3="http://schemas.microsoft.com/office/drawing/2016/5/9/chartex" xmlns:cx4="http://schemas.microsoft.com/office/drawing/2016/5/10/chartex" xmlns:cx5="http://schemas.microsoft.com/office/drawing/2016/5/11/chartex" xmlns:cx6="http://schemas.microsoft.com/office/drawing/2016/5/12/chartex" xmlns:cx7="http://schemas.microsoft.com/office/drawing/2016/5/13/chartex" xmlns:cx8="http://schemas.microsoft.com/office/drawing/2016/5/14/chartex" xmlns:mc="http://schemas.openxmlformats.org/markup-compatibility/2006" xmlns:aink="http://schemas.microsoft.com/office/drawing/2016/ink" xmlns:am3d="http://schemas.microsoft.com/office/drawing/2017/model3d" xmlns:o="urn:schemas-microsoft-com:office:office" xmlns:r="http://schemas.openxmlformats.org/officeDocument/2006/relationships" xmlns:m="http://schemas.openxmlformats.org/officeDocument/2006/math" xmlns:v="urn:schemas-microsoft-com:vml" xmlns:wp14="http://schemas.microsoft.com/office/word/2010/wordprocessingDrawing" xmlns:wp="http://schemas.openxmlformats.org/drawingml/2006/wordprocessingDrawing" xmlns:w10="urn:schemas-microsoft-com:office:word" xmlns:w="http://schemas.openxmlformats.org/wordprocessingml/2006/main" xmlns:w14="http://schemas.microsoft.com/office/word/2010/wordml" xmlns:w15="http://schemas.microsoft.com/office/word/2012/wordml" xmlns:w16cid="http://schemas.microsoft.com/office/word/2016/wordml/cid" xmlns:w16se="http://schemas.microsoft.com/office/word/2015/wordml/symex" xmlns:wpg="http://schemas.microsoft.com/office/word/2010/wordprocessingGroup" xmlns:wpi="http://schemas.microsoft.com/office/word/2010/wordprocessingInk" xmlns:wne="http://schemas.microsoft.com/office/word/2006/wordml" xmlns:wps="http://schemas.microsoft.com/office/word/2010/wordprocessingShape" mc:Ignorable="w14 w15 w16se w16cid wp14">
-  <w:p>
-    <w:pPr>
-      <w:pStyle w:val="Footer"/>
-    </w:pPr>
-  </w:p>
-</w:ftr>
-</file>
-
 <file path=word/footnotes.xml><?xml version="1.0" encoding="utf-8"?>
 <w:footnotes xmlns:wpc="http://schemas.microsoft.com/office/word/2010/wordprocessingCanvas" xmlns:cx="http://schemas.microsoft.com/office/drawing/2014/chartex" xmlns:cx1="http://schemas.microsoft.com/office/drawing/2015/9/8/chartex" xmlns:cx2="http://schemas.microsoft.com/office/drawing/2015/10/21/chartex" xmlns:cx3="http://schemas.microsoft.com/office/drawing/2016/5/9/chartex" xmlns:cx4="http://schemas.microsoft.com/office/drawing/2016/5/10/chartex" xmlns:cx5="http://schemas.microsoft.com/office/drawing/2016/5/11/chartex" xmlns:cx6="http://schemas.microsoft.com/office/drawing/2016/5/12/chartex" xmlns:cx7="http://schemas.microsoft.com/office/drawing/2016/5/13/chartex" xmlns:cx8="http://schemas.microsoft.com/office/drawing/2016/5/14/chartex" xmlns:mc="http://schemas.openxmlformats.org/markup-compatibility/2006" xmlns:aink="http://schemas.microsoft.com/office/drawing/2016/ink" xmlns:am3d="http://schemas.microsoft.com/office/drawing/2017/model3d" xmlns:o="urn:schemas-microsoft-com:office:office" xmlns:r="http://schemas.openxmlformats.org/officeDocument/2006/relationships" xmlns:m="http://schemas.openxmlformats.org/officeDocument/2006/math" xmlns:v="urn:schemas-microsoft-com:vml" xmlns:wp14="http://schemas.microsoft.com/office/word/2010/wordprocessingDrawing" xmlns:wp="http://schemas.openxmlformats.org/drawingml/2006/wordprocessingDrawing" xmlns:w10="urn:schemas-microsoft-com:office:word" xmlns:w="http://schemas.openxmlformats.org/wordprocessingml/2006/main" xmlns:w14="http://schemas.microsoft.com/office/word/2010/wordml" xmlns:w15="http://schemas.microsoft.com/office/word/2012/wordml" xmlns:w16cid="http://schemas.microsoft.com/office/word/2016/wordml/cid" xmlns:w16se="http://schemas.microsoft.com/office/word/2015/wordml/symex" xmlns:wpg="http://schemas.microsoft.com/office/word/2010/wordprocessingGroup" xmlns:wpi="http://schemas.microsoft.com/office/word/2010/wordprocessingInk" xmlns:wne="http://schemas.microsoft.com/office/word/2006/wordml" xmlns:wps="http://schemas.microsoft.com/office/word/2010/wordprocessingShape" mc:Ignorable="w14 w15 w16se w16cid wp14">
   <w:footnote w:type="separator" w:id="-1">
@@ -3176,298 +3149,151 @@
     <w:pPr>
       <w:pStyle w:val="Header"/>
     </w:pPr>
-  </w:p>
-</w:hdr>
-</file>
-
-<file path=word/header2.xml><?xml version="1.0" encoding="utf-8"?>
-<w:hdr xmlns:wpc="http://schemas.microsoft.com/office/word/2010/wordprocessingCanvas" xmlns:cx="http://schemas.microsoft.com/office/drawing/2014/chartex" xmlns:cx1="http://schemas.microsoft.com/office/drawing/2015/9/8/chartex" xmlns:cx2="http://schemas.microsoft.com/office/drawing/2015/10/21/chartex" xmlns:cx3="http://schemas.microsoft.com/office/drawing/2016/5/9/chartex" xmlns:cx4="http://schemas.microsoft.com/office/drawing/2016/5/10/chartex" xmlns:cx5="http://schemas.microsoft.com/office/drawing/2016/5/11/chartex" xmlns:cx6="http://schemas.microsoft.com/office/drawing/2016/5/12/chartex" xmlns:cx7="http://schemas.microsoft.com/office/drawing/2016/5/13/chartex" xmlns:cx8="http://schemas.microsoft.com/office/drawing/2016/5/14/chartex" xmlns:mc="http://schemas.openxmlformats.org/markup-compatibility/2006" xmlns:aink="http://schemas.microsoft.com/office/drawing/2016/ink" xmlns:am3d="http://schemas.microsoft.com/office/drawing/2017/model3d" xmlns:o="urn:schemas-microsoft-com:office:office" xmlns:r="http://schemas.openxmlformats.org/officeDocument/2006/relationships" xmlns:m="http://schemas.openxmlformats.org/officeDocument/2006/math" xmlns:v="urn:schemas-microsoft-com:vml" xmlns:wp14="http://schemas.microsoft.com/office/word/2010/wordprocessingDrawing" xmlns:wp="http://schemas.openxmlformats.org/drawingml/2006/wordprocessingDrawing" xmlns:w10="urn:schemas-microsoft-com:office:word" xmlns:w="http://schemas.openxmlformats.org/wordprocessingml/2006/main" xmlns:w14="http://schemas.microsoft.com/office/word/2010/wordml" xmlns:w15="http://schemas.microsoft.com/office/word/2012/wordml" xmlns:w16cid="http://schemas.microsoft.com/office/word/2016/wordml/cid" xmlns:w16se="http://schemas.microsoft.com/office/word/2015/wordml/symex" xmlns:wpg="http://schemas.microsoft.com/office/word/2010/wordprocessingGroup" xmlns:wpi="http://schemas.microsoft.com/office/word/2010/wordprocessingInk" xmlns:wne="http://schemas.microsoft.com/office/word/2006/wordml" xmlns:wps="http://schemas.microsoft.com/office/word/2010/wordprocessingShape" mc:Ignorable="w14 w15 w16se w16cid wp14">
-  <w:p>
-    <w:pPr>
-      <w:pStyle w:val="Header"/>
-    </w:pPr>
     <w:r>
       <w:rPr>
         <w:noProof/>
       </w:rPr>
       <mc:AlternateContent>
-        <mc:Choice Requires="wpg">
+        <mc:Choice Requires="wps">
           <w:drawing>
-            <wp:anchor distT="0" distB="0" distL="114300" distR="114300" simplePos="0" relativeHeight="251662336" behindDoc="0" locked="0" layoutInCell="1" allowOverlap="1" wp14:anchorId="76431E99" wp14:editId="12C9D111">
+            <wp:anchor distT="0" distB="0" distL="114300" distR="114300" simplePos="0" relativeHeight="251662336" behindDoc="0" locked="0" layoutInCell="1" allowOverlap="1" wp14:anchorId="7FC20A6B" wp14:editId="6B565BC7">
               <wp:simplePos x="0" y="0"/>
               <wp:positionH relativeFrom="column">
-                <wp:posOffset>133724</wp:posOffset>
+                <wp:posOffset>3032760</wp:posOffset>
               </wp:positionH>
               <wp:positionV relativeFrom="paragraph">
-                <wp:posOffset>-251908</wp:posOffset>
+                <wp:posOffset>-160655</wp:posOffset>
               </wp:positionV>
-              <wp:extent cx="6797675" cy="270647"/>
-              <wp:effectExtent l="190500" t="177800" r="174625" b="199390"/>
+              <wp:extent cx="3951381" cy="260985"/>
+              <wp:effectExtent l="0" t="0" r="0" b="0"/>
               <wp:wrapNone/>
-              <wp:docPr id="26" name="Group 26"/>
+              <wp:docPr id="6" name="Text Box 6"/>
               <wp:cNvGraphicFramePr/>
               <a:graphic xmlns:a="http://schemas.openxmlformats.org/drawingml/2006/main">
-                <a:graphicData uri="http://schemas.microsoft.com/office/word/2010/wordprocessingGroup">
-                  <wpg:wgp>
-                    <wpg:cNvGrpSpPr/>
-                    <wpg:grpSpPr>
+                <a:graphicData uri="http://schemas.microsoft.com/office/word/2010/wordprocessingShape">
+                  <wps:wsp>
+                    <wps:cNvSpPr txBox="1"/>
+                    <wps:spPr>
                       <a:xfrm>
                         <a:off x="0" y="0"/>
-                        <a:ext cx="6797675" cy="270647"/>
-                        <a:chOff x="0" y="0"/>
-                        <a:chExt cx="6797675" cy="270647"/>
+                        <a:ext cx="3951381" cy="260985"/>
                       </a:xfrm>
-                    </wpg:grpSpPr>
-                    <wps:wsp>
-                      <wps:cNvPr id="4" name="Rounded Rectangle 4"/>
-                      <wps:cNvSpPr/>
-                      <wps:spPr>
-                        <a:xfrm>
-                          <a:off x="35611" y="44801"/>
-                          <a:ext cx="6714412" cy="183990"/>
-                        </a:xfrm>
-                        <a:prstGeom prst="roundRect">
-                          <a:avLst/>
-                        </a:prstGeom>
-                        <a:ln>
-                          <a:solidFill>
-                            <a:schemeClr val="bg1"/>
-                          </a:solidFill>
-                        </a:ln>
-                        <a:effectLst>
-                          <a:glow rad="228600">
-                            <a:schemeClr val="tx1">
-                              <a:lumMod val="75000"/>
-                              <a:lumOff val="25000"/>
-                              <a:alpha val="40000"/>
-                            </a:schemeClr>
-                          </a:glow>
-                        </a:effectLst>
-                      </wps:spPr>
-                      <wps:style>
-                        <a:lnRef idx="2">
-                          <a:schemeClr val="dk1"/>
-                        </a:lnRef>
-                        <a:fillRef idx="1">
-                          <a:schemeClr val="lt1"/>
-                        </a:fillRef>
-                        <a:effectRef idx="0">
-                          <a:schemeClr val="dk1"/>
-                        </a:effectRef>
-                        <a:fontRef idx="minor">
-                          <a:schemeClr val="dk1"/>
-                        </a:fontRef>
-                      </wps:style>
-                      <wps:bodyPr rot="0" spcFirstLastPara="0" vertOverflow="overflow" horzOverflow="overflow" vert="horz" wrap="square" lIns="91440" tIns="45720" rIns="91440" bIns="45720" numCol="1" spcCol="0" rtlCol="0" fromWordArt="0" anchor="ctr" anchorCtr="0" forceAA="0" compatLnSpc="1">
-                        <a:prstTxWarp prst="textNoShape">
-                          <a:avLst/>
-                        </a:prstTxWarp>
-                        <a:noAutofit/>
-                      </wps:bodyPr>
-                    </wps:wsp>
-                    <wps:wsp>
-                      <wps:cNvPr id="5" name="Text Box 5"/>
-                      <wps:cNvSpPr txBox="1"/>
-                      <wps:spPr>
-                        <a:xfrm>
-                          <a:off x="0" y="0"/>
-                          <a:ext cx="1356631" cy="266065"/>
-                        </a:xfrm>
-                        <a:prstGeom prst="rect">
-                          <a:avLst/>
-                        </a:prstGeom>
+                      <a:prstGeom prst="rect">
+                        <a:avLst/>
+                      </a:prstGeom>
+                      <a:noFill/>
+                      <a:ln w="6350">
                         <a:noFill/>
-                        <a:ln w="6350">
-                          <a:noFill/>
-                        </a:ln>
-                      </wps:spPr>
-                      <wps:txbx>
-                        <w:txbxContent>
-                          <w:p>
-                            <w:pPr>
-                              <w:rPr>
-                                <w:rFonts w:cs="Calibri Light"/>
-                                <w:szCs w:val="20"/>
-                              </w:rPr>
-                            </w:pPr>
-                            <w:proofErr w:type="spellStart"/>
-                            <w:r>
-                              <w:rPr>
-                                <w:rFonts w:cs="Calibri Light"/>
-                                <w:szCs w:val="20"/>
-                              </w:rPr>
-                              <w:t>Amey</w:t>
-                            </w:r>
-                            <w:proofErr w:type="spellEnd"/>
-                            <w:r>
-                              <w:rPr>
-                                <w:rFonts w:cs="Calibri Light"/>
-                                <w:szCs w:val="20"/>
-                              </w:rPr>
-                              <w:t xml:space="preserve"> </w:t>
-                            </w:r>
-                            <w:proofErr w:type="spellStart"/>
-                            <w:r>
-                              <w:rPr>
-                                <w:rFonts w:cs="Calibri Light"/>
-                                <w:szCs w:val="20"/>
-                              </w:rPr>
-                              <w:t>Rupji</w:t>
-                            </w:r>
-                            <w:proofErr w:type="spellEnd"/>
-                          </w:p>
-                        </w:txbxContent>
-                      </wps:txbx>
-                      <wps:bodyPr rot="0" spcFirstLastPara="0" vertOverflow="overflow" horzOverflow="overflow" vert="horz" wrap="square" lIns="91440" tIns="45720" rIns="91440" bIns="45720" numCol="1" spcCol="0" rtlCol="0" fromWordArt="0" anchor="t" anchorCtr="0" forceAA="0" compatLnSpc="1">
-                        <a:prstTxWarp prst="textNoShape">
-                          <a:avLst/>
-                        </a:prstTxWarp>
-                        <a:noAutofit/>
-                      </wps:bodyPr>
-                    </wps:wsp>
-                    <wps:wsp>
-                      <wps:cNvPr id="6" name="Text Box 6"/>
-                      <wps:cNvSpPr txBox="1"/>
-                      <wps:spPr>
-                        <a:xfrm>
-                          <a:off x="2833594" y="4582"/>
-                          <a:ext cx="3964081" cy="266065"/>
-                        </a:xfrm>
-                        <a:prstGeom prst="rect">
-                          <a:avLst/>
-                        </a:prstGeom>
-                        <a:noFill/>
-                        <a:ln w="6350">
-                          <a:noFill/>
-                        </a:ln>
-                      </wps:spPr>
-                      <wps:txbx>
-                        <w:txbxContent>
-                          <w:bookmarkStart w:id="0" w:name="_GoBack"/>
-                          <w:p>
-                            <w:pPr>
-                              <w:rPr>
-                                <w:rFonts w:asciiTheme="majorHAnsi" w:hAnsiTheme="majorHAnsi" w:cstheme="majorHAnsi"/>
-                                <w:szCs w:val="20"/>
-                              </w:rPr>
-                            </w:pPr>
-                            <w:r>
-                              <w:rPr>
-                                <w:rFonts w:asciiTheme="majorHAnsi" w:hAnsiTheme="majorHAnsi" w:cstheme="majorHAnsi"/>
-                                <w:color w:val="000000" w:themeColor="text1"/>
-                                <w:szCs w:val="20"/>
-                              </w:rPr>
-                              <w:fldChar w:fldCharType="begin"/>
-                            </w:r>
-                            <w:r>
-                              <w:rPr>
-                                <w:rFonts w:asciiTheme="majorHAnsi" w:hAnsiTheme="majorHAnsi" w:cstheme="majorHAnsi"/>
-                                <w:color w:val="000000" w:themeColor="text1"/>
-                                <w:szCs w:val="20"/>
-                              </w:rPr>
-                              <w:instrText xml:space="preserve"> HYPERLINK "http://www.ameyrupji.com/" </w:instrText>
-                            </w:r>
-                            <w:r>
-                              <w:rPr>
-                                <w:rFonts w:asciiTheme="majorHAnsi" w:hAnsiTheme="majorHAnsi" w:cstheme="majorHAnsi"/>
-                                <w:color w:val="000000" w:themeColor="text1"/>
-                                <w:szCs w:val="20"/>
-                              </w:rPr>
-                              <w:fldChar w:fldCharType="separate"/>
-                            </w:r>
-                            <w:r>
-                              <w:rPr>
-                                <w:rStyle w:val="Hyperlink"/>
-                                <w:rFonts w:asciiTheme="majorHAnsi" w:hAnsiTheme="majorHAnsi" w:cstheme="majorHAnsi"/>
-                                <w:color w:val="000000" w:themeColor="text1"/>
-                                <w:szCs w:val="20"/>
-                                <w:u w:val="none"/>
-                              </w:rPr>
-                              <w:t>http://www.ameyrupji.com/</w:t>
-                            </w:r>
-                            <w:r>
-                              <w:rPr>
-                                <w:rFonts w:asciiTheme="majorHAnsi" w:hAnsiTheme="majorHAnsi" w:cstheme="majorHAnsi"/>
-                                <w:color w:val="000000" w:themeColor="text1"/>
-                                <w:szCs w:val="20"/>
-                              </w:rPr>
-                              <w:fldChar w:fldCharType="end"/>
-                            </w:r>
-                            <w:r>
-                              <w:rPr>
-                                <w:rFonts w:asciiTheme="majorHAnsi" w:hAnsiTheme="majorHAnsi" w:cstheme="majorHAnsi"/>
-                                <w:color w:val="000000" w:themeColor="text1"/>
-                                <w:szCs w:val="20"/>
-                              </w:rPr>
-                              <w:t xml:space="preserve"> </w:t>
-                            </w:r>
-                            <w:r>
-                              <w:rPr>
-                                <w:rFonts w:asciiTheme="majorHAnsi" w:hAnsiTheme="majorHAnsi" w:cstheme="majorHAnsi"/>
-                                <w:color w:val="000000" w:themeColor="text1"/>
-                                <w:szCs w:val="20"/>
-                              </w:rPr>
-                              <w:t xml:space="preserve"> </w:t>
-                            </w:r>
-                            <w:r>
-                              <w:rPr>
-                                <w:rFonts w:asciiTheme="majorHAnsi" w:hAnsiTheme="majorHAnsi" w:cstheme="majorHAnsi"/>
-                                <w:color w:val="808080" w:themeColor="background1" w:themeShade="80"/>
-                                <w:szCs w:val="20"/>
-                              </w:rPr>
-                              <w:t>|</w:t>
-                            </w:r>
-                            <w:r>
-                              <w:rPr>
-                                <w:rFonts w:asciiTheme="majorHAnsi" w:hAnsiTheme="majorHAnsi" w:cstheme="majorHAnsi"/>
-                                <w:szCs w:val="20"/>
-                              </w:rPr>
-                              <w:t xml:space="preserve">  (213) 309-</w:t>
-                            </w:r>
-                            <w:proofErr w:type="gramStart"/>
-                            <w:r>
-                              <w:rPr>
-                                <w:rFonts w:asciiTheme="majorHAnsi" w:hAnsiTheme="majorHAnsi" w:cstheme="majorHAnsi"/>
-                                <w:szCs w:val="20"/>
-                              </w:rPr>
-                              <w:t xml:space="preserve">3484  </w:t>
-                            </w:r>
-                            <w:r>
-                              <w:rPr>
-                                <w:rFonts w:asciiTheme="majorHAnsi" w:hAnsiTheme="majorHAnsi" w:cstheme="majorHAnsi"/>
-                                <w:color w:val="808080" w:themeColor="background1" w:themeShade="80"/>
-                                <w:szCs w:val="20"/>
-                              </w:rPr>
-                              <w:t>|</w:t>
-                            </w:r>
-                            <w:proofErr w:type="gramEnd"/>
-                            <w:r>
-                              <w:rPr>
-                                <w:rFonts w:asciiTheme="majorHAnsi" w:hAnsiTheme="majorHAnsi" w:cstheme="majorHAnsi"/>
-                                <w:color w:val="808080" w:themeColor="background1" w:themeShade="80"/>
-                                <w:szCs w:val="20"/>
-                              </w:rPr>
-                              <w:t xml:space="preserve"> </w:t>
-                            </w:r>
-                            <w:r>
-                              <w:rPr>
-                                <w:rFonts w:asciiTheme="majorHAnsi" w:hAnsiTheme="majorHAnsi" w:cstheme="majorHAnsi"/>
-                                <w:szCs w:val="20"/>
-                              </w:rPr>
-                              <w:t>ameyrupji@gmail.com</w:t>
-                            </w:r>
-                            <w:bookmarkEnd w:id="0"/>
-                          </w:p>
-                        </w:txbxContent>
-                      </wps:txbx>
-                      <wps:bodyPr rot="0" spcFirstLastPara="0" vertOverflow="overflow" horzOverflow="overflow" vert="horz" wrap="square" lIns="91440" tIns="45720" rIns="91440" bIns="45720" numCol="1" spcCol="0" rtlCol="0" fromWordArt="0" anchor="t" anchorCtr="0" forceAA="0" compatLnSpc="1">
-                        <a:prstTxWarp prst="textNoShape">
-                          <a:avLst/>
-                        </a:prstTxWarp>
-                        <a:noAutofit/>
-                      </wps:bodyPr>
-                    </wps:wsp>
-                  </wpg:wgp>
+                      </a:ln>
+                    </wps:spPr>
+                    <wps:txbx>
+                      <w:txbxContent>
+                        <w:p>
+                          <w:pPr>
+                            <w:rPr>
+                              <w:rFonts w:asciiTheme="majorHAnsi" w:hAnsiTheme="majorHAnsi" w:cstheme="majorHAnsi"/>
+                              <w:color w:val="FFFFFF" w:themeColor="background1"/>
+                              <w:szCs w:val="20"/>
+                            </w:rPr>
+                          </w:pPr>
+                          <w:r>
+                            <w:rPr>
+                              <w:rFonts w:asciiTheme="majorHAnsi" w:hAnsiTheme="majorHAnsi" w:cstheme="majorHAnsi"/>
+                              <w:color w:val="FFFFFF" w:themeColor="background1"/>
+                              <w:szCs w:val="20"/>
+                            </w:rPr>
+                            <w:t>http://www.ameyrupji.com/</w:t>
+                          </w:r>
+                          <w:r>
+                            <w:rPr>
+                              <w:rFonts w:asciiTheme="majorHAnsi" w:hAnsiTheme="majorHAnsi" w:cstheme="majorHAnsi"/>
+                              <w:color w:val="000000" w:themeColor="text1"/>
+                              <w:szCs w:val="20"/>
+                            </w:rPr>
+                            <w:t xml:space="preserve"> </w:t>
+                          </w:r>
+                          <w:r>
+                            <w:rPr>
+                              <w:rFonts w:asciiTheme="majorHAnsi" w:hAnsiTheme="majorHAnsi" w:cstheme="majorHAnsi"/>
+                              <w:color w:val="000000" w:themeColor="text1"/>
+                              <w:szCs w:val="20"/>
+                            </w:rPr>
+                            <w:t xml:space="preserve"> </w:t>
+                          </w:r>
+                          <w:r>
+                            <w:rPr>
+                              <w:rFonts w:asciiTheme="majorHAnsi" w:hAnsiTheme="majorHAnsi" w:cstheme="majorHAnsi"/>
+                              <w:color w:val="FFFFFF" w:themeColor="background1"/>
+                              <w:szCs w:val="20"/>
+                            </w:rPr>
+                            <w:sym w:font="Symbol" w:char="F0B7"/>
+                          </w:r>
+                          <w:r>
+                            <w:rPr>
+                              <w:rFonts w:asciiTheme="majorHAnsi" w:hAnsiTheme="majorHAnsi" w:cstheme="majorHAnsi"/>
+                              <w:color w:val="FFFFFF" w:themeColor="background1"/>
+                              <w:szCs w:val="20"/>
+                            </w:rPr>
+                            <w:t xml:space="preserve"> </w:t>
+                          </w:r>
+                          <w:r>
+                            <w:rPr>
+                              <w:rFonts w:asciiTheme="majorHAnsi" w:hAnsiTheme="majorHAnsi" w:cstheme="majorHAnsi"/>
+                              <w:color w:val="FFFFFF" w:themeColor="background1"/>
+                              <w:szCs w:val="20"/>
+                            </w:rPr>
+                            <w:t xml:space="preserve"> </w:t>
+                          </w:r>
+                          <w:r>
+                            <w:rPr>
+                              <w:rFonts w:asciiTheme="majorHAnsi" w:hAnsiTheme="majorHAnsi" w:cstheme="majorHAnsi"/>
+                              <w:color w:val="FFFFFF" w:themeColor="background1"/>
+                              <w:szCs w:val="20"/>
+                            </w:rPr>
+                            <w:t xml:space="preserve">(213) 309-3484  </w:t>
+                          </w:r>
+                          <w:r>
+                            <w:rPr>
+                              <w:rFonts w:asciiTheme="majorHAnsi" w:hAnsiTheme="majorHAnsi" w:cstheme="majorHAnsi"/>
+                              <w:color w:val="FFFFFF" w:themeColor="background1"/>
+                              <w:szCs w:val="20"/>
+                            </w:rPr>
+                            <w:sym w:font="Symbol" w:char="F0B7"/>
+                          </w:r>
+                          <w:r>
+                            <w:rPr>
+                              <w:rFonts w:asciiTheme="majorHAnsi" w:hAnsiTheme="majorHAnsi" w:cstheme="majorHAnsi"/>
+                              <w:color w:val="FFFFFF" w:themeColor="background1"/>
+                              <w:szCs w:val="20"/>
+                            </w:rPr>
+                            <w:t xml:space="preserve"> </w:t>
+                          </w:r>
+                          <w:r>
+                            <w:rPr>
+                              <w:rFonts w:asciiTheme="majorHAnsi" w:hAnsiTheme="majorHAnsi" w:cstheme="majorHAnsi"/>
+                              <w:color w:val="FFFFFF" w:themeColor="background1"/>
+                              <w:szCs w:val="20"/>
+                            </w:rPr>
+                            <w:t xml:space="preserve"> </w:t>
+                          </w:r>
+                          <w:r>
+                            <w:rPr>
+                              <w:rFonts w:asciiTheme="majorHAnsi" w:hAnsiTheme="majorHAnsi" w:cstheme="majorHAnsi"/>
+                              <w:color w:val="FFFFFF" w:themeColor="background1"/>
+                              <w:szCs w:val="20"/>
+                            </w:rPr>
+                            <w:t>ameyrupji@gmail.com</w:t>
+                          </w:r>
+                        </w:p>
+                      </w:txbxContent>
+                    </wps:txbx>
+                    <wps:bodyPr rot="0" spcFirstLastPara="0" vertOverflow="overflow" horzOverflow="overflow" vert="horz" wrap="square" lIns="91440" tIns="45720" rIns="91440" bIns="45720" numCol="1" spcCol="0" rtlCol="0" fromWordArt="0" anchor="t" anchorCtr="0" forceAA="0" compatLnSpc="1">
+                      <a:prstTxWarp prst="textNoShape">
+                        <a:avLst/>
+                      </a:prstTxWarp>
+                      <a:noAutofit/>
+                    </wps:bodyPr>
+                  </wps:wsp>
                 </a:graphicData>
               </a:graphic>
               <wp14:sizeRelH relativeFrom="margin">
@@ -3478,175 +3304,113 @@
         </mc:Choice>
         <mc:Fallback>
           <w:pict>
-            <v:group w14:anchorId="76431E99" id="Group 26" o:spid="_x0000_s1026" style="position:absolute;margin-left:10.55pt;margin-top:-19.85pt;width:535.25pt;height:21.3pt;z-index:251662336;mso-width-relative:margin" coordsize="67976,2706" o:gfxdata="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">
-              <v:roundrect id="Rounded Rectangle 4" o:spid="_x0000_s1027" style="position:absolute;left:356;top:448;width:67144;height:1839;visibility:visible;mso-wrap-style:square;v-text-anchor:middle" arcsize="10923f" o:gfxdata="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" fillcolor="white [3201]" strokecolor="white [3212]" strokeweight="1pt">
-                <v:stroke joinstyle="miter"/>
-              </v:roundrect>
-              <v:shapetype id="_x0000_t202" coordsize="21600,21600" o:spt="202" path="m,l,21600r21600,l21600,xe">
-                <v:stroke joinstyle="miter"/>
-                <v:path gradientshapeok="t" o:connecttype="rect"/>
-              </v:shapetype>
-              <v:shape id="Text Box 5" o:spid="_x0000_s1028" type="#_x0000_t202" style="position:absolute;width:13566;height:2660;visibility:visible;mso-wrap-style:square;v-text-anchor:top" o:gfxdata="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" filled="f" stroked="f" strokeweight=".5pt">
-                <v:textbox>
-                  <w:txbxContent>
-                    <w:p>
-                      <w:pPr>
-                        <w:rPr>
-                          <w:rFonts w:cs="Calibri Light"/>
-                          <w:szCs w:val="20"/>
-                        </w:rPr>
-                      </w:pPr>
-                      <w:proofErr w:type="spellStart"/>
-                      <w:r>
-                        <w:rPr>
-                          <w:rFonts w:cs="Calibri Light"/>
-                          <w:szCs w:val="20"/>
-                        </w:rPr>
-                        <w:t>Amey</w:t>
-                      </w:r>
-                      <w:proofErr w:type="spellEnd"/>
-                      <w:r>
-                        <w:rPr>
-                          <w:rFonts w:cs="Calibri Light"/>
-                          <w:szCs w:val="20"/>
-                        </w:rPr>
-                        <w:t xml:space="preserve"> </w:t>
-                      </w:r>
-                      <w:proofErr w:type="spellStart"/>
-                      <w:r>
-                        <w:rPr>
-                          <w:rFonts w:cs="Calibri Light"/>
-                          <w:szCs w:val="20"/>
-                        </w:rPr>
-                        <w:t>Rupji</w:t>
-                      </w:r>
-                      <w:proofErr w:type="spellEnd"/>
-                    </w:p>
-                  </w:txbxContent>
-                </v:textbox>
-              </v:shape>
-              <v:shape id="Text Box 6" o:spid="_x0000_s1029" type="#_x0000_t202" style="position:absolute;left:28335;top:45;width:39641;height:2661;visibility:visible;mso-wrap-style:square;v-text-anchor:top" o:gfxdata="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" filled="f" stroked="f" strokeweight=".5pt">
-                <v:textbox>
-                  <w:txbxContent>
-                    <w:bookmarkStart w:id="1" w:name="_GoBack"/>
-                    <w:p>
-                      <w:pPr>
-                        <w:rPr>
-                          <w:rFonts w:asciiTheme="majorHAnsi" w:hAnsiTheme="majorHAnsi" w:cstheme="majorHAnsi"/>
-                          <w:szCs w:val="20"/>
-                        </w:rPr>
-                      </w:pPr>
-                      <w:r>
-                        <w:rPr>
-                          <w:rFonts w:asciiTheme="majorHAnsi" w:hAnsiTheme="majorHAnsi" w:cstheme="majorHAnsi"/>
-                          <w:color w:val="000000" w:themeColor="text1"/>
-                          <w:szCs w:val="20"/>
-                        </w:rPr>
-                        <w:fldChar w:fldCharType="begin"/>
-                      </w:r>
-                      <w:r>
-                        <w:rPr>
-                          <w:rFonts w:asciiTheme="majorHAnsi" w:hAnsiTheme="majorHAnsi" w:cstheme="majorHAnsi"/>
-                          <w:color w:val="000000" w:themeColor="text1"/>
-                          <w:szCs w:val="20"/>
-                        </w:rPr>
-                        <w:instrText xml:space="preserve"> HYPERLINK "http://www.ameyrupji.com/" </w:instrText>
-                      </w:r>
-                      <w:r>
-                        <w:rPr>
-                          <w:rFonts w:asciiTheme="majorHAnsi" w:hAnsiTheme="majorHAnsi" w:cstheme="majorHAnsi"/>
-                          <w:color w:val="000000" w:themeColor="text1"/>
-                          <w:szCs w:val="20"/>
-                        </w:rPr>
-                        <w:fldChar w:fldCharType="separate"/>
-                      </w:r>
-                      <w:r>
-                        <w:rPr>
-                          <w:rStyle w:val="Hyperlink"/>
-                          <w:rFonts w:asciiTheme="majorHAnsi" w:hAnsiTheme="majorHAnsi" w:cstheme="majorHAnsi"/>
-                          <w:color w:val="000000" w:themeColor="text1"/>
-                          <w:szCs w:val="20"/>
-                          <w:u w:val="none"/>
-                        </w:rPr>
-                        <w:t>http://www.ameyrupji.com/</w:t>
-                      </w:r>
-                      <w:r>
-                        <w:rPr>
-                          <w:rFonts w:asciiTheme="majorHAnsi" w:hAnsiTheme="majorHAnsi" w:cstheme="majorHAnsi"/>
-                          <w:color w:val="000000" w:themeColor="text1"/>
-                          <w:szCs w:val="20"/>
-                        </w:rPr>
-                        <w:fldChar w:fldCharType="end"/>
-                      </w:r>
-                      <w:r>
-                        <w:rPr>
-                          <w:rFonts w:asciiTheme="majorHAnsi" w:hAnsiTheme="majorHAnsi" w:cstheme="majorHAnsi"/>
-                          <w:color w:val="000000" w:themeColor="text1"/>
-                          <w:szCs w:val="20"/>
-                        </w:rPr>
-                        <w:t xml:space="preserve"> </w:t>
-                      </w:r>
-                      <w:r>
-                        <w:rPr>
-                          <w:rFonts w:asciiTheme="majorHAnsi" w:hAnsiTheme="majorHAnsi" w:cstheme="majorHAnsi"/>
-                          <w:color w:val="000000" w:themeColor="text1"/>
-                          <w:szCs w:val="20"/>
-                        </w:rPr>
-                        <w:t xml:space="preserve"> </w:t>
-                      </w:r>
-                      <w:r>
-                        <w:rPr>
-                          <w:rFonts w:asciiTheme="majorHAnsi" w:hAnsiTheme="majorHAnsi" w:cstheme="majorHAnsi"/>
-                          <w:color w:val="808080" w:themeColor="background1" w:themeShade="80"/>
-                          <w:szCs w:val="20"/>
-                        </w:rPr>
-                        <w:t>|</w:t>
-                      </w:r>
-                      <w:r>
-                        <w:rPr>
-                          <w:rFonts w:asciiTheme="majorHAnsi" w:hAnsiTheme="majorHAnsi" w:cstheme="majorHAnsi"/>
-                          <w:szCs w:val="20"/>
-                        </w:rPr>
-                        <w:t xml:space="preserve">  (213) 309-</w:t>
-                      </w:r>
-                      <w:proofErr w:type="gramStart"/>
-                      <w:r>
-                        <w:rPr>
-                          <w:rFonts w:asciiTheme="majorHAnsi" w:hAnsiTheme="majorHAnsi" w:cstheme="majorHAnsi"/>
-                          <w:szCs w:val="20"/>
-                        </w:rPr>
-                        <w:t xml:space="preserve">3484  </w:t>
-                      </w:r>
-                      <w:r>
-                        <w:rPr>
-                          <w:rFonts w:asciiTheme="majorHAnsi" w:hAnsiTheme="majorHAnsi" w:cstheme="majorHAnsi"/>
-                          <w:color w:val="808080" w:themeColor="background1" w:themeShade="80"/>
-                          <w:szCs w:val="20"/>
-                        </w:rPr>
-                        <w:t>|</w:t>
-                      </w:r>
-                      <w:proofErr w:type="gramEnd"/>
-                      <w:r>
-                        <w:rPr>
-                          <w:rFonts w:asciiTheme="majorHAnsi" w:hAnsiTheme="majorHAnsi" w:cstheme="majorHAnsi"/>
-                          <w:color w:val="808080" w:themeColor="background1" w:themeShade="80"/>
-                          <w:szCs w:val="20"/>
-                        </w:rPr>
-                        <w:t xml:space="preserve"> </w:t>
-                      </w:r>
-                      <w:r>
-                        <w:rPr>
-                          <w:rFonts w:asciiTheme="majorHAnsi" w:hAnsiTheme="majorHAnsi" w:cstheme="majorHAnsi"/>
-                          <w:szCs w:val="20"/>
-                        </w:rPr>
-                        <w:t>ameyrupji@gmail.com</w:t>
-                      </w:r>
-                      <w:bookmarkEnd w:id="1"/>
-                    </w:p>
-                  </w:txbxContent>
-                </v:textbox>
-              </v:shape>
-            </v:group>
+            <v:shapetype w14:anchorId="7FC20A6B" id="_x0000_t202" coordsize="21600,21600" o:spt="202" path="m,l,21600r21600,l21600,xe">
+              <v:stroke joinstyle="miter"/>
+              <v:path gradientshapeok="t" o:connecttype="rect"/>
+            </v:shapetype>
+            <v:shape id="Text Box 6" o:spid="_x0000_s1026" type="#_x0000_t202" style="position:absolute;margin-left:238.8pt;margin-top:-12.65pt;width:311.15pt;height:20.55pt;z-index:251662336;visibility:visible;mso-wrap-style:square;mso-width-percent:0;mso-wrap-distance-left:9pt;mso-wrap-distance-top:0;mso-wrap-distance-right:9pt;mso-wrap-distance-bottom:0;mso-position-horizontal:absolute;mso-position-horizontal-relative:text;mso-position-vertical:absolute;mso-position-vertical-relative:text;mso-width-percent:0;mso-width-relative:margin;v-text-anchor:top" o:gfxdata="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" filled="f" stroked="f" strokeweight=".5pt">
+              <v:textbox>
+                <w:txbxContent>
+                  <w:p>
+                    <w:pPr>
+                      <w:rPr>
+                        <w:rFonts w:asciiTheme="majorHAnsi" w:hAnsiTheme="majorHAnsi" w:cstheme="majorHAnsi"/>
+                        <w:color w:val="FFFFFF" w:themeColor="background1"/>
+                        <w:szCs w:val="20"/>
+                      </w:rPr>
+                    </w:pPr>
+                    <w:r>
+                      <w:rPr>
+                        <w:rFonts w:asciiTheme="majorHAnsi" w:hAnsiTheme="majorHAnsi" w:cstheme="majorHAnsi"/>
+                        <w:color w:val="FFFFFF" w:themeColor="background1"/>
+                        <w:szCs w:val="20"/>
+                      </w:rPr>
+                      <w:t>http://www.ameyrupji.com/</w:t>
+                    </w:r>
+                    <w:r>
+                      <w:rPr>
+                        <w:rFonts w:asciiTheme="majorHAnsi" w:hAnsiTheme="majorHAnsi" w:cstheme="majorHAnsi"/>
+                        <w:color w:val="000000" w:themeColor="text1"/>
+                        <w:szCs w:val="20"/>
+                      </w:rPr>
+                      <w:t xml:space="preserve"> </w:t>
+                    </w:r>
+                    <w:r>
+                      <w:rPr>
+                        <w:rFonts w:asciiTheme="majorHAnsi" w:hAnsiTheme="majorHAnsi" w:cstheme="majorHAnsi"/>
+                        <w:color w:val="000000" w:themeColor="text1"/>
+                        <w:szCs w:val="20"/>
+                      </w:rPr>
+                      <w:t xml:space="preserve"> </w:t>
+                    </w:r>
+                    <w:r>
+                      <w:rPr>
+                        <w:rFonts w:asciiTheme="majorHAnsi" w:hAnsiTheme="majorHAnsi" w:cstheme="majorHAnsi"/>
+                        <w:color w:val="FFFFFF" w:themeColor="background1"/>
+                        <w:szCs w:val="20"/>
+                      </w:rPr>
+                      <w:sym w:font="Symbol" w:char="F0B7"/>
+                    </w:r>
+                    <w:r>
+                      <w:rPr>
+                        <w:rFonts w:asciiTheme="majorHAnsi" w:hAnsiTheme="majorHAnsi" w:cstheme="majorHAnsi"/>
+                        <w:color w:val="FFFFFF" w:themeColor="background1"/>
+                        <w:szCs w:val="20"/>
+                      </w:rPr>
+                      <w:t xml:space="preserve"> </w:t>
+                    </w:r>
+                    <w:r>
+                      <w:rPr>
+                        <w:rFonts w:asciiTheme="majorHAnsi" w:hAnsiTheme="majorHAnsi" w:cstheme="majorHAnsi"/>
+                        <w:color w:val="FFFFFF" w:themeColor="background1"/>
+                        <w:szCs w:val="20"/>
+                      </w:rPr>
+                      <w:t xml:space="preserve"> </w:t>
+                    </w:r>
+                    <w:r>
+                      <w:rPr>
+                        <w:rFonts w:asciiTheme="majorHAnsi" w:hAnsiTheme="majorHAnsi" w:cstheme="majorHAnsi"/>
+                        <w:color w:val="FFFFFF" w:themeColor="background1"/>
+                        <w:szCs w:val="20"/>
+                      </w:rPr>
+                      <w:t xml:space="preserve">(213) 309-3484  </w:t>
+                    </w:r>
+                    <w:r>
+                      <w:rPr>
+                        <w:rFonts w:asciiTheme="majorHAnsi" w:hAnsiTheme="majorHAnsi" w:cstheme="majorHAnsi"/>
+                        <w:color w:val="FFFFFF" w:themeColor="background1"/>
+                        <w:szCs w:val="20"/>
+                      </w:rPr>
+                      <w:sym w:font="Symbol" w:char="F0B7"/>
+                    </w:r>
+                    <w:r>
+                      <w:rPr>
+                        <w:rFonts w:asciiTheme="majorHAnsi" w:hAnsiTheme="majorHAnsi" w:cstheme="majorHAnsi"/>
+                        <w:color w:val="FFFFFF" w:themeColor="background1"/>
+                        <w:szCs w:val="20"/>
+                      </w:rPr>
+                      <w:t xml:space="preserve"> </w:t>
+                    </w:r>
+                    <w:r>
+                      <w:rPr>
+                        <w:rFonts w:asciiTheme="majorHAnsi" w:hAnsiTheme="majorHAnsi" w:cstheme="majorHAnsi"/>
+                        <w:color w:val="FFFFFF" w:themeColor="background1"/>
+                        <w:szCs w:val="20"/>
+                      </w:rPr>
+                      <w:t xml:space="preserve"> </w:t>
+                    </w:r>
+                    <w:r>
+                      <w:rPr>
+                        <w:rFonts w:asciiTheme="majorHAnsi" w:hAnsiTheme="majorHAnsi" w:cstheme="majorHAnsi"/>
+                        <w:color w:val="FFFFFF" w:themeColor="background1"/>
+                        <w:szCs w:val="20"/>
+                      </w:rPr>
+                      <w:t>ameyrupji@gmail.com</w:t>
+                    </w:r>
+                  </w:p>
+                </w:txbxContent>
+              </v:textbox>
+            </v:shape>
           </w:pict>
         </mc:Fallback>
       </mc:AlternateContent>
@@ -3655,8 +3419,141 @@
       <w:rPr>
         <w:noProof/>
       </w:rPr>
+      <mc:AlternateContent>
+        <mc:Choice Requires="wps">
+          <w:drawing>
+            <wp:anchor distT="0" distB="0" distL="114300" distR="114300" simplePos="0" relativeHeight="251661312" behindDoc="0" locked="0" layoutInCell="1" allowOverlap="1" wp14:anchorId="7BC56C94" wp14:editId="51C63175">
+              <wp:simplePos x="0" y="0"/>
+              <wp:positionH relativeFrom="column">
+                <wp:posOffset>104588</wp:posOffset>
+              </wp:positionH>
+              <wp:positionV relativeFrom="paragraph">
+                <wp:posOffset>-214555</wp:posOffset>
+              </wp:positionV>
+              <wp:extent cx="1446305" cy="364565"/>
+              <wp:effectExtent l="0" t="0" r="0" b="0"/>
+              <wp:wrapNone/>
+              <wp:docPr id="5" name="Text Box 5"/>
+              <wp:cNvGraphicFramePr/>
+              <a:graphic xmlns:a="http://schemas.openxmlformats.org/drawingml/2006/main">
+                <a:graphicData uri="http://schemas.microsoft.com/office/word/2010/wordprocessingShape">
+                  <wps:wsp>
+                    <wps:cNvSpPr txBox="1"/>
+                    <wps:spPr>
+                      <a:xfrm>
+                        <a:off x="0" y="0"/>
+                        <a:ext cx="1446305" cy="364565"/>
+                      </a:xfrm>
+                      <a:prstGeom prst="rect">
+                        <a:avLst/>
+                      </a:prstGeom>
+                      <a:noFill/>
+                      <a:ln w="6350">
+                        <a:noFill/>
+                      </a:ln>
+                    </wps:spPr>
+                    <wps:txbx>
+                      <w:txbxContent>
+                        <w:p>
+                          <w:pPr>
+                            <w:pStyle w:val="Heading2"/>
+                            <w:rPr>
+                              <w:color w:val="FFFFFF" w:themeColor="background1"/>
+                              <w:sz w:val="28"/>
+                            </w:rPr>
+                          </w:pPr>
+                          <w:proofErr w:type="spellStart"/>
+                          <w:r>
+                            <w:rPr>
+                              <w:color w:val="FFFFFF" w:themeColor="background1"/>
+                              <w:sz w:val="28"/>
+                            </w:rPr>
+                            <w:t>Amey</w:t>
+                          </w:r>
+                          <w:proofErr w:type="spellEnd"/>
+                          <w:r>
+                            <w:rPr>
+                              <w:color w:val="FFFFFF" w:themeColor="background1"/>
+                              <w:sz w:val="28"/>
+                            </w:rPr>
+                            <w:t xml:space="preserve"> </w:t>
+                          </w:r>
+                          <w:proofErr w:type="spellStart"/>
+                          <w:r>
+                            <w:rPr>
+                              <w:color w:val="FFFFFF" w:themeColor="background1"/>
+                              <w:sz w:val="28"/>
+                            </w:rPr>
+                            <w:t>Rupji</w:t>
+                          </w:r>
+                          <w:proofErr w:type="spellEnd"/>
+                        </w:p>
+                      </w:txbxContent>
+                    </wps:txbx>
+                    <wps:bodyPr rot="0" spcFirstLastPara="0" vertOverflow="overflow" horzOverflow="overflow" vert="horz" wrap="square" lIns="91440" tIns="45720" rIns="91440" bIns="45720" numCol="1" spcCol="0" rtlCol="0" fromWordArt="0" anchor="t" anchorCtr="0" forceAA="0" compatLnSpc="1">
+                      <a:prstTxWarp prst="textNoShape">
+                        <a:avLst/>
+                      </a:prstTxWarp>
+                      <a:noAutofit/>
+                    </wps:bodyPr>
+                  </wps:wsp>
+                </a:graphicData>
+              </a:graphic>
+            </wp:anchor>
+          </w:drawing>
+        </mc:Choice>
+        <mc:Fallback>
+          <w:pict>
+            <v:shape w14:anchorId="7BC56C94" id="Text Box 5" o:spid="_x0000_s1027" type="#_x0000_t202" style="position:absolute;margin-left:8.25pt;margin-top:-16.9pt;width:113.9pt;height:28.7pt;z-index:251661312;visibility:visible;mso-wrap-style:square;mso-wrap-distance-left:9pt;mso-wrap-distance-top:0;mso-wrap-distance-right:9pt;mso-wrap-distance-bottom:0;mso-position-horizontal:absolute;mso-position-horizontal-relative:text;mso-position-vertical:absolute;mso-position-vertical-relative:text;v-text-anchor:top" o:gfxdata="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" filled="f" stroked="f" strokeweight=".5pt">
+              <v:textbox>
+                <w:txbxContent>
+                  <w:p>
+                    <w:pPr>
+                      <w:pStyle w:val="Heading2"/>
+                      <w:rPr>
+                        <w:color w:val="FFFFFF" w:themeColor="background1"/>
+                        <w:sz w:val="28"/>
+                      </w:rPr>
+                    </w:pPr>
+                    <w:proofErr w:type="spellStart"/>
+                    <w:r>
+                      <w:rPr>
+                        <w:color w:val="FFFFFF" w:themeColor="background1"/>
+                        <w:sz w:val="28"/>
+                      </w:rPr>
+                      <w:t>Amey</w:t>
+                    </w:r>
+                    <w:proofErr w:type="spellEnd"/>
+                    <w:r>
+                      <w:rPr>
+                        <w:color w:val="FFFFFF" w:themeColor="background1"/>
+                        <w:sz w:val="28"/>
+                      </w:rPr>
+                      <w:t xml:space="preserve"> </w:t>
+                    </w:r>
+                    <w:proofErr w:type="spellStart"/>
+                    <w:r>
+                      <w:rPr>
+                        <w:color w:val="FFFFFF" w:themeColor="background1"/>
+                        <w:sz w:val="28"/>
+                      </w:rPr>
+                      <w:t>Rupji</w:t>
+                    </w:r>
+                    <w:proofErr w:type="spellEnd"/>
+                  </w:p>
+                </w:txbxContent>
+              </v:textbox>
+            </v:shape>
+          </w:pict>
+        </mc:Fallback>
+      </mc:AlternateContent>
+    </w:r>
+    <w:r>
+      <w:rPr>
+        <w:noProof/>
+      </w:rPr>
       <w:drawing>
-        <wp:anchor distT="0" distB="0" distL="114300" distR="114300" simplePos="0" relativeHeight="251653120" behindDoc="1" locked="0" layoutInCell="1" allowOverlap="1" wp14:anchorId="1D021DF7" wp14:editId="2E10B8C4">
+        <wp:anchor distT="0" distB="0" distL="114300" distR="114300" simplePos="0" relativeHeight="251651072" behindDoc="1" locked="0" layoutInCell="1" allowOverlap="1" wp14:anchorId="1D021DF7" wp14:editId="7683BE06">
           <wp:simplePos x="0" y="0"/>
           <wp:positionH relativeFrom="column">
             <wp:posOffset>-462130</wp:posOffset>
@@ -3723,16 +3620,6 @@
         </wp:anchor>
       </w:drawing>
     </w:r>
-  </w:p>
-</w:hdr>
-</file>
-
-<file path=word/header3.xml><?xml version="1.0" encoding="utf-8"?>
-<w:hdr xmlns:wpc="http://schemas.microsoft.com/office/word/2010/wordprocessingCanvas" xmlns:cx="http://schemas.microsoft.com/office/drawing/2014/chartex" xmlns:cx1="http://schemas.microsoft.com/office/drawing/2015/9/8/chartex" xmlns:cx2="http://schemas.microsoft.com/office/drawing/2015/10/21/chartex" xmlns:cx3="http://schemas.microsoft.com/office/drawing/2016/5/9/chartex" xmlns:cx4="http://schemas.microsoft.com/office/drawing/2016/5/10/chartex" xmlns:cx5="http://schemas.microsoft.com/office/drawing/2016/5/11/chartex" xmlns:cx6="http://schemas.microsoft.com/office/drawing/2016/5/12/chartex" xmlns:cx7="http://schemas.microsoft.com/office/drawing/2016/5/13/chartex" xmlns:cx8="http://schemas.microsoft.com/office/drawing/2016/5/14/chartex" xmlns:mc="http://schemas.openxmlformats.org/markup-compatibility/2006" xmlns:aink="http://schemas.microsoft.com/office/drawing/2016/ink" xmlns:am3d="http://schemas.microsoft.com/office/drawing/2017/model3d" xmlns:o="urn:schemas-microsoft-com:office:office" xmlns:r="http://schemas.openxmlformats.org/officeDocument/2006/relationships" xmlns:m="http://schemas.openxmlformats.org/officeDocument/2006/math" xmlns:v="urn:schemas-microsoft-com:vml" xmlns:wp14="http://schemas.microsoft.com/office/word/2010/wordprocessingDrawing" xmlns:wp="http://schemas.openxmlformats.org/drawingml/2006/wordprocessingDrawing" xmlns:w10="urn:schemas-microsoft-com:office:word" xmlns:w="http://schemas.openxmlformats.org/wordprocessingml/2006/main" xmlns:w14="http://schemas.microsoft.com/office/word/2010/wordml" xmlns:w15="http://schemas.microsoft.com/office/word/2012/wordml" xmlns:w16cid="http://schemas.microsoft.com/office/word/2016/wordml/cid" xmlns:w16se="http://schemas.microsoft.com/office/word/2015/wordml/symex" xmlns:wpg="http://schemas.microsoft.com/office/word/2010/wordprocessingGroup" xmlns:wpi="http://schemas.microsoft.com/office/word/2010/wordprocessingInk" xmlns:wne="http://schemas.microsoft.com/office/word/2006/wordml" xmlns:wps="http://schemas.microsoft.com/office/word/2010/wordprocessingShape" mc:Ignorable="w14 w15 w16se w16cid wp14">
-  <w:p>
-    <w:pPr>
-      <w:pStyle w:val="Header"/>
-    </w:pPr>
   </w:p>
 </w:hdr>
 </file>
@@ -5247,6 +5134,18 @@
       <w:shd w:val="clear" w:color="auto" w:fill="E1DFDD"/>
     </w:rPr>
   </w:style>
+  <w:style w:type="character" w:styleId="FollowedHyperlink">
+    <w:name w:val="FollowedHyperlink"/>
+    <w:basedOn w:val="DefaultParagraphFont"/>
+    <w:uiPriority w:val="99"/>
+    <w:semiHidden/>
+    <w:unhideWhenUsed/>
+    <w:rsid w:val="00A36B97"/>
+    <w:rPr>
+      <w:color w:val="954F72" w:themeColor="followedHyperlink"/>
+      <w:u w:val="single"/>
+    </w:rPr>
+  </w:style>
 </w:styles>
 </file>
 
@@ -5550,7 +5449,7 @@
 </file>
 
 <file path=customXml/itemProps1.xml><?xml version="1.0" encoding="utf-8"?>
-<ds:datastoreItem xmlns:ds="http://schemas.openxmlformats.org/officeDocument/2006/customXml" ds:itemID="{E22FE5CF-95F5-5C4F-AB80-6B523F37B878}">
+<ds:datastoreItem xmlns:ds="http://schemas.openxmlformats.org/officeDocument/2006/customXml" ds:itemID="{889AC661-DC00-6A44-A91B-A935BC3D0A9F}">
   <ds:schemaRefs>
     <ds:schemaRef ds:uri="http://schemas.openxmlformats.org/officeDocument/2006/bibliography"/>
   </ds:schemaRefs>

</xml_diff>

<commit_message>
Enhancements to the summary section
- Added more summary content
- Updated Resume (word and pdf)
- Updated CSS for mobile and medium devices
</commit_message>
<xml_diff>
--- a/src/assets/word/ameyrupji_resume.docx
+++ b/src/assets/word/ameyrupji_resume.docx
@@ -118,16 +118,16 @@
         <mc:AlternateContent>
           <mc:Choice Requires="wps">
             <w:drawing>
-              <wp:anchor distT="0" distB="0" distL="114300" distR="114300" simplePos="0" relativeHeight="251660287" behindDoc="1" locked="0" layoutInCell="1" allowOverlap="1" wp14:anchorId="208A5EBD" wp14:editId="06AF9766">
+              <wp:anchor distT="0" distB="0" distL="114300" distR="114300" simplePos="0" relativeHeight="251660287" behindDoc="1" locked="0" layoutInCell="1" allowOverlap="1" wp14:anchorId="208A5EBD" wp14:editId="04563AFA">
                 <wp:simplePos x="0" y="0"/>
                 <wp:positionH relativeFrom="column">
-                  <wp:posOffset>-177991</wp:posOffset>
+                  <wp:posOffset>-175559</wp:posOffset>
                 </wp:positionH>
                 <wp:positionV relativeFrom="paragraph">
-                  <wp:posOffset>63366</wp:posOffset>
+                  <wp:posOffset>63276</wp:posOffset>
                 </wp:positionV>
-                <wp:extent cx="0" cy="8977496"/>
-                <wp:effectExtent l="12700" t="0" r="12700" b="14605"/>
+                <wp:extent cx="0" cy="9049123"/>
+                <wp:effectExtent l="12700" t="0" r="12700" b="19050"/>
                 <wp:wrapNone/>
                 <wp:docPr id="18" name="Straight Connector 18"/>
                 <wp:cNvGraphicFramePr/>
@@ -138,7 +138,7 @@
                       <wps:spPr>
                         <a:xfrm>
                           <a:off x="0" y="0"/>
-                          <a:ext cx="0" cy="8977496"/>
+                          <a:ext cx="0" cy="9049123"/>
                         </a:xfrm>
                         <a:prstGeom prst="line">
                           <a:avLst/>
@@ -177,7 +177,7 @@
           </mc:Choice>
           <mc:Fallback>
             <w:pict>
-              <v:line w14:anchorId="5711F2CD" id="Straight Connector 18" o:spid="_x0000_s1026" style="position:absolute;z-index:-251656193;visibility:visible;mso-wrap-style:square;mso-height-percent:0;mso-wrap-distance-left:9pt;mso-wrap-distance-top:0;mso-wrap-distance-right:9pt;mso-wrap-distance-bottom:0;mso-position-horizontal:absolute;mso-position-horizontal-relative:text;mso-position-vertical:absolute;mso-position-vertical-relative:text;mso-height-percent:0;mso-height-relative:margin" from="-14pt,5pt" to="-14pt,711.9pt" o:gfxdata="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" strokecolor="#a5a5a5 [2092]" strokeweight="2pt">
+              <v:line w14:anchorId="391241A1" id="Straight Connector 18" o:spid="_x0000_s1026" style="position:absolute;z-index:-251656193;visibility:visible;mso-wrap-style:square;mso-height-percent:0;mso-wrap-distance-left:9pt;mso-wrap-distance-top:0;mso-wrap-distance-right:9pt;mso-wrap-distance-bottom:0;mso-position-horizontal:absolute;mso-position-horizontal-relative:text;mso-position-vertical:absolute;mso-position-vertical-relative:text;mso-height-percent:0;mso-height-relative:margin" from="-13.8pt,5pt" to="-13.8pt,717.55pt" o:gfxdata="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" strokecolor="#a5a5a5 [2092]" strokeweight="2pt">
                 <v:stroke joinstyle="miter"/>
               </v:line>
             </w:pict>
@@ -214,8 +214,6 @@
       <w:r>
         <w:t>nterprise</w:t>
       </w:r>
-      <w:bookmarkStart w:id="0" w:name="_GoBack"/>
-      <w:bookmarkEnd w:id="0"/>
       <w:r>
         <w:t xml:space="preserve"> wide a</w:t>
       </w:r>
@@ -333,9 +331,25 @@
     <w:p>
       <w:pPr>
         <w:pStyle w:val="ListParagraph"/>
-        <w:ind w:left="-360"/>
-        <w:rPr>
-          <w:sz w:val="16"/>
+        <w:numPr>
+          <w:ilvl w:val="0"/>
+          <w:numId w:val="5"/>
+        </w:numPr>
+        <w:ind w:left="270" w:hanging="180"/>
+        <w:jc w:val="both"/>
+      </w:pPr>
+      <w:r>
+        <w:t>Experience working on all stages of enterprise software development life cycle which include conceptualization, storyboarding, agile sprint planning, test driven development, testing, technical product documentation and user training.</w:t>
+      </w:r>
+    </w:p>
+    <w:p>
+      <w:pPr>
+        <w:pStyle w:val="ListParagraph"/>
+        <w:ind w:left="90"/>
+        <w:rPr>
+          <w:rFonts w:cs="Calibri Light"/>
+          <w:color w:val="FFFFFF" w:themeColor="background1"/>
+          <w:sz w:val="28"/>
         </w:rPr>
       </w:pPr>
       <w:r>
@@ -345,16 +359,16 @@
         <mc:AlternateContent>
           <mc:Choice Requires="wps">
             <w:drawing>
-              <wp:anchor distT="0" distB="0" distL="114300" distR="114300" simplePos="0" relativeHeight="251661312" behindDoc="1" locked="0" layoutInCell="1" allowOverlap="1" wp14:anchorId="1D1A793C" wp14:editId="03C6DB9C">
+              <wp:anchor distT="0" distB="0" distL="114300" distR="114300" simplePos="0" relativeHeight="251661312" behindDoc="1" locked="0" layoutInCell="1" allowOverlap="1" wp14:anchorId="1D1A793C" wp14:editId="1905029F">
                 <wp:simplePos x="0" y="0"/>
                 <wp:positionH relativeFrom="column">
-                  <wp:posOffset>-1380490</wp:posOffset>
+                  <wp:posOffset>-1377576</wp:posOffset>
                 </wp:positionH>
                 <wp:positionV relativeFrom="paragraph">
-                  <wp:posOffset>86130</wp:posOffset>
+                  <wp:posOffset>9152</wp:posOffset>
                 </wp:positionV>
-                <wp:extent cx="8716667" cy="1612836"/>
-                <wp:effectExtent l="0" t="0" r="0" b="635"/>
+                <wp:extent cx="8716667" cy="1512048"/>
+                <wp:effectExtent l="0" t="0" r="0" b="0"/>
                 <wp:wrapNone/>
                 <wp:docPr id="8" name="Rectangle 8"/>
                 <wp:cNvGraphicFramePr/>
@@ -365,7 +379,7 @@
                       <wps:spPr>
                         <a:xfrm>
                           <a:off x="0" y="0"/>
-                          <a:ext cx="8716667" cy="1612836"/>
+                          <a:ext cx="8716667" cy="1512048"/>
                         </a:xfrm>
                         <a:prstGeom prst="rect">
                           <a:avLst/>
@@ -421,36 +435,24 @@
           </mc:Choice>
           <mc:Fallback>
             <w:pict>
-              <v:rect w14:anchorId="446B504E" id="Rectangle 8" o:spid="_x0000_s1026" style="position:absolute;margin-left:-108.7pt;margin-top:6.8pt;width:686.35pt;height:127pt;z-index:-251655168;visibility:visible;mso-wrap-style:square;mso-width-percent:0;mso-height-percent:0;mso-wrap-distance-left:9pt;mso-wrap-distance-top:0;mso-wrap-distance-right:9pt;mso-wrap-distance-bottom:0;mso-position-horizontal:absolute;mso-position-horizontal-relative:text;mso-position-vertical:absolute;mso-position-vertical-relative:text;mso-width-percent:0;mso-height-percent:0;mso-width-relative:margin;mso-height-relative:margin;v-text-anchor:middle" o:gfxdata="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" fillcolor="#bd955e" stroked="f">
+              <v:rect w14:anchorId="6C3AD247" id="Rectangle 8" o:spid="_x0000_s1026" style="position:absolute;margin-left:-108.45pt;margin-top:.7pt;width:686.35pt;height:119.05pt;z-index:-251655168;visibility:visible;mso-wrap-style:square;mso-width-percent:0;mso-height-percent:0;mso-wrap-distance-left:9pt;mso-wrap-distance-top:0;mso-wrap-distance-right:9pt;mso-wrap-distance-bottom:0;mso-position-horizontal:absolute;mso-position-horizontal-relative:text;mso-position-vertical:absolute;mso-position-vertical-relative:text;mso-width-percent:0;mso-height-percent:0;mso-width-relative:margin;mso-height-relative:margin;v-text-anchor:middle" o:gfxdata="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" fillcolor="#bd955e" stroked="f">
                 <v:fill color2="#845007" rotate="t" angle="45" colors="0 #bd955e;36045f #a6793b;1 #845007" focus="100%" type="gradient"/>
               </v:rect>
             </w:pict>
           </mc:Fallback>
         </mc:AlternateContent>
       </w:r>
-    </w:p>
-    <w:p>
-      <w:pPr>
-        <w:pStyle w:val="Heading2"/>
-        <w:spacing w:before="0"/>
-        <w:ind w:left="90"/>
-        <w:rPr>
-          <w:rFonts w:ascii="Calibri Light" w:hAnsi="Calibri Light" w:cs="Calibri Light"/>
+      <w:r>
+        <w:rPr>
+          <w:rFonts w:cs="Calibri Light"/>
           <w:color w:val="FFFFFF" w:themeColor="background1"/>
           <w:sz w:val="28"/>
         </w:rPr>
-      </w:pPr>
-      <w:r>
-        <w:rPr>
-          <w:rFonts w:ascii="Calibri Light" w:hAnsi="Calibri Light" w:cs="Calibri Light"/>
-          <w:color w:val="FFFFFF" w:themeColor="background1"/>
-          <w:sz w:val="28"/>
-        </w:rPr>
         <w:t>Technical</w:t>
       </w:r>
       <w:r>
         <w:rPr>
-          <w:rFonts w:ascii="Calibri Light" w:hAnsi="Calibri Light" w:cs="Calibri Light"/>
+          <w:rFonts w:cs="Calibri Light"/>
           <w:color w:val="FFFFFF" w:themeColor="background1"/>
           <w:sz w:val="28"/>
         </w:rPr>
@@ -984,16 +986,16 @@
         <mc:AlternateContent>
           <mc:Choice Requires="wps">
             <w:drawing>
-              <wp:anchor distT="0" distB="0" distL="114300" distR="114300" simplePos="0" relativeHeight="251659262" behindDoc="1" locked="0" layoutInCell="1" allowOverlap="1" wp14:anchorId="23623BB9" wp14:editId="40672487">
+              <wp:anchor distT="0" distB="0" distL="114300" distR="114300" simplePos="0" relativeHeight="251659262" behindDoc="1" locked="0" layoutInCell="1" allowOverlap="1" wp14:anchorId="23623BB9" wp14:editId="6419D43C">
                 <wp:simplePos x="0" y="0"/>
                 <wp:positionH relativeFrom="column">
-                  <wp:posOffset>-457200</wp:posOffset>
+                  <wp:posOffset>-439271</wp:posOffset>
                 </wp:positionH>
                 <wp:positionV relativeFrom="paragraph">
-                  <wp:posOffset>212569</wp:posOffset>
+                  <wp:posOffset>171824</wp:posOffset>
                 </wp:positionV>
-                <wp:extent cx="7776210" cy="6965982"/>
-                <wp:effectExtent l="0" t="0" r="0" b="6350"/>
+                <wp:extent cx="7776210" cy="6735482"/>
+                <wp:effectExtent l="0" t="0" r="0" b="0"/>
                 <wp:wrapNone/>
                 <wp:docPr id="28" name="Rectangle 28"/>
                 <wp:cNvGraphicFramePr/>
@@ -1004,7 +1006,7 @@
                       <wps:spPr>
                         <a:xfrm>
                           <a:off x="0" y="0"/>
-                          <a:ext cx="7776210" cy="6965982"/>
+                          <a:ext cx="7776210" cy="6735482"/>
                         </a:xfrm>
                         <a:prstGeom prst="rect">
                           <a:avLst/>
@@ -1052,7 +1054,7 @@
           </mc:Choice>
           <mc:Fallback>
             <w:pict>
-              <v:rect w14:anchorId="68DAEADD" id="Rectangle 28" o:spid="_x0000_s1026" style="position:absolute;margin-left:-36pt;margin-top:16.75pt;width:612.3pt;height:548.5pt;z-index:-251657218;visibility:visible;mso-wrap-style:square;mso-width-percent:0;mso-height-percent:0;mso-wrap-distance-left:9pt;mso-wrap-distance-top:0;mso-wrap-distance-right:9pt;mso-wrap-distance-bottom:0;mso-position-horizontal:absolute;mso-position-horizontal-relative:text;mso-position-vertical:absolute;mso-position-vertical-relative:text;mso-width-percent:0;mso-height-percent:0;mso-width-relative:margin;mso-height-relative:margin;v-text-anchor:middle" o:gfxdata="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" fillcolor="#efefef" stroked="f" strokeweight="1pt"/>
+              <v:rect w14:anchorId="1CD1A739" id="Rectangle 28" o:spid="_x0000_s1026" style="position:absolute;margin-left:-34.6pt;margin-top:13.55pt;width:612.3pt;height:530.35pt;z-index:-251657218;visibility:visible;mso-wrap-style:square;mso-width-percent:0;mso-height-percent:0;mso-wrap-distance-left:9pt;mso-wrap-distance-top:0;mso-wrap-distance-right:9pt;mso-wrap-distance-bottom:0;mso-position-horizontal:absolute;mso-position-horizontal-relative:text;mso-position-vertical:absolute;mso-position-vertical-relative:text;mso-width-percent:0;mso-height-percent:0;mso-width-relative:margin;mso-height-relative:margin;v-text-anchor:middle" o:gfxdata="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" fillcolor="#efefef" stroked="f" strokeweight="1pt"/>
             </w:pict>
           </mc:Fallback>
         </mc:AlternateContent>
@@ -1089,16 +1091,6 @@
     </w:p>
     <w:p>
       <w:pPr>
-        <w:ind w:left="-360"/>
-        <w:rPr>
-          <w:rFonts w:cs="Calibri Light"/>
-          <w:color w:val="FFFFFF" w:themeColor="background1"/>
-          <w:sz w:val="16"/>
-        </w:rPr>
-      </w:pPr>
-    </w:p>
-    <w:p>
-      <w:pPr>
         <w:pStyle w:val="Heading2"/>
         <w:ind w:left="90"/>
         <w:rPr>
@@ -1114,7 +1106,7 @@
         <mc:AlternateContent>
           <mc:Choice Requires="wps">
             <w:drawing>
-              <wp:anchor distT="0" distB="0" distL="114300" distR="114300" simplePos="0" relativeHeight="251663360" behindDoc="0" locked="0" layoutInCell="1" allowOverlap="1" wp14:anchorId="2176653C" wp14:editId="4E37FCD9">
+              <wp:anchor distT="0" distB="0" distL="114300" distR="114300" simplePos="0" relativeHeight="251663360" behindDoc="0" locked="0" layoutInCell="1" allowOverlap="1" wp14:anchorId="2176653C" wp14:editId="259C2D44">
                 <wp:simplePos x="0" y="0"/>
                 <wp:positionH relativeFrom="column">
                   <wp:posOffset>-240665</wp:posOffset>
@@ -1180,7 +1172,7 @@
           </mc:Choice>
           <mc:Fallback>
             <w:pict>
-              <v:oval w14:anchorId="29872783" id="Oval 19" o:spid="_x0000_s1026" style="position:absolute;margin-left:-18.95pt;margin-top:20.55pt;width:9.4pt;height:9.4pt;z-index:251663360;visibility:visible;mso-wrap-style:square;mso-wrap-distance-left:9pt;mso-wrap-distance-top:0;mso-wrap-distance-right:9pt;mso-wrap-distance-bottom:0;mso-position-horizontal:absolute;mso-position-horizontal-relative:text;mso-position-vertical:absolute;mso-position-vertical-relative:text;v-text-anchor:middle" o:gfxdata="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" fillcolor="white [3212]" strokecolor="#a5a5a5 [2092]" strokeweight="2pt">
+              <v:oval w14:anchorId="2EBF127E" id="Oval 19" o:spid="_x0000_s1026" style="position:absolute;margin-left:-18.95pt;margin-top:20.55pt;width:9.4pt;height:9.4pt;z-index:251663360;visibility:visible;mso-wrap-style:square;mso-wrap-distance-left:9pt;mso-wrap-distance-top:0;mso-wrap-distance-right:9pt;mso-wrap-distance-bottom:0;mso-position-horizontal:absolute;mso-position-horizontal-relative:text;mso-position-vertical:absolute;mso-position-vertical-relative:text;v-text-anchor:middle" o:gfxdata="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" fillcolor="white [3212]" strokecolor="#a5a5a5 [2092]" strokeweight="2pt">
                 <v:stroke joinstyle="miter"/>
               </v:oval>
             </w:pict>
@@ -2457,8 +2449,13 @@
       <w:r>
         <w:t xml:space="preserve"> </w:t>
       </w:r>
-      <w:r>
-        <w:t>Test Driven Development.</w:t>
+      <w:proofErr w:type="gramStart"/>
+      <w:r>
+        <w:t>Test Driven</w:t>
+      </w:r>
+      <w:proofErr w:type="gramEnd"/>
+      <w:r>
+        <w:t xml:space="preserve"> Development.</w:t>
       </w:r>
     </w:p>
     <w:p>
@@ -2492,6 +2489,8 @@
       <w:r>
         <w:t xml:space="preserve"> REST </w:t>
       </w:r>
+      <w:bookmarkStart w:id="0" w:name="_GoBack"/>
+      <w:bookmarkEnd w:id="0"/>
       <w:proofErr w:type="spellStart"/>
       <w:r>
         <w:t>Api</w:t>
@@ -2539,7 +2538,7 @@
         <w:jc w:val="both"/>
         <w:rPr>
           <w:rFonts w:cs="Calibri Light"/>
-          <w:sz w:val="16"/>
+          <w:sz w:val="6"/>
         </w:rPr>
       </w:pPr>
     </w:p>
@@ -3040,13 +3039,13 @@
       <mc:AlternateContent>
         <mc:Choice Requires="wps">
           <w:drawing>
-            <wp:anchor distT="0" distB="0" distL="114300" distR="114300" simplePos="0" relativeHeight="251663360" behindDoc="0" locked="0" layoutInCell="1" allowOverlap="1" wp14:anchorId="56E9FCB8" wp14:editId="3C79C534">
+            <wp:anchor distT="0" distB="0" distL="114300" distR="114300" simplePos="0" relativeHeight="251663360" behindDoc="0" locked="0" layoutInCell="1" allowOverlap="1" wp14:anchorId="56E9FCB8" wp14:editId="3EFC7535">
               <wp:simplePos x="0" y="0"/>
               <wp:positionH relativeFrom="column">
-                <wp:posOffset>-471528</wp:posOffset>
+                <wp:posOffset>-463699</wp:posOffset>
               </wp:positionH>
               <wp:positionV relativeFrom="paragraph">
-                <wp:posOffset>145284</wp:posOffset>
+                <wp:posOffset>67086</wp:posOffset>
               </wp:positionV>
               <wp:extent cx="7829273" cy="187765"/>
               <wp:effectExtent l="0" t="0" r="6985" b="15875"/>
@@ -3113,7 +3112,7 @@
         </mc:Choice>
         <mc:Fallback>
           <w:pict>
-            <v:rect w14:anchorId="51EC972D" id="Rectangle 12" o:spid="_x0000_s1026" style="position:absolute;margin-left:-37.15pt;margin-top:11.45pt;width:616.5pt;height:14.8pt;z-index:251663360;visibility:visible;mso-wrap-style:square;mso-width-percent:0;mso-height-percent:0;mso-wrap-distance-left:9pt;mso-wrap-distance-top:0;mso-wrap-distance-right:9pt;mso-wrap-distance-bottom:0;mso-position-horizontal:absolute;mso-position-horizontal-relative:text;mso-position-vertical:absolute;mso-position-vertical-relative:text;mso-width-percent:0;mso-height-percent:0;mso-width-relative:margin;mso-height-relative:margin;v-text-anchor:middle" o:gfxdata="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" fillcolor="#1f374b" strokecolor="#1f3763 [1604]" strokeweight="1pt">
+            <v:rect w14:anchorId="37966FA2" id="Rectangle 12" o:spid="_x0000_s1026" style="position:absolute;margin-left:-36.5pt;margin-top:5.3pt;width:616.5pt;height:14.8pt;z-index:251663360;visibility:visible;mso-wrap-style:square;mso-width-percent:0;mso-height-percent:0;mso-wrap-distance-left:9pt;mso-wrap-distance-top:0;mso-wrap-distance-right:9pt;mso-wrap-distance-bottom:0;mso-position-horizontal:absolute;mso-position-horizontal-relative:text;mso-position-vertical:absolute;mso-position-vertical-relative:text;mso-width-percent:0;mso-height-percent:0;mso-width-relative:margin;mso-height-relative:margin;v-text-anchor:middle" o:gfxdata="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" fillcolor="#1f374b" strokecolor="#1f3763 [1604]" strokeweight="1pt">
               <v:fill color2="#355c7d" angle="45" focus="100%" type="gradient"/>
             </v:rect>
           </w:pict>
@@ -5449,7 +5448,7 @@
 </file>
 
 <file path=customXml/itemProps1.xml><?xml version="1.0" encoding="utf-8"?>
-<ds:datastoreItem xmlns:ds="http://schemas.openxmlformats.org/officeDocument/2006/customXml" ds:itemID="{889AC661-DC00-6A44-A91B-A935BC3D0A9F}">
+<ds:datastoreItem xmlns:ds="http://schemas.openxmlformats.org/officeDocument/2006/customXml" ds:itemID="{AC39BC47-B4F6-1146-A3EA-1B12AF6E055F}">
   <ds:schemaRefs>
     <ds:schemaRef ds:uri="http://schemas.openxmlformats.org/officeDocument/2006/bibliography"/>
   </ds:schemaRefs>

</xml_diff>

<commit_message>
Carl Proof Read comments
- Content changes
- Resume Update
</commit_message>
<xml_diff>
--- a/src/assets/word/ameyrupji_resume.docx
+++ b/src/assets/word/ameyrupji_resume.docx
@@ -7,12 +7,14 @@
         <w:pStyle w:val="Heading2"/>
         <w:ind w:left="270"/>
         <w:rPr>
+          <w:rFonts w:ascii="Roboto Thin" w:hAnsi="Roboto Thin"/>
           <w:color w:val="000000" w:themeColor="text1"/>
           <w:sz w:val="28"/>
         </w:rPr>
       </w:pPr>
       <w:r>
         <w:rPr>
+          <w:rFonts w:ascii="Roboto Thin" w:hAnsi="Roboto Thin"/>
           <w:noProof/>
         </w:rPr>
         <w:drawing>
@@ -81,24 +83,45 @@
       </w:r>
       <w:r>
         <w:rPr>
+          <w:rFonts w:ascii="Roboto Thin" w:hAnsi="Roboto Thin"/>
           <w:color w:val="000000" w:themeColor="text1"/>
           <w:sz w:val="28"/>
         </w:rPr>
-        <w:t>Professional Summ</w:t>
-      </w:r>
-      <w:r>
-        <w:rPr>
+        <w:t>P</w:t>
+      </w:r>
+      <w:r>
+        <w:rPr>
+          <w:rFonts w:ascii="Roboto Thin" w:hAnsi="Roboto Thin"/>
           <w:color w:val="000000" w:themeColor="text1"/>
           <w:sz w:val="28"/>
         </w:rPr>
-        <w:t>a</w:t>
-      </w:r>
-      <w:r>
-        <w:rPr>
+        <w:t xml:space="preserve">ROFESSIONAL </w:t>
+      </w:r>
+      <w:r>
+        <w:rPr>
+          <w:rFonts w:ascii="Roboto" w:hAnsi="Roboto"/>
+          <w:b/>
           <w:color w:val="000000" w:themeColor="text1"/>
           <w:sz w:val="28"/>
         </w:rPr>
-        <w:t>ry</w:t>
+        <w:t>S</w:t>
+      </w:r>
+      <w:r>
+        <w:rPr>
+          <w:rFonts w:ascii="Roboto" w:hAnsi="Roboto"/>
+          <w:b/>
+          <w:color w:val="000000" w:themeColor="text1"/>
+          <w:sz w:val="28"/>
+        </w:rPr>
+        <w:t>UMMARY</w:t>
+      </w:r>
+      <w:r>
+        <w:rPr>
+          <w:rFonts w:ascii="Roboto Thin" w:hAnsi="Roboto Thin"/>
+          <w:color w:val="000000" w:themeColor="text1"/>
+          <w:sz w:val="28"/>
+        </w:rPr>
+        <w:t xml:space="preserve"> </w:t>
       </w:r>
     </w:p>
     <w:p>
@@ -110,6 +133,9 @@
         </w:numPr>
         <w:ind w:left="270" w:hanging="180"/>
         <w:jc w:val="both"/>
+        <w:rPr>
+          <w:noProof/>
+        </w:rPr>
       </w:pPr>
       <w:r>
         <w:rPr>
@@ -185,100 +211,16 @@
         </mc:AlternateContent>
       </w:r>
       <w:r>
-        <w:t>6</w:t>
-      </w:r>
-      <w:r>
-        <w:t>+</w:t>
-      </w:r>
-      <w:r>
-        <w:t xml:space="preserve"> years </w:t>
-      </w:r>
-      <w:r>
-        <w:t xml:space="preserve">of </w:t>
-      </w:r>
-      <w:r>
-        <w:t>experience in designing</w:t>
-      </w:r>
-      <w:r>
-        <w:t>,</w:t>
-      </w:r>
-      <w:r>
-        <w:t xml:space="preserve"> developing</w:t>
-      </w:r>
-      <w:r>
-        <w:t xml:space="preserve">, and delivering </w:t>
-      </w:r>
-      <w:r>
-        <w:t>highly scalable e</w:t>
-      </w:r>
-      <w:r>
-        <w:t>nterprise</w:t>
-      </w:r>
-      <w:r>
-        <w:t xml:space="preserve"> wide a</w:t>
-      </w:r>
-      <w:r>
-        <w:t xml:space="preserve">pplications </w:t>
-      </w:r>
-      <w:r>
-        <w:t xml:space="preserve">and </w:t>
-      </w:r>
-      <w:r>
-        <w:t>p</w:t>
-      </w:r>
-      <w:r>
-        <w:t xml:space="preserve">latform </w:t>
-      </w:r>
-      <w:r>
-        <w:t>c</w:t>
-      </w:r>
-      <w:r>
-        <w:t xml:space="preserve">omponents </w:t>
-      </w:r>
-      <w:r>
-        <w:t xml:space="preserve">deployed </w:t>
-      </w:r>
-      <w:r>
-        <w:t>on-</w:t>
-      </w:r>
-      <w:r>
-        <w:t>premises</w:t>
-      </w:r>
-      <w:r>
-        <w:t xml:space="preserve"> and on the cloud using </w:t>
-      </w:r>
-      <w:r>
-        <w:t>o</w:t>
-      </w:r>
-      <w:r>
-        <w:t xml:space="preserve">pen </w:t>
-      </w:r>
-      <w:r>
-        <w:t>s</w:t>
-      </w:r>
-      <w:r>
-        <w:t xml:space="preserve">ource </w:t>
-      </w:r>
-      <w:r>
-        <w:t>as well as</w:t>
-      </w:r>
-      <w:r>
-        <w:t xml:space="preserve"> proprietary tools </w:t>
-      </w:r>
-      <w:r>
-        <w:t xml:space="preserve">and services </w:t>
-      </w:r>
-      <w:r>
-        <w:t xml:space="preserve">in the </w:t>
-      </w:r>
-      <w:r>
-        <w:t xml:space="preserve">healthcare </w:t>
-      </w:r>
-      <w:r>
-        <w:t>domain</w:t>
-      </w:r>
-      <w:r>
-        <w:t>.</w:t>
+        <w:rPr>
+          <w:noProof/>
+        </w:rPr>
+        <w:t>6+ years of experience in designing, developing, and delivering highly scalable enterprise applications and platform components. These were deployed both on-premises and on the cloud using open source and first-party tools in the healthcare domain.</w:t>
+      </w:r>
+      <w:r>
+        <w:rPr>
+          <w:noProof/>
+        </w:rPr>
+        <w:t xml:space="preserve"> </w:t>
       </w:r>
     </w:p>
     <w:p>
@@ -290,42 +232,15 @@
         </w:numPr>
         <w:ind w:left="270" w:hanging="180"/>
         <w:jc w:val="both"/>
-      </w:pPr>
-      <w:r>
-        <w:t xml:space="preserve">Key strengths include sharp analytical skills, </w:t>
-      </w:r>
-      <w:r>
-        <w:t xml:space="preserve">constant </w:t>
-      </w:r>
-      <w:r>
-        <w:t>focus</w:t>
-      </w:r>
-      <w:r>
-        <w:t xml:space="preserve"> on quality </w:t>
-      </w:r>
-      <w:r>
-        <w:t>and</w:t>
-      </w:r>
-      <w:r>
-        <w:t xml:space="preserve"> process improvements, </w:t>
-      </w:r>
-      <w:r>
-        <w:t xml:space="preserve">good </w:t>
-      </w:r>
-      <w:r>
-        <w:t xml:space="preserve">software engineering </w:t>
-      </w:r>
-      <w:r>
-        <w:t xml:space="preserve">and </w:t>
-      </w:r>
-      <w:r>
-        <w:t>problem-solving</w:t>
-      </w:r>
-      <w:r>
-        <w:t xml:space="preserve"> capabilities along with</w:t>
-      </w:r>
-      <w:r>
-        <w:t xml:space="preserve"> excellent communication skills to engage business and technology stakeholders.</w:t>
+        <w:rPr>
+          <w:noProof/>
+        </w:rPr>
+      </w:pPr>
+      <w:r>
+        <w:rPr>
+          <w:noProof/>
+        </w:rPr>
+        <w:t>Key strengths include sharp analytical skills, a constant focus on quality and process improvements, good software engineering and problem-solving capabilities, and excellent communication skills to engage business and technology stakeholders.</w:t>
       </w:r>
     </w:p>
     <w:p>
@@ -339,35 +254,38 @@
         <w:jc w:val="both"/>
       </w:pPr>
       <w:r>
-        <w:t>Experience working on all stages of enterprise software development life cycle which include conceptualization, storyboarding, agile sprint planning, test driven development, testing, technical product documentation and user training.</w:t>
+        <w:rPr>
+          <w:noProof/>
+        </w:rPr>
+        <w:t>Experience working on all stages of the enterprise software development life cycle which includes conceptualization, storyboarding, agile sprint planning, test driven development, testing, technical product documentation, and user training.</w:t>
       </w:r>
     </w:p>
     <w:p>
       <w:pPr>
         <w:pStyle w:val="ListParagraph"/>
-        <w:ind w:left="90"/>
-        <w:rPr>
-          <w:rFonts w:cs="Calibri Light"/>
-          <w:color w:val="FFFFFF" w:themeColor="background1"/>
-          <w:sz w:val="28"/>
-        </w:rPr>
-      </w:pPr>
-      <w:r>
-        <w:rPr>
+        <w:ind w:left="270"/>
+        <w:jc w:val="both"/>
+        <w:rPr>
+          <w:sz w:val="16"/>
+        </w:rPr>
+      </w:pPr>
+      <w:r>
+        <w:rPr>
+          <w:rFonts w:ascii="Roboto Thin" w:hAnsi="Roboto Thin"/>
           <w:noProof/>
         </w:rPr>
         <mc:AlternateContent>
           <mc:Choice Requires="wps">
             <w:drawing>
-              <wp:anchor distT="0" distB="0" distL="114300" distR="114300" simplePos="0" relativeHeight="251661312" behindDoc="1" locked="0" layoutInCell="1" allowOverlap="1" wp14:anchorId="1D1A793C" wp14:editId="1905029F">
+              <wp:anchor distT="0" distB="0" distL="114300" distR="114300" simplePos="0" relativeHeight="251661312" behindDoc="1" locked="0" layoutInCell="1" allowOverlap="1" wp14:anchorId="1D1A793C" wp14:editId="1700EAB6">
                 <wp:simplePos x="0" y="0"/>
                 <wp:positionH relativeFrom="column">
-                  <wp:posOffset>-1377576</wp:posOffset>
+                  <wp:posOffset>-1380067</wp:posOffset>
                 </wp:positionH>
                 <wp:positionV relativeFrom="paragraph">
-                  <wp:posOffset>9152</wp:posOffset>
+                  <wp:posOffset>79798</wp:posOffset>
                 </wp:positionV>
-                <wp:extent cx="8716667" cy="1512048"/>
+                <wp:extent cx="8716667" cy="1651000"/>
                 <wp:effectExtent l="0" t="0" r="0" b="0"/>
                 <wp:wrapNone/>
                 <wp:docPr id="8" name="Rectangle 8"/>
@@ -379,7 +297,7 @@
                       <wps:spPr>
                         <a:xfrm>
                           <a:off x="0" y="0"/>
-                          <a:ext cx="8716667" cy="1512048"/>
+                          <a:ext cx="8716667" cy="1651000"/>
                         </a:xfrm>
                         <a:prstGeom prst="rect">
                           <a:avLst/>
@@ -435,28 +353,40 @@
           </mc:Choice>
           <mc:Fallback>
             <w:pict>
-              <v:rect w14:anchorId="6C3AD247" id="Rectangle 8" o:spid="_x0000_s1026" style="position:absolute;margin-left:-108.45pt;margin-top:.7pt;width:686.35pt;height:119.05pt;z-index:-251655168;visibility:visible;mso-wrap-style:square;mso-width-percent:0;mso-height-percent:0;mso-wrap-distance-left:9pt;mso-wrap-distance-top:0;mso-wrap-distance-right:9pt;mso-wrap-distance-bottom:0;mso-position-horizontal:absolute;mso-position-horizontal-relative:text;mso-position-vertical:absolute;mso-position-vertical-relative:text;mso-width-percent:0;mso-height-percent:0;mso-width-relative:margin;mso-height-relative:margin;v-text-anchor:middle" o:gfxdata="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" fillcolor="#bd955e" stroked="f">
+              <v:rect w14:anchorId="5C69112B" id="Rectangle 8" o:spid="_x0000_s1026" style="position:absolute;margin-left:-108.65pt;margin-top:6.3pt;width:686.35pt;height:130pt;z-index:-251655168;visibility:visible;mso-wrap-style:square;mso-width-percent:0;mso-height-percent:0;mso-wrap-distance-left:9pt;mso-wrap-distance-top:0;mso-wrap-distance-right:9pt;mso-wrap-distance-bottom:0;mso-position-horizontal:absolute;mso-position-horizontal-relative:text;mso-position-vertical:absolute;mso-position-vertical-relative:text;mso-width-percent:0;mso-height-percent:0;mso-width-relative:margin;mso-height-relative:margin;v-text-anchor:middle" o:gfxdata="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" fillcolor="#bd955e" stroked="f">
                 <v:fill color2="#845007" rotate="t" angle="45" colors="0 #bd955e;36045f #a6793b;1 #845007" focus="100%" type="gradient"/>
               </v:rect>
             </w:pict>
           </mc:Fallback>
         </mc:AlternateContent>
       </w:r>
-      <w:r>
-        <w:rPr>
-          <w:rFonts w:cs="Calibri Light"/>
+    </w:p>
+    <w:p>
+      <w:pPr>
+        <w:pStyle w:val="ListParagraph"/>
+        <w:ind w:left="90"/>
+        <w:rPr>
+          <w:rFonts w:ascii="Roboto Thin" w:hAnsi="Roboto Thin" w:cs="Calibri Light"/>
           <w:color w:val="FFFFFF" w:themeColor="background1"/>
           <w:sz w:val="28"/>
         </w:rPr>
-        <w:t>Technical</w:t>
-      </w:r>
-      <w:r>
-        <w:rPr>
-          <w:rFonts w:cs="Calibri Light"/>
+      </w:pPr>
+      <w:r>
+        <w:rPr>
+          <w:rFonts w:ascii="Roboto Thin" w:hAnsi="Roboto Thin" w:cs="Calibri Light"/>
           <w:color w:val="FFFFFF" w:themeColor="background1"/>
           <w:sz w:val="28"/>
         </w:rPr>
-        <w:t xml:space="preserve"> Skills</w:t>
+        <w:t xml:space="preserve">TECHNICAL </w:t>
+      </w:r>
+      <w:r>
+        <w:rPr>
+          <w:rFonts w:ascii="Roboto" w:hAnsi="Roboto" w:cs="Calibri Light"/>
+          <w:b/>
+          <w:color w:val="FFFFFF" w:themeColor="background1"/>
+          <w:sz w:val="28"/>
+        </w:rPr>
+        <w:t>SKILLS</w:t>
       </w:r>
     </w:p>
     <w:p>
@@ -980,21 +910,60 @@
       </w:pPr>
       <w:r>
         <w:rPr>
+          <w:rFonts w:cs="Calibri Light"/>
+          <w:color w:val="FFFFFF" w:themeColor="background1"/>
+        </w:rPr>
+        <w:t>Others</w:t>
+      </w:r>
+      <w:r>
+        <w:rPr>
+          <w:rFonts w:cs="Calibri Light"/>
+          <w:color w:val="FFFFFF" w:themeColor="background1"/>
+        </w:rPr>
+        <w:tab/>
+      </w:r>
+      <w:r>
+        <w:rPr>
+          <w:rFonts w:cs="Calibri Light"/>
+          <w:color w:val="FFFFFF" w:themeColor="background1"/>
+        </w:rPr>
+        <w:tab/>
+      </w:r>
+      <w:r>
+        <w:rPr>
+          <w:rFonts w:cs="Calibri Light"/>
+          <w:color w:val="FFFFFF" w:themeColor="background1"/>
+        </w:rPr>
+        <w:tab/>
+        <w:t>: Service Orient Architecture (SOA), Test Driven Development (TDD), MVC, REST</w:t>
+      </w:r>
+    </w:p>
+    <w:p>
+      <w:pPr>
+        <w:ind w:left="90"/>
+        <w:rPr>
+          <w:rFonts w:cs="Calibri Light"/>
+          <w:color w:val="FFFFFF" w:themeColor="background1"/>
+          <w:sz w:val="18"/>
+        </w:rPr>
+      </w:pPr>
+      <w:r>
+        <w:rPr>
           <w:b/>
           <w:noProof/>
         </w:rPr>
         <mc:AlternateContent>
           <mc:Choice Requires="wps">
             <w:drawing>
-              <wp:anchor distT="0" distB="0" distL="114300" distR="114300" simplePos="0" relativeHeight="251659262" behindDoc="1" locked="0" layoutInCell="1" allowOverlap="1" wp14:anchorId="23623BB9" wp14:editId="6419D43C">
+              <wp:anchor distT="0" distB="0" distL="114300" distR="114300" simplePos="0" relativeHeight="251659262" behindDoc="1" locked="0" layoutInCell="1" allowOverlap="1" wp14:anchorId="23623BB9" wp14:editId="1D9545AC">
                 <wp:simplePos x="0" y="0"/>
                 <wp:positionH relativeFrom="column">
-                  <wp:posOffset>-439271</wp:posOffset>
+                  <wp:posOffset>-465667</wp:posOffset>
                 </wp:positionH>
                 <wp:positionV relativeFrom="paragraph">
-                  <wp:posOffset>171824</wp:posOffset>
+                  <wp:posOffset>103928</wp:posOffset>
                 </wp:positionV>
-                <wp:extent cx="7776210" cy="6735482"/>
+                <wp:extent cx="7776210" cy="6642312"/>
                 <wp:effectExtent l="0" t="0" r="0" b="0"/>
                 <wp:wrapNone/>
                 <wp:docPr id="28" name="Rectangle 28"/>
@@ -1006,7 +975,7 @@
                       <wps:spPr>
                         <a:xfrm>
                           <a:off x="0" y="0"/>
-                          <a:ext cx="7776210" cy="6735482"/>
+                          <a:ext cx="7776210" cy="6642312"/>
                         </a:xfrm>
                         <a:prstGeom prst="rect">
                           <a:avLst/>
@@ -1054,45 +1023,15 @@
           </mc:Choice>
           <mc:Fallback>
             <w:pict>
-              <v:rect w14:anchorId="1CD1A739" id="Rectangle 28" o:spid="_x0000_s1026" style="position:absolute;margin-left:-34.6pt;margin-top:13.55pt;width:612.3pt;height:530.35pt;z-index:-251657218;visibility:visible;mso-wrap-style:square;mso-width-percent:0;mso-height-percent:0;mso-wrap-distance-left:9pt;mso-wrap-distance-top:0;mso-wrap-distance-right:9pt;mso-wrap-distance-bottom:0;mso-position-horizontal:absolute;mso-position-horizontal-relative:text;mso-position-vertical:absolute;mso-position-vertical-relative:text;mso-width-percent:0;mso-height-percent:0;mso-width-relative:margin;mso-height-relative:margin;v-text-anchor:middle" o:gfxdata="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" fillcolor="#efefef" stroked="f" strokeweight="1pt"/>
+              <v:rect w14:anchorId="5F261654" id="Rectangle 28" o:spid="_x0000_s1026" style="position:absolute;margin-left:-36.65pt;margin-top:8.2pt;width:612.3pt;height:523pt;z-index:-251657218;visibility:visible;mso-wrap-style:square;mso-width-percent:0;mso-height-percent:0;mso-wrap-distance-left:9pt;mso-wrap-distance-top:0;mso-wrap-distance-right:9pt;mso-wrap-distance-bottom:0;mso-position-horizontal:absolute;mso-position-horizontal-relative:text;mso-position-vertical:absolute;mso-position-vertical-relative:text;mso-width-percent:0;mso-height-percent:0;mso-width-relative:margin;mso-height-relative:margin;v-text-anchor:middle" o:gfxdata="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" fillcolor="#efefef" stroked="f" strokeweight="1pt"/>
             </w:pict>
           </mc:Fallback>
         </mc:AlternateContent>
       </w:r>
-      <w:r>
-        <w:rPr>
-          <w:rFonts w:cs="Calibri Light"/>
-          <w:color w:val="FFFFFF" w:themeColor="background1"/>
-        </w:rPr>
-        <w:t>Others</w:t>
-      </w:r>
-      <w:r>
-        <w:rPr>
-          <w:rFonts w:cs="Calibri Light"/>
-          <w:color w:val="FFFFFF" w:themeColor="background1"/>
-        </w:rPr>
-        <w:tab/>
-      </w:r>
-      <w:r>
-        <w:rPr>
-          <w:rFonts w:cs="Calibri Light"/>
-          <w:color w:val="FFFFFF" w:themeColor="background1"/>
-        </w:rPr>
-        <w:tab/>
-      </w:r>
-      <w:r>
-        <w:rPr>
-          <w:rFonts w:cs="Calibri Light"/>
-          <w:color w:val="FFFFFF" w:themeColor="background1"/>
-        </w:rPr>
-        <w:tab/>
-        <w:t>: Service Orient Architecture (SOA), Test Driven Development (TDD), MVC, REST</w:t>
-      </w:r>
     </w:p>
     <w:p>
       <w:pPr>
         <w:pStyle w:val="Heading2"/>
-        <w:ind w:left="90"/>
         <w:rPr>
           <w:color w:val="000000" w:themeColor="text1"/>
           <w:sz w:val="28"/>
@@ -1181,10 +1120,35 @@
       </w:r>
       <w:r>
         <w:rPr>
+          <w:rFonts w:ascii="Roboto Thin" w:hAnsi="Roboto Thin"/>
           <w:color w:val="000000" w:themeColor="text1"/>
           <w:sz w:val="28"/>
         </w:rPr>
-        <w:t>Professional Experience</w:t>
+        <w:t xml:space="preserve"> MY</w:t>
+      </w:r>
+      <w:r>
+        <w:rPr>
+          <w:rFonts w:ascii="Roboto Thin" w:hAnsi="Roboto Thin"/>
+          <w:color w:val="000000" w:themeColor="text1"/>
+          <w:sz w:val="28"/>
+        </w:rPr>
+        <w:t xml:space="preserve"> </w:t>
+      </w:r>
+      <w:r>
+        <w:rPr>
+          <w:rFonts w:ascii="Roboto" w:hAnsi="Roboto"/>
+          <w:b/>
+          <w:color w:val="000000" w:themeColor="text1"/>
+          <w:sz w:val="28"/>
+        </w:rPr>
+        <w:t>TIMELINE</w:t>
+      </w:r>
+      <w:r>
+        <w:rPr>
+          <w:color w:val="000000" w:themeColor="text1"/>
+          <w:sz w:val="28"/>
+        </w:rPr>
+        <w:t xml:space="preserve"> </w:t>
       </w:r>
     </w:p>
     <w:p>
@@ -1252,70 +1216,7 @@
         <w:jc w:val="both"/>
       </w:pPr>
       <w:r>
-        <w:t>Develop</w:t>
-      </w:r>
-      <w:r>
-        <w:t>ed</w:t>
-      </w:r>
-      <w:r>
-        <w:t xml:space="preserve"> a scalable cloud-based data mastering platform to consolidate, organize, </w:t>
-      </w:r>
-      <w:r>
-        <w:t>aggregate</w:t>
-      </w:r>
-      <w:r>
-        <w:t xml:space="preserve">, and </w:t>
-      </w:r>
-      <w:r>
-        <w:t>enrich</w:t>
-      </w:r>
-      <w:r>
-        <w:t xml:space="preserve"> </w:t>
-      </w:r>
-      <w:r>
-        <w:t>healthcare entities</w:t>
-      </w:r>
-      <w:r>
-        <w:t xml:space="preserve"> like </w:t>
-      </w:r>
-      <w:r>
-        <w:t>P</w:t>
-      </w:r>
-      <w:r>
-        <w:t xml:space="preserve">atients, </w:t>
-      </w:r>
-      <w:r>
-        <w:t>P</w:t>
-      </w:r>
-      <w:r>
-        <w:t>roviders,</w:t>
-      </w:r>
-      <w:r>
-        <w:t xml:space="preserve"> </w:t>
-      </w:r>
-      <w:r>
-        <w:t>P</w:t>
-      </w:r>
-      <w:r>
-        <w:t>ay</w:t>
-      </w:r>
-      <w:r>
-        <w:t>o</w:t>
-      </w:r>
-      <w:r>
-        <w:t xml:space="preserve">rs, </w:t>
-      </w:r>
-      <w:r>
-        <w:t>and</w:t>
-      </w:r>
-      <w:r>
-        <w:t xml:space="preserve"> </w:t>
-      </w:r>
-      <w:r>
-        <w:t>Practices</w:t>
-      </w:r>
-      <w:r>
-        <w:t>.</w:t>
+        <w:t>Developed a scalable, cloud-based data mastering platform to consolidate, organize, aggregate, and enrich healthcare entities like patients, providers, payers, and practices.</w:t>
       </w:r>
     </w:p>
     <w:p>
@@ -1327,52 +1228,9 @@
         </w:numPr>
         <w:ind w:left="270" w:hanging="180"/>
         <w:jc w:val="both"/>
-        <w:rPr>
-          <w:rFonts w:cs="Calibri Light"/>
-          <w:sz w:val="24"/>
-        </w:rPr>
-      </w:pPr>
-      <w:r>
-        <w:t>Implement</w:t>
-      </w:r>
-      <w:r>
-        <w:t>ed</w:t>
-      </w:r>
-      <w:r>
-        <w:t xml:space="preserve"> </w:t>
-      </w:r>
-      <w:r>
-        <w:t xml:space="preserve">model and rule based </w:t>
-      </w:r>
-      <w:r>
-        <w:t>distributed</w:t>
-      </w:r>
-      <w:r>
-        <w:t xml:space="preserve"> </w:t>
-      </w:r>
-      <w:r>
-        <w:t>matching algorithm to link</w:t>
-      </w:r>
-      <w:r>
-        <w:t xml:space="preserve"> healthcare entities form</w:t>
-      </w:r>
-      <w:r>
-        <w:t xml:space="preserve"> disparate data sources</w:t>
-      </w:r>
-      <w:r>
-        <w:t xml:space="preserve"> </w:t>
-      </w:r>
-      <w:r>
-        <w:t xml:space="preserve">each having </w:t>
-      </w:r>
-      <w:r>
-        <w:t>millions of records</w:t>
-      </w:r>
-      <w:r>
-        <w:t xml:space="preserve"> for batch and streaming use cases</w:t>
-      </w:r>
-      <w:r>
-        <w:t>.</w:t>
+      </w:pPr>
+      <w:r>
+        <w:t>Implemented a model and rule-based distributed matching algorithm to link healthcare entities from disparate data sources, each having millions of records for batch and streaming use cases.</w:t>
       </w:r>
     </w:p>
     <w:p>
@@ -1386,61 +1244,7 @@
         <w:jc w:val="both"/>
       </w:pPr>
       <w:r>
-        <w:t>Worked with 6+ teams across the globe to</w:t>
-      </w:r>
-      <w:r>
-        <w:t xml:space="preserve"> </w:t>
-      </w:r>
-      <w:r>
-        <w:t xml:space="preserve">support use cases like </w:t>
-      </w:r>
-      <w:r>
-        <w:t>H</w:t>
-      </w:r>
-      <w:r>
-        <w:t xml:space="preserve">ealth </w:t>
-      </w:r>
-      <w:r>
-        <w:t>S</w:t>
-      </w:r>
-      <w:r>
-        <w:t xml:space="preserve">ystem </w:t>
-      </w:r>
-      <w:r>
-        <w:t>P</w:t>
-      </w:r>
-      <w:r>
-        <w:t xml:space="preserve">lanning, </w:t>
-      </w:r>
-      <w:r>
-        <w:t>Patient C</w:t>
-      </w:r>
-      <w:r>
-        <w:t xml:space="preserve">are </w:t>
-      </w:r>
-      <w:r>
-        <w:t>C</w:t>
-      </w:r>
-      <w:r>
-        <w:t xml:space="preserve">oordination, </w:t>
-      </w:r>
-      <w:r>
-        <w:t>C</w:t>
-      </w:r>
-      <w:r>
-        <w:t xml:space="preserve">onsumer </w:t>
-      </w:r>
-      <w:r>
-        <w:t>O</w:t>
-      </w:r>
-      <w:r>
-        <w:t>utreach</w:t>
-      </w:r>
-      <w:r>
-        <w:t xml:space="preserve"> Initiatives</w:t>
-      </w:r>
-      <w:r>
-        <w:t xml:space="preserve"> to drive healthy outcomes for patients.</w:t>
+        <w:t>Worked with 6+ teams across the globe to support use cases like health system planning, patient care coordination, and consumer outreach initiatives to drive healthy outcomes for patients.</w:t>
       </w:r>
     </w:p>
     <w:p>
@@ -1454,82 +1258,7 @@
         <w:jc w:val="both"/>
       </w:pPr>
       <w:r>
-        <w:t>Collaborate</w:t>
-      </w:r>
-      <w:r>
-        <w:t>d</w:t>
-      </w:r>
-      <w:r>
-        <w:t xml:space="preserve"> with teams to implement the best practices in </w:t>
-      </w:r>
-      <w:r>
-        <w:t>C</w:t>
-      </w:r>
-      <w:r>
-        <w:t xml:space="preserve">loud </w:t>
-      </w:r>
-      <w:r>
-        <w:t>I</w:t>
-      </w:r>
-      <w:r>
-        <w:t xml:space="preserve">nfrastructure </w:t>
-      </w:r>
-      <w:r>
-        <w:t>A</w:t>
-      </w:r>
-      <w:r>
-        <w:t xml:space="preserve">utomation, </w:t>
-      </w:r>
-      <w:r>
-        <w:t>C</w:t>
-      </w:r>
-      <w:r>
-        <w:t xml:space="preserve">loud </w:t>
-      </w:r>
-      <w:r>
-        <w:t>Application S</w:t>
-      </w:r>
-      <w:r>
-        <w:t xml:space="preserve">ecurity, </w:t>
-      </w:r>
-      <w:r>
-        <w:t>D</w:t>
-      </w:r>
-      <w:r>
-        <w:t xml:space="preserve">ata </w:t>
-      </w:r>
-      <w:r>
-        <w:t>G</w:t>
-      </w:r>
-      <w:r>
-        <w:t xml:space="preserve">overnance, </w:t>
-      </w:r>
-      <w:r>
-        <w:t>a</w:t>
-      </w:r>
-      <w:r>
-        <w:t xml:space="preserve">nd </w:t>
-      </w:r>
-      <w:r>
-        <w:t xml:space="preserve">Data </w:t>
-      </w:r>
-      <w:r>
-        <w:t>S</w:t>
-      </w:r>
-      <w:r>
-        <w:t>tewardship.</w:t>
-      </w:r>
-      <w:r>
-        <w:t xml:space="preserve"> Onboarded and mentored new developers and members of </w:t>
-      </w:r>
-      <w:r>
-        <w:t>partnering</w:t>
-      </w:r>
-      <w:r>
-        <w:t xml:space="preserve"> products on various aspects of the product</w:t>
-      </w:r>
-      <w:r>
-        <w:t xml:space="preserve"> through hands on training and technical product documentation.</w:t>
+        <w:t>Collaborated with teams to implement the best practices in cloud infrastructure automation, cloud application security, data governance, and data stewardship.</w:t>
       </w:r>
     </w:p>
     <w:p>
@@ -1541,10 +1270,20 @@
         </w:numPr>
         <w:ind w:left="270" w:hanging="180"/>
         <w:jc w:val="both"/>
-        <w:rPr>
-          <w:rFonts w:cs="Calibri Light"/>
-          <w:sz w:val="24"/>
-        </w:rPr>
+      </w:pPr>
+      <w:r>
+        <w:t>Onboarded and mentored new developers and other technical stakeholders from integrating products through hands on training and technical product documentation.</w:t>
+      </w:r>
+    </w:p>
+    <w:p>
+      <w:pPr>
+        <w:pStyle w:val="NoSpacing"/>
+        <w:numPr>
+          <w:ilvl w:val="0"/>
+          <w:numId w:val="7"/>
+        </w:numPr>
+        <w:ind w:left="270" w:hanging="180"/>
+        <w:jc w:val="both"/>
       </w:pPr>
       <w:r>
         <w:t xml:space="preserve">Technologies </w:t>
@@ -1777,39 +1516,7 @@
         <w:jc w:val="both"/>
       </w:pPr>
       <w:r>
-        <w:t xml:space="preserve">Developed and maintained user facing website and backend web services to deploy </w:t>
-      </w:r>
-      <w:r>
-        <w:t>w</w:t>
-      </w:r>
-      <w:r>
-        <w:t>ebsites</w:t>
-      </w:r>
-      <w:r>
-        <w:t xml:space="preserve"> and </w:t>
-      </w:r>
-      <w:r>
-        <w:t>w</w:t>
-      </w:r>
-      <w:r>
-        <w:t xml:space="preserve">eb </w:t>
-      </w:r>
-      <w:proofErr w:type="spellStart"/>
-      <w:r>
-        <w:t>api</w:t>
-      </w:r>
-      <w:proofErr w:type="spellEnd"/>
-      <w:r>
-        <w:t xml:space="preserve"> applications </w:t>
-      </w:r>
-      <w:r>
-        <w:t xml:space="preserve">for single and multi-tenant </w:t>
-      </w:r>
-      <w:r>
-        <w:t xml:space="preserve">SaaS products </w:t>
-      </w:r>
-      <w:r>
-        <w:t>within the company.</w:t>
+        <w:t>Developed and maintained a user facing website and backend web services to deploy web applications for single and multi-tenant SaaS products within the company.</w:t>
       </w:r>
     </w:p>
     <w:p>
@@ -1823,37 +1530,7 @@
         <w:jc w:val="both"/>
       </w:pPr>
       <w:r>
-        <w:t xml:space="preserve">This empowered 4+ product teams </w:t>
-      </w:r>
-      <w:r>
-        <w:t xml:space="preserve">easily scale </w:t>
-      </w:r>
-      <w:r>
-        <w:t xml:space="preserve">their </w:t>
-      </w:r>
-      <w:r>
-        <w:t>SaaS offerings</w:t>
-      </w:r>
-      <w:r>
-        <w:t xml:space="preserve"> </w:t>
-      </w:r>
-      <w:r>
-        <w:t xml:space="preserve">to </w:t>
-      </w:r>
-      <w:r>
-        <w:t>hundreds of health system clients</w:t>
-      </w:r>
-      <w:r>
-        <w:t xml:space="preserve"> </w:t>
-      </w:r>
-      <w:r>
-        <w:t>maintain</w:t>
-      </w:r>
-      <w:r>
-        <w:t xml:space="preserve">ing </w:t>
-      </w:r>
-      <w:r>
-        <w:t>their Service Level Agreements.</w:t>
+        <w:t>Empowered 4+ product teams easily scale their SaaS offerings to hundreds of health systems, maintaining their service-level agreements.</w:t>
       </w:r>
     </w:p>
     <w:p>
@@ -1867,97 +1544,13 @@
         <w:jc w:val="both"/>
       </w:pPr>
       <w:r>
-        <w:t xml:space="preserve">Enhanced the Single Sign On platform by adding </w:t>
-      </w:r>
-      <w:r>
-        <w:t xml:space="preserve">new </w:t>
-      </w:r>
-      <w:r>
-        <w:t xml:space="preserve">functionalities and </w:t>
-      </w:r>
-      <w:r>
-        <w:t xml:space="preserve">making it more robust </w:t>
-      </w:r>
-      <w:r>
-        <w:t xml:space="preserve">by improving on </w:t>
-      </w:r>
-      <w:r>
-        <w:t xml:space="preserve">existing testing infrastructure. </w:t>
-      </w:r>
-      <w:r>
-        <w:t>Demonstrated ownership by h</w:t>
-      </w:r>
-      <w:r>
-        <w:t>andl</w:t>
-      </w:r>
-      <w:r>
-        <w:t>ing</w:t>
-      </w:r>
-      <w:r>
-        <w:t xml:space="preserve"> numerous product integrations</w:t>
-      </w:r>
-      <w:r>
-        <w:t xml:space="preserve"> on the developed Single Sign-On platform</w:t>
+        <w:t>Enhanced the single sign-on platform by adding new functionalities and improving on existing testing infrastructure.</w:t>
       </w:r>
       <w:r>
         <w:t xml:space="preserve"> </w:t>
       </w:r>
       <w:r>
-        <w:t xml:space="preserve">by </w:t>
-      </w:r>
-      <w:r>
-        <w:t xml:space="preserve">collaborating with </w:t>
-      </w:r>
-      <w:r>
-        <w:t>T</w:t>
-      </w:r>
-      <w:r>
-        <w:t xml:space="preserve">eam </w:t>
-      </w:r>
-      <w:r>
-        <w:t>L</w:t>
-      </w:r>
-      <w:r>
-        <w:t>eads</w:t>
-      </w:r>
-      <w:r>
-        <w:t>,</w:t>
-      </w:r>
-      <w:r>
-        <w:t xml:space="preserve"> </w:t>
-      </w:r>
-      <w:r>
-        <w:t>D</w:t>
-      </w:r>
-      <w:r>
-        <w:t>evelopers</w:t>
-      </w:r>
-      <w:r>
-        <w:t xml:space="preserve">, </w:t>
-      </w:r>
-      <w:r>
-        <w:t>Quality Assurance</w:t>
-      </w:r>
-      <w:r>
-        <w:t xml:space="preserve">, </w:t>
-      </w:r>
-      <w:r>
-        <w:t>and S</w:t>
-      </w:r>
-      <w:r>
-        <w:t xml:space="preserve">ervices </w:t>
-      </w:r>
-      <w:r>
-        <w:t>T</w:t>
-      </w:r>
-      <w:r>
-        <w:t xml:space="preserve">eam </w:t>
-      </w:r>
-      <w:r>
-        <w:t>from these products</w:t>
-      </w:r>
-      <w:r>
-        <w:t>.</w:t>
+        <w:t>Demonstrated ownership by handling numerous product integrations on the single sign-on platform by collaborating with team leads, developers, testers, and business analysts.</w:t>
       </w:r>
     </w:p>
     <w:p>
@@ -2227,34 +1820,15 @@
         <w:jc w:val="both"/>
       </w:pPr>
       <w:r>
-        <w:t>Collaborated with Product Management, User Experience, Engineering Teams, Quality Assurance, Services and Stakeholders to</w:t>
-      </w:r>
-      <w:r>
-        <w:t xml:space="preserve"> </w:t>
-      </w:r>
-      <w:r>
-        <w:t>evangelize</w:t>
-      </w:r>
-      <w:r>
-        <w:t xml:space="preserve">, </w:t>
-      </w:r>
-      <w:r>
-        <w:t>organize</w:t>
-      </w:r>
-      <w:r>
-        <w:t xml:space="preserve">, and </w:t>
-      </w:r>
-      <w:r>
-        <w:t>develop</w:t>
-      </w:r>
-      <w:r>
-        <w:t xml:space="preserve"> a Single Sign-On platform for the company</w:t>
-      </w:r>
-      <w:r>
-        <w:t xml:space="preserve"> using SAML 2.0 protocol</w:t>
-      </w:r>
-      <w:r>
-        <w:t>.</w:t>
+        <w:t xml:space="preserve">Collaborated with product management, user experience, engineering, quality assurance, and business analyst teams, as well as </w:t>
+      </w:r>
+      <w:proofErr w:type="spellStart"/>
+      <w:r>
+        <w:t>busniess</w:t>
+      </w:r>
+      <w:proofErr w:type="spellEnd"/>
+      <w:r>
+        <w:t xml:space="preserve"> stakeholders to evangelize, organize, and develop a single sign-on platform using SAML 2.0 protocol.</w:t>
       </w:r>
     </w:p>
     <w:p>
@@ -2268,94 +1842,7 @@
         <w:jc w:val="both"/>
       </w:pPr>
       <w:r>
-        <w:t>Worked with 10+ internal product teams to replace their ad-hoc password protection</w:t>
-      </w:r>
-      <w:r>
-        <w:t xml:space="preserve"> policies</w:t>
-      </w:r>
-      <w:r>
-        <w:t xml:space="preserve"> for their users </w:t>
-      </w:r>
-      <w:r>
-        <w:t xml:space="preserve">my migrating them over </w:t>
-      </w:r>
-      <w:r>
-        <w:t xml:space="preserve">to the SSO platform </w:t>
-      </w:r>
-      <w:r>
-        <w:t>using</w:t>
-      </w:r>
-      <w:r>
-        <w:t xml:space="preserve"> stateless </w:t>
-      </w:r>
-      <w:r>
-        <w:t xml:space="preserve">RESTful web services </w:t>
-      </w:r>
-      <w:r>
-        <w:t xml:space="preserve">combined with </w:t>
-      </w:r>
-      <w:r>
-        <w:t xml:space="preserve">intuitive </w:t>
-      </w:r>
-      <w:r>
-        <w:t>workflow application</w:t>
-      </w:r>
-      <w:r>
-        <w:t>.</w:t>
-      </w:r>
-      <w:r>
-        <w:t xml:space="preserve"> </w:t>
-      </w:r>
-      <w:r>
-        <w:t xml:space="preserve">This enabled </w:t>
-      </w:r>
-      <w:r>
-        <w:t>end users</w:t>
-      </w:r>
-      <w:r>
-        <w:t xml:space="preserve"> of the system to </w:t>
-      </w:r>
-      <w:r>
-        <w:t>have a</w:t>
-      </w:r>
-      <w:r>
-        <w:t xml:space="preserve"> more secure and </w:t>
-      </w:r>
-      <w:r>
-        <w:t>unified</w:t>
-      </w:r>
-      <w:r>
-        <w:t xml:space="preserve"> experience</w:t>
-      </w:r>
-      <w:r>
-        <w:t xml:space="preserve"> to </w:t>
-      </w:r>
-      <w:r>
-        <w:t>numerous</w:t>
-      </w:r>
-      <w:r>
-        <w:t xml:space="preserve"> SaaS </w:t>
-      </w:r>
-      <w:r>
-        <w:t>offerings</w:t>
-      </w:r>
-      <w:r>
-        <w:t xml:space="preserve"> within the company</w:t>
-      </w:r>
-      <w:r>
-        <w:t>. This implementation also supported Federated Single Sign-On Experience for</w:t>
-      </w:r>
-      <w:r>
-        <w:t xml:space="preserve"> users of </w:t>
-      </w:r>
-      <w:r>
-        <w:t xml:space="preserve">configured </w:t>
-      </w:r>
-      <w:r>
-        <w:t>clients</w:t>
-      </w:r>
-      <w:r>
-        <w:t>.</w:t>
+        <w:t>Worked with 10+ internal product teams to replace their ad-hoc password protection policies by migrating them over to the single sign-on platform using stateless RESTful web services combined with an intuitive workflow application. This enabled end users of the system to have a more secure and unified experience with numerous SaaS offerings. This implementation supported federated single sign-on experience for configured clients.</w:t>
       </w:r>
     </w:p>
     <w:p>
@@ -2369,93 +1856,7 @@
         <w:jc w:val="both"/>
       </w:pPr>
       <w:r>
-        <w:t>Robustness</w:t>
-      </w:r>
-      <w:r>
-        <w:t xml:space="preserve"> and </w:t>
-      </w:r>
-      <w:r>
-        <w:t>reliability</w:t>
-      </w:r>
-      <w:r>
-        <w:t xml:space="preserve"> of the application was ensured by building </w:t>
-      </w:r>
-      <w:r>
-        <w:t>in house</w:t>
-      </w:r>
-      <w:r>
-        <w:t xml:space="preserve"> tes</w:t>
-      </w:r>
-      <w:r>
-        <w:t>ting</w:t>
-      </w:r>
-      <w:r>
-        <w:t xml:space="preserve"> framework</w:t>
-      </w:r>
-      <w:r>
-        <w:t>s</w:t>
-      </w:r>
-      <w:r>
-        <w:t>.</w:t>
-      </w:r>
-      <w:r>
-        <w:t xml:space="preserve"> </w:t>
-      </w:r>
-      <w:r>
-        <w:t>Th</w:t>
-      </w:r>
-      <w:r>
-        <w:t>ese</w:t>
-      </w:r>
-      <w:r>
-        <w:t xml:space="preserve"> framework</w:t>
-      </w:r>
-      <w:r>
-        <w:t>s</w:t>
-      </w:r>
-      <w:r>
-        <w:t xml:space="preserve"> </w:t>
-      </w:r>
-      <w:r>
-        <w:t>ease</w:t>
-      </w:r>
-      <w:r>
-        <w:t>d</w:t>
-      </w:r>
-      <w:r>
-        <w:t xml:space="preserve"> </w:t>
-      </w:r>
-      <w:r>
-        <w:t>extensibility of Unit, Integration</w:t>
-      </w:r>
-      <w:r>
-        <w:t xml:space="preserve">, Functional </w:t>
-      </w:r>
-      <w:r>
-        <w:t>and Regression Test</w:t>
-      </w:r>
-      <w:r>
-        <w:t>s</w:t>
-      </w:r>
-      <w:r>
-        <w:t xml:space="preserve"> and</w:t>
-      </w:r>
-      <w:r>
-        <w:t xml:space="preserve"> </w:t>
-      </w:r>
-      <w:r>
-        <w:t>supported</w:t>
-      </w:r>
-      <w:r>
-        <w:t xml:space="preserve"> </w:t>
-      </w:r>
-      <w:proofErr w:type="gramStart"/>
-      <w:r>
-        <w:t>Test Driven</w:t>
-      </w:r>
-      <w:proofErr w:type="gramEnd"/>
-      <w:r>
-        <w:t xml:space="preserve"> Development.</w:t>
+        <w:t>Ensured robustness and reliability of the application by building testing frameworks which eased extensibility of unit, integration, functional, and regression tests and supported test-driven development.</w:t>
       </w:r>
     </w:p>
     <w:p>
@@ -2478,19 +1879,22 @@
         <w:t>Atlassian Products</w:t>
       </w:r>
       <w:r>
-        <w:t>, C#, CSS, .Net</w:t>
-      </w:r>
-      <w:r>
-        <w:t xml:space="preserve"> MVC, NHibernate, SQL Server</w:t>
-      </w:r>
-      <w:r>
-        <w:t>, Git, HTML, JavaScript, New Relic,</w:t>
-      </w:r>
-      <w:r>
-        <w:t xml:space="preserve"> REST </w:t>
+        <w:t xml:space="preserve">, C#, CSS, </w:t>
       </w:r>
       <w:bookmarkStart w:id="0" w:name="_GoBack"/>
       <w:bookmarkEnd w:id="0"/>
+      <w:r>
+        <w:t>.Net</w:t>
+      </w:r>
+      <w:r>
+        <w:t xml:space="preserve"> MVC, NHibernate, SQL Server</w:t>
+      </w:r>
+      <w:r>
+        <w:t>, Git, HTML, JavaScript, New Relic,</w:t>
+      </w:r>
+      <w:r>
+        <w:t xml:space="preserve"> REST </w:t>
+      </w:r>
       <w:proofErr w:type="spellStart"/>
       <w:r>
         <w:t>Api</w:t>
@@ -2529,6 +1933,9 @@
       </w:r>
       <w:r>
         <w:t>.</w:t>
+      </w:r>
+      <w:r>
+        <w:t xml:space="preserve"> </w:t>
       </w:r>
     </w:p>
     <w:p>
@@ -2537,35 +1944,23 @@
         <w:ind w:left="90"/>
         <w:jc w:val="both"/>
         <w:rPr>
-          <w:rFonts w:cs="Calibri Light"/>
-          <w:sz w:val="6"/>
-        </w:rPr>
-      </w:pPr>
-    </w:p>
-    <w:p>
-      <w:pPr>
-        <w:pStyle w:val="Heading2"/>
-        <w:ind w:left="90"/>
-        <w:rPr>
-          <w:color w:val="000000" w:themeColor="text1"/>
-          <w:sz w:val="28"/>
-        </w:rPr>
-      </w:pPr>
-      <w:r>
-        <w:rPr>
-          <w:b/>
+          <w:sz w:val="10"/>
+        </w:rPr>
+      </w:pPr>
+      <w:r>
+        <w:rPr>
           <w:noProof/>
         </w:rPr>
         <mc:AlternateContent>
           <mc:Choice Requires="wps">
             <w:drawing>
-              <wp:anchor distT="0" distB="0" distL="114300" distR="114300" simplePos="0" relativeHeight="251669504" behindDoc="0" locked="0" layoutInCell="1" allowOverlap="1" wp14:anchorId="40DCFF9D" wp14:editId="68AA5CD4">
+              <wp:anchor distT="0" distB="0" distL="114300" distR="114300" simplePos="0" relativeHeight="251669504" behindDoc="0" locked="0" layoutInCell="1" allowOverlap="1" wp14:anchorId="40DCFF9D" wp14:editId="056668CC">
                 <wp:simplePos x="0" y="0"/>
                 <wp:positionH relativeFrom="column">
-                  <wp:posOffset>-232560</wp:posOffset>
+                  <wp:posOffset>-240665</wp:posOffset>
                 </wp:positionH>
                 <wp:positionV relativeFrom="paragraph">
-                  <wp:posOffset>254705</wp:posOffset>
+                  <wp:posOffset>109432</wp:posOffset>
                 </wp:positionV>
                 <wp:extent cx="119380" cy="119380"/>
                 <wp:effectExtent l="12700" t="12700" r="7620" b="7620"/>
@@ -2628,20 +2023,13 @@
           </mc:Choice>
           <mc:Fallback>
             <w:pict>
-              <v:oval w14:anchorId="609822F4" id="Oval 22" o:spid="_x0000_s1026" style="position:absolute;margin-left:-18.3pt;margin-top:20.05pt;width:9.4pt;height:9.4pt;z-index:251669504;visibility:visible;mso-wrap-style:square;mso-height-percent:0;mso-wrap-distance-left:9pt;mso-wrap-distance-top:0;mso-wrap-distance-right:9pt;mso-wrap-distance-bottom:0;mso-position-horizontal:absolute;mso-position-horizontal-relative:text;mso-position-vertical:absolute;mso-position-vertical-relative:text;mso-height-percent:0;mso-height-relative:margin;v-text-anchor:middle" o:gfxdata="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" fillcolor="white [3212]" strokecolor="#a5a5a5 [2092]" strokeweight="2pt">
+              <v:oval w14:anchorId="52097AD0" id="Oval 22" o:spid="_x0000_s1026" style="position:absolute;margin-left:-18.95pt;margin-top:8.6pt;width:9.4pt;height:9.4pt;z-index:251669504;visibility:visible;mso-wrap-style:square;mso-height-percent:0;mso-wrap-distance-left:9pt;mso-wrap-distance-top:0;mso-wrap-distance-right:9pt;mso-wrap-distance-bottom:0;mso-position-horizontal:absolute;mso-position-horizontal-relative:text;mso-position-vertical:absolute;mso-position-vertical-relative:text;mso-height-percent:0;mso-height-relative:margin;v-text-anchor:middle" o:gfxdata="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" fillcolor="white [3212]" strokecolor="#a5a5a5 [2092]" strokeweight="2pt">
                 <v:stroke joinstyle="miter"/>
               </v:oval>
             </w:pict>
           </mc:Fallback>
         </mc:AlternateContent>
       </w:r>
-      <w:r>
-        <w:rPr>
-          <w:color w:val="000000" w:themeColor="text1"/>
-          <w:sz w:val="28"/>
-        </w:rPr>
-        <w:t>Education</w:t>
-      </w:r>
     </w:p>
     <w:p>
       <w:pPr>
@@ -2714,10 +2102,10 @@
         <mc:AlternateContent>
           <mc:Choice Requires="wps">
             <w:drawing>
-              <wp:anchor distT="0" distB="0" distL="114300" distR="114300" simplePos="0" relativeHeight="251671552" behindDoc="0" locked="0" layoutInCell="1" allowOverlap="1" wp14:anchorId="00EA722C" wp14:editId="7958398B">
+              <wp:anchor distT="0" distB="0" distL="114300" distR="114300" simplePos="0" relativeHeight="251671552" behindDoc="0" locked="0" layoutInCell="1" allowOverlap="1" wp14:anchorId="00EA722C" wp14:editId="38602553">
                 <wp:simplePos x="0" y="0"/>
                 <wp:positionH relativeFrom="column">
-                  <wp:posOffset>-235100</wp:posOffset>
+                  <wp:posOffset>-243417</wp:posOffset>
                 </wp:positionH>
                 <wp:positionV relativeFrom="paragraph">
                   <wp:posOffset>182245</wp:posOffset>
@@ -2786,7 +2174,7 @@
           </mc:Choice>
           <mc:Fallback>
             <w:pict>
-              <v:oval w14:anchorId="1EC382CA" id="Oval 23" o:spid="_x0000_s1026" style="position:absolute;margin-left:-18.5pt;margin-top:14.35pt;width:9.4pt;height:9.4pt;z-index:251671552;visibility:visible;mso-wrap-style:square;mso-width-percent:0;mso-height-percent:0;mso-wrap-distance-left:9pt;mso-wrap-distance-top:0;mso-wrap-distance-right:9pt;mso-wrap-distance-bottom:0;mso-position-horizontal:absolute;mso-position-horizontal-relative:text;mso-position-vertical:absolute;mso-position-vertical-relative:text;mso-width-percent:0;mso-height-percent:0;mso-width-relative:margin;mso-height-relative:margin;v-text-anchor:middle" o:gfxdata="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" fillcolor="white [3212]" strokecolor="#a5a5a5 [2092]" strokeweight="2pt">
+              <v:oval w14:anchorId="579EB297" id="Oval 23" o:spid="_x0000_s1026" style="position:absolute;margin-left:-19.15pt;margin-top:14.35pt;width:9.4pt;height:9.4pt;z-index:251671552;visibility:visible;mso-wrap-style:square;mso-width-percent:0;mso-height-percent:0;mso-wrap-distance-left:9pt;mso-wrap-distance-top:0;mso-wrap-distance-right:9pt;mso-wrap-distance-bottom:0;mso-position-horizontal:absolute;mso-position-horizontal-relative:text;mso-position-vertical:absolute;mso-position-vertical-relative:text;mso-width-percent:0;mso-height-percent:0;mso-width-relative:margin;mso-height-relative:margin;v-text-anchor:middle" o:gfxdata="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" fillcolor="white [3212]" strokecolor="#a5a5a5 [2092]" strokeweight="2pt">
                 <v:stroke joinstyle="miter"/>
               </v:oval>
             </w:pict>
@@ -2883,13 +2271,13 @@
         <mc:AlternateContent>
           <mc:Choice Requires="wps">
             <w:drawing>
-              <wp:anchor distT="0" distB="0" distL="114300" distR="114300" simplePos="0" relativeHeight="251673600" behindDoc="0" locked="0" layoutInCell="1" allowOverlap="1" wp14:anchorId="52BB1D92" wp14:editId="59907C4D">
+              <wp:anchor distT="0" distB="0" distL="114300" distR="114300" simplePos="0" relativeHeight="251673600" behindDoc="0" locked="0" layoutInCell="1" allowOverlap="1" wp14:anchorId="52BB1D92" wp14:editId="145A6E26">
                 <wp:simplePos x="0" y="0"/>
                 <wp:positionH relativeFrom="column">
-                  <wp:posOffset>-240815</wp:posOffset>
+                  <wp:posOffset>-239183</wp:posOffset>
                 </wp:positionH>
                 <wp:positionV relativeFrom="paragraph">
-                  <wp:posOffset>164395</wp:posOffset>
+                  <wp:posOffset>103505</wp:posOffset>
                 </wp:positionV>
                 <wp:extent cx="119380" cy="119380"/>
                 <wp:effectExtent l="12700" t="12700" r="7620" b="7620"/>
@@ -2957,7 +2345,7 @@
           </mc:Choice>
           <mc:Fallback>
             <w:pict>
-              <v:oval w14:anchorId="69DE8C86" id="Oval 24" o:spid="_x0000_s1026" style="position:absolute;margin-left:-18.95pt;margin-top:12.95pt;width:9.4pt;height:9.4pt;z-index:251673600;visibility:visible;mso-wrap-style:square;mso-width-percent:0;mso-height-percent:0;mso-wrap-distance-left:9pt;mso-wrap-distance-top:0;mso-wrap-distance-right:9pt;mso-wrap-distance-bottom:0;mso-position-horizontal:absolute;mso-position-horizontal-relative:text;mso-position-vertical:absolute;mso-position-vertical-relative:text;mso-width-percent:0;mso-height-percent:0;mso-width-relative:margin;mso-height-relative:margin;v-text-anchor:middle" o:gfxdata="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" fillcolor="#2f5496 [2404]" strokecolor="#a5a5a5 [2092]" strokeweight="2pt">
+              <v:oval w14:anchorId="16F4C2F3" id="Oval 24" o:spid="_x0000_s1026" style="position:absolute;margin-left:-18.85pt;margin-top:8.15pt;width:9.4pt;height:9.4pt;z-index:251673600;visibility:visible;mso-wrap-style:square;mso-width-percent:0;mso-height-percent:0;mso-wrap-distance-left:9pt;mso-wrap-distance-top:0;mso-wrap-distance-right:9pt;mso-wrap-distance-bottom:0;mso-position-horizontal:absolute;mso-position-horizontal-relative:text;mso-position-vertical:absolute;mso-position-vertical-relative:text;mso-width-percent:0;mso-height-percent:0;mso-width-relative:margin;mso-height-relative:margin;v-text-anchor:middle" o:gfxdata="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" fillcolor="#2f5496 [2404]" strokecolor="#a5a5a5 [2092]" strokeweight="2pt">
                 <v:stroke joinstyle="miter"/>
               </v:oval>
             </w:pict>
@@ -2999,7 +2387,7 @@
       <w:headerReference w:type="default" r:id="rId9"/>
       <w:footerReference w:type="default" r:id="rId10"/>
       <w:pgSz w:w="12240" w:h="15840"/>
-      <w:pgMar w:top="432" w:right="720" w:bottom="288" w:left="720" w:header="432" w:footer="144" w:gutter="0"/>
+      <w:pgMar w:top="432" w:right="720" w:bottom="288" w:left="720" w:header="432" w:footer="0" w:gutter="0"/>
       <w:cols w:space="720"/>
       <w:docGrid w:linePitch="360"/>
     </w:sectPr>
@@ -3152,18 +2540,89 @@
       <w:rPr>
         <w:noProof/>
       </w:rPr>
+      <w:drawing>
+        <wp:anchor distT="0" distB="0" distL="114300" distR="114300" simplePos="0" relativeHeight="251664384" behindDoc="1" locked="0" layoutInCell="1" allowOverlap="1" wp14:anchorId="539AE873" wp14:editId="1D647D4B">
+          <wp:simplePos x="0" y="0"/>
+          <wp:positionH relativeFrom="column">
+            <wp:posOffset>-469053</wp:posOffset>
+          </wp:positionH>
+          <wp:positionV relativeFrom="paragraph">
+            <wp:posOffset>-652568</wp:posOffset>
+          </wp:positionV>
+          <wp:extent cx="7789446" cy="804757"/>
+          <wp:effectExtent l="25400" t="25400" r="21590" b="20955"/>
+          <wp:wrapNone/>
+          <wp:docPr id="2" name="Picture 2"/>
+          <wp:cNvGraphicFramePr>
+            <a:graphicFrameLocks xmlns:a="http://schemas.openxmlformats.org/drawingml/2006/main" noChangeAspect="1"/>
+          </wp:cNvGraphicFramePr>
+          <a:graphic xmlns:a="http://schemas.openxmlformats.org/drawingml/2006/main">
+            <a:graphicData uri="http://schemas.openxmlformats.org/drawingml/2006/picture">
+              <pic:pic xmlns:pic="http://schemas.openxmlformats.org/drawingml/2006/picture">
+                <pic:nvPicPr>
+                  <pic:cNvPr id="2" name="Screen Shot 2019-03-24 at 12.14.50 PM.png"/>
+                  <pic:cNvPicPr/>
+                </pic:nvPicPr>
+                <pic:blipFill rotWithShape="1">
+                  <a:blip r:embed="rId1">
+                    <a:extLst>
+                      <a:ext uri="{28A0092B-C50C-407E-A947-70E740481C1C}">
+                        <a14:useLocalDpi xmlns:a14="http://schemas.microsoft.com/office/drawing/2010/main" val="0"/>
+                      </a:ext>
+                    </a:extLst>
+                  </a:blip>
+                  <a:srcRect b="25713"/>
+                  <a:stretch/>
+                </pic:blipFill>
+                <pic:spPr bwMode="auto">
+                  <a:xfrm>
+                    <a:off x="0" y="0"/>
+                    <a:ext cx="7789446" cy="804757"/>
+                  </a:xfrm>
+                  <a:prstGeom prst="rect">
+                    <a:avLst/>
+                  </a:prstGeom>
+                  <a:ln w="25400">
+                    <a:solidFill>
+                      <a:schemeClr val="bg1">
+                        <a:lumMod val="65000"/>
+                      </a:schemeClr>
+                    </a:solidFill>
+                  </a:ln>
+                  <a:extLst>
+                    <a:ext uri="{53640926-AAD7-44D8-BBD7-CCE9431645EC}">
+                      <a14:shadowObscured xmlns:a14="http://schemas.microsoft.com/office/drawing/2010/main"/>
+                    </a:ext>
+                  </a:extLst>
+                </pic:spPr>
+              </pic:pic>
+            </a:graphicData>
+          </a:graphic>
+          <wp14:sizeRelH relativeFrom="page">
+            <wp14:pctWidth>0</wp14:pctWidth>
+          </wp14:sizeRelH>
+          <wp14:sizeRelV relativeFrom="page">
+            <wp14:pctHeight>0</wp14:pctHeight>
+          </wp14:sizeRelV>
+        </wp:anchor>
+      </w:drawing>
+    </w:r>
+    <w:r>
+      <w:rPr>
+        <w:noProof/>
+      </w:rPr>
       <mc:AlternateContent>
         <mc:Choice Requires="wps">
           <w:drawing>
-            <wp:anchor distT="0" distB="0" distL="114300" distR="114300" simplePos="0" relativeHeight="251662336" behindDoc="0" locked="0" layoutInCell="1" allowOverlap="1" wp14:anchorId="7FC20A6B" wp14:editId="6B565BC7">
+            <wp:anchor distT="0" distB="0" distL="114300" distR="114300" simplePos="0" relativeHeight="251662336" behindDoc="0" locked="0" layoutInCell="1" allowOverlap="1" wp14:anchorId="7FC20A6B" wp14:editId="7B1C6B6C">
               <wp:simplePos x="0" y="0"/>
               <wp:positionH relativeFrom="column">
-                <wp:posOffset>3032760</wp:posOffset>
+                <wp:posOffset>2319867</wp:posOffset>
               </wp:positionH>
               <wp:positionV relativeFrom="paragraph">
-                <wp:posOffset>-160655</wp:posOffset>
+                <wp:posOffset>-164253</wp:posOffset>
               </wp:positionV>
-              <wp:extent cx="3951381" cy="260985"/>
+              <wp:extent cx="4661746" cy="260985"/>
               <wp:effectExtent l="0" t="0" r="0" b="0"/>
               <wp:wrapNone/>
               <wp:docPr id="6" name="Text Box 6"/>
@@ -3175,7 +2634,7 @@
                     <wps:spPr>
                       <a:xfrm>
                         <a:off x="0" y="0"/>
-                        <a:ext cx="3951381" cy="260985"/>
+                        <a:ext cx="4661746" cy="260985"/>
                       </a:xfrm>
                       <a:prstGeom prst="rect">
                         <a:avLst/>
@@ -3283,6 +2742,54 @@
                             </w:rPr>
                             <w:t>ameyrupji@gmail.com</w:t>
                           </w:r>
+                          <w:r>
+                            <w:rPr>
+                              <w:rFonts w:asciiTheme="majorHAnsi" w:hAnsiTheme="majorHAnsi" w:cstheme="majorHAnsi"/>
+                              <w:color w:val="FFFFFF" w:themeColor="background1"/>
+                              <w:szCs w:val="20"/>
+                            </w:rPr>
+                            <w:t xml:space="preserve"> </w:t>
+                          </w:r>
+                          <w:r>
+                            <w:rPr>
+                              <w:rFonts w:asciiTheme="majorHAnsi" w:hAnsiTheme="majorHAnsi" w:cstheme="majorHAnsi"/>
+                              <w:color w:val="FFFFFF" w:themeColor="background1"/>
+                              <w:szCs w:val="20"/>
+                            </w:rPr>
+                            <w:t xml:space="preserve">  </w:t>
+                          </w:r>
+                          <w:r>
+                            <w:rPr>
+                              <w:rFonts w:asciiTheme="majorHAnsi" w:hAnsiTheme="majorHAnsi" w:cstheme="majorHAnsi"/>
+                              <w:color w:val="FFFFFF" w:themeColor="background1"/>
+                              <w:szCs w:val="20"/>
+                            </w:rPr>
+                            <w:sym w:font="Symbol" w:char="F0B7"/>
+                          </w:r>
+                          <w:r>
+                            <w:rPr>
+                              <w:rFonts w:asciiTheme="majorHAnsi" w:hAnsiTheme="majorHAnsi" w:cstheme="majorHAnsi"/>
+                              <w:color w:val="FFFFFF" w:themeColor="background1"/>
+                              <w:szCs w:val="20"/>
+                            </w:rPr>
+                            <w:t xml:space="preserve">  </w:t>
+                          </w:r>
+                          <w:r>
+                            <w:rPr>
+                              <w:rFonts w:asciiTheme="majorHAnsi" w:hAnsiTheme="majorHAnsi" w:cstheme="majorHAnsi"/>
+                              <w:color w:val="FFFFFF" w:themeColor="background1"/>
+                              <w:szCs w:val="20"/>
+                            </w:rPr>
+                            <w:t xml:space="preserve"> </w:t>
+                          </w:r>
+                          <w:r>
+                            <w:rPr>
+                              <w:rFonts w:asciiTheme="majorHAnsi" w:hAnsiTheme="majorHAnsi" w:cstheme="majorHAnsi"/>
+                              <w:color w:val="FFFFFF" w:themeColor="background1"/>
+                              <w:szCs w:val="20"/>
+                            </w:rPr>
+                            <w:t xml:space="preserve">Austin, TX </w:t>
+                          </w:r>
                         </w:p>
                       </w:txbxContent>
                     </wps:txbx>
@@ -3307,7 +2814,7 @@
               <v:stroke joinstyle="miter"/>
               <v:path gradientshapeok="t" o:connecttype="rect"/>
             </v:shapetype>
-            <v:shape id="Text Box 6" o:spid="_x0000_s1026" type="#_x0000_t202" style="position:absolute;margin-left:238.8pt;margin-top:-12.65pt;width:311.15pt;height:20.55pt;z-index:251662336;visibility:visible;mso-wrap-style:square;mso-width-percent:0;mso-wrap-distance-left:9pt;mso-wrap-distance-top:0;mso-wrap-distance-right:9pt;mso-wrap-distance-bottom:0;mso-position-horizontal:absolute;mso-position-horizontal-relative:text;mso-position-vertical:absolute;mso-position-vertical-relative:text;mso-width-percent:0;mso-width-relative:margin;v-text-anchor:top" o:gfxdata="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" filled="f" stroked="f" strokeweight=".5pt">
+            <v:shape id="Text Box 6" o:spid="_x0000_s1026" type="#_x0000_t202" style="position:absolute;margin-left:182.65pt;margin-top:-12.95pt;width:367.05pt;height:20.55pt;z-index:251662336;visibility:visible;mso-wrap-style:square;mso-width-percent:0;mso-wrap-distance-left:9pt;mso-wrap-distance-top:0;mso-wrap-distance-right:9pt;mso-wrap-distance-bottom:0;mso-position-horizontal:absolute;mso-position-horizontal-relative:text;mso-position-vertical:absolute;mso-position-vertical-relative:text;mso-width-percent:0;mso-width-relative:margin;v-text-anchor:top" o:gfxdata="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" filled="f" stroked="f" strokeweight=".5pt">
               <v:textbox>
                 <w:txbxContent>
                   <w:p>
@@ -3406,6 +2913,54 @@
                       </w:rPr>
                       <w:t>ameyrupji@gmail.com</w:t>
                     </w:r>
+                    <w:r>
+                      <w:rPr>
+                        <w:rFonts w:asciiTheme="majorHAnsi" w:hAnsiTheme="majorHAnsi" w:cstheme="majorHAnsi"/>
+                        <w:color w:val="FFFFFF" w:themeColor="background1"/>
+                        <w:szCs w:val="20"/>
+                      </w:rPr>
+                      <w:t xml:space="preserve"> </w:t>
+                    </w:r>
+                    <w:r>
+                      <w:rPr>
+                        <w:rFonts w:asciiTheme="majorHAnsi" w:hAnsiTheme="majorHAnsi" w:cstheme="majorHAnsi"/>
+                        <w:color w:val="FFFFFF" w:themeColor="background1"/>
+                        <w:szCs w:val="20"/>
+                      </w:rPr>
+                      <w:t xml:space="preserve">  </w:t>
+                    </w:r>
+                    <w:r>
+                      <w:rPr>
+                        <w:rFonts w:asciiTheme="majorHAnsi" w:hAnsiTheme="majorHAnsi" w:cstheme="majorHAnsi"/>
+                        <w:color w:val="FFFFFF" w:themeColor="background1"/>
+                        <w:szCs w:val="20"/>
+                      </w:rPr>
+                      <w:sym w:font="Symbol" w:char="F0B7"/>
+                    </w:r>
+                    <w:r>
+                      <w:rPr>
+                        <w:rFonts w:asciiTheme="majorHAnsi" w:hAnsiTheme="majorHAnsi" w:cstheme="majorHAnsi"/>
+                        <w:color w:val="FFFFFF" w:themeColor="background1"/>
+                        <w:szCs w:val="20"/>
+                      </w:rPr>
+                      <w:t xml:space="preserve">  </w:t>
+                    </w:r>
+                    <w:r>
+                      <w:rPr>
+                        <w:rFonts w:asciiTheme="majorHAnsi" w:hAnsiTheme="majorHAnsi" w:cstheme="majorHAnsi"/>
+                        <w:color w:val="FFFFFF" w:themeColor="background1"/>
+                        <w:szCs w:val="20"/>
+                      </w:rPr>
+                      <w:t xml:space="preserve"> </w:t>
+                    </w:r>
+                    <w:r>
+                      <w:rPr>
+                        <w:rFonts w:asciiTheme="majorHAnsi" w:hAnsiTheme="majorHAnsi" w:cstheme="majorHAnsi"/>
+                        <w:color w:val="FFFFFF" w:themeColor="background1"/>
+                        <w:szCs w:val="20"/>
+                      </w:rPr>
+                      <w:t xml:space="preserve">Austin, TX </w:t>
+                    </w:r>
                   </w:p>
                 </w:txbxContent>
               </v:textbox>
@@ -3421,7 +2976,7 @@
       <mc:AlternateContent>
         <mc:Choice Requires="wps">
           <w:drawing>
-            <wp:anchor distT="0" distB="0" distL="114300" distR="114300" simplePos="0" relativeHeight="251661312" behindDoc="0" locked="0" layoutInCell="1" allowOverlap="1" wp14:anchorId="7BC56C94" wp14:editId="51C63175">
+            <wp:anchor distT="0" distB="0" distL="114300" distR="114300" simplePos="0" relativeHeight="251661312" behindDoc="0" locked="0" layoutInCell="1" allowOverlap="1" wp14:anchorId="7BC56C94" wp14:editId="41E28467">
               <wp:simplePos x="0" y="0"/>
               <wp:positionH relativeFrom="column">
                 <wp:posOffset>104588</wp:posOffset>
@@ -3461,15 +3016,14 @@
                               <w:sz w:val="28"/>
                             </w:rPr>
                           </w:pPr>
-                          <w:proofErr w:type="spellStart"/>
                           <w:r>
                             <w:rPr>
+                              <w:rFonts w:ascii="Roboto Thin" w:hAnsi="Roboto Thin"/>
                               <w:color w:val="FFFFFF" w:themeColor="background1"/>
                               <w:sz w:val="28"/>
                             </w:rPr>
-                            <w:t>Amey</w:t>
+                            <w:t>AMEY</w:t>
                           </w:r>
-                          <w:proofErr w:type="spellEnd"/>
                           <w:r>
                             <w:rPr>
                               <w:color w:val="FFFFFF" w:themeColor="background1"/>
@@ -3477,15 +3031,15 @@
                             </w:rPr>
                             <w:t xml:space="preserve"> </w:t>
                           </w:r>
-                          <w:proofErr w:type="spellStart"/>
                           <w:r>
                             <w:rPr>
+                              <w:rFonts w:ascii="Roboto Black" w:hAnsi="Roboto Black"/>
+                              <w:b/>
                               <w:color w:val="FFFFFF" w:themeColor="background1"/>
                               <w:sz w:val="28"/>
                             </w:rPr>
-                            <w:t>Rupji</w:t>
+                            <w:t>RUPJI</w:t>
                           </w:r>
-                          <w:proofErr w:type="spellEnd"/>
                         </w:p>
                       </w:txbxContent>
                     </wps:txbx>
@@ -3498,12 +3052,15 @@
                   </wps:wsp>
                 </a:graphicData>
               </a:graphic>
+              <wp14:sizeRelH relativeFrom="margin">
+                <wp14:pctWidth>0</wp14:pctWidth>
+              </wp14:sizeRelH>
             </wp:anchor>
           </w:drawing>
         </mc:Choice>
         <mc:Fallback>
           <w:pict>
-            <v:shape w14:anchorId="7BC56C94" id="Text Box 5" o:spid="_x0000_s1027" type="#_x0000_t202" style="position:absolute;margin-left:8.25pt;margin-top:-16.9pt;width:113.9pt;height:28.7pt;z-index:251661312;visibility:visible;mso-wrap-style:square;mso-wrap-distance-left:9pt;mso-wrap-distance-top:0;mso-wrap-distance-right:9pt;mso-wrap-distance-bottom:0;mso-position-horizontal:absolute;mso-position-horizontal-relative:text;mso-position-vertical:absolute;mso-position-vertical-relative:text;v-text-anchor:top" o:gfxdata="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" filled="f" stroked="f" strokeweight=".5pt">
+            <v:shape w14:anchorId="7BC56C94" id="Text Box 5" o:spid="_x0000_s1027" type="#_x0000_t202" style="position:absolute;margin-left:8.25pt;margin-top:-16.9pt;width:113.9pt;height:28.7pt;z-index:251661312;visibility:visible;mso-wrap-style:square;mso-width-percent:0;mso-wrap-distance-left:9pt;mso-wrap-distance-top:0;mso-wrap-distance-right:9pt;mso-wrap-distance-bottom:0;mso-position-horizontal:absolute;mso-position-horizontal-relative:text;mso-position-vertical:absolute;mso-position-vertical-relative:text;mso-width-percent:0;mso-width-relative:margin;v-text-anchor:top" o:gfxdata="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" filled="f" stroked="f" strokeweight=".5pt">
               <v:textbox>
                 <w:txbxContent>
                   <w:p>
@@ -3514,15 +3071,14 @@
                         <w:sz w:val="28"/>
                       </w:rPr>
                     </w:pPr>
-                    <w:proofErr w:type="spellStart"/>
                     <w:r>
                       <w:rPr>
+                        <w:rFonts w:ascii="Roboto Thin" w:hAnsi="Roboto Thin"/>
                         <w:color w:val="FFFFFF" w:themeColor="background1"/>
                         <w:sz w:val="28"/>
                       </w:rPr>
-                      <w:t>Amey</w:t>
+                      <w:t>AMEY</w:t>
                     </w:r>
-                    <w:proofErr w:type="spellEnd"/>
                     <w:r>
                       <w:rPr>
                         <w:color w:val="FFFFFF" w:themeColor="background1"/>
@@ -3530,15 +3086,15 @@
                       </w:rPr>
                       <w:t xml:space="preserve"> </w:t>
                     </w:r>
-                    <w:proofErr w:type="spellStart"/>
                     <w:r>
                       <w:rPr>
+                        <w:rFonts w:ascii="Roboto Black" w:hAnsi="Roboto Black"/>
+                        <w:b/>
                         <w:color w:val="FFFFFF" w:themeColor="background1"/>
                         <w:sz w:val="28"/>
                       </w:rPr>
-                      <w:t>Rupji</w:t>
+                      <w:t>RUPJI</w:t>
                     </w:r>
-                    <w:proofErr w:type="spellEnd"/>
                   </w:p>
                 </w:txbxContent>
               </v:textbox>
@@ -3546,78 +3102,6 @@
           </w:pict>
         </mc:Fallback>
       </mc:AlternateContent>
-    </w:r>
-    <w:r>
-      <w:rPr>
-        <w:noProof/>
-      </w:rPr>
-      <w:drawing>
-        <wp:anchor distT="0" distB="0" distL="114300" distR="114300" simplePos="0" relativeHeight="251651072" behindDoc="1" locked="0" layoutInCell="1" allowOverlap="1" wp14:anchorId="1D021DF7" wp14:editId="7683BE06">
-          <wp:simplePos x="0" y="0"/>
-          <wp:positionH relativeFrom="column">
-            <wp:posOffset>-462130</wp:posOffset>
-          </wp:positionH>
-          <wp:positionV relativeFrom="paragraph">
-            <wp:posOffset>-1419860</wp:posOffset>
-          </wp:positionV>
-          <wp:extent cx="7778750" cy="1570990"/>
-          <wp:effectExtent l="25400" t="25400" r="31750" b="29210"/>
-          <wp:wrapNone/>
-          <wp:docPr id="15" name="Picture 15"/>
-          <wp:cNvGraphicFramePr>
-            <a:graphicFrameLocks xmlns:a="http://schemas.openxmlformats.org/drawingml/2006/main" noChangeAspect="1"/>
-          </wp:cNvGraphicFramePr>
-          <a:graphic xmlns:a="http://schemas.openxmlformats.org/drawingml/2006/main">
-            <a:graphicData uri="http://schemas.openxmlformats.org/drawingml/2006/picture">
-              <pic:pic xmlns:pic="http://schemas.openxmlformats.org/drawingml/2006/picture">
-                <pic:nvPicPr>
-                  <pic:cNvPr id="1" name="Screen Shot 2019-03-03 at 7.45.03 PM.png"/>
-                  <pic:cNvPicPr/>
-                </pic:nvPicPr>
-                <pic:blipFill rotWithShape="1">
-                  <a:blip r:embed="rId1">
-                    <a:extLst>
-                      <a:ext uri="{28A0092B-C50C-407E-A947-70E740481C1C}">
-                        <a14:useLocalDpi xmlns:a14="http://schemas.microsoft.com/office/drawing/2010/main" val="0"/>
-                      </a:ext>
-                    </a:extLst>
-                  </a:blip>
-                  <a:srcRect b="24608"/>
-                  <a:stretch/>
-                </pic:blipFill>
-                <pic:spPr bwMode="auto">
-                  <a:xfrm>
-                    <a:off x="0" y="0"/>
-                    <a:ext cx="7778750" cy="1570990"/>
-                  </a:xfrm>
-                  <a:prstGeom prst="rect">
-                    <a:avLst/>
-                  </a:prstGeom>
-                  <a:noFill/>
-                  <a:ln w="25400">
-                    <a:solidFill>
-                      <a:schemeClr val="bg1">
-                        <a:lumMod val="65000"/>
-                      </a:schemeClr>
-                    </a:solidFill>
-                  </a:ln>
-                  <a:extLst>
-                    <a:ext uri="{53640926-AAD7-44D8-BBD7-CCE9431645EC}">
-                      <a14:shadowObscured xmlns:a14="http://schemas.microsoft.com/office/drawing/2010/main"/>
-                    </a:ext>
-                  </a:extLst>
-                </pic:spPr>
-              </pic:pic>
-            </a:graphicData>
-          </a:graphic>
-          <wp14:sizeRelH relativeFrom="page">
-            <wp14:pctWidth>0</wp14:pctWidth>
-          </wp14:sizeRelH>
-          <wp14:sizeRelV relativeFrom="page">
-            <wp14:pctHeight>0</wp14:pctHeight>
-          </wp14:sizeRelV>
-        </wp:anchor>
-      </w:drawing>
     </w:r>
   </w:p>
 </w:hdr>
@@ -4453,7 +3937,7 @@
     </w:rPrDefault>
     <w:pPrDefault/>
   </w:docDefaults>
-  <w:latentStyles w:defLockedState="0" w:defUIPriority="99" w:defSemiHidden="0" w:defUnhideWhenUsed="0" w:defQFormat="0" w:count="375">
+  <w:latentStyles w:defLockedState="0" w:defUIPriority="99" w:defSemiHidden="0" w:defUnhideWhenUsed="0" w:defQFormat="0" w:count="376">
     <w:lsdException w:name="Normal" w:uiPriority="0" w:qFormat="1"/>
     <w:lsdException w:name="heading 1" w:uiPriority="9" w:qFormat="1"/>
     <w:lsdException w:name="heading 2" w:semiHidden="1" w:uiPriority="9" w:unhideWhenUsed="1" w:qFormat="1"/>
@@ -4829,6 +4313,7 @@
     <w:lsdException w:name="Smart Hyperlink" w:semiHidden="1" w:unhideWhenUsed="1"/>
     <w:lsdException w:name="Hashtag" w:semiHidden="1" w:unhideWhenUsed="1"/>
     <w:lsdException w:name="Unresolved Mention" w:semiHidden="1" w:unhideWhenUsed="1"/>
+    <w:lsdException w:name="Smart Link" w:semiHidden="1" w:unhideWhenUsed="1"/>
   </w:latentStyles>
   <w:style w:type="paragraph" w:default="1" w:styleId="Normal">
     <w:name w:val="Normal"/>
@@ -5448,7 +4933,7 @@
 </file>
 
 <file path=customXml/itemProps1.xml><?xml version="1.0" encoding="utf-8"?>
-<ds:datastoreItem xmlns:ds="http://schemas.openxmlformats.org/officeDocument/2006/customXml" ds:itemID="{AC39BC47-B4F6-1146-A3EA-1B12AF6E055F}">
+<ds:datastoreItem xmlns:ds="http://schemas.openxmlformats.org/officeDocument/2006/customXml" ds:itemID="{30EAA3F5-7756-AC4A-A66E-A9043F579FC9}">
   <ds:schemaRefs>
     <ds:schemaRef ds:uri="http://schemas.openxmlformats.org/officeDocument/2006/bibliography"/>
   </ds:schemaRefs>

</xml_diff>

<commit_message>
Updating resume, adding parsable resume and making menu bar animate on being fixed
</commit_message>
<xml_diff>
--- a/src/assets/word/ameyrupji_resume.docx
+++ b/src/assets/word/ameyrupji_resume.docx
@@ -5,82 +5,12 @@
     <w:p>
       <w:pPr>
         <w:pStyle w:val="Heading2"/>
-        <w:ind w:left="270"/>
         <w:rPr>
           <w:rFonts w:ascii="Roboto Thin" w:hAnsi="Roboto Thin"/>
           <w:color w:val="000000" w:themeColor="text1"/>
           <w:sz w:val="28"/>
         </w:rPr>
       </w:pPr>
-      <w:r>
-        <w:rPr>
-          <w:rFonts w:ascii="Roboto Thin" w:hAnsi="Roboto Thin"/>
-          <w:noProof/>
-        </w:rPr>
-        <w:drawing>
-          <wp:anchor distT="0" distB="0" distL="114300" distR="114300" simplePos="0" relativeHeight="251662336" behindDoc="1" locked="0" layoutInCell="1" allowOverlap="1" wp14:anchorId="025ADE27" wp14:editId="01196EE6">
-            <wp:simplePos x="0" y="0"/>
-            <wp:positionH relativeFrom="column">
-              <wp:posOffset>-468321</wp:posOffset>
-            </wp:positionH>
-            <wp:positionV relativeFrom="paragraph">
-              <wp:posOffset>-268321</wp:posOffset>
-            </wp:positionV>
-            <wp:extent cx="574040" cy="574040"/>
-            <wp:effectExtent l="38100" t="38100" r="35560" b="35560"/>
-            <wp:wrapNone/>
-            <wp:docPr id="17" name="Picture 17"/>
-            <wp:cNvGraphicFramePr>
-              <a:graphicFrameLocks xmlns:a="http://schemas.openxmlformats.org/drawingml/2006/main" noChangeAspect="1"/>
-            </wp:cNvGraphicFramePr>
-            <a:graphic xmlns:a="http://schemas.openxmlformats.org/drawingml/2006/main">
-              <a:graphicData uri="http://schemas.openxmlformats.org/drawingml/2006/picture">
-                <pic:pic xmlns:pic="http://schemas.openxmlformats.org/drawingml/2006/picture">
-                  <pic:nvPicPr>
-                    <pic:cNvPr id="17" name="0.jpeg"/>
-                    <pic:cNvPicPr/>
-                  </pic:nvPicPr>
-                  <pic:blipFill>
-                    <a:blip r:embed="rId8" cstate="print">
-                      <a:extLst>
-                        <a:ext uri="{28A0092B-C50C-407E-A947-70E740481C1C}">
-                          <a14:useLocalDpi xmlns:a14="http://schemas.microsoft.com/office/drawing/2010/main" val="0"/>
-                        </a:ext>
-                      </a:extLst>
-                    </a:blip>
-                    <a:stretch>
-                      <a:fillRect/>
-                    </a:stretch>
-                  </pic:blipFill>
-                  <pic:spPr>
-                    <a:xfrm>
-                      <a:off x="0" y="0"/>
-                      <a:ext cx="574040" cy="574040"/>
-                    </a:xfrm>
-                    <a:prstGeom prst="ellipse">
-                      <a:avLst/>
-                    </a:prstGeom>
-                    <a:ln w="25400" cap="rnd">
-                      <a:solidFill>
-                        <a:schemeClr val="bg1">
-                          <a:lumMod val="65000"/>
-                        </a:schemeClr>
-                      </a:solidFill>
-                    </a:ln>
-                    <a:effectLst/>
-                  </pic:spPr>
-                </pic:pic>
-              </a:graphicData>
-            </a:graphic>
-            <wp14:sizeRelH relativeFrom="page">
-              <wp14:pctWidth>0</wp14:pctWidth>
-            </wp14:sizeRelH>
-            <wp14:sizeRelV relativeFrom="page">
-              <wp14:pctHeight>0</wp14:pctHeight>
-            </wp14:sizeRelV>
-          </wp:anchor>
-        </w:drawing>
-      </w:r>
       <w:r>
         <w:rPr>
           <w:rFonts w:ascii="Roboto Thin" w:hAnsi="Roboto Thin"/>
@@ -141,79 +71,6 @@
         <w:rPr>
           <w:noProof/>
         </w:rPr>
-        <mc:AlternateContent>
-          <mc:Choice Requires="wps">
-            <w:drawing>
-              <wp:anchor distT="0" distB="0" distL="114300" distR="114300" simplePos="0" relativeHeight="251660287" behindDoc="1" locked="0" layoutInCell="1" allowOverlap="1" wp14:anchorId="208A5EBD" wp14:editId="04563AFA">
-                <wp:simplePos x="0" y="0"/>
-                <wp:positionH relativeFrom="column">
-                  <wp:posOffset>-175559</wp:posOffset>
-                </wp:positionH>
-                <wp:positionV relativeFrom="paragraph">
-                  <wp:posOffset>63276</wp:posOffset>
-                </wp:positionV>
-                <wp:extent cx="0" cy="9049123"/>
-                <wp:effectExtent l="12700" t="0" r="12700" b="19050"/>
-                <wp:wrapNone/>
-                <wp:docPr id="18" name="Straight Connector 18"/>
-                <wp:cNvGraphicFramePr/>
-                <a:graphic xmlns:a="http://schemas.openxmlformats.org/drawingml/2006/main">
-                  <a:graphicData uri="http://schemas.microsoft.com/office/word/2010/wordprocessingShape">
-                    <wps:wsp>
-                      <wps:cNvCnPr/>
-                      <wps:spPr>
-                        <a:xfrm>
-                          <a:off x="0" y="0"/>
-                          <a:ext cx="0" cy="9049123"/>
-                        </a:xfrm>
-                        <a:prstGeom prst="line">
-                          <a:avLst/>
-                        </a:prstGeom>
-                        <a:ln w="25400">
-                          <a:solidFill>
-                            <a:schemeClr val="bg1">
-                              <a:lumMod val="65000"/>
-                            </a:schemeClr>
-                          </a:solidFill>
-                        </a:ln>
-                      </wps:spPr>
-                      <wps:style>
-                        <a:lnRef idx="1">
-                          <a:schemeClr val="accent1"/>
-                        </a:lnRef>
-                        <a:fillRef idx="0">
-                          <a:schemeClr val="accent1"/>
-                        </a:fillRef>
-                        <a:effectRef idx="0">
-                          <a:schemeClr val="accent1"/>
-                        </a:effectRef>
-                        <a:fontRef idx="minor">
-                          <a:schemeClr val="tx1"/>
-                        </a:fontRef>
-                      </wps:style>
-                      <wps:bodyPr/>
-                    </wps:wsp>
-                  </a:graphicData>
-                </a:graphic>
-                <wp14:sizeRelV relativeFrom="margin">
-                  <wp14:pctHeight>0</wp14:pctHeight>
-                </wp14:sizeRelV>
-              </wp:anchor>
-            </w:drawing>
-          </mc:Choice>
-          <mc:Fallback>
-            <w:pict>
-              <v:line w14:anchorId="391241A1" id="Straight Connector 18" o:spid="_x0000_s1026" style="position:absolute;z-index:-251656193;visibility:visible;mso-wrap-style:square;mso-height-percent:0;mso-wrap-distance-left:9pt;mso-wrap-distance-top:0;mso-wrap-distance-right:9pt;mso-wrap-distance-bottom:0;mso-position-horizontal:absolute;mso-position-horizontal-relative:text;mso-position-vertical:absolute;mso-position-vertical-relative:text;mso-height-percent:0;mso-height-relative:margin" from="-13.8pt,5pt" to="-13.8pt,717.55pt" o:gfxdata="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" strokecolor="#a5a5a5 [2092]" strokeweight="2pt">
-                <v:stroke joinstyle="miter"/>
-              </v:line>
-            </w:pict>
-          </mc:Fallback>
-        </mc:AlternateContent>
-      </w:r>
-      <w:r>
-        <w:rPr>
-          <w:noProof/>
-        </w:rPr>
         <w:t>6+ years of experience in designing, developing, and delivering highly scalable enterprise applications and platform components. These were deployed both on-premises and on the cloud using open source and first-party tools in the healthcare domain.</w:t>
       </w:r>
       <w:r>
@@ -260,6 +117,7 @@
         <w:t>Experience working on all stages of the enterprise software development life cycle which includes conceptualization, storyboarding, agile sprint planning, test driven development, testing, technical product documentation, and user training.</w:t>
       </w:r>
     </w:p>
+    <w:bookmarkStart w:id="0" w:name="_GoBack"/>
     <w:p>
       <w:pPr>
         <w:pStyle w:val="ListParagraph"/>
@@ -360,11 +218,10 @@
           </mc:Fallback>
         </mc:AlternateContent>
       </w:r>
+      <w:bookmarkEnd w:id="0"/>
     </w:p>
     <w:p>
       <w:pPr>
-        <w:pStyle w:val="ListParagraph"/>
-        <w:ind w:left="90"/>
         <w:rPr>
           <w:rFonts w:ascii="Roboto Thin" w:hAnsi="Roboto Thin" w:cs="Calibri Light"/>
           <w:color w:val="FFFFFF" w:themeColor="background1"/>
@@ -1045,7 +902,7 @@
         <mc:AlternateContent>
           <mc:Choice Requires="wps">
             <w:drawing>
-              <wp:anchor distT="0" distB="0" distL="114300" distR="114300" simplePos="0" relativeHeight="251663360" behindDoc="0" locked="0" layoutInCell="1" allowOverlap="1" wp14:anchorId="2176653C" wp14:editId="259C2D44">
+              <wp:anchor distT="0" distB="0" distL="114300" distR="114300" simplePos="0" relativeHeight="251663360" behindDoc="0" locked="0" layoutInCell="1" allowOverlap="1" wp14:anchorId="2176653C" wp14:editId="3FC30E83">
                 <wp:simplePos x="0" y="0"/>
                 <wp:positionH relativeFrom="column">
                   <wp:posOffset>-240665</wp:posOffset>
@@ -1111,7 +968,7 @@
           </mc:Choice>
           <mc:Fallback>
             <w:pict>
-              <v:oval w14:anchorId="2EBF127E" id="Oval 19" o:spid="_x0000_s1026" style="position:absolute;margin-left:-18.95pt;margin-top:20.55pt;width:9.4pt;height:9.4pt;z-index:251663360;visibility:visible;mso-wrap-style:square;mso-wrap-distance-left:9pt;mso-wrap-distance-top:0;mso-wrap-distance-right:9pt;mso-wrap-distance-bottom:0;mso-position-horizontal:absolute;mso-position-horizontal-relative:text;mso-position-vertical:absolute;mso-position-vertical-relative:text;v-text-anchor:middle" o:gfxdata="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" fillcolor="white [3212]" strokecolor="#a5a5a5 [2092]" strokeweight="2pt">
+              <v:oval w14:anchorId="23A2C8D6" id="Oval 19" o:spid="_x0000_s1026" style="position:absolute;margin-left:-18.95pt;margin-top:20.55pt;width:9.4pt;height:9.4pt;z-index:251663360;visibility:visible;mso-wrap-style:square;mso-wrap-distance-left:9pt;mso-wrap-distance-top:0;mso-wrap-distance-right:9pt;mso-wrap-distance-bottom:0;mso-position-horizontal:absolute;mso-position-horizontal-relative:text;mso-position-vertical:absolute;mso-position-vertical-relative:text;v-text-anchor:middle" o:gfxdata="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" fillcolor="white [3212]" strokecolor="#a5a5a5 [2092]" strokeweight="2pt">
                 <v:stroke joinstyle="miter"/>
               </v:oval>
             </w:pict>
@@ -1124,15 +981,7 @@
           <w:color w:val="000000" w:themeColor="text1"/>
           <w:sz w:val="28"/>
         </w:rPr>
-        <w:t xml:space="preserve"> MY</w:t>
-      </w:r>
-      <w:r>
-        <w:rPr>
-          <w:rFonts w:ascii="Roboto Thin" w:hAnsi="Roboto Thin"/>
-          <w:color w:val="000000" w:themeColor="text1"/>
-          <w:sz w:val="28"/>
-        </w:rPr>
-        <w:t xml:space="preserve"> </w:t>
+        <w:t xml:space="preserve">MY </w:t>
       </w:r>
       <w:r>
         <w:rPr>
@@ -1156,6 +1005,79 @@
         <w:pStyle w:val="Heading4"/>
         <w:ind w:left="90" w:right="270"/>
       </w:pPr>
+      <w:r>
+        <w:rPr>
+          <w:noProof/>
+        </w:rPr>
+        <mc:AlternateContent>
+          <mc:Choice Requires="wps">
+            <w:drawing>
+              <wp:anchor distT="0" distB="0" distL="114300" distR="114300" simplePos="0" relativeHeight="251660287" behindDoc="1" locked="0" layoutInCell="1" allowOverlap="1" wp14:anchorId="208A5EBD" wp14:editId="79208FEE">
+                <wp:simplePos x="0" y="0"/>
+                <wp:positionH relativeFrom="column">
+                  <wp:posOffset>-178686</wp:posOffset>
+                </wp:positionH>
+                <wp:positionV relativeFrom="paragraph">
+                  <wp:posOffset>86345</wp:posOffset>
+                </wp:positionV>
+                <wp:extent cx="0" cy="6071634"/>
+                <wp:effectExtent l="12700" t="0" r="12700" b="24765"/>
+                <wp:wrapNone/>
+                <wp:docPr id="18" name="Straight Connector 18"/>
+                <wp:cNvGraphicFramePr/>
+                <a:graphic xmlns:a="http://schemas.openxmlformats.org/drawingml/2006/main">
+                  <a:graphicData uri="http://schemas.microsoft.com/office/word/2010/wordprocessingShape">
+                    <wps:wsp>
+                      <wps:cNvCnPr/>
+                      <wps:spPr>
+                        <a:xfrm>
+                          <a:off x="0" y="0"/>
+                          <a:ext cx="0" cy="6071634"/>
+                        </a:xfrm>
+                        <a:prstGeom prst="line">
+                          <a:avLst/>
+                        </a:prstGeom>
+                        <a:ln w="25400">
+                          <a:solidFill>
+                            <a:schemeClr val="bg1">
+                              <a:lumMod val="65000"/>
+                            </a:schemeClr>
+                          </a:solidFill>
+                        </a:ln>
+                      </wps:spPr>
+                      <wps:style>
+                        <a:lnRef idx="1">
+                          <a:schemeClr val="accent1"/>
+                        </a:lnRef>
+                        <a:fillRef idx="0">
+                          <a:schemeClr val="accent1"/>
+                        </a:fillRef>
+                        <a:effectRef idx="0">
+                          <a:schemeClr val="accent1"/>
+                        </a:effectRef>
+                        <a:fontRef idx="minor">
+                          <a:schemeClr val="tx1"/>
+                        </a:fontRef>
+                      </wps:style>
+                      <wps:bodyPr/>
+                    </wps:wsp>
+                  </a:graphicData>
+                </a:graphic>
+                <wp14:sizeRelV relativeFrom="margin">
+                  <wp14:pctHeight>0</wp14:pctHeight>
+                </wp14:sizeRelV>
+              </wp:anchor>
+            </w:drawing>
+          </mc:Choice>
+          <mc:Fallback>
+            <w:pict>
+              <v:line w14:anchorId="2A07B2D4" id="Straight Connector 18" o:spid="_x0000_s1026" style="position:absolute;z-index:-251656193;visibility:visible;mso-wrap-style:square;mso-height-percent:0;mso-wrap-distance-left:9pt;mso-wrap-distance-top:0;mso-wrap-distance-right:9pt;mso-wrap-distance-bottom:0;mso-position-horizontal:absolute;mso-position-horizontal-relative:text;mso-position-vertical:absolute;mso-position-vertical-relative:text;mso-height-percent:0;mso-height-relative:margin" from="-14.05pt,6.8pt" to="-14.05pt,484.9pt" o:gfxdata="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" strokecolor="#a5a5a5 [2092]" strokeweight="2pt">
+                <v:stroke joinstyle="miter"/>
+              </v:line>
+            </w:pict>
+          </mc:Fallback>
+        </mc:AlternateContent>
+      </w:r>
       <w:r>
         <w:rPr>
           <w:b/>
@@ -1879,12 +1801,7 @@
         <w:t>Atlassian Products</w:t>
       </w:r>
       <w:r>
-        <w:t xml:space="preserve">, C#, CSS, </w:t>
-      </w:r>
-      <w:bookmarkStart w:id="0" w:name="_GoBack"/>
-      <w:bookmarkEnd w:id="0"/>
-      <w:r>
-        <w:t>.Net</w:t>
+        <w:t>, C#, CSS, .Net</w:t>
       </w:r>
       <w:r>
         <w:t xml:space="preserve"> MVC, NHibernate, SQL Server</w:t>
@@ -2384,8 +2301,8 @@
       </w:r>
     </w:p>
     <w:sectPr>
-      <w:headerReference w:type="default" r:id="rId9"/>
-      <w:footerReference w:type="default" r:id="rId10"/>
+      <w:headerReference w:type="default" r:id="rId8"/>
+      <w:footerReference w:type="default" r:id="rId9"/>
       <w:pgSz w:w="12240" w:h="15840"/>
       <w:pgMar w:top="432" w:right="720" w:bottom="288" w:left="720" w:header="432" w:footer="0" w:gutter="0"/>
       <w:cols w:space="720"/>
@@ -2540,89 +2457,18 @@
       <w:rPr>
         <w:noProof/>
       </w:rPr>
-      <w:drawing>
-        <wp:anchor distT="0" distB="0" distL="114300" distR="114300" simplePos="0" relativeHeight="251664384" behindDoc="1" locked="0" layoutInCell="1" allowOverlap="1" wp14:anchorId="539AE873" wp14:editId="1D647D4B">
-          <wp:simplePos x="0" y="0"/>
-          <wp:positionH relativeFrom="column">
-            <wp:posOffset>-469053</wp:posOffset>
-          </wp:positionH>
-          <wp:positionV relativeFrom="paragraph">
-            <wp:posOffset>-652568</wp:posOffset>
-          </wp:positionV>
-          <wp:extent cx="7789446" cy="804757"/>
-          <wp:effectExtent l="25400" t="25400" r="21590" b="20955"/>
-          <wp:wrapNone/>
-          <wp:docPr id="2" name="Picture 2"/>
-          <wp:cNvGraphicFramePr>
-            <a:graphicFrameLocks xmlns:a="http://schemas.openxmlformats.org/drawingml/2006/main" noChangeAspect="1"/>
-          </wp:cNvGraphicFramePr>
-          <a:graphic xmlns:a="http://schemas.openxmlformats.org/drawingml/2006/main">
-            <a:graphicData uri="http://schemas.openxmlformats.org/drawingml/2006/picture">
-              <pic:pic xmlns:pic="http://schemas.openxmlformats.org/drawingml/2006/picture">
-                <pic:nvPicPr>
-                  <pic:cNvPr id="2" name="Screen Shot 2019-03-24 at 12.14.50 PM.png"/>
-                  <pic:cNvPicPr/>
-                </pic:nvPicPr>
-                <pic:blipFill rotWithShape="1">
-                  <a:blip r:embed="rId1">
-                    <a:extLst>
-                      <a:ext uri="{28A0092B-C50C-407E-A947-70E740481C1C}">
-                        <a14:useLocalDpi xmlns:a14="http://schemas.microsoft.com/office/drawing/2010/main" val="0"/>
-                      </a:ext>
-                    </a:extLst>
-                  </a:blip>
-                  <a:srcRect b="25713"/>
-                  <a:stretch/>
-                </pic:blipFill>
-                <pic:spPr bwMode="auto">
-                  <a:xfrm>
-                    <a:off x="0" y="0"/>
-                    <a:ext cx="7789446" cy="804757"/>
-                  </a:xfrm>
-                  <a:prstGeom prst="rect">
-                    <a:avLst/>
-                  </a:prstGeom>
-                  <a:ln w="25400">
-                    <a:solidFill>
-                      <a:schemeClr val="bg1">
-                        <a:lumMod val="65000"/>
-                      </a:schemeClr>
-                    </a:solidFill>
-                  </a:ln>
-                  <a:extLst>
-                    <a:ext uri="{53640926-AAD7-44D8-BBD7-CCE9431645EC}">
-                      <a14:shadowObscured xmlns:a14="http://schemas.microsoft.com/office/drawing/2010/main"/>
-                    </a:ext>
-                  </a:extLst>
-                </pic:spPr>
-              </pic:pic>
-            </a:graphicData>
-          </a:graphic>
-          <wp14:sizeRelH relativeFrom="page">
-            <wp14:pctWidth>0</wp14:pctWidth>
-          </wp14:sizeRelH>
-          <wp14:sizeRelV relativeFrom="page">
-            <wp14:pctHeight>0</wp14:pctHeight>
-          </wp14:sizeRelV>
-        </wp:anchor>
-      </w:drawing>
-    </w:r>
-    <w:r>
-      <w:rPr>
-        <w:noProof/>
-      </w:rPr>
       <mc:AlternateContent>
         <mc:Choice Requires="wps">
           <w:drawing>
-            <wp:anchor distT="0" distB="0" distL="114300" distR="114300" simplePos="0" relativeHeight="251662336" behindDoc="0" locked="0" layoutInCell="1" allowOverlap="1" wp14:anchorId="7FC20A6B" wp14:editId="7B1C6B6C">
+            <wp:anchor distT="0" distB="0" distL="114300" distR="114300" simplePos="0" relativeHeight="251662336" behindDoc="0" locked="0" layoutInCell="1" allowOverlap="1" wp14:anchorId="7FC20A6B" wp14:editId="6806A2FE">
               <wp:simplePos x="0" y="0"/>
               <wp:positionH relativeFrom="column">
-                <wp:posOffset>2319867</wp:posOffset>
+                <wp:posOffset>2287432</wp:posOffset>
               </wp:positionH>
               <wp:positionV relativeFrom="paragraph">
-                <wp:posOffset>-164253</wp:posOffset>
+                <wp:posOffset>-163830</wp:posOffset>
               </wp:positionV>
-              <wp:extent cx="4661746" cy="260985"/>
+              <wp:extent cx="4661535" cy="260985"/>
               <wp:effectExtent l="0" t="0" r="0" b="0"/>
               <wp:wrapNone/>
               <wp:docPr id="6" name="Text Box 6"/>
@@ -2634,7 +2480,7 @@
                     <wps:spPr>
                       <a:xfrm>
                         <a:off x="0" y="0"/>
-                        <a:ext cx="4661746" cy="260985"/>
+                        <a:ext cx="4661535" cy="260985"/>
                       </a:xfrm>
                       <a:prstGeom prst="rect">
                         <a:avLst/>
@@ -2814,7 +2660,7 @@
               <v:stroke joinstyle="miter"/>
               <v:path gradientshapeok="t" o:connecttype="rect"/>
             </v:shapetype>
-            <v:shape id="Text Box 6" o:spid="_x0000_s1026" type="#_x0000_t202" style="position:absolute;margin-left:182.65pt;margin-top:-12.95pt;width:367.05pt;height:20.55pt;z-index:251662336;visibility:visible;mso-wrap-style:square;mso-width-percent:0;mso-wrap-distance-left:9pt;mso-wrap-distance-top:0;mso-wrap-distance-right:9pt;mso-wrap-distance-bottom:0;mso-position-horizontal:absolute;mso-position-horizontal-relative:text;mso-position-vertical:absolute;mso-position-vertical-relative:text;mso-width-percent:0;mso-width-relative:margin;v-text-anchor:top" o:gfxdata="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" filled="f" stroked="f" strokeweight=".5pt">
+            <v:shape id="Text Box 6" o:spid="_x0000_s1026" type="#_x0000_t202" style="position:absolute;margin-left:180.1pt;margin-top:-12.9pt;width:367.05pt;height:20.55pt;z-index:251662336;visibility:visible;mso-wrap-style:square;mso-width-percent:0;mso-wrap-distance-left:9pt;mso-wrap-distance-top:0;mso-wrap-distance-right:9pt;mso-wrap-distance-bottom:0;mso-position-horizontal:absolute;mso-position-horizontal-relative:text;mso-position-vertical:absolute;mso-position-vertical-relative:text;mso-width-percent:0;mso-width-relative:margin;v-text-anchor:top" o:gfxdata="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" filled="f" stroked="f" strokeweight=".5pt">
               <v:textbox>
                 <w:txbxContent>
                   <w:p>
@@ -2976,15 +2822,15 @@
       <mc:AlternateContent>
         <mc:Choice Requires="wps">
           <w:drawing>
-            <wp:anchor distT="0" distB="0" distL="114300" distR="114300" simplePos="0" relativeHeight="251661312" behindDoc="0" locked="0" layoutInCell="1" allowOverlap="1" wp14:anchorId="7BC56C94" wp14:editId="41E28467">
+            <wp:anchor distT="0" distB="0" distL="114300" distR="114300" simplePos="0" relativeHeight="251661312" behindDoc="0" locked="0" layoutInCell="1" allowOverlap="1" wp14:anchorId="7BC56C94" wp14:editId="7FCD268A">
               <wp:simplePos x="0" y="0"/>
               <wp:positionH relativeFrom="column">
-                <wp:posOffset>104588</wp:posOffset>
+                <wp:posOffset>-74768</wp:posOffset>
               </wp:positionH>
               <wp:positionV relativeFrom="paragraph">
-                <wp:posOffset>-214555</wp:posOffset>
+                <wp:posOffset>-213995</wp:posOffset>
               </wp:positionV>
-              <wp:extent cx="1446305" cy="364565"/>
+              <wp:extent cx="1445895" cy="364490"/>
               <wp:effectExtent l="0" t="0" r="0" b="0"/>
               <wp:wrapNone/>
               <wp:docPr id="5" name="Text Box 5"/>
@@ -2996,7 +2842,7 @@
                     <wps:spPr>
                       <a:xfrm>
                         <a:off x="0" y="0"/>
-                        <a:ext cx="1446305" cy="364565"/>
+                        <a:ext cx="1445895" cy="364490"/>
                       </a:xfrm>
                       <a:prstGeom prst="rect">
                         <a:avLst/>
@@ -3060,7 +2906,7 @@
         </mc:Choice>
         <mc:Fallback>
           <w:pict>
-            <v:shape w14:anchorId="7BC56C94" id="Text Box 5" o:spid="_x0000_s1027" type="#_x0000_t202" style="position:absolute;margin-left:8.25pt;margin-top:-16.9pt;width:113.9pt;height:28.7pt;z-index:251661312;visibility:visible;mso-wrap-style:square;mso-width-percent:0;mso-wrap-distance-left:9pt;mso-wrap-distance-top:0;mso-wrap-distance-right:9pt;mso-wrap-distance-bottom:0;mso-position-horizontal:absolute;mso-position-horizontal-relative:text;mso-position-vertical:absolute;mso-position-vertical-relative:text;mso-width-percent:0;mso-width-relative:margin;v-text-anchor:top" o:gfxdata="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" filled="f" stroked="f" strokeweight=".5pt">
+            <v:shape w14:anchorId="7BC56C94" id="Text Box 5" o:spid="_x0000_s1027" type="#_x0000_t202" style="position:absolute;margin-left:-5.9pt;margin-top:-16.85pt;width:113.85pt;height:28.7pt;z-index:251661312;visibility:visible;mso-wrap-style:square;mso-width-percent:0;mso-wrap-distance-left:9pt;mso-wrap-distance-top:0;mso-wrap-distance-right:9pt;mso-wrap-distance-bottom:0;mso-position-horizontal:absolute;mso-position-horizontal-relative:text;mso-position-vertical:absolute;mso-position-vertical-relative:text;mso-width-percent:0;mso-width-relative:margin;v-text-anchor:top" o:gfxdata="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" filled="f" stroked="f" strokeweight=".5pt">
               <v:textbox>
                 <w:txbxContent>
                   <w:p>
@@ -3102,6 +2948,77 @@
           </w:pict>
         </mc:Fallback>
       </mc:AlternateContent>
+    </w:r>
+    <w:r>
+      <w:rPr>
+        <w:noProof/>
+      </w:rPr>
+      <w:drawing>
+        <wp:anchor distT="0" distB="0" distL="114300" distR="114300" simplePos="0" relativeHeight="251664384" behindDoc="1" locked="0" layoutInCell="1" allowOverlap="1" wp14:anchorId="539AE873" wp14:editId="42EA655D">
+          <wp:simplePos x="0" y="0"/>
+          <wp:positionH relativeFrom="column">
+            <wp:posOffset>-469053</wp:posOffset>
+          </wp:positionH>
+          <wp:positionV relativeFrom="paragraph">
+            <wp:posOffset>-652568</wp:posOffset>
+          </wp:positionV>
+          <wp:extent cx="7789446" cy="804757"/>
+          <wp:effectExtent l="25400" t="25400" r="21590" b="20955"/>
+          <wp:wrapNone/>
+          <wp:docPr id="2" name="Picture 2"/>
+          <wp:cNvGraphicFramePr>
+            <a:graphicFrameLocks xmlns:a="http://schemas.openxmlformats.org/drawingml/2006/main" noChangeAspect="1"/>
+          </wp:cNvGraphicFramePr>
+          <a:graphic xmlns:a="http://schemas.openxmlformats.org/drawingml/2006/main">
+            <a:graphicData uri="http://schemas.openxmlformats.org/drawingml/2006/picture">
+              <pic:pic xmlns:pic="http://schemas.openxmlformats.org/drawingml/2006/picture">
+                <pic:nvPicPr>
+                  <pic:cNvPr id="2" name="Screen Shot 2019-03-24 at 12.14.50 PM.png"/>
+                  <pic:cNvPicPr/>
+                </pic:nvPicPr>
+                <pic:blipFill rotWithShape="1">
+                  <a:blip r:embed="rId1">
+                    <a:extLst>
+                      <a:ext uri="{28A0092B-C50C-407E-A947-70E740481C1C}">
+                        <a14:useLocalDpi xmlns:a14="http://schemas.microsoft.com/office/drawing/2010/main" val="0"/>
+                      </a:ext>
+                    </a:extLst>
+                  </a:blip>
+                  <a:srcRect b="25713"/>
+                  <a:stretch/>
+                </pic:blipFill>
+                <pic:spPr bwMode="auto">
+                  <a:xfrm>
+                    <a:off x="0" y="0"/>
+                    <a:ext cx="7789446" cy="804757"/>
+                  </a:xfrm>
+                  <a:prstGeom prst="rect">
+                    <a:avLst/>
+                  </a:prstGeom>
+                  <a:ln w="25400">
+                    <a:solidFill>
+                      <a:schemeClr val="bg1">
+                        <a:lumMod val="65000"/>
+                      </a:schemeClr>
+                    </a:solidFill>
+                  </a:ln>
+                  <a:extLst>
+                    <a:ext uri="{53640926-AAD7-44D8-BBD7-CCE9431645EC}">
+                      <a14:shadowObscured xmlns:a14="http://schemas.microsoft.com/office/drawing/2010/main"/>
+                    </a:ext>
+                  </a:extLst>
+                </pic:spPr>
+              </pic:pic>
+            </a:graphicData>
+          </a:graphic>
+          <wp14:sizeRelH relativeFrom="page">
+            <wp14:pctWidth>0</wp14:pctWidth>
+          </wp14:sizeRelH>
+          <wp14:sizeRelV relativeFrom="page">
+            <wp14:pctHeight>0</wp14:pctHeight>
+          </wp14:sizeRelV>
+        </wp:anchor>
+      </w:drawing>
     </w:r>
   </w:p>
 </w:hdr>
@@ -4933,7 +4850,7 @@
 </file>
 
 <file path=customXml/itemProps1.xml><?xml version="1.0" encoding="utf-8"?>
-<ds:datastoreItem xmlns:ds="http://schemas.openxmlformats.org/officeDocument/2006/customXml" ds:itemID="{38D72080-C335-BD46-B1A2-4CCF26B3F52F}">
+<ds:datastoreItem xmlns:ds="http://schemas.openxmlformats.org/officeDocument/2006/customXml" ds:itemID="{B8640AC8-9241-CC49-91AD-1DA2121A5159}">
   <ds:schemaRefs>
     <ds:schemaRef ds:uri="http://schemas.openxmlformats.org/officeDocument/2006/bibliography"/>
   </ds:schemaRefs>

</xml_diff>

<commit_message>
Final set of fixes before launch
- Fix resume header background color
- Fix privacy policy link
-  Fix timeline , around location and margin around close button for mobile optimization
- Inmproved documentation of how to run the site icons creation script
</commit_message>
<xml_diff>
--- a/src/assets/word/ameyrupji_resume.docx
+++ b/src/assets/word/ameyrupji_resume.docx
@@ -793,7 +793,6 @@
         <w:t>: Service Orient Architecture (SOA), Test Driven Development (TDD), MVC, REST</w:t>
       </w:r>
     </w:p>
-    <w:bookmarkStart w:id="0" w:name="_GoBack"/>
     <w:p>
       <w:pPr>
         <w:ind w:left="90"/>
@@ -884,7 +883,6 @@
           </mc:Fallback>
         </mc:AlternateContent>
       </w:r>
-      <w:bookmarkEnd w:id="0"/>
     </w:p>
     <w:p>
       <w:pPr>
@@ -2301,8 +2299,12 @@
       </w:r>
     </w:p>
     <w:sectPr>
-      <w:headerReference w:type="default" r:id="rId8"/>
-      <w:footerReference w:type="default" r:id="rId9"/>
+      <w:headerReference w:type="even" r:id="rId8"/>
+      <w:headerReference w:type="default" r:id="rId9"/>
+      <w:footerReference w:type="even" r:id="rId10"/>
+      <w:footerReference w:type="default" r:id="rId11"/>
+      <w:headerReference w:type="first" r:id="rId12"/>
+      <w:footerReference w:type="first" r:id="rId13"/>
       <w:pgSz w:w="12240" w:h="15840"/>
       <w:pgMar w:top="432" w:right="720" w:bottom="288" w:left="720" w:header="432" w:footer="0" w:gutter="0"/>
       <w:cols w:space="720"/>
@@ -2332,6 +2334,16 @@
 </file>
 
 <file path=word/footer1.xml><?xml version="1.0" encoding="utf-8"?>
+<w:ftr xmlns:wpc="http://schemas.microsoft.com/office/word/2010/wordprocessingCanvas" xmlns:cx="http://schemas.microsoft.com/office/drawing/2014/chartex" xmlns:cx1="http://schemas.microsoft.com/office/drawing/2015/9/8/chartex" xmlns:cx2="http://schemas.microsoft.com/office/drawing/2015/10/21/chartex" xmlns:cx3="http://schemas.microsoft.com/office/drawing/2016/5/9/chartex" xmlns:cx4="http://schemas.microsoft.com/office/drawing/2016/5/10/chartex" xmlns:cx5="http://schemas.microsoft.com/office/drawing/2016/5/11/chartex" xmlns:cx6="http://schemas.microsoft.com/office/drawing/2016/5/12/chartex" xmlns:cx7="http://schemas.microsoft.com/office/drawing/2016/5/13/chartex" xmlns:cx8="http://schemas.microsoft.com/office/drawing/2016/5/14/chartex" xmlns:mc="http://schemas.openxmlformats.org/markup-compatibility/2006" xmlns:aink="http://schemas.microsoft.com/office/drawing/2016/ink" xmlns:am3d="http://schemas.microsoft.com/office/drawing/2017/model3d" xmlns:o="urn:schemas-microsoft-com:office:office" xmlns:r="http://schemas.openxmlformats.org/officeDocument/2006/relationships" xmlns:m="http://schemas.openxmlformats.org/officeDocument/2006/math" xmlns:v="urn:schemas-microsoft-com:vml" xmlns:wp14="http://schemas.microsoft.com/office/word/2010/wordprocessingDrawing" xmlns:wp="http://schemas.openxmlformats.org/drawingml/2006/wordprocessingDrawing" xmlns:w10="urn:schemas-microsoft-com:office:word" xmlns:w="http://schemas.openxmlformats.org/wordprocessingml/2006/main" xmlns:w14="http://schemas.microsoft.com/office/word/2010/wordml" xmlns:w15="http://schemas.microsoft.com/office/word/2012/wordml" xmlns:w16cid="http://schemas.microsoft.com/office/word/2016/wordml/cid" xmlns:w16se="http://schemas.microsoft.com/office/word/2015/wordml/symex" xmlns:wpg="http://schemas.microsoft.com/office/word/2010/wordprocessingGroup" xmlns:wpi="http://schemas.microsoft.com/office/word/2010/wordprocessingInk" xmlns:wne="http://schemas.microsoft.com/office/word/2006/wordml" xmlns:wps="http://schemas.microsoft.com/office/word/2010/wordprocessingShape" mc:Ignorable="w14 w15 w16se w16cid wp14">
+  <w:p>
+    <w:pPr>
+      <w:pStyle w:val="Footer"/>
+    </w:pPr>
+  </w:p>
+</w:ftr>
+</file>
+
+<file path=word/footer2.xml><?xml version="1.0" encoding="utf-8"?>
 <w:ftr xmlns:wpc="http://schemas.microsoft.com/office/word/2010/wordprocessingCanvas" xmlns:cx="http://schemas.microsoft.com/office/drawing/2014/chartex" xmlns:cx1="http://schemas.microsoft.com/office/drawing/2015/9/8/chartex" xmlns:cx2="http://schemas.microsoft.com/office/drawing/2015/10/21/chartex" xmlns:cx3="http://schemas.microsoft.com/office/drawing/2016/5/9/chartex" xmlns:cx4="http://schemas.microsoft.com/office/drawing/2016/5/10/chartex" xmlns:cx5="http://schemas.microsoft.com/office/drawing/2016/5/11/chartex" xmlns:cx6="http://schemas.microsoft.com/office/drawing/2016/5/12/chartex" xmlns:cx7="http://schemas.microsoft.com/office/drawing/2016/5/13/chartex" xmlns:cx8="http://schemas.microsoft.com/office/drawing/2016/5/14/chartex" xmlns:mc="http://schemas.openxmlformats.org/markup-compatibility/2006" xmlns:aink="http://schemas.microsoft.com/office/drawing/2016/ink" xmlns:am3d="http://schemas.microsoft.com/office/drawing/2017/model3d" xmlns:o="urn:schemas-microsoft-com:office:office" xmlns:r="http://schemas.openxmlformats.org/officeDocument/2006/relationships" xmlns:m="http://schemas.openxmlformats.org/officeDocument/2006/math" xmlns:v="urn:schemas-microsoft-com:vml" xmlns:wp14="http://schemas.microsoft.com/office/word/2010/wordprocessingDrawing" xmlns:wp="http://schemas.openxmlformats.org/drawingml/2006/wordprocessingDrawing" xmlns:w10="urn:schemas-microsoft-com:office:word" xmlns:w="http://schemas.openxmlformats.org/wordprocessingml/2006/main" xmlns:w14="http://schemas.microsoft.com/office/word/2010/wordml" xmlns:w15="http://schemas.microsoft.com/office/word/2012/wordml" xmlns:w16cid="http://schemas.microsoft.com/office/word/2016/wordml/cid" xmlns:w16se="http://schemas.microsoft.com/office/word/2015/wordml/symex" xmlns:wpg="http://schemas.microsoft.com/office/word/2010/wordprocessingGroup" xmlns:wpi="http://schemas.microsoft.com/office/word/2010/wordprocessingInk" xmlns:wne="http://schemas.microsoft.com/office/word/2006/wordml" xmlns:wps="http://schemas.microsoft.com/office/word/2010/wordprocessingShape" mc:Ignorable="w14 w15 w16se w16cid wp14">
   <w:p>
     <w:pPr>
@@ -2428,6 +2440,16 @@
 </w:ftr>
 </file>
 
+<file path=word/footer3.xml><?xml version="1.0" encoding="utf-8"?>
+<w:ftr xmlns:wpc="http://schemas.microsoft.com/office/word/2010/wordprocessingCanvas" xmlns:cx="http://schemas.microsoft.com/office/drawing/2014/chartex" xmlns:cx1="http://schemas.microsoft.com/office/drawing/2015/9/8/chartex" xmlns:cx2="http://schemas.microsoft.com/office/drawing/2015/10/21/chartex" xmlns:cx3="http://schemas.microsoft.com/office/drawing/2016/5/9/chartex" xmlns:cx4="http://schemas.microsoft.com/office/drawing/2016/5/10/chartex" xmlns:cx5="http://schemas.microsoft.com/office/drawing/2016/5/11/chartex" xmlns:cx6="http://schemas.microsoft.com/office/drawing/2016/5/12/chartex" xmlns:cx7="http://schemas.microsoft.com/office/drawing/2016/5/13/chartex" xmlns:cx8="http://schemas.microsoft.com/office/drawing/2016/5/14/chartex" xmlns:mc="http://schemas.openxmlformats.org/markup-compatibility/2006" xmlns:aink="http://schemas.microsoft.com/office/drawing/2016/ink" xmlns:am3d="http://schemas.microsoft.com/office/drawing/2017/model3d" xmlns:o="urn:schemas-microsoft-com:office:office" xmlns:r="http://schemas.openxmlformats.org/officeDocument/2006/relationships" xmlns:m="http://schemas.openxmlformats.org/officeDocument/2006/math" xmlns:v="urn:schemas-microsoft-com:vml" xmlns:wp14="http://schemas.microsoft.com/office/word/2010/wordprocessingDrawing" xmlns:wp="http://schemas.openxmlformats.org/drawingml/2006/wordprocessingDrawing" xmlns:w10="urn:schemas-microsoft-com:office:word" xmlns:w="http://schemas.openxmlformats.org/wordprocessingml/2006/main" xmlns:w14="http://schemas.microsoft.com/office/word/2010/wordml" xmlns:w15="http://schemas.microsoft.com/office/word/2012/wordml" xmlns:w16cid="http://schemas.microsoft.com/office/word/2016/wordml/cid" xmlns:w16se="http://schemas.microsoft.com/office/word/2015/wordml/symex" xmlns:wpg="http://schemas.microsoft.com/office/word/2010/wordprocessingGroup" xmlns:wpi="http://schemas.microsoft.com/office/word/2010/wordprocessingInk" xmlns:wne="http://schemas.microsoft.com/office/word/2006/wordml" xmlns:wps="http://schemas.microsoft.com/office/word/2010/wordprocessingShape" mc:Ignorable="w14 w15 w16se w16cid wp14">
+  <w:p>
+    <w:pPr>
+      <w:pStyle w:val="Footer"/>
+    </w:pPr>
+  </w:p>
+</w:ftr>
+</file>
+
 <file path=word/footnotes.xml><?xml version="1.0" encoding="utf-8"?>
 <w:footnotes xmlns:wpc="http://schemas.microsoft.com/office/word/2010/wordprocessingCanvas" xmlns:cx="http://schemas.microsoft.com/office/drawing/2014/chartex" xmlns:cx1="http://schemas.microsoft.com/office/drawing/2015/9/8/chartex" xmlns:cx2="http://schemas.microsoft.com/office/drawing/2015/10/21/chartex" xmlns:cx3="http://schemas.microsoft.com/office/drawing/2016/5/9/chartex" xmlns:cx4="http://schemas.microsoft.com/office/drawing/2016/5/10/chartex" xmlns:cx5="http://schemas.microsoft.com/office/drawing/2016/5/11/chartex" xmlns:cx6="http://schemas.microsoft.com/office/drawing/2016/5/12/chartex" xmlns:cx7="http://schemas.microsoft.com/office/drawing/2016/5/13/chartex" xmlns:cx8="http://schemas.microsoft.com/office/drawing/2016/5/14/chartex" xmlns:mc="http://schemas.openxmlformats.org/markup-compatibility/2006" xmlns:aink="http://schemas.microsoft.com/office/drawing/2016/ink" xmlns:am3d="http://schemas.microsoft.com/office/drawing/2017/model3d" xmlns:o="urn:schemas-microsoft-com:office:office" xmlns:r="http://schemas.openxmlformats.org/officeDocument/2006/relationships" xmlns:m="http://schemas.openxmlformats.org/officeDocument/2006/math" xmlns:v="urn:schemas-microsoft-com:vml" xmlns:wp14="http://schemas.microsoft.com/office/word/2010/wordprocessingDrawing" xmlns:wp="http://schemas.openxmlformats.org/drawingml/2006/wordprocessingDrawing" xmlns:w10="urn:schemas-microsoft-com:office:word" xmlns:w="http://schemas.openxmlformats.org/wordprocessingml/2006/main" xmlns:w14="http://schemas.microsoft.com/office/word/2010/wordml" xmlns:w15="http://schemas.microsoft.com/office/word/2012/wordml" xmlns:w16cid="http://schemas.microsoft.com/office/word/2016/wordml/cid" xmlns:w16se="http://schemas.microsoft.com/office/word/2015/wordml/symex" xmlns:wpg="http://schemas.microsoft.com/office/word/2010/wordprocessingGroup" xmlns:wpi="http://schemas.microsoft.com/office/word/2010/wordprocessingInk" xmlns:wne="http://schemas.microsoft.com/office/word/2006/wordml" xmlns:wps="http://schemas.microsoft.com/office/word/2010/wordprocessingShape" mc:Ignorable="w14 w15 w16se w16cid wp14">
   <w:footnote w:type="separator" w:id="-1">
@@ -2453,23 +2475,34 @@
     <w:pPr>
       <w:pStyle w:val="Header"/>
     </w:pPr>
+  </w:p>
+</w:hdr>
+</file>
+
+<file path=word/header2.xml><?xml version="1.0" encoding="utf-8"?>
+<w:hdr xmlns:wpc="http://schemas.microsoft.com/office/word/2010/wordprocessingCanvas" xmlns:cx="http://schemas.microsoft.com/office/drawing/2014/chartex" xmlns:cx1="http://schemas.microsoft.com/office/drawing/2015/9/8/chartex" xmlns:cx2="http://schemas.microsoft.com/office/drawing/2015/10/21/chartex" xmlns:cx3="http://schemas.microsoft.com/office/drawing/2016/5/9/chartex" xmlns:cx4="http://schemas.microsoft.com/office/drawing/2016/5/10/chartex" xmlns:cx5="http://schemas.microsoft.com/office/drawing/2016/5/11/chartex" xmlns:cx6="http://schemas.microsoft.com/office/drawing/2016/5/12/chartex" xmlns:cx7="http://schemas.microsoft.com/office/drawing/2016/5/13/chartex" xmlns:cx8="http://schemas.microsoft.com/office/drawing/2016/5/14/chartex" xmlns:mc="http://schemas.openxmlformats.org/markup-compatibility/2006" xmlns:aink="http://schemas.microsoft.com/office/drawing/2016/ink" xmlns:am3d="http://schemas.microsoft.com/office/drawing/2017/model3d" xmlns:o="urn:schemas-microsoft-com:office:office" xmlns:r="http://schemas.openxmlformats.org/officeDocument/2006/relationships" xmlns:m="http://schemas.openxmlformats.org/officeDocument/2006/math" xmlns:v="urn:schemas-microsoft-com:vml" xmlns:wp14="http://schemas.microsoft.com/office/word/2010/wordprocessingDrawing" xmlns:wp="http://schemas.openxmlformats.org/drawingml/2006/wordprocessingDrawing" xmlns:w10="urn:schemas-microsoft-com:office:word" xmlns:w="http://schemas.openxmlformats.org/wordprocessingml/2006/main" xmlns:w14="http://schemas.microsoft.com/office/word/2010/wordml" xmlns:w15="http://schemas.microsoft.com/office/word/2012/wordml" xmlns:w16cid="http://schemas.microsoft.com/office/word/2016/wordml/cid" xmlns:w16se="http://schemas.microsoft.com/office/word/2015/wordml/symex" xmlns:wpg="http://schemas.microsoft.com/office/word/2010/wordprocessingGroup" xmlns:wpi="http://schemas.microsoft.com/office/word/2010/wordprocessingInk" xmlns:wne="http://schemas.microsoft.com/office/word/2006/wordml" xmlns:wps="http://schemas.microsoft.com/office/word/2010/wordprocessingShape" mc:Ignorable="w14 w15 w16se w16cid wp14">
+  <w:p>
+    <w:pPr>
+      <w:pStyle w:val="Header"/>
+    </w:pPr>
+    <w:bookmarkStart w:id="0" w:name="_GoBack"/>
     <w:r>
       <w:rPr>
         <w:noProof/>
       </w:rPr>
       <w:drawing>
-        <wp:anchor distT="0" distB="0" distL="114300" distR="114300" simplePos="0" relativeHeight="251664384" behindDoc="1" locked="0" layoutInCell="1" allowOverlap="1" wp14:anchorId="539AE873" wp14:editId="7AC536F2">
+        <wp:anchor distT="0" distB="0" distL="114300" distR="114300" simplePos="0" relativeHeight="251665408" behindDoc="1" locked="0" layoutInCell="1" allowOverlap="1" wp14:anchorId="03327D24" wp14:editId="5C371275">
           <wp:simplePos x="0" y="0"/>
           <wp:positionH relativeFrom="column">
-            <wp:posOffset>-475293</wp:posOffset>
+            <wp:posOffset>-463550</wp:posOffset>
           </wp:positionH>
           <wp:positionV relativeFrom="paragraph">
-            <wp:posOffset>-651993</wp:posOffset>
+            <wp:posOffset>-277201</wp:posOffset>
           </wp:positionV>
-          <wp:extent cx="7789446" cy="804757"/>
-          <wp:effectExtent l="0" t="0" r="0" b="0"/>
+          <wp:extent cx="7783361" cy="410929"/>
+          <wp:effectExtent l="0" t="0" r="1905" b="0"/>
           <wp:wrapNone/>
-          <wp:docPr id="2" name="Picture 2"/>
+          <wp:docPr id="1" name="Picture 1"/>
           <wp:cNvGraphicFramePr>
             <a:graphicFrameLocks xmlns:a="http://schemas.openxmlformats.org/drawingml/2006/main" noChangeAspect="1"/>
           </wp:cNvGraphicFramePr>
@@ -2477,7 +2510,7 @@
             <a:graphicData uri="http://schemas.openxmlformats.org/drawingml/2006/picture">
               <pic:pic xmlns:pic="http://schemas.openxmlformats.org/drawingml/2006/picture">
                 <pic:nvPicPr>
-                  <pic:cNvPr id="2" name="Screen Shot 2019-03-24 at 12.14.50 PM.png"/>
+                  <pic:cNvPr id="1" name="linkedin-background.png"/>
                   <pic:cNvPicPr/>
                 </pic:nvPicPr>
                 <pic:blipFill rotWithShape="1">
@@ -2488,18 +2521,18 @@
                       </a:ext>
                     </a:extLst>
                   </a:blip>
-                  <a:srcRect b="25713"/>
+                  <a:srcRect b="68137"/>
                   <a:stretch/>
                 </pic:blipFill>
                 <pic:spPr bwMode="auto">
                   <a:xfrm>
                     <a:off x="0" y="0"/>
-                    <a:ext cx="7789446" cy="804757"/>
+                    <a:ext cx="7783361" cy="410929"/>
                   </a:xfrm>
                   <a:prstGeom prst="rect">
                     <a:avLst/>
                   </a:prstGeom>
-                  <a:ln w="25400">
+                  <a:ln>
                     <a:noFill/>
                   </a:ln>
                   <a:extLst>
@@ -2520,6 +2553,7 @@
         </wp:anchor>
       </w:drawing>
     </w:r>
+    <w:bookmarkEnd w:id="0"/>
     <w:r>
       <w:rPr>
         <w:noProof/>
@@ -2527,7 +2561,7 @@
       <mc:AlternateContent>
         <mc:Choice Requires="wps">
           <w:drawing>
-            <wp:anchor distT="0" distB="0" distL="114300" distR="114300" simplePos="0" relativeHeight="251662336" behindDoc="0" locked="0" layoutInCell="1" allowOverlap="1" wp14:anchorId="7FC20A6B" wp14:editId="6806A2FE">
+            <wp:anchor distT="0" distB="0" distL="114300" distR="114300" simplePos="0" relativeHeight="251662336" behindDoc="0" locked="0" layoutInCell="1" allowOverlap="1" wp14:anchorId="7FC20A6B" wp14:editId="645BC955">
               <wp:simplePos x="0" y="0"/>
               <wp:positionH relativeFrom="column">
                 <wp:posOffset>2287432</wp:posOffset>
@@ -2973,11 +3007,7 @@
         </mc:Choice>
         <mc:Fallback>
           <w:pict>
-            <v:shapetype w14:anchorId="7BC56C94" id="_x0000_t202" coordsize="21600,21600" o:spt="202" path="m,l,21600r21600,l21600,xe">
-              <v:stroke joinstyle="miter"/>
-              <v:path gradientshapeok="t" o:connecttype="rect"/>
-            </v:shapetype>
-            <v:shape id="Text Box 5" o:spid="_x0000_s1027" type="#_x0000_t202" style="position:absolute;margin-left:-5.9pt;margin-top:-16.85pt;width:113.85pt;height:28.7pt;z-index:251661312;visibility:visible;mso-wrap-style:square;mso-width-percent:0;mso-wrap-distance-left:9pt;mso-wrap-distance-top:0;mso-wrap-distance-right:9pt;mso-wrap-distance-bottom:0;mso-position-horizontal:absolute;mso-position-horizontal-relative:text;mso-position-vertical:absolute;mso-position-vertical-relative:text;mso-width-percent:0;mso-width-relative:margin;v-text-anchor:top" o:gfxdata="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" filled="f" stroked="f" strokeweight=".5pt">
+            <v:shape w14:anchorId="7BC56C94" id="Text Box 5" o:spid="_x0000_s1027" type="#_x0000_t202" style="position:absolute;margin-left:-5.9pt;margin-top:-16.85pt;width:113.85pt;height:28.7pt;z-index:251661312;visibility:visible;mso-wrap-style:square;mso-width-percent:0;mso-wrap-distance-left:9pt;mso-wrap-distance-top:0;mso-wrap-distance-right:9pt;mso-wrap-distance-bottom:0;mso-position-horizontal:absolute;mso-position-horizontal-relative:text;mso-position-vertical:absolute;mso-position-vertical-relative:text;mso-width-percent:0;mso-width-relative:margin;v-text-anchor:top" o:gfxdata="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" filled="f" stroked="f" strokeweight=".5pt">
               <v:textbox>
                 <w:txbxContent>
                   <w:p>
@@ -3020,6 +3050,16 @@
         </mc:Fallback>
       </mc:AlternateContent>
     </w:r>
+  </w:p>
+</w:hdr>
+</file>
+
+<file path=word/header3.xml><?xml version="1.0" encoding="utf-8"?>
+<w:hdr xmlns:wpc="http://schemas.microsoft.com/office/word/2010/wordprocessingCanvas" xmlns:cx="http://schemas.microsoft.com/office/drawing/2014/chartex" xmlns:cx1="http://schemas.microsoft.com/office/drawing/2015/9/8/chartex" xmlns:cx2="http://schemas.microsoft.com/office/drawing/2015/10/21/chartex" xmlns:cx3="http://schemas.microsoft.com/office/drawing/2016/5/9/chartex" xmlns:cx4="http://schemas.microsoft.com/office/drawing/2016/5/10/chartex" xmlns:cx5="http://schemas.microsoft.com/office/drawing/2016/5/11/chartex" xmlns:cx6="http://schemas.microsoft.com/office/drawing/2016/5/12/chartex" xmlns:cx7="http://schemas.microsoft.com/office/drawing/2016/5/13/chartex" xmlns:cx8="http://schemas.microsoft.com/office/drawing/2016/5/14/chartex" xmlns:mc="http://schemas.openxmlformats.org/markup-compatibility/2006" xmlns:aink="http://schemas.microsoft.com/office/drawing/2016/ink" xmlns:am3d="http://schemas.microsoft.com/office/drawing/2017/model3d" xmlns:o="urn:schemas-microsoft-com:office:office" xmlns:r="http://schemas.openxmlformats.org/officeDocument/2006/relationships" xmlns:m="http://schemas.openxmlformats.org/officeDocument/2006/math" xmlns:v="urn:schemas-microsoft-com:vml" xmlns:wp14="http://schemas.microsoft.com/office/word/2010/wordprocessingDrawing" xmlns:wp="http://schemas.openxmlformats.org/drawingml/2006/wordprocessingDrawing" xmlns:w10="urn:schemas-microsoft-com:office:word" xmlns:w="http://schemas.openxmlformats.org/wordprocessingml/2006/main" xmlns:w14="http://schemas.microsoft.com/office/word/2010/wordml" xmlns:w15="http://schemas.microsoft.com/office/word/2012/wordml" xmlns:w16cid="http://schemas.microsoft.com/office/word/2016/wordml/cid" xmlns:w16se="http://schemas.microsoft.com/office/word/2015/wordml/symex" xmlns:wpg="http://schemas.microsoft.com/office/word/2010/wordprocessingGroup" xmlns:wpi="http://schemas.microsoft.com/office/word/2010/wordprocessingInk" xmlns:wne="http://schemas.microsoft.com/office/word/2006/wordml" xmlns:wps="http://schemas.microsoft.com/office/word/2010/wordprocessingShape" mc:Ignorable="w14 w15 w16se w16cid wp14">
+  <w:p>
+    <w:pPr>
+      <w:pStyle w:val="Header"/>
+    </w:pPr>
   </w:p>
 </w:hdr>
 </file>
@@ -4850,7 +4890,7 @@
 </file>
 
 <file path=customXml/itemProps1.xml><?xml version="1.0" encoding="utf-8"?>
-<ds:datastoreItem xmlns:ds="http://schemas.openxmlformats.org/officeDocument/2006/customXml" ds:itemID="{D4561FC8-131A-0546-91AA-76CF6813264B}">
+<ds:datastoreItem xmlns:ds="http://schemas.openxmlformats.org/officeDocument/2006/customXml" ds:itemID="{DD245755-856A-1E48-882E-29AF3CCB9FCB}">
   <ds:schemaRefs>
     <ds:schemaRef ds:uri="http://schemas.openxmlformats.org/officeDocument/2006/bibliography"/>
   </ds:schemaRefs>

</xml_diff>

<commit_message>
GH-33 Attempt one to fix word resume
</commit_message>
<xml_diff>
--- a/src/assets/word/ameyrupji_resume.docx
+++ b/src/assets/word/ameyrupji_resume.docx
@@ -126,6 +126,7 @@
           <w:sz w:val="16"/>
         </w:rPr>
       </w:pPr>
+      <w:bookmarkStart w:id="0" w:name="_GoBack"/>
       <w:r>
         <w:rPr>
           <w:rFonts w:ascii="Roboto Thin" w:hAnsi="Roboto Thin"/>
@@ -134,7 +135,85 @@
         <mc:AlternateContent>
           <mc:Choice Requires="wps">
             <w:drawing>
-              <wp:anchor distT="0" distB="0" distL="114300" distR="114300" simplePos="0" relativeHeight="251661312" behindDoc="1" locked="0" layoutInCell="1" allowOverlap="1" wp14:anchorId="1D1A793C" wp14:editId="1700EAB6">
+              <wp:anchor distT="0" distB="0" distL="114300" distR="114300" simplePos="0" relativeHeight="251658237" behindDoc="1" locked="0" layoutInCell="1" allowOverlap="1" wp14:anchorId="751553EE" wp14:editId="4596DBED">
+                <wp:simplePos x="0" y="0"/>
+                <wp:positionH relativeFrom="column">
+                  <wp:posOffset>-461145</wp:posOffset>
+                </wp:positionH>
+                <wp:positionV relativeFrom="paragraph">
+                  <wp:posOffset>80632</wp:posOffset>
+                </wp:positionV>
+                <wp:extent cx="8716667" cy="1651000"/>
+                <wp:effectExtent l="0" t="0" r="0" b="0"/>
+                <wp:wrapNone/>
+                <wp:docPr id="2" name="Rectangle 2"/>
+                <wp:cNvGraphicFramePr/>
+                <a:graphic xmlns:a="http://schemas.openxmlformats.org/drawingml/2006/main">
+                  <a:graphicData uri="http://schemas.microsoft.com/office/word/2010/wordprocessingShape">
+                    <wps:wsp>
+                      <wps:cNvSpPr/>
+                      <wps:spPr>
+                        <a:xfrm>
+                          <a:off x="0" y="0"/>
+                          <a:ext cx="8716667" cy="1651000"/>
+                        </a:xfrm>
+                        <a:prstGeom prst="rect">
+                          <a:avLst/>
+                        </a:prstGeom>
+                        <a:solidFill>
+                          <a:srgbClr val="A6793B"/>
+                        </a:solidFill>
+                        <a:effectLst/>
+                      </wps:spPr>
+                      <wps:style>
+                        <a:lnRef idx="0">
+                          <a:schemeClr val="accent4"/>
+                        </a:lnRef>
+                        <a:fillRef idx="3">
+                          <a:schemeClr val="accent4"/>
+                        </a:fillRef>
+                        <a:effectRef idx="3">
+                          <a:schemeClr val="accent4"/>
+                        </a:effectRef>
+                        <a:fontRef idx="minor">
+                          <a:schemeClr val="lt1"/>
+                        </a:fontRef>
+                      </wps:style>
+                      <wps:bodyPr rot="0" spcFirstLastPara="0" vertOverflow="overflow" horzOverflow="overflow" vert="horz" wrap="square" lIns="91440" tIns="45720" rIns="91440" bIns="45720" numCol="1" spcCol="0" rtlCol="0" fromWordArt="0" anchor="ctr" anchorCtr="0" forceAA="0" compatLnSpc="1">
+                        <a:prstTxWarp prst="textNoShape">
+                          <a:avLst/>
+                        </a:prstTxWarp>
+                        <a:noAutofit/>
+                      </wps:bodyPr>
+                    </wps:wsp>
+                  </a:graphicData>
+                </a:graphic>
+                <wp14:sizeRelH relativeFrom="margin">
+                  <wp14:pctWidth>0</wp14:pctWidth>
+                </wp14:sizeRelH>
+                <wp14:sizeRelV relativeFrom="margin">
+                  <wp14:pctHeight>0</wp14:pctHeight>
+                </wp14:sizeRelV>
+              </wp:anchor>
+            </w:drawing>
+          </mc:Choice>
+          <mc:Fallback>
+            <w:pict>
+              <v:rect w14:anchorId="29D708CA" id="Rectangle 2" o:spid="_x0000_s1026" style="position:absolute;margin-left:-36.3pt;margin-top:6.35pt;width:686.35pt;height:130pt;z-index:-251658243;visibility:visible;mso-wrap-style:square;mso-width-percent:0;mso-height-percent:0;mso-wrap-distance-left:9pt;mso-wrap-distance-top:0;mso-wrap-distance-right:9pt;mso-wrap-distance-bottom:0;mso-position-horizontal:absolute;mso-position-horizontal-relative:text;mso-position-vertical:absolute;mso-position-vertical-relative:text;mso-width-percent:0;mso-height-percent:0;mso-width-relative:margin;mso-height-relative:margin;v-text-anchor:middle" o:gfxdata="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" fillcolor="#a6793b" stroked="f"/>
+            </w:pict>
+          </mc:Fallback>
+        </mc:AlternateContent>
+      </w:r>
+      <w:bookmarkEnd w:id="0"/>
+      <w:r>
+        <w:rPr>
+          <w:rFonts w:ascii="Roboto Thin" w:hAnsi="Roboto Thin"/>
+          <w:noProof/>
+        </w:rPr>
+        <mc:AlternateContent>
+          <mc:Choice Requires="wps">
+            <w:drawing>
+              <wp:anchor distT="0" distB="0" distL="114300" distR="114300" simplePos="0" relativeHeight="251661312" behindDoc="1" locked="0" layoutInCell="1" allowOverlap="1" wp14:anchorId="1D1A793C" wp14:editId="49B66069">
                 <wp:simplePos x="0" y="0"/>
                 <wp:positionH relativeFrom="column">
                   <wp:posOffset>-1380067</wp:posOffset>
@@ -210,7 +289,7 @@
           </mc:Choice>
           <mc:Fallback>
             <w:pict>
-              <v:rect w14:anchorId="7B1D2B31" id="Rectangle 8" o:spid="_x0000_s1026" style="position:absolute;margin-left:-108.65pt;margin-top:6.3pt;width:686.35pt;height:130pt;z-index:-251655168;visibility:visible;mso-wrap-style:square;mso-width-percent:0;mso-height-percent:0;mso-wrap-distance-left:9pt;mso-wrap-distance-top:0;mso-wrap-distance-right:9pt;mso-wrap-distance-bottom:0;mso-position-horizontal:absolute;mso-position-horizontal-relative:text;mso-position-vertical:absolute;mso-position-vertical-relative:text;mso-width-percent:0;mso-height-percent:0;mso-width-relative:margin;mso-height-relative:margin;v-text-anchor:middle" o:gfxdata="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" fillcolor="#bd955e" stroked="f">
+              <v:rect w14:anchorId="2352C823" id="Rectangle 8" o:spid="_x0000_s1026" style="position:absolute;margin-left:-108.65pt;margin-top:6.3pt;width:686.35pt;height:130pt;z-index:-251655168;visibility:visible;mso-wrap-style:square;mso-width-percent:0;mso-height-percent:0;mso-wrap-distance-left:9pt;mso-wrap-distance-top:0;mso-wrap-distance-right:9pt;mso-wrap-distance-bottom:0;mso-position-horizontal:absolute;mso-position-horizontal-relative:text;mso-position-vertical:absolute;mso-position-vertical-relative:text;mso-width-percent:0;mso-height-percent:0;mso-width-relative:margin;mso-height-relative:margin;v-text-anchor:middle" o:gfxdata="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" fillcolor="#bd955e" stroked="f">
                 <v:fill color2="#845007" rotate="t" angle="45" colors="0 #bd955e;36045f #a6793b;1 #845007" focus="100%" type="gradient"/>
               </v:rect>
             </w:pict>
@@ -810,7 +889,7 @@
         <mc:AlternateContent>
           <mc:Choice Requires="wps">
             <w:drawing>
-              <wp:anchor distT="0" distB="0" distL="114300" distR="114300" simplePos="0" relativeHeight="251659262" behindDoc="1" locked="0" layoutInCell="1" allowOverlap="1" wp14:anchorId="23623BB9" wp14:editId="1D9545AC">
+              <wp:anchor distT="0" distB="0" distL="114300" distR="114300" simplePos="0" relativeHeight="251659262" behindDoc="1" locked="0" layoutInCell="1" allowOverlap="1" wp14:anchorId="23623BB9" wp14:editId="4AC9B9A1">
                 <wp:simplePos x="0" y="0"/>
                 <wp:positionH relativeFrom="column">
                   <wp:posOffset>-465667</wp:posOffset>
@@ -878,7 +957,7 @@
           </mc:Choice>
           <mc:Fallback>
             <w:pict>
-              <v:rect w14:anchorId="267A8691" id="Rectangle 28" o:spid="_x0000_s1026" style="position:absolute;margin-left:-36.65pt;margin-top:8.2pt;width:612.3pt;height:523pt;z-index:-251657218;visibility:visible;mso-wrap-style:square;mso-width-percent:0;mso-height-percent:0;mso-wrap-distance-left:9pt;mso-wrap-distance-top:0;mso-wrap-distance-right:9pt;mso-wrap-distance-bottom:0;mso-position-horizontal:absolute;mso-position-horizontal-relative:text;mso-position-vertical:absolute;mso-position-vertical-relative:text;mso-width-percent:0;mso-height-percent:0;mso-width-relative:margin;mso-height-relative:margin;v-text-anchor:middle" o:gfxdata="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" fillcolor="#efefef" stroked="f" strokeweight="1pt"/>
+              <v:rect w14:anchorId="638D4A98" id="Rectangle 28" o:spid="_x0000_s1026" style="position:absolute;margin-left:-36.65pt;margin-top:8.2pt;width:612.3pt;height:523pt;z-index:-251657218;visibility:visible;mso-wrap-style:square;mso-width-percent:0;mso-height-percent:0;mso-wrap-distance-left:9pt;mso-wrap-distance-top:0;mso-wrap-distance-right:9pt;mso-wrap-distance-bottom:0;mso-position-horizontal:absolute;mso-position-horizontal-relative:text;mso-position-vertical:absolute;mso-position-vertical-relative:text;mso-width-percent:0;mso-height-percent:0;mso-width-relative:margin;mso-height-relative:margin;v-text-anchor:middle" o:gfxdata="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" fillcolor="#efefef" stroked="f" strokeweight="1pt"/>
             </w:pict>
           </mc:Fallback>
         </mc:AlternateContent>
@@ -900,7 +979,7 @@
         <mc:AlternateContent>
           <mc:Choice Requires="wps">
             <w:drawing>
-              <wp:anchor distT="0" distB="0" distL="114300" distR="114300" simplePos="0" relativeHeight="251663360" behindDoc="0" locked="0" layoutInCell="1" allowOverlap="1" wp14:anchorId="2176653C" wp14:editId="78B05123">
+              <wp:anchor distT="0" distB="0" distL="114300" distR="114300" simplePos="0" relativeHeight="251663360" behindDoc="0" locked="0" layoutInCell="1" allowOverlap="1" wp14:anchorId="2176653C" wp14:editId="07ECB3AE">
                 <wp:simplePos x="0" y="0"/>
                 <wp:positionH relativeFrom="column">
                   <wp:posOffset>-237253</wp:posOffset>
@@ -966,7 +1045,7 @@
           </mc:Choice>
           <mc:Fallback>
             <w:pict>
-              <v:oval w14:anchorId="2EE311AB" id="Oval 19" o:spid="_x0000_s1026" style="position:absolute;margin-left:-18.7pt;margin-top:20.5pt;width:9.4pt;height:9.4pt;z-index:251663360;visibility:visible;mso-wrap-style:square;mso-wrap-distance-left:9pt;mso-wrap-distance-top:0;mso-wrap-distance-right:9pt;mso-wrap-distance-bottom:0;mso-position-horizontal:absolute;mso-position-horizontal-relative:text;mso-position-vertical:absolute;mso-position-vertical-relative:text;v-text-anchor:middle" o:gfxdata="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" fillcolor="white [3212]" strokecolor="#a5a5a5 [2092]" strokeweight="2pt">
+              <v:oval w14:anchorId="257E7E45" id="Oval 19" o:spid="_x0000_s1026" style="position:absolute;margin-left:-18.7pt;margin-top:20.5pt;width:9.4pt;height:9.4pt;z-index:251663360;visibility:visible;mso-wrap-style:square;mso-wrap-distance-left:9pt;mso-wrap-distance-top:0;mso-wrap-distance-right:9pt;mso-wrap-distance-bottom:0;mso-position-horizontal:absolute;mso-position-horizontal-relative:text;mso-position-vertical:absolute;mso-position-vertical-relative:text;v-text-anchor:middle" o:gfxdata="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" fillcolor="white [3212]" strokecolor="#a5a5a5 [2092]" strokeweight="2pt">
                 <v:stroke joinstyle="miter"/>
               </v:oval>
             </w:pict>
@@ -1010,7 +1089,7 @@
         <mc:AlternateContent>
           <mc:Choice Requires="wps">
             <w:drawing>
-              <wp:anchor distT="0" distB="0" distL="114300" distR="114300" simplePos="0" relativeHeight="251660287" behindDoc="1" locked="0" layoutInCell="1" allowOverlap="1" wp14:anchorId="208A5EBD" wp14:editId="79208FEE">
+              <wp:anchor distT="0" distB="0" distL="114300" distR="114300" simplePos="0" relativeHeight="251660287" behindDoc="1" locked="0" layoutInCell="1" allowOverlap="1" wp14:anchorId="208A5EBD" wp14:editId="482B4001">
                 <wp:simplePos x="0" y="0"/>
                 <wp:positionH relativeFrom="column">
                   <wp:posOffset>-178686</wp:posOffset>
@@ -1069,7 +1148,7 @@
           </mc:Choice>
           <mc:Fallback>
             <w:pict>
-              <v:line w14:anchorId="2A07B2D4" id="Straight Connector 18" o:spid="_x0000_s1026" style="position:absolute;z-index:-251656193;visibility:visible;mso-wrap-style:square;mso-height-percent:0;mso-wrap-distance-left:9pt;mso-wrap-distance-top:0;mso-wrap-distance-right:9pt;mso-wrap-distance-bottom:0;mso-position-horizontal:absolute;mso-position-horizontal-relative:text;mso-position-vertical:absolute;mso-position-vertical-relative:text;mso-height-percent:0;mso-height-relative:margin" from="-14.05pt,6.8pt" to="-14.05pt,484.9pt" o:gfxdata="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" strokecolor="#a5a5a5 [2092]" strokeweight="2pt">
+              <v:line w14:anchorId="531F25AB" id="Straight Connector 18" o:spid="_x0000_s1026" style="position:absolute;z-index:-251656193;visibility:visible;mso-wrap-style:square;mso-height-percent:0;mso-wrap-distance-left:9pt;mso-wrap-distance-top:0;mso-wrap-distance-right:9pt;mso-wrap-distance-bottom:0;mso-position-horizontal:absolute;mso-position-horizontal-relative:text;mso-position-vertical:absolute;mso-position-vertical-relative:text;mso-height-percent:0;mso-height-relative:margin" from="-14.05pt,6.8pt" to="-14.05pt,484.9pt" o:gfxdata="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" strokecolor="#a5a5a5 [2092]" strokeweight="2pt">
                 <v:stroke joinstyle="miter"/>
               </v:line>
             </w:pict>
@@ -2299,12 +2378,8 @@
       </w:r>
     </w:p>
     <w:sectPr>
-      <w:headerReference w:type="even" r:id="rId8"/>
-      <w:headerReference w:type="default" r:id="rId9"/>
-      <w:footerReference w:type="even" r:id="rId10"/>
-      <w:footerReference w:type="default" r:id="rId11"/>
-      <w:headerReference w:type="first" r:id="rId12"/>
-      <w:footerReference w:type="first" r:id="rId13"/>
+      <w:headerReference w:type="default" r:id="rId8"/>
+      <w:footerReference w:type="default" r:id="rId9"/>
       <w:pgSz w:w="12240" w:h="15840"/>
       <w:pgMar w:top="432" w:right="720" w:bottom="288" w:left="720" w:header="432" w:footer="0" w:gutter="0"/>
       <w:cols w:space="720"/>
@@ -2339,16 +2414,6 @@
     <w:pPr>
       <w:pStyle w:val="Footer"/>
     </w:pPr>
-  </w:p>
-</w:ftr>
-</file>
-
-<file path=word/footer2.xml><?xml version="1.0" encoding="utf-8"?>
-<w:ftr xmlns:wpc="http://schemas.microsoft.com/office/word/2010/wordprocessingCanvas" xmlns:cx="http://schemas.microsoft.com/office/drawing/2014/chartex" xmlns:cx1="http://schemas.microsoft.com/office/drawing/2015/9/8/chartex" xmlns:cx2="http://schemas.microsoft.com/office/drawing/2015/10/21/chartex" xmlns:cx3="http://schemas.microsoft.com/office/drawing/2016/5/9/chartex" xmlns:cx4="http://schemas.microsoft.com/office/drawing/2016/5/10/chartex" xmlns:cx5="http://schemas.microsoft.com/office/drawing/2016/5/11/chartex" xmlns:cx6="http://schemas.microsoft.com/office/drawing/2016/5/12/chartex" xmlns:cx7="http://schemas.microsoft.com/office/drawing/2016/5/13/chartex" xmlns:cx8="http://schemas.microsoft.com/office/drawing/2016/5/14/chartex" xmlns:mc="http://schemas.openxmlformats.org/markup-compatibility/2006" xmlns:aink="http://schemas.microsoft.com/office/drawing/2016/ink" xmlns:am3d="http://schemas.microsoft.com/office/drawing/2017/model3d" xmlns:o="urn:schemas-microsoft-com:office:office" xmlns:r="http://schemas.openxmlformats.org/officeDocument/2006/relationships" xmlns:m="http://schemas.openxmlformats.org/officeDocument/2006/math" xmlns:v="urn:schemas-microsoft-com:vml" xmlns:wp14="http://schemas.microsoft.com/office/word/2010/wordprocessingDrawing" xmlns:wp="http://schemas.openxmlformats.org/drawingml/2006/wordprocessingDrawing" xmlns:w10="urn:schemas-microsoft-com:office:word" xmlns:w="http://schemas.openxmlformats.org/wordprocessingml/2006/main" xmlns:w14="http://schemas.microsoft.com/office/word/2010/wordml" xmlns:w15="http://schemas.microsoft.com/office/word/2012/wordml" xmlns:w16cid="http://schemas.microsoft.com/office/word/2016/wordml/cid" xmlns:w16se="http://schemas.microsoft.com/office/word/2015/wordml/symex" xmlns:wpg="http://schemas.microsoft.com/office/word/2010/wordprocessingGroup" xmlns:wpi="http://schemas.microsoft.com/office/word/2010/wordprocessingInk" xmlns:wne="http://schemas.microsoft.com/office/word/2006/wordml" xmlns:wps="http://schemas.microsoft.com/office/word/2010/wordprocessingShape" mc:Ignorable="w14 w15 w16se w16cid wp14">
-  <w:p>
-    <w:pPr>
-      <w:pStyle w:val="Footer"/>
-    </w:pPr>
     <w:r>
       <w:rPr>
         <w:noProof/>
@@ -2356,7 +2421,7 @@
       <mc:AlternateContent>
         <mc:Choice Requires="wps">
           <w:drawing>
-            <wp:anchor distT="0" distB="0" distL="114300" distR="114300" simplePos="0" relativeHeight="251663360" behindDoc="0" locked="0" layoutInCell="1" allowOverlap="1" wp14:anchorId="56E9FCB8" wp14:editId="3EFC7535">
+            <wp:anchor distT="0" distB="0" distL="114300" distR="114300" simplePos="0" relativeHeight="251663360" behindDoc="0" locked="0" layoutInCell="1" allowOverlap="1" wp14:anchorId="56E9FCB8" wp14:editId="36B0EC21">
               <wp:simplePos x="0" y="0"/>
               <wp:positionH relativeFrom="column">
                 <wp:posOffset>-463699</wp:posOffset>
@@ -2440,16 +2505,6 @@
 </w:ftr>
 </file>
 
-<file path=word/footer3.xml><?xml version="1.0" encoding="utf-8"?>
-<w:ftr xmlns:wpc="http://schemas.microsoft.com/office/word/2010/wordprocessingCanvas" xmlns:cx="http://schemas.microsoft.com/office/drawing/2014/chartex" xmlns:cx1="http://schemas.microsoft.com/office/drawing/2015/9/8/chartex" xmlns:cx2="http://schemas.microsoft.com/office/drawing/2015/10/21/chartex" xmlns:cx3="http://schemas.microsoft.com/office/drawing/2016/5/9/chartex" xmlns:cx4="http://schemas.microsoft.com/office/drawing/2016/5/10/chartex" xmlns:cx5="http://schemas.microsoft.com/office/drawing/2016/5/11/chartex" xmlns:cx6="http://schemas.microsoft.com/office/drawing/2016/5/12/chartex" xmlns:cx7="http://schemas.microsoft.com/office/drawing/2016/5/13/chartex" xmlns:cx8="http://schemas.microsoft.com/office/drawing/2016/5/14/chartex" xmlns:mc="http://schemas.openxmlformats.org/markup-compatibility/2006" xmlns:aink="http://schemas.microsoft.com/office/drawing/2016/ink" xmlns:am3d="http://schemas.microsoft.com/office/drawing/2017/model3d" xmlns:o="urn:schemas-microsoft-com:office:office" xmlns:r="http://schemas.openxmlformats.org/officeDocument/2006/relationships" xmlns:m="http://schemas.openxmlformats.org/officeDocument/2006/math" xmlns:v="urn:schemas-microsoft-com:vml" xmlns:wp14="http://schemas.microsoft.com/office/word/2010/wordprocessingDrawing" xmlns:wp="http://schemas.openxmlformats.org/drawingml/2006/wordprocessingDrawing" xmlns:w10="urn:schemas-microsoft-com:office:word" xmlns:w="http://schemas.openxmlformats.org/wordprocessingml/2006/main" xmlns:w14="http://schemas.microsoft.com/office/word/2010/wordml" xmlns:w15="http://schemas.microsoft.com/office/word/2012/wordml" xmlns:w16cid="http://schemas.microsoft.com/office/word/2016/wordml/cid" xmlns:w16se="http://schemas.microsoft.com/office/word/2015/wordml/symex" xmlns:wpg="http://schemas.microsoft.com/office/word/2010/wordprocessingGroup" xmlns:wpi="http://schemas.microsoft.com/office/word/2010/wordprocessingInk" xmlns:wne="http://schemas.microsoft.com/office/word/2006/wordml" xmlns:wps="http://schemas.microsoft.com/office/word/2010/wordprocessingShape" mc:Ignorable="w14 w15 w16se w16cid wp14">
-  <w:p>
-    <w:pPr>
-      <w:pStyle w:val="Footer"/>
-    </w:pPr>
-  </w:p>
-</w:ftr>
-</file>
-
 <file path=word/footnotes.xml><?xml version="1.0" encoding="utf-8"?>
 <w:footnotes xmlns:wpc="http://schemas.microsoft.com/office/word/2010/wordprocessingCanvas" xmlns:cx="http://schemas.microsoft.com/office/drawing/2014/chartex" xmlns:cx1="http://schemas.microsoft.com/office/drawing/2015/9/8/chartex" xmlns:cx2="http://schemas.microsoft.com/office/drawing/2015/10/21/chartex" xmlns:cx3="http://schemas.microsoft.com/office/drawing/2016/5/9/chartex" xmlns:cx4="http://schemas.microsoft.com/office/drawing/2016/5/10/chartex" xmlns:cx5="http://schemas.microsoft.com/office/drawing/2016/5/11/chartex" xmlns:cx6="http://schemas.microsoft.com/office/drawing/2016/5/12/chartex" xmlns:cx7="http://schemas.microsoft.com/office/drawing/2016/5/13/chartex" xmlns:cx8="http://schemas.microsoft.com/office/drawing/2016/5/14/chartex" xmlns:mc="http://schemas.openxmlformats.org/markup-compatibility/2006" xmlns:aink="http://schemas.microsoft.com/office/drawing/2016/ink" xmlns:am3d="http://schemas.microsoft.com/office/drawing/2017/model3d" xmlns:o="urn:schemas-microsoft-com:office:office" xmlns:r="http://schemas.openxmlformats.org/officeDocument/2006/relationships" xmlns:m="http://schemas.openxmlformats.org/officeDocument/2006/math" xmlns:v="urn:schemas-microsoft-com:vml" xmlns:wp14="http://schemas.microsoft.com/office/word/2010/wordprocessingDrawing" xmlns:wp="http://schemas.openxmlformats.org/drawingml/2006/wordprocessingDrawing" xmlns:w10="urn:schemas-microsoft-com:office:word" xmlns:w="http://schemas.openxmlformats.org/wordprocessingml/2006/main" xmlns:w14="http://schemas.microsoft.com/office/word/2010/wordml" xmlns:w15="http://schemas.microsoft.com/office/word/2012/wordml" xmlns:w16cid="http://schemas.microsoft.com/office/word/2016/wordml/cid" xmlns:w16se="http://schemas.microsoft.com/office/word/2015/wordml/symex" xmlns:wpg="http://schemas.microsoft.com/office/word/2010/wordprocessingGroup" xmlns:wpi="http://schemas.microsoft.com/office/word/2010/wordprocessingInk" xmlns:wne="http://schemas.microsoft.com/office/word/2006/wordml" xmlns:wps="http://schemas.microsoft.com/office/word/2010/wordprocessingShape" mc:Ignorable="w14 w15 w16se w16cid wp14">
   <w:footnote w:type="separator" w:id="-1">
@@ -2475,17 +2530,6 @@
     <w:pPr>
       <w:pStyle w:val="Header"/>
     </w:pPr>
-  </w:p>
-</w:hdr>
-</file>
-
-<file path=word/header2.xml><?xml version="1.0" encoding="utf-8"?>
-<w:hdr xmlns:wpc="http://schemas.microsoft.com/office/word/2010/wordprocessingCanvas" xmlns:cx="http://schemas.microsoft.com/office/drawing/2014/chartex" xmlns:cx1="http://schemas.microsoft.com/office/drawing/2015/9/8/chartex" xmlns:cx2="http://schemas.microsoft.com/office/drawing/2015/10/21/chartex" xmlns:cx3="http://schemas.microsoft.com/office/drawing/2016/5/9/chartex" xmlns:cx4="http://schemas.microsoft.com/office/drawing/2016/5/10/chartex" xmlns:cx5="http://schemas.microsoft.com/office/drawing/2016/5/11/chartex" xmlns:cx6="http://schemas.microsoft.com/office/drawing/2016/5/12/chartex" xmlns:cx7="http://schemas.microsoft.com/office/drawing/2016/5/13/chartex" xmlns:cx8="http://schemas.microsoft.com/office/drawing/2016/5/14/chartex" xmlns:mc="http://schemas.openxmlformats.org/markup-compatibility/2006" xmlns:aink="http://schemas.microsoft.com/office/drawing/2016/ink" xmlns:am3d="http://schemas.microsoft.com/office/drawing/2017/model3d" xmlns:o="urn:schemas-microsoft-com:office:office" xmlns:r="http://schemas.openxmlformats.org/officeDocument/2006/relationships" xmlns:m="http://schemas.openxmlformats.org/officeDocument/2006/math" xmlns:v="urn:schemas-microsoft-com:vml" xmlns:wp14="http://schemas.microsoft.com/office/word/2010/wordprocessingDrawing" xmlns:wp="http://schemas.openxmlformats.org/drawingml/2006/wordprocessingDrawing" xmlns:w10="urn:schemas-microsoft-com:office:word" xmlns:w="http://schemas.openxmlformats.org/wordprocessingml/2006/main" xmlns:w14="http://schemas.microsoft.com/office/word/2010/wordml" xmlns:w15="http://schemas.microsoft.com/office/word/2012/wordml" xmlns:w16cid="http://schemas.microsoft.com/office/word/2016/wordml/cid" xmlns:w16se="http://schemas.microsoft.com/office/word/2015/wordml/symex" xmlns:wpg="http://schemas.microsoft.com/office/word/2010/wordprocessingGroup" xmlns:wpi="http://schemas.microsoft.com/office/word/2010/wordprocessingInk" xmlns:wne="http://schemas.microsoft.com/office/word/2006/wordml" xmlns:wps="http://schemas.microsoft.com/office/word/2010/wordprocessingShape" mc:Ignorable="w14 w15 w16se w16cid wp14">
-  <w:p>
-    <w:pPr>
-      <w:pStyle w:val="Header"/>
-    </w:pPr>
-    <w:bookmarkStart w:id="0" w:name="_GoBack"/>
     <w:r>
       <w:rPr>
         <w:noProof/>
@@ -2553,7 +2597,6 @@
         </wp:anchor>
       </w:drawing>
     </w:r>
-    <w:bookmarkEnd w:id="0"/>
     <w:r>
       <w:rPr>
         <w:noProof/>
@@ -3050,16 +3093,6 @@
         </mc:Fallback>
       </mc:AlternateContent>
     </w:r>
-  </w:p>
-</w:hdr>
-</file>
-
-<file path=word/header3.xml><?xml version="1.0" encoding="utf-8"?>
-<w:hdr xmlns:wpc="http://schemas.microsoft.com/office/word/2010/wordprocessingCanvas" xmlns:cx="http://schemas.microsoft.com/office/drawing/2014/chartex" xmlns:cx1="http://schemas.microsoft.com/office/drawing/2015/9/8/chartex" xmlns:cx2="http://schemas.microsoft.com/office/drawing/2015/10/21/chartex" xmlns:cx3="http://schemas.microsoft.com/office/drawing/2016/5/9/chartex" xmlns:cx4="http://schemas.microsoft.com/office/drawing/2016/5/10/chartex" xmlns:cx5="http://schemas.microsoft.com/office/drawing/2016/5/11/chartex" xmlns:cx6="http://schemas.microsoft.com/office/drawing/2016/5/12/chartex" xmlns:cx7="http://schemas.microsoft.com/office/drawing/2016/5/13/chartex" xmlns:cx8="http://schemas.microsoft.com/office/drawing/2016/5/14/chartex" xmlns:mc="http://schemas.openxmlformats.org/markup-compatibility/2006" xmlns:aink="http://schemas.microsoft.com/office/drawing/2016/ink" xmlns:am3d="http://schemas.microsoft.com/office/drawing/2017/model3d" xmlns:o="urn:schemas-microsoft-com:office:office" xmlns:r="http://schemas.openxmlformats.org/officeDocument/2006/relationships" xmlns:m="http://schemas.openxmlformats.org/officeDocument/2006/math" xmlns:v="urn:schemas-microsoft-com:vml" xmlns:wp14="http://schemas.microsoft.com/office/word/2010/wordprocessingDrawing" xmlns:wp="http://schemas.openxmlformats.org/drawingml/2006/wordprocessingDrawing" xmlns:w10="urn:schemas-microsoft-com:office:word" xmlns:w="http://schemas.openxmlformats.org/wordprocessingml/2006/main" xmlns:w14="http://schemas.microsoft.com/office/word/2010/wordml" xmlns:w15="http://schemas.microsoft.com/office/word/2012/wordml" xmlns:w16cid="http://schemas.microsoft.com/office/word/2016/wordml/cid" xmlns:w16se="http://schemas.microsoft.com/office/word/2015/wordml/symex" xmlns:wpg="http://schemas.microsoft.com/office/word/2010/wordprocessingGroup" xmlns:wpi="http://schemas.microsoft.com/office/word/2010/wordprocessingInk" xmlns:wne="http://schemas.microsoft.com/office/word/2006/wordml" xmlns:wps="http://schemas.microsoft.com/office/word/2010/wordprocessingShape" mc:Ignorable="w14 w15 w16se w16cid wp14">
-  <w:p>
-    <w:pPr>
-      <w:pStyle w:val="Header"/>
-    </w:pPr>
   </w:p>
 </w:hdr>
 </file>
@@ -4890,7 +4923,7 @@
 </file>
 
 <file path=customXml/itemProps1.xml><?xml version="1.0" encoding="utf-8"?>
-<ds:datastoreItem xmlns:ds="http://schemas.openxmlformats.org/officeDocument/2006/customXml" ds:itemID="{DD245755-856A-1E48-882E-29AF3CCB9FCB}">
+<ds:datastoreItem xmlns:ds="http://schemas.openxmlformats.org/officeDocument/2006/customXml" ds:itemID="{33A2A2EE-38B6-FD40-BAEF-52ACD961ADFD}">
   <ds:schemaRefs>
     <ds:schemaRef ds:uri="http://schemas.openxmlformats.org/officeDocument/2006/bibliography"/>
   </ds:schemaRefs>

</xml_diff>

<commit_message>
Changes to resume, timeline, and skills section to reflect latest skills gained
</commit_message>
<xml_diff>
--- a/src/assets/word/ameyrupji_resume.docx
+++ b/src/assets/word/ameyrupji_resume.docx
@@ -71,7 +71,13 @@
         <w:rPr>
           <w:noProof/>
         </w:rPr>
-        <w:t>6+ years of experience in designing, developing, and delivering highly scalable enterprise applications and platform components. These were deployed both on-premises and on the cloud using open source and first-party tools in the healthcare domain.</w:t>
+        <w:t>7</w:t>
+      </w:r>
+      <w:r>
+        <w:rPr>
+          <w:noProof/>
+        </w:rPr>
+        <w:t>+ years of experience in designing, developing, and delivering highly scalable enterprise applications and platform components. These were deployed both on-premises and on the cloud using open source and first-party tools in the healthcare domain.</w:t>
       </w:r>
       <w:r>
         <w:rPr>
@@ -97,7 +103,15 @@
         <w:rPr>
           <w:noProof/>
         </w:rPr>
-        <w:t>Key strengths include sharp analytical skills, a constant focus on quality and process improvements, good software engineering and problem-solving capabilities, and excellent communication skills to engage business and technology stakeholders.</w:t>
+        <w:t xml:space="preserve">Key strengths include sharp analytical skills, a constant focus </w:t>
+      </w:r>
+      <w:bookmarkStart w:id="0" w:name="_GoBack"/>
+      <w:bookmarkEnd w:id="0"/>
+      <w:r>
+        <w:rPr>
+          <w:noProof/>
+        </w:rPr>
+        <w:t>on quality and process improvements, good software engineering and problem-solving capabilities, and excellent communication skills to engage business and technology stakeholders.</w:t>
       </w:r>
     </w:p>
     <w:p>
@@ -126,7 +140,6 @@
           <w:sz w:val="16"/>
         </w:rPr>
       </w:pPr>
-      <w:bookmarkStart w:id="0" w:name="_GoBack"/>
       <w:r>
         <w:rPr>
           <w:rFonts w:ascii="Roboto Thin" w:hAnsi="Roboto Thin"/>
@@ -204,7 +217,6 @@
           </mc:Fallback>
         </mc:AlternateContent>
       </w:r>
-      <w:bookmarkEnd w:id="0"/>
       <w:r>
         <w:rPr>
           <w:rFonts w:ascii="Roboto Thin" w:hAnsi="Roboto Thin"/>
@@ -370,7 +382,35 @@
           <w:rFonts w:cs="Calibri Light"/>
           <w:color w:val="D9D9D9" w:themeColor="background1" w:themeShade="D9"/>
         </w:rPr>
-        <w:t xml:space="preserve"> .Net, C++, C, CSS, JavaScript, HTML, </w:t>
+        <w:t xml:space="preserve"> .Net, C++, C, CSS, </w:t>
+      </w:r>
+      <w:r>
+        <w:rPr>
+          <w:rFonts w:cs="Calibri Light"/>
+          <w:color w:val="FFFFFF" w:themeColor="background1"/>
+        </w:rPr>
+        <w:t>Java</w:t>
+      </w:r>
+      <w:r>
+        <w:rPr>
+          <w:rFonts w:cs="Calibri Light"/>
+          <w:color w:val="FFFFFF" w:themeColor="background1"/>
+        </w:rPr>
+        <w:t>,</w:t>
+      </w:r>
+      <w:r>
+        <w:rPr>
+          <w:rFonts w:cs="Calibri Light"/>
+          <w:color w:val="D9D9D9" w:themeColor="background1" w:themeShade="D9"/>
+        </w:rPr>
+        <w:t xml:space="preserve"> </w:t>
+      </w:r>
+      <w:r>
+        <w:rPr>
+          <w:rFonts w:cs="Calibri Light"/>
+          <w:color w:val="D9D9D9" w:themeColor="background1" w:themeShade="D9"/>
+        </w:rPr>
+        <w:t xml:space="preserve">JavaScript, HTML, </w:t>
       </w:r>
       <w:r>
         <w:rPr>
@@ -383,9 +423,9 @@
       <w:r>
         <w:rPr>
           <w:rFonts w:cs="Calibri Light"/>
-          <w:color w:val="FFFFFF" w:themeColor="background1"/>
-        </w:rPr>
-        <w:t>PySpark</w:t>
+          <w:color w:val="D9D9D9" w:themeColor="background1" w:themeShade="D9"/>
+        </w:rPr>
+        <w:t>Pypark</w:t>
       </w:r>
       <w:proofErr w:type="spellEnd"/>
       <w:r>
@@ -519,14 +559,63 @@
           <w:rFonts w:cs="Calibri Light"/>
           <w:color w:val="FFFFFF" w:themeColor="background1"/>
         </w:rPr>
-        <w:t xml:space="preserve"> Django</w:t>
+        <w:t xml:space="preserve"> </w:t>
       </w:r>
       <w:r>
         <w:rPr>
           <w:rFonts w:cs="Calibri Light"/>
           <w:color w:val="D9D9D9" w:themeColor="background1" w:themeShade="D9"/>
         </w:rPr>
-        <w:t xml:space="preserve">, jQuery, Node.js, Bootstrap </w:t>
+        <w:t>Bootstrap</w:t>
+      </w:r>
+      <w:r>
+        <w:rPr>
+          <w:rFonts w:cs="Calibri Light"/>
+          <w:color w:val="D9D9D9" w:themeColor="background1" w:themeShade="D9"/>
+        </w:rPr>
+        <w:t xml:space="preserve">, </w:t>
+      </w:r>
+      <w:r>
+        <w:rPr>
+          <w:rFonts w:cs="Calibri Light"/>
+          <w:color w:val="FFFFFF" w:themeColor="background1"/>
+        </w:rPr>
+        <w:t>Django</w:t>
+      </w:r>
+      <w:r>
+        <w:rPr>
+          <w:rFonts w:cs="Calibri Light"/>
+          <w:color w:val="FFFFFF" w:themeColor="background1"/>
+        </w:rPr>
+        <w:t xml:space="preserve">, </w:t>
+      </w:r>
+      <w:r>
+        <w:rPr>
+          <w:rFonts w:cs="Calibri Light"/>
+          <w:color w:val="D9D9D9" w:themeColor="background1" w:themeShade="D9"/>
+        </w:rPr>
+        <w:t>jQuery, Node.js</w:t>
+      </w:r>
+      <w:r>
+        <w:rPr>
+          <w:rFonts w:cs="Calibri Light"/>
+          <w:color w:val="D9D9D9" w:themeColor="background1" w:themeShade="D9"/>
+        </w:rPr>
+        <w:t xml:space="preserve">, </w:t>
+      </w:r>
+      <w:r>
+        <w:rPr>
+          <w:rFonts w:cs="Calibri Light"/>
+          <w:color w:val="FFFFFF" w:themeColor="background1"/>
+        </w:rPr>
+        <w:t>Springs</w:t>
+      </w:r>
+      <w:r>
+        <w:rPr>
+          <w:rFonts w:cs="Calibri Light"/>
+          <w:color w:val="D9D9D9" w:themeColor="background1" w:themeShade="D9"/>
+        </w:rPr>
+        <w:t xml:space="preserve"> </w:t>
       </w:r>
     </w:p>
     <w:p>
@@ -662,14 +751,28 @@
           <w:rFonts w:cs="Calibri Light"/>
           <w:color w:val="FFFFFF" w:themeColor="background1"/>
         </w:rPr>
-        <w:t>m</w:t>
-      </w:r>
-      <w:r>
-        <w:rPr>
-          <w:rFonts w:cs="Calibri Light"/>
-          <w:color w:val="FFFFFF" w:themeColor="background1"/>
-        </w:rPr>
-        <w:t>acOS</w:t>
+        <w:t>M</w:t>
+      </w:r>
+      <w:r>
+        <w:rPr>
+          <w:rFonts w:cs="Calibri Light"/>
+          <w:color w:val="FFFFFF" w:themeColor="background1"/>
+        </w:rPr>
+        <w:t>ac</w:t>
+      </w:r>
+      <w:r>
+        <w:rPr>
+          <w:rFonts w:cs="Calibri Light"/>
+          <w:color w:val="FFFFFF" w:themeColor="background1"/>
+        </w:rPr>
+        <w:t xml:space="preserve"> </w:t>
+      </w:r>
+      <w:r>
+        <w:rPr>
+          <w:rFonts w:cs="Calibri Light"/>
+          <w:color w:val="FFFFFF" w:themeColor="background1"/>
+        </w:rPr>
+        <w:t>OS</w:t>
       </w:r>
       <w:r>
         <w:rPr>
@@ -688,16 +791,37 @@
       <w:r>
         <w:rPr>
           <w:rFonts w:cs="Calibri Light"/>
+          <w:color w:val="FFFFFF" w:themeColor="background1"/>
+        </w:rPr>
+        <w:t xml:space="preserve">Docker, </w:t>
+      </w:r>
+      <w:r>
+        <w:rPr>
+          <w:rFonts w:cs="Calibri Light"/>
+          <w:color w:val="FFFFFF" w:themeColor="background1"/>
+        </w:rPr>
+        <w:t xml:space="preserve">Kubernetes, </w:t>
+      </w:r>
+      <w:r>
+        <w:rPr>
+          <w:rFonts w:cs="Calibri Light"/>
+          <w:color w:val="FFFFFF" w:themeColor="background1"/>
+        </w:rPr>
+        <w:t>Linux (Basics)</w:t>
+      </w:r>
+      <w:r>
+        <w:rPr>
+          <w:rFonts w:cs="Calibri Light"/>
+          <w:color w:val="FFFFFF" w:themeColor="background1"/>
+        </w:rPr>
+        <w:t xml:space="preserve">, </w:t>
+      </w:r>
+      <w:r>
+        <w:rPr>
+          <w:rFonts w:cs="Calibri Light"/>
           <w:color w:val="D9D9D9" w:themeColor="background1" w:themeShade="D9"/>
         </w:rPr>
         <w:t>Windows</w:t>
-      </w:r>
-      <w:r>
-        <w:rPr>
-          <w:rFonts w:cs="Calibri Light"/>
-          <w:color w:val="FFFFFF" w:themeColor="background1"/>
-        </w:rPr>
-        <w:t>, Linux (Basics)</w:t>
       </w:r>
     </w:p>
     <w:p>
@@ -870,6 +994,13 @@
         </w:rPr>
         <w:tab/>
         <w:t>: Service Orient Architecture (SOA), Test Driven Development (TDD), MVC, REST</w:t>
+      </w:r>
+      <w:r>
+        <w:rPr>
+          <w:rFonts w:cs="Calibri Light"/>
+          <w:color w:val="FFFFFF" w:themeColor="background1"/>
+        </w:rPr>
+        <w:t>, Kafka</w:t>
       </w:r>
     </w:p>
     <w:p>
@@ -1294,9 +1425,6 @@
         <w:t xml:space="preserve">sed: </w:t>
       </w:r>
       <w:r>
-        <w:t xml:space="preserve">Apple, </w:t>
-      </w:r>
-      <w:r>
         <w:t>Atlassian Products,</w:t>
       </w:r>
       <w:r>
@@ -1306,17 +1434,47 @@
         <w:t>AWS,</w:t>
       </w:r>
       <w:r>
-        <w:t xml:space="preserve"> Django, Git, GitHub, IntelliJ, Jenkins,</w:t>
+        <w:t xml:space="preserve"> Django, </w:t>
+      </w:r>
+      <w:r>
+        <w:t xml:space="preserve">Docker, </w:t>
+      </w:r>
+      <w:r>
+        <w:t xml:space="preserve">Git, GitHub, IntelliJ, </w:t>
+      </w:r>
+      <w:r>
+        <w:t xml:space="preserve">Java, </w:t>
+      </w:r>
+      <w:r>
+        <w:t>Jenkins,</w:t>
+      </w:r>
+      <w:r>
+        <w:t xml:space="preserve"> </w:t>
+      </w:r>
+      <w:r>
+        <w:t xml:space="preserve">Kafka, </w:t>
+      </w:r>
+      <w:r>
+        <w:t>Kubernetes,</w:t>
       </w:r>
       <w:r>
         <w:t xml:space="preserve"> Linux,</w:t>
       </w:r>
       <w:r>
-        <w:t xml:space="preserve"> New Relic, Postgres, Python, PyCharm,</w:t>
-      </w:r>
-      <w:r>
         <w:t xml:space="preserve"> </w:t>
       </w:r>
+      <w:r>
+        <w:t>Mac OS,</w:t>
+      </w:r>
+      <w:r>
+        <w:t xml:space="preserve"> </w:t>
+      </w:r>
+      <w:r>
+        <w:t>New Relic, Postgres, Python, PyCharm,</w:t>
+      </w:r>
+      <w:r>
+        <w:t xml:space="preserve"> </w:t>
+      </w:r>
       <w:proofErr w:type="spellStart"/>
       <w:r>
         <w:t>PySpark</w:t>
@@ -1335,7 +1493,13 @@
         <w:t>Splunk</w:t>
       </w:r>
       <w:r>
-        <w:t>, and Terraform</w:t>
+        <w:t>,</w:t>
+      </w:r>
+      <w:r>
+        <w:t xml:space="preserve"> Springs,</w:t>
+      </w:r>
+      <w:r>
+        <w:t xml:space="preserve"> and Terraform</w:t>
       </w:r>
       <w:r>
         <w:t>.</w:t>
@@ -4923,7 +5087,7 @@
 </file>
 
 <file path=customXml/itemProps1.xml><?xml version="1.0" encoding="utf-8"?>
-<ds:datastoreItem xmlns:ds="http://schemas.openxmlformats.org/officeDocument/2006/customXml" ds:itemID="{33A2A2EE-38B6-FD40-BAEF-52ACD961ADFD}">
+<ds:datastoreItem xmlns:ds="http://schemas.openxmlformats.org/officeDocument/2006/customXml" ds:itemID="{26CCD11F-A943-794C-8511-5F3041CA8E5A}">
   <ds:schemaRefs>
     <ds:schemaRef ds:uri="http://schemas.openxmlformats.org/officeDocument/2006/bibliography"/>
   </ds:schemaRefs>

</xml_diff>

<commit_message>
More cleanup of icons!
</commit_message>
<xml_diff>
--- a/src/assets/word/ameyrupji_resume.docx
+++ b/src/assets/word/ameyrupji_resume.docx
@@ -167,16 +167,16 @@
         <mc:AlternateContent>
           <mc:Choice Requires="wps">
             <w:drawing>
-              <wp:anchor distT="0" distB="0" distL="114300" distR="114300" simplePos="0" relativeHeight="251672576" behindDoc="1" locked="0" layoutInCell="1" allowOverlap="1" wp14:anchorId="1D1A793C" wp14:editId="66E4600F">
+              <wp:anchor distT="0" distB="0" distL="114300" distR="114300" simplePos="0" relativeHeight="251672576" behindDoc="1" locked="0" layoutInCell="1" allowOverlap="1" wp14:anchorId="1D1A793C" wp14:editId="20EDD770">
                 <wp:simplePos x="0" y="0"/>
                 <wp:positionH relativeFrom="column">
-                  <wp:posOffset>-527538</wp:posOffset>
+                  <wp:posOffset>-524656</wp:posOffset>
                 </wp:positionH>
                 <wp:positionV relativeFrom="paragraph">
-                  <wp:posOffset>146537</wp:posOffset>
+                  <wp:posOffset>104307</wp:posOffset>
                 </wp:positionV>
-                <wp:extent cx="8716645" cy="1652857"/>
-                <wp:effectExtent l="0" t="0" r="0" b="0"/>
+                <wp:extent cx="8716645" cy="1697240"/>
+                <wp:effectExtent l="0" t="0" r="0" b="5080"/>
                 <wp:wrapNone/>
                 <wp:docPr id="8" name="Rectangle 8"/>
                 <wp:cNvGraphicFramePr/>
@@ -187,7 +187,7 @@
                       <wps:spPr>
                         <a:xfrm>
                           <a:off x="0" y="0"/>
-                          <a:ext cx="8716645" cy="1652857"/>
+                          <a:ext cx="8716645" cy="1697240"/>
                         </a:xfrm>
                         <a:prstGeom prst="rect">
                           <a:avLst/>
@@ -243,7 +243,7 @@
           </mc:Choice>
           <mc:Fallback>
             <w:pict>
-              <v:rect w14:anchorId="56D9FAF0" id="Rectangle 8" o:spid="_x0000_s1026" style="position:absolute;margin-left:-41.55pt;margin-top:11.55pt;width:686.35pt;height:130.15pt;z-index:-251643904;visibility:visible;mso-wrap-style:square;mso-width-percent:0;mso-height-percent:0;mso-wrap-distance-left:9pt;mso-wrap-distance-top:0;mso-wrap-distance-right:9pt;mso-wrap-distance-bottom:0;mso-position-horizontal:absolute;mso-position-horizontal-relative:text;mso-position-vertical:absolute;mso-position-vertical-relative:text;mso-width-percent:0;mso-height-percent:0;mso-width-relative:margin;mso-height-relative:margin;v-text-anchor:middle" o:gfxdata="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" fillcolor="#bd955e" stroked="f">
+              <v:rect w14:anchorId="1ACC810B" id="Rectangle 8" o:spid="_x0000_s1026" style="position:absolute;margin-left:-41.3pt;margin-top:8.2pt;width:686.35pt;height:133.65pt;z-index:-251643904;visibility:visible;mso-wrap-style:square;mso-width-percent:0;mso-height-percent:0;mso-wrap-distance-left:9pt;mso-wrap-distance-top:0;mso-wrap-distance-right:9pt;mso-wrap-distance-bottom:0;mso-position-horizontal:absolute;mso-position-horizontal-relative:text;mso-position-vertical:absolute;mso-position-vertical-relative:text;mso-width-percent:0;mso-height-percent:0;mso-width-relative:margin;mso-height-relative:margin;v-text-anchor:middle" o:gfxdata="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" fillcolor="#bd955e" stroked="f">
                 <v:fill color2="#845007" rotate="t" angle="45" colors="0 #bd955e;36045f #a6793b;1 #845007" focus="100%" type="gradient"/>
               </v:rect>
             </w:pict>
@@ -291,8 +291,8 @@
     <w:tbl>
       <w:tblPr>
         <w:tblStyle w:val="TableGrid"/>
-        <w:tblW w:w="10885" w:type="dxa"/>
-        <w:tblInd w:w="-95" w:type="dxa"/>
+        <w:tblW w:w="10798" w:type="dxa"/>
+        <w:tblInd w:w="-5" w:type="dxa"/>
         <w:tblBorders>
           <w:top w:val="none" w:sz="0" w:space="0" w:color="auto"/>
           <w:left w:val="none" w:sz="0" w:space="0" w:color="auto"/>
@@ -305,20 +305,20 @@
         <w:tblLook w:val="04A0" w:firstRow="1" w:lastRow="0" w:firstColumn="1" w:lastColumn="0" w:noHBand="0" w:noVBand="1"/>
       </w:tblPr>
       <w:tblGrid>
-        <w:gridCol w:w="445"/>
-        <w:gridCol w:w="864"/>
-        <w:gridCol w:w="450"/>
-        <w:gridCol w:w="1008"/>
-        <w:gridCol w:w="450"/>
-        <w:gridCol w:w="1152"/>
-        <w:gridCol w:w="450"/>
-        <w:gridCol w:w="1008"/>
-        <w:gridCol w:w="468"/>
-        <w:gridCol w:w="1152"/>
-        <w:gridCol w:w="486"/>
-        <w:gridCol w:w="1152"/>
-        <w:gridCol w:w="504"/>
-        <w:gridCol w:w="1296"/>
+        <w:gridCol w:w="443"/>
+        <w:gridCol w:w="1080"/>
+        <w:gridCol w:w="444"/>
+        <w:gridCol w:w="1080"/>
+        <w:gridCol w:w="444"/>
+        <w:gridCol w:w="1080"/>
+        <w:gridCol w:w="444"/>
+        <w:gridCol w:w="1080"/>
+        <w:gridCol w:w="440"/>
+        <w:gridCol w:w="1080"/>
+        <w:gridCol w:w="440"/>
+        <w:gridCol w:w="1080"/>
+        <w:gridCol w:w="439"/>
+        <w:gridCol w:w="1224"/>
       </w:tblGrid>
       <w:tr>
         <w:trPr>
@@ -326,12 +326,11 @@
         </w:trPr>
         <w:tc>
           <w:tcPr>
-            <w:tcW w:w="445" w:type="dxa"/>
+            <w:tcW w:w="443" w:type="dxa"/>
             <w:vAlign w:val="center"/>
           </w:tcPr>
           <w:p>
             <w:pPr>
-              <w:jc w:val="center"/>
               <w:rPr>
                 <w:rFonts w:cs="Calibri Light"/>
                 <w:color w:val="FFFFFF" w:themeColor="background1"/>
@@ -346,10 +345,10 @@
                 <w:sz w:val="18"/>
               </w:rPr>
               <w:drawing>
-                <wp:inline distT="0" distB="0" distL="0" distR="0" wp14:anchorId="47D092ED" wp14:editId="5DD36160">
-                  <wp:extent cx="182880" cy="182880"/>
-                  <wp:effectExtent l="0" t="0" r="0" b="0"/>
-                  <wp:docPr id="10" name="Graphic 10"/>
+                <wp:inline distT="0" distB="0" distL="0" distR="0" wp14:anchorId="6B6D4D7D" wp14:editId="5B42A3C1">
+                  <wp:extent cx="146304" cy="146304"/>
+                  <wp:effectExtent l="0" t="0" r="6350" b="6350"/>
+                  <wp:docPr id="28" name="Graphic 28"/>
                   <wp:cNvGraphicFramePr>
                     <a:graphicFrameLocks xmlns:a="http://schemas.openxmlformats.org/drawingml/2006/main" noChangeAspect="1"/>
                   </wp:cNvGraphicFramePr>
@@ -357,11 +356,11 @@
                     <a:graphicData uri="http://schemas.openxmlformats.org/drawingml/2006/picture">
                       <pic:pic xmlns:pic="http://schemas.openxmlformats.org/drawingml/2006/picture">
                         <pic:nvPicPr>
-                          <pic:cNvPr id="10" name="Graphic 10"/>
+                          <pic:cNvPr id="28" name="Graphic 28"/>
                           <pic:cNvPicPr/>
                         </pic:nvPicPr>
                         <pic:blipFill>
-                          <a:blip r:embed="rId8" cstate="print">
+                          <a:blip r:embed="rId8">
                             <a:extLst>
                               <a:ext uri="{28A0092B-C50C-407E-A947-70E740481C1C}">
                                 <a14:useLocalDpi xmlns:a14="http://schemas.microsoft.com/office/drawing/2010/main" val="0"/>
@@ -378,7 +377,7 @@
                         <pic:spPr>
                           <a:xfrm>
                             <a:off x="0" y="0"/>
-                            <a:ext cx="182880" cy="182880"/>
+                            <a:ext cx="146304" cy="146304"/>
                           </a:xfrm>
                           <a:prstGeom prst="rect">
                             <a:avLst/>
@@ -394,7 +393,7 @@
         </w:tc>
         <w:tc>
           <w:tcPr>
-            <w:tcW w:w="864" w:type="dxa"/>
+            <w:tcW w:w="1080" w:type="dxa"/>
             <w:vAlign w:val="center"/>
           </w:tcPr>
           <w:p>
@@ -417,7 +416,7 @@
         </w:tc>
         <w:tc>
           <w:tcPr>
-            <w:tcW w:w="450" w:type="dxa"/>
+            <w:tcW w:w="444" w:type="dxa"/>
             <w:vAlign w:val="center"/>
           </w:tcPr>
           <w:p>
@@ -437,10 +436,10 @@
                 <w:sz w:val="18"/>
               </w:rPr>
               <w:drawing>
-                <wp:inline distT="0" distB="0" distL="0" distR="0" wp14:anchorId="17B70698" wp14:editId="114B92F8">
-                  <wp:extent cx="182880" cy="182880"/>
-                  <wp:effectExtent l="0" t="0" r="0" b="0"/>
-                  <wp:docPr id="15" name="Graphic 15"/>
+                <wp:inline distT="0" distB="0" distL="0" distR="0" wp14:anchorId="2690F9F5" wp14:editId="22D1F37D">
+                  <wp:extent cx="146304" cy="146304"/>
+                  <wp:effectExtent l="0" t="0" r="6350" b="6350"/>
+                  <wp:docPr id="32" name="Graphic 32"/>
                   <wp:cNvGraphicFramePr>
                     <a:graphicFrameLocks xmlns:a="http://schemas.openxmlformats.org/drawingml/2006/main" noChangeAspect="1"/>
                   </wp:cNvGraphicFramePr>
@@ -448,11 +447,11 @@
                     <a:graphicData uri="http://schemas.openxmlformats.org/drawingml/2006/picture">
                       <pic:pic xmlns:pic="http://schemas.openxmlformats.org/drawingml/2006/picture">
                         <pic:nvPicPr>
-                          <pic:cNvPr id="15" name="Graphic 15"/>
+                          <pic:cNvPr id="32" name="Graphic 32"/>
                           <pic:cNvPicPr/>
                         </pic:nvPicPr>
                         <pic:blipFill>
-                          <a:blip r:embed="rId10" cstate="print">
+                          <a:blip r:embed="rId10">
                             <a:extLst>
                               <a:ext uri="{28A0092B-C50C-407E-A947-70E740481C1C}">
                                 <a14:useLocalDpi xmlns:a14="http://schemas.microsoft.com/office/drawing/2010/main" val="0"/>
@@ -469,7 +468,7 @@
                         <pic:spPr>
                           <a:xfrm>
                             <a:off x="0" y="0"/>
-                            <a:ext cx="182880" cy="182880"/>
+                            <a:ext cx="146304" cy="146304"/>
                           </a:xfrm>
                           <a:prstGeom prst="rect">
                             <a:avLst/>
@@ -485,7 +484,7 @@
         </w:tc>
         <w:tc>
           <w:tcPr>
-            <w:tcW w:w="1008" w:type="dxa"/>
+            <w:tcW w:w="1080" w:type="dxa"/>
             <w:vAlign w:val="center"/>
           </w:tcPr>
           <w:p>
@@ -502,13 +501,13 @@
                 <w:color w:val="FFFFFF" w:themeColor="background1"/>
                 <w:sz w:val="18"/>
               </w:rPr>
-              <w:t>GitHub</w:t>
+              <w:t>Django</w:t>
             </w:r>
           </w:p>
         </w:tc>
         <w:tc>
           <w:tcPr>
-            <w:tcW w:w="450" w:type="dxa"/>
+            <w:tcW w:w="444" w:type="dxa"/>
             <w:vAlign w:val="center"/>
           </w:tcPr>
           <w:p>
@@ -528,10 +527,10 @@
                 <w:sz w:val="18"/>
               </w:rPr>
               <w:drawing>
-                <wp:inline distT="0" distB="0" distL="0" distR="0" wp14:anchorId="2A25D03B" wp14:editId="14DB084F">
-                  <wp:extent cx="112320" cy="182880"/>
-                  <wp:effectExtent l="0" t="0" r="2540" b="0"/>
-                  <wp:docPr id="34" name="Graphic 34"/>
+                <wp:inline distT="0" distB="0" distL="0" distR="0" wp14:anchorId="6B76C0D3" wp14:editId="45D04441">
+                  <wp:extent cx="146304" cy="146304"/>
+                  <wp:effectExtent l="0" t="0" r="6350" b="6350"/>
+                  <wp:docPr id="38" name="Graphic 38"/>
                   <wp:cNvGraphicFramePr>
                     <a:graphicFrameLocks xmlns:a="http://schemas.openxmlformats.org/drawingml/2006/main" noChangeAspect="1"/>
                   </wp:cNvGraphicFramePr>
@@ -539,11 +538,11 @@
                     <a:graphicData uri="http://schemas.openxmlformats.org/drawingml/2006/picture">
                       <pic:pic xmlns:pic="http://schemas.openxmlformats.org/drawingml/2006/picture">
                         <pic:nvPicPr>
-                          <pic:cNvPr id="34" name="Graphic 34"/>
+                          <pic:cNvPr id="38" name="Graphic 38"/>
                           <pic:cNvPicPr/>
                         </pic:nvPicPr>
                         <pic:blipFill>
-                          <a:blip r:embed="rId12" cstate="print">
+                          <a:blip r:embed="rId12">
                             <a:extLst>
                               <a:ext uri="{28A0092B-C50C-407E-A947-70E740481C1C}">
                                 <a14:useLocalDpi xmlns:a14="http://schemas.microsoft.com/office/drawing/2010/main" val="0"/>
@@ -560,7 +559,7 @@
                         <pic:spPr>
                           <a:xfrm>
                             <a:off x="0" y="0"/>
-                            <a:ext cx="112320" cy="182880"/>
+                            <a:ext cx="146304" cy="146304"/>
                           </a:xfrm>
                           <a:prstGeom prst="rect">
                             <a:avLst/>
@@ -576,7 +575,7 @@
         </w:tc>
         <w:tc>
           <w:tcPr>
-            <w:tcW w:w="1152" w:type="dxa"/>
+            <w:tcW w:w="1080" w:type="dxa"/>
             <w:vAlign w:val="center"/>
           </w:tcPr>
           <w:p>
@@ -593,13 +592,13 @@
                 <w:color w:val="FFFFFF" w:themeColor="background1"/>
                 <w:sz w:val="18"/>
               </w:rPr>
-              <w:t>Kafka</w:t>
+              <w:t>Docker</w:t>
             </w:r>
           </w:p>
         </w:tc>
         <w:tc>
           <w:tcPr>
-            <w:tcW w:w="450" w:type="dxa"/>
+            <w:tcW w:w="444" w:type="dxa"/>
             <w:vAlign w:val="center"/>
           </w:tcPr>
           <w:p>
@@ -619,10 +618,10 @@
                 <w:sz w:val="18"/>
               </w:rPr>
               <w:drawing>
-                <wp:inline distT="0" distB="0" distL="0" distR="0" wp14:anchorId="531E510E" wp14:editId="302D9DB6">
-                  <wp:extent cx="182880" cy="182880"/>
-                  <wp:effectExtent l="0" t="0" r="0" b="0"/>
-                  <wp:docPr id="31" name="Graphic 31"/>
+                <wp:inline distT="0" distB="0" distL="0" distR="0" wp14:anchorId="61D75724" wp14:editId="1D36DEA4">
+                  <wp:extent cx="146304" cy="146304"/>
+                  <wp:effectExtent l="0" t="0" r="6350" b="6350"/>
+                  <wp:docPr id="40" name="Graphic 40"/>
                   <wp:cNvGraphicFramePr>
                     <a:graphicFrameLocks xmlns:a="http://schemas.openxmlformats.org/drawingml/2006/main" noChangeAspect="1"/>
                   </wp:cNvGraphicFramePr>
@@ -630,11 +629,11 @@
                     <a:graphicData uri="http://schemas.openxmlformats.org/drawingml/2006/picture">
                       <pic:pic xmlns:pic="http://schemas.openxmlformats.org/drawingml/2006/picture">
                         <pic:nvPicPr>
-                          <pic:cNvPr id="31" name="Graphic 31"/>
+                          <pic:cNvPr id="40" name="Graphic 40"/>
                           <pic:cNvPicPr/>
                         </pic:nvPicPr>
                         <pic:blipFill>
-                          <a:blip r:embed="rId14" cstate="print">
+                          <a:blip r:embed="rId14">
                             <a:extLst>
                               <a:ext uri="{28A0092B-C50C-407E-A947-70E740481C1C}">
                                 <a14:useLocalDpi xmlns:a14="http://schemas.microsoft.com/office/drawing/2010/main" val="0"/>
@@ -651,7 +650,7 @@
                         <pic:spPr>
                           <a:xfrm>
                             <a:off x="0" y="0"/>
-                            <a:ext cx="182880" cy="182880"/>
+                            <a:ext cx="146304" cy="146304"/>
                           </a:xfrm>
                           <a:prstGeom prst="rect">
                             <a:avLst/>
@@ -667,7 +666,7 @@
         </w:tc>
         <w:tc>
           <w:tcPr>
-            <w:tcW w:w="1008" w:type="dxa"/>
+            <w:tcW w:w="1080" w:type="dxa"/>
             <w:vAlign w:val="center"/>
           </w:tcPr>
           <w:p>
@@ -684,13 +683,13 @@
                 <w:color w:val="FFFFFF" w:themeColor="background1"/>
                 <w:sz w:val="18"/>
               </w:rPr>
-              <w:t>Python</w:t>
+              <w:t>GitHub</w:t>
             </w:r>
           </w:p>
         </w:tc>
         <w:tc>
           <w:tcPr>
-            <w:tcW w:w="468" w:type="dxa"/>
+            <w:tcW w:w="440" w:type="dxa"/>
             <w:vAlign w:val="center"/>
           </w:tcPr>
           <w:p>
@@ -710,10 +709,10 @@
                 <w:sz w:val="18"/>
               </w:rPr>
               <w:drawing>
-                <wp:inline distT="0" distB="0" distL="0" distR="0" wp14:anchorId="6C9E09B6" wp14:editId="40C8737F">
-                  <wp:extent cx="182880" cy="182880"/>
-                  <wp:effectExtent l="0" t="0" r="0" b="0"/>
-                  <wp:docPr id="53" name="Graphic 53"/>
+                <wp:inline distT="0" distB="0" distL="0" distR="0" wp14:anchorId="5D07F5E5" wp14:editId="15713480">
+                  <wp:extent cx="146304" cy="146304"/>
+                  <wp:effectExtent l="0" t="0" r="6350" b="6350"/>
+                  <wp:docPr id="70" name="Graphic 70"/>
                   <wp:cNvGraphicFramePr>
                     <a:graphicFrameLocks xmlns:a="http://schemas.openxmlformats.org/drawingml/2006/main" noChangeAspect="1"/>
                   </wp:cNvGraphicFramePr>
@@ -721,11 +720,11 @@
                     <a:graphicData uri="http://schemas.openxmlformats.org/drawingml/2006/picture">
                       <pic:pic xmlns:pic="http://schemas.openxmlformats.org/drawingml/2006/picture">
                         <pic:nvPicPr>
-                          <pic:cNvPr id="53" name="Graphic 53"/>
+                          <pic:cNvPr id="70" name="Graphic 70"/>
                           <pic:cNvPicPr/>
                         </pic:nvPicPr>
                         <pic:blipFill>
-                          <a:blip r:embed="rId16" cstate="print">
+                          <a:blip r:embed="rId16">
                             <a:extLst>
                               <a:ext uri="{28A0092B-C50C-407E-A947-70E740481C1C}">
                                 <a14:useLocalDpi xmlns:a14="http://schemas.microsoft.com/office/drawing/2010/main" val="0"/>
@@ -742,7 +741,7 @@
                         <pic:spPr>
                           <a:xfrm>
                             <a:off x="0" y="0"/>
-                            <a:ext cx="182880" cy="182880"/>
+                            <a:ext cx="146304" cy="146304"/>
                           </a:xfrm>
                           <a:prstGeom prst="rect">
                             <a:avLst/>
@@ -758,7 +757,7 @@
         </w:tc>
         <w:tc>
           <w:tcPr>
-            <w:tcW w:w="1152" w:type="dxa"/>
+            <w:tcW w:w="1080" w:type="dxa"/>
             <w:vAlign w:val="center"/>
           </w:tcPr>
           <w:p>
@@ -781,7 +780,7 @@
         </w:tc>
         <w:tc>
           <w:tcPr>
-            <w:tcW w:w="486" w:type="dxa"/>
+            <w:tcW w:w="440" w:type="dxa"/>
             <w:vAlign w:val="center"/>
           </w:tcPr>
           <w:p>
@@ -797,14 +796,14 @@
               <w:rPr>
                 <w:rFonts w:cs="Calibri Light"/>
                 <w:noProof/>
-                <w:color w:val="FFFFFF" w:themeColor="background1"/>
+                <w:color w:val="D4BEA2"/>
                 <w:sz w:val="18"/>
               </w:rPr>
               <w:drawing>
-                <wp:inline distT="0" distB="0" distL="0" distR="0" wp14:anchorId="628E3CA6" wp14:editId="05B99D27">
-                  <wp:extent cx="205740" cy="205740"/>
-                  <wp:effectExtent l="0" t="0" r="0" b="0"/>
-                  <wp:docPr id="45" name="Graphic 45"/>
+                <wp:inline distT="0" distB="0" distL="0" distR="0" wp14:anchorId="32F7D1F7" wp14:editId="683EC4CC">
+                  <wp:extent cx="146050" cy="146050"/>
+                  <wp:effectExtent l="0" t="0" r="6350" b="6350"/>
+                  <wp:docPr id="83" name="Graphic 83"/>
                   <wp:cNvGraphicFramePr>
                     <a:graphicFrameLocks xmlns:a="http://schemas.openxmlformats.org/drawingml/2006/main" noChangeAspect="1"/>
                   </wp:cNvGraphicFramePr>
@@ -812,11 +811,11 @@
                     <a:graphicData uri="http://schemas.openxmlformats.org/drawingml/2006/picture">
                       <pic:pic xmlns:pic="http://schemas.openxmlformats.org/drawingml/2006/picture">
                         <pic:nvPicPr>
-                          <pic:cNvPr id="45" name="Graphic 45"/>
+                          <pic:cNvPr id="83" name="Graphic 83"/>
                           <pic:cNvPicPr/>
                         </pic:nvPicPr>
                         <pic:blipFill>
-                          <a:blip r:embed="rId18" cstate="print">
+                          <a:blip r:embed="rId18">
                             <a:extLst>
                               <a:ext uri="{28A0092B-C50C-407E-A947-70E740481C1C}">
                                 <a14:useLocalDpi xmlns:a14="http://schemas.microsoft.com/office/drawing/2010/main" val="0"/>
@@ -833,7 +832,7 @@
                         <pic:spPr>
                           <a:xfrm>
                             <a:off x="0" y="0"/>
-                            <a:ext cx="205740" cy="205740"/>
+                            <a:ext cx="146050" cy="146050"/>
                           </a:xfrm>
                           <a:prstGeom prst="rect">
                             <a:avLst/>
@@ -849,7 +848,7 @@
         </w:tc>
         <w:tc>
           <w:tcPr>
-            <w:tcW w:w="1152" w:type="dxa"/>
+            <w:tcW w:w="1080" w:type="dxa"/>
             <w:vAlign w:val="center"/>
           </w:tcPr>
           <w:p>
@@ -866,13 +865,13 @@
                 <w:color w:val="D4BEA2"/>
                 <w:sz w:val="18"/>
               </w:rPr>
-              <w:t>.Net</w:t>
+              <w:t>Bootstrap</w:t>
             </w:r>
           </w:p>
         </w:tc>
         <w:tc>
           <w:tcPr>
-            <w:tcW w:w="504" w:type="dxa"/>
+            <w:tcW w:w="439" w:type="dxa"/>
             <w:vAlign w:val="center"/>
           </w:tcPr>
           <w:p>
@@ -892,10 +891,10 @@
                 <w:sz w:val="18"/>
               </w:rPr>
               <w:drawing>
-                <wp:inline distT="0" distB="0" distL="0" distR="0" wp14:anchorId="62FB0D50" wp14:editId="543A9512">
-                  <wp:extent cx="205740" cy="205740"/>
-                  <wp:effectExtent l="0" t="0" r="0" b="0"/>
-                  <wp:docPr id="49" name="Graphic 49"/>
+                <wp:inline distT="0" distB="0" distL="0" distR="0" wp14:anchorId="4B10BEAB" wp14:editId="5C6F89ED">
+                  <wp:extent cx="146050" cy="146050"/>
+                  <wp:effectExtent l="0" t="0" r="6350" b="6350"/>
+                  <wp:docPr id="77" name="Graphic 77"/>
                   <wp:cNvGraphicFramePr>
                     <a:graphicFrameLocks xmlns:a="http://schemas.openxmlformats.org/drawingml/2006/main" noChangeAspect="1"/>
                   </wp:cNvGraphicFramePr>
@@ -903,11 +902,11 @@
                     <a:graphicData uri="http://schemas.openxmlformats.org/drawingml/2006/picture">
                       <pic:pic xmlns:pic="http://schemas.openxmlformats.org/drawingml/2006/picture">
                         <pic:nvPicPr>
-                          <pic:cNvPr id="49" name="Graphic 49"/>
+                          <pic:cNvPr id="77" name="Graphic 77"/>
                           <pic:cNvPicPr/>
                         </pic:nvPicPr>
                         <pic:blipFill>
-                          <a:blip r:embed="rId20" cstate="print">
+                          <a:blip r:embed="rId20">
                             <a:extLst>
                               <a:ext uri="{28A0092B-C50C-407E-A947-70E740481C1C}">
                                 <a14:useLocalDpi xmlns:a14="http://schemas.microsoft.com/office/drawing/2010/main" val="0"/>
@@ -924,7 +923,7 @@
                         <pic:spPr>
                           <a:xfrm>
                             <a:off x="0" y="0"/>
-                            <a:ext cx="205740" cy="205740"/>
+                            <a:ext cx="146050" cy="146050"/>
                           </a:xfrm>
                           <a:prstGeom prst="rect">
                             <a:avLst/>
@@ -940,7 +939,7 @@
         </w:tc>
         <w:tc>
           <w:tcPr>
-            <w:tcW w:w="1296" w:type="dxa"/>
+            <w:tcW w:w="1224" w:type="dxa"/>
             <w:vAlign w:val="center"/>
           </w:tcPr>
           <w:p>
@@ -957,7 +956,7 @@
                 <w:color w:val="D4BEA2"/>
                 <w:sz w:val="18"/>
               </w:rPr>
-              <w:t>Photoshop</w:t>
+              <w:t>C#</w:t>
             </w:r>
           </w:p>
         </w:tc>
@@ -968,7 +967,7 @@
         </w:trPr>
         <w:tc>
           <w:tcPr>
-            <w:tcW w:w="445" w:type="dxa"/>
+            <w:tcW w:w="443" w:type="dxa"/>
             <w:vAlign w:val="center"/>
           </w:tcPr>
           <w:p>
@@ -983,10 +982,10 @@
                 <w:sz w:val="18"/>
               </w:rPr>
               <w:drawing>
-                <wp:inline distT="0" distB="0" distL="0" distR="0" wp14:anchorId="25E02335" wp14:editId="61082881">
-                  <wp:extent cx="182880" cy="182880"/>
+                <wp:inline distT="0" distB="0" distL="0" distR="0" wp14:anchorId="3E0B20D7" wp14:editId="4BF7A67B">
+                  <wp:extent cx="145415" cy="145415"/>
                   <wp:effectExtent l="0" t="0" r="0" b="0"/>
-                  <wp:docPr id="11" name="Graphic 11"/>
+                  <wp:docPr id="42" name="Graphic 42"/>
                   <wp:cNvGraphicFramePr>
                     <a:graphicFrameLocks xmlns:a="http://schemas.openxmlformats.org/drawingml/2006/main" noChangeAspect="1"/>
                   </wp:cNvGraphicFramePr>
@@ -994,11 +993,11 @@
                     <a:graphicData uri="http://schemas.openxmlformats.org/drawingml/2006/picture">
                       <pic:pic xmlns:pic="http://schemas.openxmlformats.org/drawingml/2006/picture">
                         <pic:nvPicPr>
-                          <pic:cNvPr id="11" name="Graphic 11"/>
+                          <pic:cNvPr id="42" name="Graphic 42"/>
                           <pic:cNvPicPr/>
                         </pic:nvPicPr>
                         <pic:blipFill>
-                          <a:blip r:embed="rId22" cstate="print">
+                          <a:blip r:embed="rId22">
                             <a:extLst>
                               <a:ext uri="{28A0092B-C50C-407E-A947-70E740481C1C}">
                                 <a14:useLocalDpi xmlns:a14="http://schemas.microsoft.com/office/drawing/2010/main" val="0"/>
@@ -1015,7 +1014,7 @@
                         <pic:spPr>
                           <a:xfrm>
                             <a:off x="0" y="0"/>
-                            <a:ext cx="182880" cy="182880"/>
+                            <a:ext cx="145415" cy="145415"/>
                           </a:xfrm>
                           <a:prstGeom prst="rect">
                             <a:avLst/>
@@ -1031,7 +1030,7 @@
         </w:tc>
         <w:tc>
           <w:tcPr>
-            <w:tcW w:w="864" w:type="dxa"/>
+            <w:tcW w:w="1080" w:type="dxa"/>
             <w:vAlign w:val="center"/>
           </w:tcPr>
           <w:p>
@@ -1048,14 +1047,14 @@
                 <w:color w:val="FFFFFF" w:themeColor="background1"/>
                 <w:sz w:val="18"/>
               </w:rPr>
-              <w:t>CSS</w:t>
+              <w:t>Java</w:t>
             </w:r>
           </w:p>
         </w:tc>
         <w:tc>
           <w:tcPr>
-            <w:tcW w:w="450" w:type="dxa"/>
-            <w:vAlign w:val="bottom"/>
+            <w:tcW w:w="444" w:type="dxa"/>
+            <w:vAlign w:val="center"/>
           </w:tcPr>
           <w:p>
             <w:pPr>
@@ -1070,14 +1069,14 @@
               <w:rPr>
                 <w:rFonts w:cs="Calibri Light"/>
                 <w:noProof/>
-                <w:color w:val="000000" w:themeColor="text1"/>
+                <w:color w:val="FFFFFF" w:themeColor="background1"/>
                 <w:sz w:val="18"/>
               </w:rPr>
               <w:drawing>
-                <wp:inline distT="0" distB="0" distL="0" distR="0" wp14:anchorId="535D23E8" wp14:editId="48696A1C">
-                  <wp:extent cx="205740" cy="209257"/>
-                  <wp:effectExtent l="0" t="14288" r="0" b="21272"/>
-                  <wp:docPr id="173" name="Graphic 173"/>
+                <wp:inline distT="0" distB="0" distL="0" distR="0" wp14:anchorId="76BA965F" wp14:editId="6F27A49C">
+                  <wp:extent cx="148590" cy="148590"/>
+                  <wp:effectExtent l="0" t="0" r="3810" b="3810"/>
+                  <wp:docPr id="50" name="Graphic 50"/>
                   <wp:cNvGraphicFramePr>
                     <a:graphicFrameLocks xmlns:a="http://schemas.openxmlformats.org/drawingml/2006/main" noChangeAspect="1"/>
                   </wp:cNvGraphicFramePr>
@@ -1085,11 +1084,11 @@
                     <a:graphicData uri="http://schemas.openxmlformats.org/drawingml/2006/picture">
                       <pic:pic xmlns:pic="http://schemas.openxmlformats.org/drawingml/2006/picture">
                         <pic:nvPicPr>
-                          <pic:cNvPr id="172" name="Graphic 172"/>
+                          <pic:cNvPr id="50" name="Graphic 50"/>
                           <pic:cNvPicPr/>
                         </pic:nvPicPr>
                         <pic:blipFill>
-                          <a:blip r:embed="rId24" cstate="print">
+                          <a:blip r:embed="rId24">
                             <a:extLst>
                               <a:ext uri="{28A0092B-C50C-407E-A947-70E740481C1C}">
                                 <a14:useLocalDpi xmlns:a14="http://schemas.microsoft.com/office/drawing/2010/main" val="0"/>
@@ -1104,9 +1103,9 @@
                           </a:stretch>
                         </pic:blipFill>
                         <pic:spPr>
-                          <a:xfrm rot="18621057" flipV="1">
+                          <a:xfrm>
                             <a:off x="0" y="0"/>
-                            <a:ext cx="208126" cy="211684"/>
+                            <a:ext cx="148590" cy="148590"/>
                           </a:xfrm>
                           <a:prstGeom prst="rect">
                             <a:avLst/>
@@ -1122,7 +1121,7 @@
         </w:tc>
         <w:tc>
           <w:tcPr>
-            <w:tcW w:w="1008" w:type="dxa"/>
+            <w:tcW w:w="1080" w:type="dxa"/>
             <w:vAlign w:val="center"/>
           </w:tcPr>
           <w:p>
@@ -1139,13 +1138,13 @@
                 <w:color w:val="FFFFFF" w:themeColor="background1"/>
                 <w:sz w:val="18"/>
               </w:rPr>
-              <w:t>JMeter</w:t>
+              <w:t>JavaScript</w:t>
             </w:r>
           </w:p>
         </w:tc>
         <w:tc>
           <w:tcPr>
-            <w:tcW w:w="450" w:type="dxa"/>
+            <w:tcW w:w="444" w:type="dxa"/>
             <w:vAlign w:val="center"/>
           </w:tcPr>
           <w:p>
@@ -1165,10 +1164,10 @@
                 <w:sz w:val="18"/>
               </w:rPr>
               <w:drawing>
-                <wp:inline distT="0" distB="0" distL="0" distR="0" wp14:anchorId="41DB7F0D" wp14:editId="001731B8">
-                  <wp:extent cx="188519" cy="182880"/>
-                  <wp:effectExtent l="0" t="0" r="2540" b="0"/>
-                  <wp:docPr id="36" name="Graphic 36"/>
+                <wp:inline distT="0" distB="0" distL="0" distR="0" wp14:anchorId="5EE2D64D" wp14:editId="3F443BE3">
+                  <wp:extent cx="148590" cy="148590"/>
+                  <wp:effectExtent l="0" t="0" r="3810" b="3810"/>
+                  <wp:docPr id="51" name="Graphic 51"/>
                   <wp:cNvGraphicFramePr>
                     <a:graphicFrameLocks xmlns:a="http://schemas.openxmlformats.org/drawingml/2006/main" noChangeAspect="1"/>
                   </wp:cNvGraphicFramePr>
@@ -1176,11 +1175,11 @@
                     <a:graphicData uri="http://schemas.openxmlformats.org/drawingml/2006/picture">
                       <pic:pic xmlns:pic="http://schemas.openxmlformats.org/drawingml/2006/picture">
                         <pic:nvPicPr>
-                          <pic:cNvPr id="36" name="Graphic 36"/>
+                          <pic:cNvPr id="51" name="Graphic 51"/>
                           <pic:cNvPicPr/>
                         </pic:nvPicPr>
                         <pic:blipFill>
-                          <a:blip r:embed="rId26" cstate="print">
+                          <a:blip r:embed="rId26">
                             <a:extLst>
                               <a:ext uri="{28A0092B-C50C-407E-A947-70E740481C1C}">
                                 <a14:useLocalDpi xmlns:a14="http://schemas.microsoft.com/office/drawing/2010/main" val="0"/>
@@ -1197,7 +1196,7 @@
                         <pic:spPr>
                           <a:xfrm>
                             <a:off x="0" y="0"/>
-                            <a:ext cx="188519" cy="182880"/>
+                            <a:ext cx="148590" cy="148590"/>
                           </a:xfrm>
                           <a:prstGeom prst="rect">
                             <a:avLst/>
@@ -1213,7 +1212,7 @@
         </w:tc>
         <w:tc>
           <w:tcPr>
-            <w:tcW w:w="1152" w:type="dxa"/>
+            <w:tcW w:w="1080" w:type="dxa"/>
             <w:vAlign w:val="center"/>
           </w:tcPr>
           <w:p>
@@ -1230,13 +1229,13 @@
                 <w:color w:val="FFFFFF" w:themeColor="background1"/>
                 <w:sz w:val="18"/>
               </w:rPr>
-              <w:t>Kubernetes</w:t>
+              <w:t>Jenkins</w:t>
             </w:r>
           </w:p>
         </w:tc>
         <w:tc>
           <w:tcPr>
-            <w:tcW w:w="450" w:type="dxa"/>
+            <w:tcW w:w="444" w:type="dxa"/>
             <w:vAlign w:val="center"/>
           </w:tcPr>
           <w:p>
@@ -1256,10 +1255,10 @@
                 <w:sz w:val="18"/>
               </w:rPr>
               <w:drawing>
-                <wp:inline distT="0" distB="0" distL="0" distR="0" wp14:anchorId="6518A7FC" wp14:editId="7DF167B4">
-                  <wp:extent cx="182880" cy="182880"/>
-                  <wp:effectExtent l="0" t="0" r="0" b="0"/>
-                  <wp:docPr id="170" name="Graphic 170"/>
+                <wp:inline distT="0" distB="0" distL="0" distR="0" wp14:anchorId="37BA4D3B" wp14:editId="01319B24">
+                  <wp:extent cx="146304" cy="146304"/>
+                  <wp:effectExtent l="0" t="0" r="0" b="6350"/>
+                  <wp:docPr id="41" name="Graphic 41"/>
                   <wp:cNvGraphicFramePr>
                     <a:graphicFrameLocks xmlns:a="http://schemas.openxmlformats.org/drawingml/2006/main" noChangeAspect="1"/>
                   </wp:cNvGraphicFramePr>
@@ -1271,7 +1270,7 @@
                           <pic:cNvPicPr/>
                         </pic:nvPicPr>
                         <pic:blipFill>
-                          <a:blip r:embed="rId28" cstate="print">
+                          <a:blip r:embed="rId28">
                             <a:extLst>
                               <a:ext uri="{28A0092B-C50C-407E-A947-70E740481C1C}">
                                 <a14:useLocalDpi xmlns:a14="http://schemas.microsoft.com/office/drawing/2010/main" val="0"/>
@@ -1288,7 +1287,7 @@
                         <pic:spPr>
                           <a:xfrm>
                             <a:off x="0" y="0"/>
-                            <a:ext cx="182880" cy="182880"/>
+                            <a:ext cx="146304" cy="146304"/>
                           </a:xfrm>
                           <a:prstGeom prst="rect">
                             <a:avLst/>
@@ -1304,7 +1303,7 @@
         </w:tc>
         <w:tc>
           <w:tcPr>
-            <w:tcW w:w="1008" w:type="dxa"/>
+            <w:tcW w:w="1080" w:type="dxa"/>
             <w:vAlign w:val="center"/>
           </w:tcPr>
           <w:p>
@@ -1321,13 +1320,13 @@
                 <w:color w:val="FFFFFF" w:themeColor="background1"/>
                 <w:sz w:val="18"/>
               </w:rPr>
-              <w:t>React</w:t>
+              <w:t>JMeter</w:t>
             </w:r>
           </w:p>
         </w:tc>
         <w:tc>
           <w:tcPr>
-            <w:tcW w:w="468" w:type="dxa"/>
+            <w:tcW w:w="440" w:type="dxa"/>
             <w:vAlign w:val="center"/>
           </w:tcPr>
           <w:p>
@@ -1347,10 +1346,10 @@
                 <w:sz w:val="18"/>
               </w:rPr>
               <w:drawing>
-                <wp:inline distT="0" distB="0" distL="0" distR="0" wp14:anchorId="42FEAF74" wp14:editId="0B969E4F">
-                  <wp:extent cx="182880" cy="182880"/>
-                  <wp:effectExtent l="0" t="0" r="0" b="0"/>
-                  <wp:docPr id="52" name="Graphic 52"/>
+                <wp:inline distT="0" distB="0" distL="0" distR="0" wp14:anchorId="67196B39" wp14:editId="55335DEC">
+                  <wp:extent cx="146050" cy="146050"/>
+                  <wp:effectExtent l="0" t="0" r="6350" b="6350"/>
+                  <wp:docPr id="76" name="Graphic 76"/>
                   <wp:cNvGraphicFramePr>
                     <a:graphicFrameLocks xmlns:a="http://schemas.openxmlformats.org/drawingml/2006/main" noChangeAspect="1"/>
                   </wp:cNvGraphicFramePr>
@@ -1358,11 +1357,11 @@
                     <a:graphicData uri="http://schemas.openxmlformats.org/drawingml/2006/picture">
                       <pic:pic xmlns:pic="http://schemas.openxmlformats.org/drawingml/2006/picture">
                         <pic:nvPicPr>
-                          <pic:cNvPr id="52" name="Graphic 52"/>
+                          <pic:cNvPr id="76" name="Graphic 76"/>
                           <pic:cNvPicPr/>
                         </pic:nvPicPr>
                         <pic:blipFill>
-                          <a:blip r:embed="rId30" cstate="print">
+                          <a:blip r:embed="rId30">
                             <a:extLst>
                               <a:ext uri="{28A0092B-C50C-407E-A947-70E740481C1C}">
                                 <a14:useLocalDpi xmlns:a14="http://schemas.microsoft.com/office/drawing/2010/main" val="0"/>
@@ -1379,7 +1378,7 @@
                         <pic:spPr>
                           <a:xfrm>
                             <a:off x="0" y="0"/>
-                            <a:ext cx="182880" cy="182880"/>
+                            <a:ext cx="146050" cy="146050"/>
                           </a:xfrm>
                           <a:prstGeom prst="rect">
                             <a:avLst/>
@@ -1395,7 +1394,7 @@
         </w:tc>
         <w:tc>
           <w:tcPr>
-            <w:tcW w:w="1152" w:type="dxa"/>
+            <w:tcW w:w="1080" w:type="dxa"/>
             <w:vAlign w:val="center"/>
           </w:tcPr>
           <w:p>
@@ -1412,13 +1411,13 @@
                 <w:color w:val="D4BEA2"/>
                 <w:sz w:val="18"/>
               </w:rPr>
-              <w:t>Bootstrap</w:t>
+              <w:t>C++</w:t>
             </w:r>
           </w:p>
         </w:tc>
         <w:tc>
           <w:tcPr>
-            <w:tcW w:w="486" w:type="dxa"/>
+            <w:tcW w:w="440" w:type="dxa"/>
             <w:vAlign w:val="center"/>
           </w:tcPr>
           <w:p>
@@ -1438,10 +1437,10 @@
                 <w:sz w:val="18"/>
               </w:rPr>
               <w:drawing>
-                <wp:inline distT="0" distB="0" distL="0" distR="0" wp14:anchorId="2FF663A8" wp14:editId="1A59FE19">
-                  <wp:extent cx="205740" cy="205740"/>
-                  <wp:effectExtent l="0" t="0" r="0" b="0"/>
-                  <wp:docPr id="46" name="Graphic 46"/>
+                <wp:inline distT="0" distB="0" distL="0" distR="0" wp14:anchorId="2EA70179" wp14:editId="57F05785">
+                  <wp:extent cx="146050" cy="146050"/>
+                  <wp:effectExtent l="0" t="0" r="6350" b="0"/>
+                  <wp:docPr id="78" name="Graphic 78"/>
                   <wp:cNvGraphicFramePr>
                     <a:graphicFrameLocks xmlns:a="http://schemas.openxmlformats.org/drawingml/2006/main" noChangeAspect="1"/>
                   </wp:cNvGraphicFramePr>
@@ -1449,11 +1448,11 @@
                     <a:graphicData uri="http://schemas.openxmlformats.org/drawingml/2006/picture">
                       <pic:pic xmlns:pic="http://schemas.openxmlformats.org/drawingml/2006/picture">
                         <pic:nvPicPr>
-                          <pic:cNvPr id="46" name="Graphic 46"/>
+                          <pic:cNvPr id="78" name="Graphic 78"/>
                           <pic:cNvPicPr/>
                         </pic:nvPicPr>
                         <pic:blipFill>
-                          <a:blip r:embed="rId32" cstate="print">
+                          <a:blip r:embed="rId32">
                             <a:extLst>
                               <a:ext uri="{28A0092B-C50C-407E-A947-70E740481C1C}">
                                 <a14:useLocalDpi xmlns:a14="http://schemas.microsoft.com/office/drawing/2010/main" val="0"/>
@@ -1470,7 +1469,7 @@
                         <pic:spPr>
                           <a:xfrm>
                             <a:off x="0" y="0"/>
-                            <a:ext cx="205740" cy="205740"/>
+                            <a:ext cx="146050" cy="146050"/>
                           </a:xfrm>
                           <a:prstGeom prst="rect">
                             <a:avLst/>
@@ -1486,7 +1485,7 @@
         </w:tc>
         <w:tc>
           <w:tcPr>
-            <w:tcW w:w="1152" w:type="dxa"/>
+            <w:tcW w:w="1080" w:type="dxa"/>
             <w:vAlign w:val="center"/>
           </w:tcPr>
           <w:p>
@@ -1503,13 +1502,13 @@
                 <w:color w:val="D4BEA2"/>
                 <w:sz w:val="18"/>
               </w:rPr>
-              <w:t>jQuery</w:t>
+              <w:t>.Net MVC</w:t>
             </w:r>
           </w:p>
         </w:tc>
         <w:tc>
           <w:tcPr>
-            <w:tcW w:w="504" w:type="dxa"/>
+            <w:tcW w:w="439" w:type="dxa"/>
             <w:vAlign w:val="center"/>
           </w:tcPr>
           <w:p>
@@ -1529,10 +1528,10 @@
                 <w:sz w:val="18"/>
               </w:rPr>
               <w:drawing>
-                <wp:inline distT="0" distB="0" distL="0" distR="0" wp14:anchorId="61F0E192" wp14:editId="710A7E2B">
-                  <wp:extent cx="205740" cy="205740"/>
-                  <wp:effectExtent l="0" t="0" r="0" b="0"/>
-                  <wp:docPr id="55" name="Graphic 55"/>
+                <wp:inline distT="0" distB="0" distL="0" distR="0" wp14:anchorId="3A5A7DFB" wp14:editId="3C9FD8E8">
+                  <wp:extent cx="146050" cy="146050"/>
+                  <wp:effectExtent l="0" t="0" r="6350" b="6350"/>
+                  <wp:docPr id="80" name="Graphic 80"/>
                   <wp:cNvGraphicFramePr>
                     <a:graphicFrameLocks xmlns:a="http://schemas.openxmlformats.org/drawingml/2006/main" noChangeAspect="1"/>
                   </wp:cNvGraphicFramePr>
@@ -1540,11 +1539,11 @@
                     <a:graphicData uri="http://schemas.openxmlformats.org/drawingml/2006/picture">
                       <pic:pic xmlns:pic="http://schemas.openxmlformats.org/drawingml/2006/picture">
                         <pic:nvPicPr>
-                          <pic:cNvPr id="55" name="Graphic 55"/>
+                          <pic:cNvPr id="80" name="Graphic 80"/>
                           <pic:cNvPicPr/>
                         </pic:nvPicPr>
                         <pic:blipFill>
-                          <a:blip r:embed="rId34" cstate="print">
+                          <a:blip r:embed="rId34">
                             <a:extLst>
                               <a:ext uri="{28A0092B-C50C-407E-A947-70E740481C1C}">
                                 <a14:useLocalDpi xmlns:a14="http://schemas.microsoft.com/office/drawing/2010/main" val="0"/>
@@ -1561,7 +1560,7 @@
                         <pic:spPr>
                           <a:xfrm>
                             <a:off x="0" y="0"/>
-                            <a:ext cx="205740" cy="205740"/>
+                            <a:ext cx="146050" cy="146050"/>
                           </a:xfrm>
                           <a:prstGeom prst="rect">
                             <a:avLst/>
@@ -1577,7 +1576,7 @@
         </w:tc>
         <w:tc>
           <w:tcPr>
-            <w:tcW w:w="1296" w:type="dxa"/>
+            <w:tcW w:w="1224" w:type="dxa"/>
             <w:vAlign w:val="center"/>
           </w:tcPr>
           <w:p>
@@ -1594,7 +1593,7 @@
                 <w:color w:val="D4BEA2"/>
                 <w:sz w:val="18"/>
               </w:rPr>
-              <w:t>Scala</w:t>
+              <w:t>jQuery</w:t>
             </w:r>
           </w:p>
         </w:tc>
@@ -1605,7 +1604,7 @@
         </w:trPr>
         <w:tc>
           <w:tcPr>
-            <w:tcW w:w="445" w:type="dxa"/>
+            <w:tcW w:w="443" w:type="dxa"/>
             <w:vAlign w:val="center"/>
           </w:tcPr>
           <w:p>
@@ -1625,10 +1624,10 @@
                 <w:sz w:val="18"/>
               </w:rPr>
               <w:drawing>
-                <wp:inline distT="0" distB="0" distL="0" distR="0" wp14:anchorId="5FBBE26B" wp14:editId="09D34582">
-                  <wp:extent cx="182880" cy="182880"/>
+                <wp:inline distT="0" distB="0" distL="0" distR="0" wp14:anchorId="5B510423" wp14:editId="4E1893F9">
+                  <wp:extent cx="145415" cy="145415"/>
                   <wp:effectExtent l="0" t="0" r="0" b="0"/>
-                  <wp:docPr id="1" name="Graphic 1"/>
+                  <wp:docPr id="58" name="Graphic 58"/>
                   <wp:cNvGraphicFramePr>
                     <a:graphicFrameLocks xmlns:a="http://schemas.openxmlformats.org/drawingml/2006/main" noChangeAspect="1"/>
                   </wp:cNvGraphicFramePr>
@@ -1636,11 +1635,11 @@
                     <a:graphicData uri="http://schemas.openxmlformats.org/drawingml/2006/picture">
                       <pic:pic xmlns:pic="http://schemas.openxmlformats.org/drawingml/2006/picture">
                         <pic:nvPicPr>
-                          <pic:cNvPr id="1" name="Graphic 1"/>
+                          <pic:cNvPr id="58" name="Graphic 58"/>
                           <pic:cNvPicPr/>
                         </pic:nvPicPr>
                         <pic:blipFill>
-                          <a:blip r:embed="rId36" cstate="print">
+                          <a:blip r:embed="rId36">
                             <a:extLst>
                               <a:ext uri="{28A0092B-C50C-407E-A947-70E740481C1C}">
                                 <a14:useLocalDpi xmlns:a14="http://schemas.microsoft.com/office/drawing/2010/main" val="0"/>
@@ -1657,7 +1656,7 @@
                         <pic:spPr>
                           <a:xfrm>
                             <a:off x="0" y="0"/>
-                            <a:ext cx="182880" cy="182880"/>
+                            <a:ext cx="145415" cy="145415"/>
                           </a:xfrm>
                           <a:prstGeom prst="rect">
                             <a:avLst/>
@@ -1673,7 +1672,7 @@
         </w:tc>
         <w:tc>
           <w:tcPr>
-            <w:tcW w:w="864" w:type="dxa"/>
+            <w:tcW w:w="1080" w:type="dxa"/>
             <w:vAlign w:val="center"/>
           </w:tcPr>
           <w:p>
@@ -1690,13 +1689,13 @@
                 <w:color w:val="FFFFFF" w:themeColor="background1"/>
                 <w:sz w:val="18"/>
               </w:rPr>
-              <w:t>Code</w:t>
+              <w:t>Kafka</w:t>
             </w:r>
           </w:p>
         </w:tc>
         <w:tc>
           <w:tcPr>
-            <w:tcW w:w="450" w:type="dxa"/>
+            <w:tcW w:w="444" w:type="dxa"/>
             <w:vAlign w:val="center"/>
           </w:tcPr>
           <w:p>
@@ -1716,10 +1715,10 @@
                 <w:sz w:val="18"/>
               </w:rPr>
               <w:drawing>
-                <wp:inline distT="0" distB="0" distL="0" distR="0" wp14:anchorId="76D3061E" wp14:editId="091E3A63">
-                  <wp:extent cx="182880" cy="182880"/>
-                  <wp:effectExtent l="0" t="0" r="0" b="0"/>
-                  <wp:docPr id="17" name="Graphic 17"/>
+                <wp:inline distT="0" distB="0" distL="0" distR="0" wp14:anchorId="1FF18875" wp14:editId="100CB18B">
+                  <wp:extent cx="148590" cy="148590"/>
+                  <wp:effectExtent l="0" t="0" r="3810" b="3810"/>
+                  <wp:docPr id="59" name="Graphic 59"/>
                   <wp:cNvGraphicFramePr>
                     <a:graphicFrameLocks xmlns:a="http://schemas.openxmlformats.org/drawingml/2006/main" noChangeAspect="1"/>
                   </wp:cNvGraphicFramePr>
@@ -1727,11 +1726,11 @@
                     <a:graphicData uri="http://schemas.openxmlformats.org/drawingml/2006/picture">
                       <pic:pic xmlns:pic="http://schemas.openxmlformats.org/drawingml/2006/picture">
                         <pic:nvPicPr>
-                          <pic:cNvPr id="17" name="Graphic 17"/>
+                          <pic:cNvPr id="59" name="Graphic 59"/>
                           <pic:cNvPicPr/>
                         </pic:nvPicPr>
                         <pic:blipFill>
-                          <a:blip r:embed="rId38" cstate="print">
+                          <a:blip r:embed="rId38">
                             <a:extLst>
                               <a:ext uri="{28A0092B-C50C-407E-A947-70E740481C1C}">
                                 <a14:useLocalDpi xmlns:a14="http://schemas.microsoft.com/office/drawing/2010/main" val="0"/>
@@ -1748,7 +1747,7 @@
                         <pic:spPr>
                           <a:xfrm>
                             <a:off x="0" y="0"/>
-                            <a:ext cx="182880" cy="182880"/>
+                            <a:ext cx="148590" cy="148590"/>
                           </a:xfrm>
                           <a:prstGeom prst="rect">
                             <a:avLst/>
@@ -1764,7 +1763,7 @@
         </w:tc>
         <w:tc>
           <w:tcPr>
-            <w:tcW w:w="1008" w:type="dxa"/>
+            <w:tcW w:w="1080" w:type="dxa"/>
             <w:vAlign w:val="center"/>
           </w:tcPr>
           <w:p>
@@ -1781,14 +1780,14 @@
                 <w:color w:val="FFFFFF" w:themeColor="background1"/>
                 <w:sz w:val="18"/>
               </w:rPr>
-              <w:t xml:space="preserve">Java </w:t>
+              <w:t>Kubernetes</w:t>
             </w:r>
           </w:p>
         </w:tc>
         <w:tc>
           <w:tcPr>
-            <w:tcW w:w="450" w:type="dxa"/>
-            <w:vAlign w:val="bottom"/>
+            <w:tcW w:w="444" w:type="dxa"/>
+            <w:vAlign w:val="center"/>
           </w:tcPr>
           <w:p>
             <w:pPr>
@@ -1807,10 +1806,10 @@
                 <w:sz w:val="18"/>
               </w:rPr>
               <w:drawing>
-                <wp:inline distT="0" distB="0" distL="0" distR="0" wp14:anchorId="450BD6BF" wp14:editId="47111E85">
+                <wp:inline distT="0" distB="0" distL="0" distR="0" wp14:anchorId="5203EE72" wp14:editId="7BDF7A28">
                   <wp:extent cx="182880" cy="182880"/>
                   <wp:effectExtent l="0" t="0" r="0" b="0"/>
-                  <wp:docPr id="166" name="Graphic 166"/>
+                  <wp:docPr id="175" name="Graphic 175"/>
                   <wp:cNvGraphicFramePr>
                     <a:graphicFrameLocks xmlns:a="http://schemas.openxmlformats.org/drawingml/2006/main" noChangeAspect="1"/>
                   </wp:cNvGraphicFramePr>
@@ -1818,7 +1817,7 @@
                     <a:graphicData uri="http://schemas.openxmlformats.org/drawingml/2006/picture">
                       <pic:pic xmlns:pic="http://schemas.openxmlformats.org/drawingml/2006/picture">
                         <pic:nvPicPr>
-                          <pic:cNvPr id="166" name="Graphic 166"/>
+                          <pic:cNvPr id="30" name="Graphic 30"/>
                           <pic:cNvPicPr/>
                         </pic:nvPicPr>
                         <pic:blipFill>
@@ -1855,7 +1854,7 @@
         </w:tc>
         <w:tc>
           <w:tcPr>
-            <w:tcW w:w="1152" w:type="dxa"/>
+            <w:tcW w:w="1080" w:type="dxa"/>
             <w:vAlign w:val="center"/>
           </w:tcPr>
           <w:p>
@@ -1872,13 +1871,13 @@
                 <w:color w:val="FFFFFF" w:themeColor="background1"/>
                 <w:sz w:val="18"/>
               </w:rPr>
-              <w:t>Redis</w:t>
+              <w:t>MySQL</w:t>
             </w:r>
           </w:p>
         </w:tc>
         <w:tc>
           <w:tcPr>
-            <w:tcW w:w="450" w:type="dxa"/>
+            <w:tcW w:w="444" w:type="dxa"/>
             <w:vAlign w:val="center"/>
           </w:tcPr>
           <w:p>
@@ -1898,10 +1897,10 @@
                 <w:sz w:val="18"/>
               </w:rPr>
               <w:drawing>
-                <wp:inline distT="0" distB="0" distL="0" distR="0" wp14:anchorId="5C4FC98A" wp14:editId="56D68DDF">
+                <wp:inline distT="0" distB="0" distL="0" distR="0" wp14:anchorId="475E3C34" wp14:editId="0538717C">
                   <wp:extent cx="148590" cy="148590"/>
                   <wp:effectExtent l="0" t="0" r="3810" b="3810"/>
-                  <wp:docPr id="176" name="Graphic 176"/>
+                  <wp:docPr id="65" name="Graphic 65"/>
                   <wp:cNvGraphicFramePr>
                     <a:graphicFrameLocks xmlns:a="http://schemas.openxmlformats.org/drawingml/2006/main" noChangeAspect="1"/>
                   </wp:cNvGraphicFramePr>
@@ -1909,11 +1908,11 @@
                     <a:graphicData uri="http://schemas.openxmlformats.org/drawingml/2006/picture">
                       <pic:pic xmlns:pic="http://schemas.openxmlformats.org/drawingml/2006/picture">
                         <pic:nvPicPr>
-                          <pic:cNvPr id="176" name="Graphic 176"/>
+                          <pic:cNvPr id="65" name="Graphic 65"/>
                           <pic:cNvPicPr/>
                         </pic:nvPicPr>
                         <pic:blipFill>
-                          <a:blip r:embed="rId42" cstate="print">
+                          <a:blip r:embed="rId42">
                             <a:extLst>
                               <a:ext uri="{28A0092B-C50C-407E-A947-70E740481C1C}">
                                 <a14:useLocalDpi xmlns:a14="http://schemas.microsoft.com/office/drawing/2010/main" val="0"/>
@@ -1946,7 +1945,7 @@
         </w:tc>
         <w:tc>
           <w:tcPr>
-            <w:tcW w:w="1008" w:type="dxa"/>
+            <w:tcW w:w="1080" w:type="dxa"/>
             <w:vAlign w:val="center"/>
           </w:tcPr>
           <w:p>
@@ -1963,13 +1962,13 @@
                 <w:color w:val="FFFFFF" w:themeColor="background1"/>
                 <w:sz w:val="18"/>
               </w:rPr>
-              <w:t>Splunk</w:t>
+              <w:t>New Relic</w:t>
             </w:r>
           </w:p>
         </w:tc>
         <w:tc>
           <w:tcPr>
-            <w:tcW w:w="468" w:type="dxa"/>
+            <w:tcW w:w="440" w:type="dxa"/>
             <w:vAlign w:val="center"/>
           </w:tcPr>
           <w:p>
@@ -1989,10 +1988,10 @@
                 <w:sz w:val="18"/>
               </w:rPr>
               <w:drawing>
-                <wp:inline distT="0" distB="0" distL="0" distR="0" wp14:anchorId="6B148014" wp14:editId="2AF72A9C">
-                  <wp:extent cx="182880" cy="182880"/>
-                  <wp:effectExtent l="0" t="0" r="0" b="0"/>
-                  <wp:docPr id="43" name="Graphic 43"/>
+                <wp:inline distT="0" distB="0" distL="0" distR="0" wp14:anchorId="6166464F" wp14:editId="2BA4419B">
+                  <wp:extent cx="146050" cy="146050"/>
+                  <wp:effectExtent l="0" t="0" r="0" b="6350"/>
+                  <wp:docPr id="81" name="Graphic 81"/>
                   <wp:cNvGraphicFramePr>
                     <a:graphicFrameLocks xmlns:a="http://schemas.openxmlformats.org/drawingml/2006/main" noChangeAspect="1"/>
                   </wp:cNvGraphicFramePr>
@@ -2000,11 +1999,11 @@
                     <a:graphicData uri="http://schemas.openxmlformats.org/drawingml/2006/picture">
                       <pic:pic xmlns:pic="http://schemas.openxmlformats.org/drawingml/2006/picture">
                         <pic:nvPicPr>
-                          <pic:cNvPr id="43" name="Graphic 43"/>
+                          <pic:cNvPr id="81" name="Graphic 81"/>
                           <pic:cNvPicPr/>
                         </pic:nvPicPr>
                         <pic:blipFill>
-                          <a:blip r:embed="rId44" cstate="print">
+                          <a:blip r:embed="rId44">
                             <a:extLst>
                               <a:ext uri="{28A0092B-C50C-407E-A947-70E740481C1C}">
                                 <a14:useLocalDpi xmlns:a14="http://schemas.microsoft.com/office/drawing/2010/main" val="0"/>
@@ -2021,7 +2020,7 @@
                         <pic:spPr>
                           <a:xfrm>
                             <a:off x="0" y="0"/>
-                            <a:ext cx="182880" cy="182880"/>
+                            <a:ext cx="146050" cy="146050"/>
                           </a:xfrm>
                           <a:prstGeom prst="rect">
                             <a:avLst/>
@@ -2037,7 +2036,7 @@
         </w:tc>
         <w:tc>
           <w:tcPr>
-            <w:tcW w:w="1152" w:type="dxa"/>
+            <w:tcW w:w="1080" w:type="dxa"/>
             <w:vAlign w:val="center"/>
           </w:tcPr>
           <w:p>
@@ -2054,13 +2053,13 @@
                 <w:color w:val="D4BEA2"/>
                 <w:sz w:val="18"/>
               </w:rPr>
-              <w:t>C#</w:t>
+              <w:t>MongoDB</w:t>
             </w:r>
           </w:p>
         </w:tc>
         <w:tc>
           <w:tcPr>
-            <w:tcW w:w="486" w:type="dxa"/>
+            <w:tcW w:w="440" w:type="dxa"/>
             <w:vAlign w:val="center"/>
           </w:tcPr>
           <w:p>
@@ -2080,10 +2079,10 @@
                 <w:sz w:val="18"/>
               </w:rPr>
               <w:drawing>
-                <wp:inline distT="0" distB="0" distL="0" distR="0" wp14:anchorId="64F75990" wp14:editId="0033D0DE">
-                  <wp:extent cx="205740" cy="205740"/>
-                  <wp:effectExtent l="0" t="0" r="0" b="0"/>
-                  <wp:docPr id="47" name="Graphic 47"/>
+                <wp:inline distT="0" distB="0" distL="0" distR="0" wp14:anchorId="5775A947" wp14:editId="57EBFE0E">
+                  <wp:extent cx="146050" cy="146050"/>
+                  <wp:effectExtent l="0" t="0" r="6350" b="6350"/>
+                  <wp:docPr id="82" name="Graphic 82"/>
                   <wp:cNvGraphicFramePr>
                     <a:graphicFrameLocks xmlns:a="http://schemas.openxmlformats.org/drawingml/2006/main" noChangeAspect="1"/>
                   </wp:cNvGraphicFramePr>
@@ -2091,11 +2090,11 @@
                     <a:graphicData uri="http://schemas.openxmlformats.org/drawingml/2006/picture">
                       <pic:pic xmlns:pic="http://schemas.openxmlformats.org/drawingml/2006/picture">
                         <pic:nvPicPr>
-                          <pic:cNvPr id="47" name="Graphic 47"/>
+                          <pic:cNvPr id="82" name="Graphic 82"/>
                           <pic:cNvPicPr/>
                         </pic:nvPicPr>
                         <pic:blipFill>
-                          <a:blip r:embed="rId46" cstate="print">
+                          <a:blip r:embed="rId46">
                             <a:extLst>
                               <a:ext uri="{28A0092B-C50C-407E-A947-70E740481C1C}">
                                 <a14:useLocalDpi xmlns:a14="http://schemas.microsoft.com/office/drawing/2010/main" val="0"/>
@@ -2112,7 +2111,7 @@
                         <pic:spPr>
                           <a:xfrm>
                             <a:off x="0" y="0"/>
-                            <a:ext cx="205740" cy="205740"/>
+                            <a:ext cx="146050" cy="146050"/>
                           </a:xfrm>
                           <a:prstGeom prst="rect">
                             <a:avLst/>
@@ -2128,7 +2127,7 @@
         </w:tc>
         <w:tc>
           <w:tcPr>
-            <w:tcW w:w="1152" w:type="dxa"/>
+            <w:tcW w:w="1080" w:type="dxa"/>
             <w:vAlign w:val="center"/>
           </w:tcPr>
           <w:p>
@@ -2145,13 +2144,13 @@
                 <w:color w:val="D4BEA2"/>
                 <w:sz w:val="18"/>
               </w:rPr>
-              <w:t>MongoDB</w:t>
+              <w:t>Node.js</w:t>
             </w:r>
           </w:p>
         </w:tc>
         <w:tc>
           <w:tcPr>
-            <w:tcW w:w="504" w:type="dxa"/>
+            <w:tcW w:w="439" w:type="dxa"/>
             <w:vAlign w:val="center"/>
           </w:tcPr>
           <w:p>
@@ -2171,10 +2170,10 @@
                 <w:sz w:val="18"/>
               </w:rPr>
               <w:drawing>
-                <wp:inline distT="0" distB="0" distL="0" distR="0" wp14:anchorId="288C6BC5" wp14:editId="2E0F332B">
-                  <wp:extent cx="137160" cy="146897"/>
-                  <wp:effectExtent l="0" t="0" r="2540" b="5715"/>
-                  <wp:docPr id="203" name="Graphic 203"/>
+                <wp:inline distT="0" distB="0" distL="0" distR="0" wp14:anchorId="137E4331" wp14:editId="6DE47C0D">
+                  <wp:extent cx="148590" cy="146050"/>
+                  <wp:effectExtent l="0" t="0" r="3810" b="6350"/>
+                  <wp:docPr id="177" name="Graphic 177"/>
                   <wp:cNvGraphicFramePr>
                     <a:graphicFrameLocks xmlns:a="http://schemas.openxmlformats.org/drawingml/2006/main" noChangeAspect="1"/>
                   </wp:cNvGraphicFramePr>
@@ -2182,7 +2181,7 @@
                     <a:graphicData uri="http://schemas.openxmlformats.org/drawingml/2006/picture">
                       <pic:pic xmlns:pic="http://schemas.openxmlformats.org/drawingml/2006/picture">
                         <pic:nvPicPr>
-                          <pic:cNvPr id="185" name="Graphic 185"/>
+                          <pic:cNvPr id="181" name="Graphic 181"/>
                           <pic:cNvPicPr/>
                         </pic:nvPicPr>
                         <pic:blipFill>
@@ -2203,7 +2202,7 @@
                         <pic:spPr>
                           <a:xfrm>
                             <a:off x="0" y="0"/>
-                            <a:ext cx="137160" cy="146897"/>
+                            <a:ext cx="148590" cy="146050"/>
                           </a:xfrm>
                           <a:prstGeom prst="rect">
                             <a:avLst/>
@@ -2219,7 +2218,7 @@
         </w:tc>
         <w:tc>
           <w:tcPr>
-            <w:tcW w:w="1296" w:type="dxa"/>
+            <w:tcW w:w="1224" w:type="dxa"/>
             <w:vAlign w:val="center"/>
           </w:tcPr>
           <w:p>
@@ -2236,7 +2235,15 @@
                 <w:color w:val="D4BEA2"/>
                 <w:sz w:val="18"/>
               </w:rPr>
-              <w:t>Selenium</w:t>
+              <w:t>NHibernate</w:t>
+            </w:r>
+            <w:r>
+              <w:rPr>
+                <w:rFonts w:cs="Calibri Light"/>
+                <w:color w:val="D4BEA2"/>
+                <w:sz w:val="18"/>
+              </w:rPr>
+              <w:softHyphen/>
             </w:r>
           </w:p>
         </w:tc>
@@ -2247,7 +2254,7 @@
         </w:trPr>
         <w:tc>
           <w:tcPr>
-            <w:tcW w:w="445" w:type="dxa"/>
+            <w:tcW w:w="443" w:type="dxa"/>
             <w:vAlign w:val="center"/>
           </w:tcPr>
           <w:p>
@@ -2268,10 +2275,10 @@
                 <w:sz w:val="18"/>
               </w:rPr>
               <w:drawing>
-                <wp:inline distT="0" distB="0" distL="0" distR="0" wp14:anchorId="5AB8C1A5" wp14:editId="475C7ECE">
-                  <wp:extent cx="182880" cy="130971"/>
+                <wp:inline distT="0" distB="0" distL="0" distR="0" wp14:anchorId="7177E2F9" wp14:editId="1F4B6C29">
+                  <wp:extent cx="145415" cy="145415"/>
                   <wp:effectExtent l="0" t="0" r="0" b="0"/>
-                  <wp:docPr id="37" name="Graphic 37"/>
+                  <wp:docPr id="61" name="Graphic 61"/>
                   <wp:cNvGraphicFramePr>
                     <a:graphicFrameLocks xmlns:a="http://schemas.openxmlformats.org/drawingml/2006/main" noChangeAspect="1"/>
                   </wp:cNvGraphicFramePr>
@@ -2279,11 +2286,11 @@
                     <a:graphicData uri="http://schemas.openxmlformats.org/drawingml/2006/picture">
                       <pic:pic xmlns:pic="http://schemas.openxmlformats.org/drawingml/2006/picture">
                         <pic:nvPicPr>
-                          <pic:cNvPr id="37" name="Graphic 37"/>
+                          <pic:cNvPr id="61" name="Graphic 61"/>
                           <pic:cNvPicPr/>
                         </pic:nvPicPr>
                         <pic:blipFill>
-                          <a:blip r:embed="rId50" cstate="print">
+                          <a:blip r:embed="rId50">
                             <a:extLst>
                               <a:ext uri="{28A0092B-C50C-407E-A947-70E740481C1C}">
                                 <a14:useLocalDpi xmlns:a14="http://schemas.microsoft.com/office/drawing/2010/main" val="0"/>
@@ -2300,7 +2307,7 @@
                         <pic:spPr>
                           <a:xfrm>
                             <a:off x="0" y="0"/>
-                            <a:ext cx="182880" cy="130971"/>
+                            <a:ext cx="145415" cy="145415"/>
                           </a:xfrm>
                           <a:prstGeom prst="rect">
                             <a:avLst/>
@@ -2316,7 +2323,7 @@
         </w:tc>
         <w:tc>
           <w:tcPr>
-            <w:tcW w:w="864" w:type="dxa"/>
+            <w:tcW w:w="1080" w:type="dxa"/>
             <w:vAlign w:val="center"/>
           </w:tcPr>
           <w:p>
@@ -2333,13 +2340,13 @@
                 <w:color w:val="FFFFFF" w:themeColor="background1"/>
                 <w:sz w:val="18"/>
               </w:rPr>
-              <w:t>Docker</w:t>
+              <w:t>Nginx</w:t>
             </w:r>
           </w:p>
         </w:tc>
         <w:tc>
           <w:tcPr>
-            <w:tcW w:w="450" w:type="dxa"/>
+            <w:tcW w:w="444" w:type="dxa"/>
             <w:vAlign w:val="center"/>
           </w:tcPr>
           <w:p>
@@ -2359,10 +2366,10 @@
                 <w:sz w:val="18"/>
               </w:rPr>
               <w:drawing>
-                <wp:inline distT="0" distB="0" distL="0" distR="0" wp14:anchorId="72B89034" wp14:editId="18AAB751">
-                  <wp:extent cx="146304" cy="146304"/>
-                  <wp:effectExtent l="0" t="0" r="6350" b="6350"/>
-                  <wp:docPr id="25" name="Graphic 25"/>
+                <wp:inline distT="0" distB="0" distL="0" distR="0" wp14:anchorId="2B81248E" wp14:editId="14643641">
+                  <wp:extent cx="148590" cy="148590"/>
+                  <wp:effectExtent l="0" t="0" r="3810" b="3810"/>
+                  <wp:docPr id="62" name="Graphic 62"/>
                   <wp:cNvGraphicFramePr>
                     <a:graphicFrameLocks xmlns:a="http://schemas.openxmlformats.org/drawingml/2006/main" noChangeAspect="1"/>
                   </wp:cNvGraphicFramePr>
@@ -2370,11 +2377,11 @@
                     <a:graphicData uri="http://schemas.openxmlformats.org/drawingml/2006/picture">
                       <pic:pic xmlns:pic="http://schemas.openxmlformats.org/drawingml/2006/picture">
                         <pic:nvPicPr>
-                          <pic:cNvPr id="25" name="Graphic 25"/>
+                          <pic:cNvPr id="62" name="Graphic 62"/>
                           <pic:cNvPicPr/>
                         </pic:nvPicPr>
                         <pic:blipFill>
-                          <a:blip r:embed="rId52" cstate="print">
+                          <a:blip r:embed="rId52">
                             <a:extLst>
                               <a:ext uri="{28A0092B-C50C-407E-A947-70E740481C1C}">
                                 <a14:useLocalDpi xmlns:a14="http://schemas.microsoft.com/office/drawing/2010/main" val="0"/>
@@ -2391,7 +2398,7 @@
                         <pic:spPr>
                           <a:xfrm>
                             <a:off x="0" y="0"/>
-                            <a:ext cx="146304" cy="146304"/>
+                            <a:ext cx="148590" cy="148590"/>
                           </a:xfrm>
                           <a:prstGeom prst="rect">
                             <a:avLst/>
@@ -2407,7 +2414,7 @@
         </w:tc>
         <w:tc>
           <w:tcPr>
-            <w:tcW w:w="1008" w:type="dxa"/>
+            <w:tcW w:w="1080" w:type="dxa"/>
             <w:vAlign w:val="center"/>
           </w:tcPr>
           <w:p>
@@ -2424,13 +2431,13 @@
                 <w:color w:val="FFFFFF" w:themeColor="background1"/>
                 <w:sz w:val="18"/>
               </w:rPr>
-              <w:t>JavaScript</w:t>
+              <w:t>Python</w:t>
             </w:r>
           </w:p>
         </w:tc>
         <w:tc>
           <w:tcPr>
-            <w:tcW w:w="450" w:type="dxa"/>
+            <w:tcW w:w="444" w:type="dxa"/>
             <w:vAlign w:val="center"/>
           </w:tcPr>
           <w:p>
@@ -2450,10 +2457,10 @@
                 <w:sz w:val="18"/>
               </w:rPr>
               <w:drawing>
-                <wp:inline distT="0" distB="0" distL="0" distR="0" wp14:anchorId="46F2AF57" wp14:editId="71209049">
-                  <wp:extent cx="182880" cy="182880"/>
-                  <wp:effectExtent l="0" t="0" r="0" b="0"/>
-                  <wp:docPr id="29" name="Graphic 29"/>
+                <wp:inline distT="0" distB="0" distL="0" distR="0" wp14:anchorId="638206D8" wp14:editId="0E4D8542">
+                  <wp:extent cx="148590" cy="148590"/>
+                  <wp:effectExtent l="0" t="0" r="3810" b="3810"/>
+                  <wp:docPr id="63" name="Graphic 63"/>
                   <wp:cNvGraphicFramePr>
                     <a:graphicFrameLocks xmlns:a="http://schemas.openxmlformats.org/drawingml/2006/main" noChangeAspect="1"/>
                   </wp:cNvGraphicFramePr>
@@ -2461,11 +2468,11 @@
                     <a:graphicData uri="http://schemas.openxmlformats.org/drawingml/2006/picture">
                       <pic:pic xmlns:pic="http://schemas.openxmlformats.org/drawingml/2006/picture">
                         <pic:nvPicPr>
-                          <pic:cNvPr id="29" name="Graphic 29"/>
+                          <pic:cNvPr id="63" name="Graphic 63"/>
                           <pic:cNvPicPr/>
                         </pic:nvPicPr>
                         <pic:blipFill>
-                          <a:blip r:embed="rId54" cstate="print">
+                          <a:blip r:embed="rId54">
                             <a:extLst>
                               <a:ext uri="{28A0092B-C50C-407E-A947-70E740481C1C}">
                                 <a14:useLocalDpi xmlns:a14="http://schemas.microsoft.com/office/drawing/2010/main" val="0"/>
@@ -2482,7 +2489,7 @@
                         <pic:spPr>
                           <a:xfrm>
                             <a:off x="0" y="0"/>
-                            <a:ext cx="182880" cy="182880"/>
+                            <a:ext cx="148590" cy="148590"/>
                           </a:xfrm>
                           <a:prstGeom prst="rect">
                             <a:avLst/>
@@ -2498,7 +2505,7 @@
         </w:tc>
         <w:tc>
           <w:tcPr>
-            <w:tcW w:w="1152" w:type="dxa"/>
+            <w:tcW w:w="1080" w:type="dxa"/>
             <w:vAlign w:val="center"/>
           </w:tcPr>
           <w:p>
@@ -2515,13 +2522,13 @@
                 <w:color w:val="FFFFFF" w:themeColor="background1"/>
                 <w:sz w:val="18"/>
               </w:rPr>
-              <w:t>Nginx</w:t>
+              <w:t>React</w:t>
             </w:r>
           </w:p>
         </w:tc>
         <w:tc>
           <w:tcPr>
-            <w:tcW w:w="450" w:type="dxa"/>
+            <w:tcW w:w="444" w:type="dxa"/>
             <w:vAlign w:val="center"/>
           </w:tcPr>
           <w:p>
@@ -2541,10 +2548,10 @@
                 <w:sz w:val="18"/>
               </w:rPr>
               <w:drawing>
-                <wp:inline distT="0" distB="0" distL="0" distR="0" wp14:anchorId="5E7F9319" wp14:editId="094C35DC">
+                <wp:inline distT="0" distB="0" distL="0" distR="0" wp14:anchorId="4EFDE0F5" wp14:editId="7CAC08BE">
                   <wp:extent cx="148590" cy="148590"/>
                   <wp:effectExtent l="0" t="0" r="3810" b="3810"/>
-                  <wp:docPr id="39" name="Graphic 39"/>
+                  <wp:docPr id="64" name="Graphic 64"/>
                   <wp:cNvGraphicFramePr>
                     <a:graphicFrameLocks xmlns:a="http://schemas.openxmlformats.org/drawingml/2006/main" noChangeAspect="1"/>
                   </wp:cNvGraphicFramePr>
@@ -2552,11 +2559,11 @@
                     <a:graphicData uri="http://schemas.openxmlformats.org/drawingml/2006/picture">
                       <pic:pic xmlns:pic="http://schemas.openxmlformats.org/drawingml/2006/picture">
                         <pic:nvPicPr>
-                          <pic:cNvPr id="39" name="Graphic 39"/>
+                          <pic:cNvPr id="64" name="Graphic 64"/>
                           <pic:cNvPicPr/>
                         </pic:nvPicPr>
                         <pic:blipFill>
-                          <a:blip r:embed="rId56" cstate="print">
+                          <a:blip r:embed="rId56">
                             <a:extLst>
                               <a:ext uri="{28A0092B-C50C-407E-A947-70E740481C1C}">
                                 <a14:useLocalDpi xmlns:a14="http://schemas.microsoft.com/office/drawing/2010/main" val="0"/>
@@ -2589,7 +2596,7 @@
         </w:tc>
         <w:tc>
           <w:tcPr>
-            <w:tcW w:w="1008" w:type="dxa"/>
+            <w:tcW w:w="1080" w:type="dxa"/>
             <w:vAlign w:val="center"/>
           </w:tcPr>
           <w:p>
@@ -2606,13 +2613,13 @@
                 <w:color w:val="FFFFFF" w:themeColor="background1"/>
                 <w:sz w:val="18"/>
               </w:rPr>
-              <w:t>Spring</w:t>
+              <w:t>Redis</w:t>
             </w:r>
           </w:p>
         </w:tc>
         <w:tc>
           <w:tcPr>
-            <w:tcW w:w="468" w:type="dxa"/>
+            <w:tcW w:w="440" w:type="dxa"/>
             <w:vAlign w:val="center"/>
           </w:tcPr>
           <w:p>
@@ -2632,10 +2639,10 @@
                 <w:sz w:val="18"/>
               </w:rPr>
               <w:drawing>
-                <wp:inline distT="0" distB="0" distL="0" distR="0" wp14:anchorId="0EDAE939" wp14:editId="4B698A9B">
-                  <wp:extent cx="182880" cy="182880"/>
-                  <wp:effectExtent l="0" t="0" r="0" b="0"/>
-                  <wp:docPr id="44" name="Graphic 44"/>
+                <wp:inline distT="0" distB="0" distL="0" distR="0" wp14:anchorId="6ED856E2" wp14:editId="7C8A11A9">
+                  <wp:extent cx="146050" cy="146050"/>
+                  <wp:effectExtent l="0" t="0" r="6350" b="6350"/>
+                  <wp:docPr id="75" name="Graphic 75"/>
                   <wp:cNvGraphicFramePr>
                     <a:graphicFrameLocks xmlns:a="http://schemas.openxmlformats.org/drawingml/2006/main" noChangeAspect="1"/>
                   </wp:cNvGraphicFramePr>
@@ -2643,11 +2650,11 @@
                     <a:graphicData uri="http://schemas.openxmlformats.org/drawingml/2006/picture">
                       <pic:pic xmlns:pic="http://schemas.openxmlformats.org/drawingml/2006/picture">
                         <pic:nvPicPr>
-                          <pic:cNvPr id="44" name="Graphic 44"/>
+                          <pic:cNvPr id="75" name="Graphic 75"/>
                           <pic:cNvPicPr/>
                         </pic:nvPicPr>
                         <pic:blipFill>
-                          <a:blip r:embed="rId58" cstate="print">
+                          <a:blip r:embed="rId58">
                             <a:extLst>
                               <a:ext uri="{28A0092B-C50C-407E-A947-70E740481C1C}">
                                 <a14:useLocalDpi xmlns:a14="http://schemas.microsoft.com/office/drawing/2010/main" val="0"/>
@@ -2664,7 +2671,7 @@
                         <pic:spPr>
                           <a:xfrm>
                             <a:off x="0" y="0"/>
-                            <a:ext cx="182880" cy="182880"/>
+                            <a:ext cx="146050" cy="146050"/>
                           </a:xfrm>
                           <a:prstGeom prst="rect">
                             <a:avLst/>
@@ -2680,7 +2687,7 @@
         </w:tc>
         <w:tc>
           <w:tcPr>
-            <w:tcW w:w="1152" w:type="dxa"/>
+            <w:tcW w:w="1080" w:type="dxa"/>
             <w:vAlign w:val="center"/>
           </w:tcPr>
           <w:p>
@@ -2697,13 +2704,13 @@
                 <w:color w:val="D4BEA2"/>
                 <w:sz w:val="18"/>
               </w:rPr>
-              <w:t>C++</w:t>
+              <w:t>Gimp</w:t>
             </w:r>
           </w:p>
         </w:tc>
         <w:tc>
           <w:tcPr>
-            <w:tcW w:w="486" w:type="dxa"/>
+            <w:tcW w:w="440" w:type="dxa"/>
             <w:vAlign w:val="center"/>
           </w:tcPr>
           <w:p>
@@ -2723,10 +2730,10 @@
                 <w:sz w:val="18"/>
               </w:rPr>
               <w:drawing>
-                <wp:inline distT="0" distB="0" distL="0" distR="0" wp14:anchorId="5058E6DB" wp14:editId="7D9D2E3B">
-                  <wp:extent cx="205740" cy="167640"/>
-                  <wp:effectExtent l="0" t="0" r="0" b="0"/>
-                  <wp:docPr id="54" name="Graphic 54"/>
+                <wp:inline distT="0" distB="0" distL="0" distR="0" wp14:anchorId="57D48072" wp14:editId="0E507F97">
+                  <wp:extent cx="146050" cy="146050"/>
+                  <wp:effectExtent l="0" t="0" r="6350" b="6350"/>
+                  <wp:docPr id="74" name="Graphic 74"/>
                   <wp:cNvGraphicFramePr>
                     <a:graphicFrameLocks xmlns:a="http://schemas.openxmlformats.org/drawingml/2006/main" noChangeAspect="1"/>
                   </wp:cNvGraphicFramePr>
@@ -2734,11 +2741,11 @@
                     <a:graphicData uri="http://schemas.openxmlformats.org/drawingml/2006/picture">
                       <pic:pic xmlns:pic="http://schemas.openxmlformats.org/drawingml/2006/picture">
                         <pic:nvPicPr>
-                          <pic:cNvPr id="54" name="Graphic 54"/>
+                          <pic:cNvPr id="74" name="Graphic 74"/>
                           <pic:cNvPicPr/>
                         </pic:nvPicPr>
                         <pic:blipFill>
-                          <a:blip r:embed="rId60" cstate="print">
+                          <a:blip r:embed="rId60">
                             <a:extLst>
                               <a:ext uri="{28A0092B-C50C-407E-A947-70E740481C1C}">
                                 <a14:useLocalDpi xmlns:a14="http://schemas.microsoft.com/office/drawing/2010/main" val="0"/>
@@ -2755,7 +2762,7 @@
                         <pic:spPr>
                           <a:xfrm>
                             <a:off x="0" y="0"/>
-                            <a:ext cx="205740" cy="167640"/>
+                            <a:ext cx="146050" cy="146050"/>
                           </a:xfrm>
                           <a:prstGeom prst="rect">
                             <a:avLst/>
@@ -2771,7 +2778,7 @@
         </w:tc>
         <w:tc>
           <w:tcPr>
-            <w:tcW w:w="1152" w:type="dxa"/>
+            <w:tcW w:w="1080" w:type="dxa"/>
             <w:vAlign w:val="center"/>
           </w:tcPr>
           <w:p>
@@ -2788,29 +2795,13 @@
                 <w:color w:val="D4BEA2"/>
                 <w:sz w:val="18"/>
               </w:rPr>
-              <w:t>New</w:t>
-            </w:r>
-            <w:r>
-              <w:rPr>
-                <w:rFonts w:cs="Calibri Light"/>
-                <w:color w:val="D4BEA2"/>
-                <w:sz w:val="18"/>
-              </w:rPr>
-              <w:t xml:space="preserve"> </w:t>
-            </w:r>
-            <w:r>
-              <w:rPr>
-                <w:rFonts w:cs="Calibri Light"/>
-                <w:color w:val="D4BEA2"/>
-                <w:sz w:val="18"/>
-              </w:rPr>
-              <w:t>Relic</w:t>
+              <w:t>PostgreSQL</w:t>
             </w:r>
           </w:p>
         </w:tc>
         <w:tc>
           <w:tcPr>
-            <w:tcW w:w="504" w:type="dxa"/>
+            <w:tcW w:w="439" w:type="dxa"/>
             <w:vAlign w:val="center"/>
           </w:tcPr>
           <w:p>
@@ -2830,10 +2821,10 @@
                 <w:sz w:val="18"/>
               </w:rPr>
               <w:drawing>
-                <wp:inline distT="0" distB="0" distL="0" distR="0" wp14:anchorId="3BE4093C" wp14:editId="65D450D9">
-                  <wp:extent cx="182880" cy="182880"/>
-                  <wp:effectExtent l="0" t="0" r="0" b="0"/>
-                  <wp:docPr id="2" name="Graphic 2"/>
+                <wp:inline distT="0" distB="0" distL="0" distR="0" wp14:anchorId="413B8618" wp14:editId="23941013">
+                  <wp:extent cx="146050" cy="146050"/>
+                  <wp:effectExtent l="0" t="0" r="6350" b="6350"/>
+                  <wp:docPr id="73" name="Graphic 73"/>
                   <wp:cNvGraphicFramePr>
                     <a:graphicFrameLocks xmlns:a="http://schemas.openxmlformats.org/drawingml/2006/main" noChangeAspect="1"/>
                   </wp:cNvGraphicFramePr>
@@ -2841,11 +2832,11 @@
                     <a:graphicData uri="http://schemas.openxmlformats.org/drawingml/2006/picture">
                       <pic:pic xmlns:pic="http://schemas.openxmlformats.org/drawingml/2006/picture">
                         <pic:nvPicPr>
-                          <pic:cNvPr id="2" name="Graphic 2"/>
+                          <pic:cNvPr id="73" name="Graphic 73"/>
                           <pic:cNvPicPr/>
                         </pic:nvPicPr>
                         <pic:blipFill>
-                          <a:blip r:embed="rId62" cstate="print">
+                          <a:blip r:embed="rId62">
                             <a:extLst>
                               <a:ext uri="{28A0092B-C50C-407E-A947-70E740481C1C}">
                                 <a14:useLocalDpi xmlns:a14="http://schemas.microsoft.com/office/drawing/2010/main" val="0"/>
@@ -2862,7 +2853,7 @@
                         <pic:spPr>
                           <a:xfrm>
                             <a:off x="0" y="0"/>
-                            <a:ext cx="182880" cy="182880"/>
+                            <a:ext cx="146050" cy="146050"/>
                           </a:xfrm>
                           <a:prstGeom prst="rect">
                             <a:avLst/>
@@ -2878,7 +2869,7 @@
         </w:tc>
         <w:tc>
           <w:tcPr>
-            <w:tcW w:w="1296" w:type="dxa"/>
+            <w:tcW w:w="1224" w:type="dxa"/>
             <w:vAlign w:val="center"/>
           </w:tcPr>
           <w:p>
@@ -2895,7 +2886,7 @@
                 <w:color w:val="D4BEA2"/>
                 <w:sz w:val="18"/>
               </w:rPr>
-              <w:t>Structure Map</w:t>
+              <w:t>Scala</w:t>
             </w:r>
           </w:p>
         </w:tc>
@@ -2906,7 +2897,7 @@
         </w:trPr>
         <w:tc>
           <w:tcPr>
-            <w:tcW w:w="445" w:type="dxa"/>
+            <w:tcW w:w="443" w:type="dxa"/>
             <w:vAlign w:val="center"/>
           </w:tcPr>
           <w:p>
@@ -2927,10 +2918,10 @@
                 <w:sz w:val="18"/>
               </w:rPr>
               <w:drawing>
-                <wp:inline distT="0" distB="0" distL="0" distR="0" wp14:anchorId="68022014" wp14:editId="4BBAFDC8">
-                  <wp:extent cx="182880" cy="182880"/>
+                <wp:inline distT="0" distB="0" distL="0" distR="0" wp14:anchorId="02397C14" wp14:editId="7259B034">
+                  <wp:extent cx="145415" cy="145415"/>
                   <wp:effectExtent l="0" t="0" r="0" b="0"/>
-                  <wp:docPr id="14" name="Graphic 14"/>
+                  <wp:docPr id="66" name="Graphic 66"/>
                   <wp:cNvGraphicFramePr>
                     <a:graphicFrameLocks xmlns:a="http://schemas.openxmlformats.org/drawingml/2006/main" noChangeAspect="1"/>
                   </wp:cNvGraphicFramePr>
@@ -2938,11 +2929,11 @@
                     <a:graphicData uri="http://schemas.openxmlformats.org/drawingml/2006/picture">
                       <pic:pic xmlns:pic="http://schemas.openxmlformats.org/drawingml/2006/picture">
                         <pic:nvPicPr>
-                          <pic:cNvPr id="14" name="Graphic 14"/>
+                          <pic:cNvPr id="66" name="Graphic 66"/>
                           <pic:cNvPicPr/>
                         </pic:nvPicPr>
                         <pic:blipFill>
-                          <a:blip r:embed="rId64" cstate="print">
+                          <a:blip r:embed="rId64">
                             <a:extLst>
                               <a:ext uri="{28A0092B-C50C-407E-A947-70E740481C1C}">
                                 <a14:useLocalDpi xmlns:a14="http://schemas.microsoft.com/office/drawing/2010/main" val="0"/>
@@ -2959,7 +2950,7 @@
                         <pic:spPr>
                           <a:xfrm>
                             <a:off x="0" y="0"/>
-                            <a:ext cx="182880" cy="182880"/>
+                            <a:ext cx="145415" cy="145415"/>
                           </a:xfrm>
                           <a:prstGeom prst="rect">
                             <a:avLst/>
@@ -2975,7 +2966,7 @@
         </w:tc>
         <w:tc>
           <w:tcPr>
-            <w:tcW w:w="864" w:type="dxa"/>
+            <w:tcW w:w="1080" w:type="dxa"/>
             <w:vAlign w:val="center"/>
           </w:tcPr>
           <w:p>
@@ -2992,13 +2983,13 @@
                 <w:color w:val="FFFFFF" w:themeColor="background1"/>
                 <w:sz w:val="18"/>
               </w:rPr>
-              <w:t>Git</w:t>
+              <w:t>Sass</w:t>
             </w:r>
           </w:p>
         </w:tc>
         <w:tc>
           <w:tcPr>
-            <w:tcW w:w="450" w:type="dxa"/>
+            <w:tcW w:w="444" w:type="dxa"/>
             <w:vAlign w:val="center"/>
           </w:tcPr>
           <w:p>
@@ -3014,14 +3005,14 @@
               <w:rPr>
                 <w:rFonts w:cs="Calibri Light"/>
                 <w:noProof/>
-                <w:color w:val="000000" w:themeColor="text1"/>
+                <w:color w:val="FFFFFF" w:themeColor="background1"/>
                 <w:sz w:val="18"/>
               </w:rPr>
               <w:drawing>
-                <wp:inline distT="0" distB="0" distL="0" distR="0" wp14:anchorId="0CB5E260" wp14:editId="64BA2C53">
-                  <wp:extent cx="165511" cy="182880"/>
-                  <wp:effectExtent l="0" t="0" r="0" b="0"/>
-                  <wp:docPr id="131" name="Graphic 131"/>
+                <wp:inline distT="0" distB="0" distL="0" distR="0" wp14:anchorId="75C9A9C9" wp14:editId="54836E58">
+                  <wp:extent cx="148590" cy="148590"/>
+                  <wp:effectExtent l="0" t="0" r="3810" b="3810"/>
+                  <wp:docPr id="178" name="Graphic 178"/>
                   <wp:cNvGraphicFramePr>
                     <a:graphicFrameLocks xmlns:a="http://schemas.openxmlformats.org/drawingml/2006/main" noChangeAspect="1"/>
                   </wp:cNvGraphicFramePr>
@@ -3029,7 +3020,7 @@
                     <a:graphicData uri="http://schemas.openxmlformats.org/drawingml/2006/picture">
                       <pic:pic xmlns:pic="http://schemas.openxmlformats.org/drawingml/2006/picture">
                         <pic:nvPicPr>
-                          <pic:cNvPr id="130" name="Graphic 130"/>
+                          <pic:cNvPr id="176" name="Graphic 176"/>
                           <pic:cNvPicPr/>
                         </pic:nvPicPr>
                         <pic:blipFill>
@@ -3050,7 +3041,7 @@
                         <pic:spPr>
                           <a:xfrm>
                             <a:off x="0" y="0"/>
-                            <a:ext cx="165511" cy="182880"/>
+                            <a:ext cx="148590" cy="148590"/>
                           </a:xfrm>
                           <a:prstGeom prst="rect">
                             <a:avLst/>
@@ -3066,7 +3057,7 @@
         </w:tc>
         <w:tc>
           <w:tcPr>
-            <w:tcW w:w="1008" w:type="dxa"/>
+            <w:tcW w:w="1080" w:type="dxa"/>
             <w:vAlign w:val="center"/>
           </w:tcPr>
           <w:p>
@@ -3083,13 +3074,13 @@
                 <w:color w:val="FFFFFF" w:themeColor="background1"/>
                 <w:sz w:val="18"/>
               </w:rPr>
-              <w:t>Jenkins</w:t>
+              <w:t>Splunk</w:t>
             </w:r>
           </w:p>
         </w:tc>
         <w:tc>
           <w:tcPr>
-            <w:tcW w:w="450" w:type="dxa"/>
+            <w:tcW w:w="444" w:type="dxa"/>
             <w:vAlign w:val="center"/>
           </w:tcPr>
           <w:p>
@@ -3109,10 +3100,10 @@
                 <w:sz w:val="18"/>
               </w:rPr>
               <w:drawing>
-                <wp:inline distT="0" distB="0" distL="0" distR="0" wp14:anchorId="6DF40F1D" wp14:editId="1A096D99">
-                  <wp:extent cx="182880" cy="182880"/>
-                  <wp:effectExtent l="0" t="0" r="0" b="0"/>
-                  <wp:docPr id="30" name="Graphic 30"/>
+                <wp:inline distT="0" distB="0" distL="0" distR="0" wp14:anchorId="512CF637" wp14:editId="44EE8A6D">
+                  <wp:extent cx="146304" cy="146304"/>
+                  <wp:effectExtent l="0" t="0" r="6350" b="6350"/>
+                  <wp:docPr id="67" name="Graphic 67"/>
                   <wp:cNvGraphicFramePr>
                     <a:graphicFrameLocks xmlns:a="http://schemas.openxmlformats.org/drawingml/2006/main" noChangeAspect="1"/>
                   </wp:cNvGraphicFramePr>
@@ -3120,11 +3111,11 @@
                     <a:graphicData uri="http://schemas.openxmlformats.org/drawingml/2006/picture">
                       <pic:pic xmlns:pic="http://schemas.openxmlformats.org/drawingml/2006/picture">
                         <pic:nvPicPr>
-                          <pic:cNvPr id="30" name="Graphic 30"/>
+                          <pic:cNvPr id="67" name="Graphic 67"/>
                           <pic:cNvPicPr/>
                         </pic:nvPicPr>
                         <pic:blipFill>
-                          <a:blip r:embed="rId68" cstate="print">
+                          <a:blip r:embed="rId68">
                             <a:extLst>
                               <a:ext uri="{28A0092B-C50C-407E-A947-70E740481C1C}">
                                 <a14:useLocalDpi xmlns:a14="http://schemas.microsoft.com/office/drawing/2010/main" val="0"/>
@@ -3141,7 +3132,7 @@
                         <pic:spPr>
                           <a:xfrm>
                             <a:off x="0" y="0"/>
-                            <a:ext cx="182880" cy="182880"/>
+                            <a:ext cx="146304" cy="146304"/>
                           </a:xfrm>
                           <a:prstGeom prst="rect">
                             <a:avLst/>
@@ -3157,7 +3148,7 @@
         </w:tc>
         <w:tc>
           <w:tcPr>
-            <w:tcW w:w="1152" w:type="dxa"/>
+            <w:tcW w:w="1080" w:type="dxa"/>
             <w:vAlign w:val="center"/>
           </w:tcPr>
           <w:p>
@@ -3174,13 +3165,13 @@
                 <w:color w:val="FFFFFF" w:themeColor="background1"/>
                 <w:sz w:val="18"/>
               </w:rPr>
-              <w:t>MySQL</w:t>
+              <w:t>Spring</w:t>
             </w:r>
           </w:p>
         </w:tc>
         <w:tc>
           <w:tcPr>
-            <w:tcW w:w="450" w:type="dxa"/>
+            <w:tcW w:w="444" w:type="dxa"/>
             <w:vAlign w:val="center"/>
           </w:tcPr>
           <w:p>
@@ -3200,10 +3191,10 @@
                 <w:sz w:val="18"/>
               </w:rPr>
               <w:drawing>
-                <wp:inline distT="0" distB="0" distL="0" distR="0" wp14:anchorId="423DD025" wp14:editId="3DD97536">
-                  <wp:extent cx="163336" cy="182880"/>
-                  <wp:effectExtent l="0" t="0" r="1905" b="0"/>
-                  <wp:docPr id="33" name="Graphic 33"/>
+                <wp:inline distT="0" distB="0" distL="0" distR="0" wp14:anchorId="0E414766" wp14:editId="795CD8B0">
+                  <wp:extent cx="146304" cy="146304"/>
+                  <wp:effectExtent l="0" t="0" r="6350" b="6350"/>
+                  <wp:docPr id="68" name="Graphic 68"/>
                   <wp:cNvGraphicFramePr>
                     <a:graphicFrameLocks xmlns:a="http://schemas.openxmlformats.org/drawingml/2006/main" noChangeAspect="1"/>
                   </wp:cNvGraphicFramePr>
@@ -3211,11 +3202,11 @@
                     <a:graphicData uri="http://schemas.openxmlformats.org/drawingml/2006/picture">
                       <pic:pic xmlns:pic="http://schemas.openxmlformats.org/drawingml/2006/picture">
                         <pic:nvPicPr>
-                          <pic:cNvPr id="33" name="Graphic 33"/>
+                          <pic:cNvPr id="68" name="Graphic 68"/>
                           <pic:cNvPicPr/>
                         </pic:nvPicPr>
                         <pic:blipFill>
-                          <a:blip r:embed="rId70" cstate="print">
+                          <a:blip r:embed="rId70">
                             <a:extLst>
                               <a:ext uri="{28A0092B-C50C-407E-A947-70E740481C1C}">
                                 <a14:useLocalDpi xmlns:a14="http://schemas.microsoft.com/office/drawing/2010/main" val="0"/>
@@ -3232,7 +3223,7 @@
                         <pic:spPr>
                           <a:xfrm>
                             <a:off x="0" y="0"/>
-                            <a:ext cx="163336" cy="182880"/>
+                            <a:ext cx="146304" cy="146304"/>
                           </a:xfrm>
                           <a:prstGeom prst="rect">
                             <a:avLst/>
@@ -3248,7 +3239,7 @@
         </w:tc>
         <w:tc>
           <w:tcPr>
-            <w:tcW w:w="1008" w:type="dxa"/>
+            <w:tcW w:w="1080" w:type="dxa"/>
             <w:vAlign w:val="center"/>
           </w:tcPr>
           <w:p>
@@ -3271,7 +3262,7 @@
         </w:tc>
         <w:tc>
           <w:tcPr>
-            <w:tcW w:w="468" w:type="dxa"/>
+            <w:tcW w:w="440" w:type="dxa"/>
             <w:vAlign w:val="center"/>
           </w:tcPr>
           <w:p>
@@ -3287,14 +3278,14 @@
               <w:rPr>
                 <w:rFonts w:cs="Calibri Light"/>
                 <w:noProof/>
-                <w:color w:val="D4BEA2"/>
+                <w:color w:val="FFFFFF" w:themeColor="background1"/>
                 <w:sz w:val="18"/>
               </w:rPr>
               <w:drawing>
-                <wp:inline distT="0" distB="0" distL="0" distR="0" wp14:anchorId="1282D95D" wp14:editId="40D991BD">
-                  <wp:extent cx="205740" cy="205740"/>
-                  <wp:effectExtent l="0" t="0" r="0" b="0"/>
-                  <wp:docPr id="57" name="Graphic 57"/>
+                <wp:inline distT="0" distB="0" distL="0" distR="0" wp14:anchorId="79F1C076" wp14:editId="4A7157B1">
+                  <wp:extent cx="146050" cy="156210"/>
+                  <wp:effectExtent l="0" t="0" r="6350" b="0"/>
+                  <wp:docPr id="84" name="Graphic 84"/>
                   <wp:cNvGraphicFramePr>
                     <a:graphicFrameLocks xmlns:a="http://schemas.openxmlformats.org/drawingml/2006/main" noChangeAspect="1"/>
                   </wp:cNvGraphicFramePr>
@@ -3302,7 +3293,7 @@
                     <a:graphicData uri="http://schemas.openxmlformats.org/drawingml/2006/picture">
                       <pic:pic xmlns:pic="http://schemas.openxmlformats.org/drawingml/2006/picture">
                         <pic:nvPicPr>
-                          <pic:cNvPr id="57" name="Graphic 57"/>
+                          <pic:cNvPr id="84" name="Graphic 84"/>
                           <pic:cNvPicPr/>
                         </pic:nvPicPr>
                         <pic:blipFill>
@@ -3323,7 +3314,7 @@
                         <pic:spPr>
                           <a:xfrm>
                             <a:off x="0" y="0"/>
-                            <a:ext cx="205740" cy="205740"/>
+                            <a:ext cx="146050" cy="156210"/>
                           </a:xfrm>
                           <a:prstGeom prst="rect">
                             <a:avLst/>
@@ -3339,7 +3330,7 @@
         </w:tc>
         <w:tc>
           <w:tcPr>
-            <w:tcW w:w="1152" w:type="dxa"/>
+            <w:tcW w:w="1080" w:type="dxa"/>
             <w:vAlign w:val="center"/>
           </w:tcPr>
           <w:p>
@@ -3356,13 +3347,13 @@
                 <w:color w:val="D4BEA2"/>
                 <w:sz w:val="18"/>
               </w:rPr>
-              <w:t>Django</w:t>
+              <w:t>Selenium</w:t>
             </w:r>
           </w:p>
         </w:tc>
         <w:tc>
           <w:tcPr>
-            <w:tcW w:w="486" w:type="dxa"/>
+            <w:tcW w:w="440" w:type="dxa"/>
             <w:vAlign w:val="center"/>
           </w:tcPr>
           <w:p>
@@ -3382,10 +3373,10 @@
                 <w:sz w:val="18"/>
               </w:rPr>
               <w:drawing>
-                <wp:inline distT="0" distB="0" distL="0" distR="0" wp14:anchorId="4AC13C40" wp14:editId="723144E1">
-                  <wp:extent cx="182880" cy="182880"/>
-                  <wp:effectExtent l="0" t="0" r="0" b="0"/>
-                  <wp:docPr id="48" name="Graphic 48"/>
+                <wp:inline distT="0" distB="0" distL="0" distR="0" wp14:anchorId="793DFFA2" wp14:editId="5A84DDFD">
+                  <wp:extent cx="146050" cy="146050"/>
+                  <wp:effectExtent l="0" t="0" r="6350" b="6350"/>
+                  <wp:docPr id="72" name="Graphic 72"/>
                   <wp:cNvGraphicFramePr>
                     <a:graphicFrameLocks xmlns:a="http://schemas.openxmlformats.org/drawingml/2006/main" noChangeAspect="1"/>
                   </wp:cNvGraphicFramePr>
@@ -3393,11 +3384,11 @@
                     <a:graphicData uri="http://schemas.openxmlformats.org/drawingml/2006/picture">
                       <pic:pic xmlns:pic="http://schemas.openxmlformats.org/drawingml/2006/picture">
                         <pic:nvPicPr>
-                          <pic:cNvPr id="48" name="Graphic 48"/>
+                          <pic:cNvPr id="72" name="Graphic 72"/>
                           <pic:cNvPicPr/>
                         </pic:nvPicPr>
                         <pic:blipFill>
-                          <a:blip r:embed="rId74" cstate="print">
+                          <a:blip r:embed="rId74">
                             <a:extLst>
                               <a:ext uri="{28A0092B-C50C-407E-A947-70E740481C1C}">
                                 <a14:useLocalDpi xmlns:a14="http://schemas.microsoft.com/office/drawing/2010/main" val="0"/>
@@ -3414,7 +3405,7 @@
                         <pic:spPr>
                           <a:xfrm>
                             <a:off x="0" y="0"/>
-                            <a:ext cx="182880" cy="182880"/>
+                            <a:ext cx="146050" cy="146050"/>
                           </a:xfrm>
                           <a:prstGeom prst="rect">
                             <a:avLst/>
@@ -3430,7 +3421,7 @@
         </w:tc>
         <w:tc>
           <w:tcPr>
-            <w:tcW w:w="1152" w:type="dxa"/>
+            <w:tcW w:w="1080" w:type="dxa"/>
             <w:vAlign w:val="center"/>
           </w:tcPr>
           <w:p>
@@ -3447,13 +3438,13 @@
                 <w:color w:val="D4BEA2"/>
                 <w:sz w:val="18"/>
               </w:rPr>
-              <w:t>Node.js</w:t>
+              <w:t>SQL Server</w:t>
             </w:r>
           </w:p>
         </w:tc>
         <w:tc>
           <w:tcPr>
-            <w:tcW w:w="504" w:type="dxa"/>
+            <w:tcW w:w="439" w:type="dxa"/>
             <w:vAlign w:val="center"/>
           </w:tcPr>
           <w:p>
@@ -3472,10 +3463,10 @@
                 <w:sz w:val="18"/>
               </w:rPr>
               <w:drawing>
-                <wp:inline distT="0" distB="0" distL="0" distR="0" wp14:anchorId="417520F4" wp14:editId="457E169E">
-                  <wp:extent cx="166441" cy="182880"/>
-                  <wp:effectExtent l="0" t="0" r="0" b="0"/>
-                  <wp:docPr id="56" name="Graphic 56"/>
+                <wp:inline distT="0" distB="0" distL="0" distR="0" wp14:anchorId="364521BB" wp14:editId="152BCF37">
+                  <wp:extent cx="146304" cy="146304"/>
+                  <wp:effectExtent l="0" t="0" r="6350" b="6350"/>
+                  <wp:docPr id="179" name="Graphic 179"/>
                   <wp:cNvGraphicFramePr>
                     <a:graphicFrameLocks xmlns:a="http://schemas.openxmlformats.org/drawingml/2006/main" noChangeAspect="1"/>
                   </wp:cNvGraphicFramePr>
@@ -3483,7 +3474,7 @@
                     <a:graphicData uri="http://schemas.openxmlformats.org/drawingml/2006/picture">
                       <pic:pic xmlns:pic="http://schemas.openxmlformats.org/drawingml/2006/picture">
                         <pic:nvPicPr>
-                          <pic:cNvPr id="56" name="Graphic 56"/>
+                          <pic:cNvPr id="2" name="Graphic 2"/>
                           <pic:cNvPicPr/>
                         </pic:nvPicPr>
                         <pic:blipFill>
@@ -3504,7 +3495,7 @@
                         <pic:spPr>
                           <a:xfrm>
                             <a:off x="0" y="0"/>
-                            <a:ext cx="166441" cy="182880"/>
+                            <a:ext cx="146304" cy="146304"/>
                           </a:xfrm>
                           <a:prstGeom prst="rect">
                             <a:avLst/>
@@ -3520,7 +3511,7 @@
         </w:tc>
         <w:tc>
           <w:tcPr>
-            <w:tcW w:w="1296" w:type="dxa"/>
+            <w:tcW w:w="1224" w:type="dxa"/>
             <w:vAlign w:val="center"/>
           </w:tcPr>
           <w:p>
@@ -3531,14 +3522,16 @@
                 <w:sz w:val="18"/>
               </w:rPr>
             </w:pPr>
+            <w:proofErr w:type="spellStart"/>
             <w:r>
               <w:rPr>
                 <w:rFonts w:cs="Calibri Light"/>
                 <w:color w:val="D4BEA2"/>
                 <w:sz w:val="18"/>
               </w:rPr>
-              <w:t>SQL Server</w:t>
+              <w:t>StructureMap</w:t>
             </w:r>
+            <w:proofErr w:type="spellEnd"/>
           </w:p>
         </w:tc>
       </w:tr>

</xml_diff>